<commit_message>
-wrote to documentation -app is now testing cells everytime they change -new logo
Signed-off-by: Stefan Olteanu <stfn_olteanu@yahoo.com>
</commit_message>
<xml_diff>
--- a/Licenta/Documentatie Licenta Olteanu Stefan.docx
+++ b/Licenta/Documentatie Licenta Olteanu Stefan.docx
@@ -4253,7 +4253,7 @@
           <w:r>
             <w:fldChar w:fldCharType="separate"/>
           </w:r>
-          <w:hyperlink w:anchor="_Toc39253668" w:history="1">
+          <w:hyperlink w:anchor="_Toc39498573" w:history="1">
             <w:r>
               <w:rPr>
                 <w:rStyle w:val="Hyperlink"/>
@@ -4297,7 +4297,7 @@
                 <w:noProof/>
                 <w:webHidden/>
               </w:rPr>
-              <w:instrText xml:space="preserve"> PAGEREF _Toc39253668 \h </w:instrText>
+              <w:instrText xml:space="preserve"> PAGEREF _Toc39498573 \h </w:instrText>
             </w:r>
             <w:r>
               <w:rPr>
@@ -4339,7 +4339,7 @@
               <w:noProof/>
             </w:rPr>
           </w:pPr>
-          <w:hyperlink w:anchor="_Toc39253669" w:history="1">
+          <w:hyperlink w:anchor="_Toc39498574" w:history="1">
             <w:r>
               <w:rPr>
                 <w:rStyle w:val="Hyperlink"/>
@@ -4383,7 +4383,7 @@
                 <w:noProof/>
                 <w:webHidden/>
               </w:rPr>
-              <w:instrText xml:space="preserve"> PAGEREF _Toc39253669 \h </w:instrText>
+              <w:instrText xml:space="preserve"> PAGEREF _Toc39498574 \h </w:instrText>
             </w:r>
             <w:r>
               <w:rPr>
@@ -4425,7 +4425,7 @@
               <w:noProof/>
             </w:rPr>
           </w:pPr>
-          <w:hyperlink w:anchor="_Toc39253670" w:history="1">
+          <w:hyperlink w:anchor="_Toc39498575" w:history="1">
             <w:r>
               <w:rPr>
                 <w:rStyle w:val="Hyperlink"/>
@@ -4469,7 +4469,7 @@
                 <w:noProof/>
                 <w:webHidden/>
               </w:rPr>
-              <w:instrText xml:space="preserve"> PAGEREF _Toc39253670 \h </w:instrText>
+              <w:instrText xml:space="preserve"> PAGEREF _Toc39498575 \h </w:instrText>
             </w:r>
             <w:r>
               <w:rPr>
@@ -4511,7 +4511,7 @@
               <w:noProof/>
             </w:rPr>
           </w:pPr>
-          <w:hyperlink w:anchor="_Toc39253671" w:history="1">
+          <w:hyperlink w:anchor="_Toc39498576" w:history="1">
             <w:r>
               <w:rPr>
                 <w:rStyle w:val="Hyperlink"/>
@@ -4555,7 +4555,7 @@
                 <w:noProof/>
                 <w:webHidden/>
               </w:rPr>
-              <w:instrText xml:space="preserve"> PAGEREF _Toc39253671 \h </w:instrText>
+              <w:instrText xml:space="preserve"> PAGEREF _Toc39498576 \h </w:instrText>
             </w:r>
             <w:r>
               <w:rPr>
@@ -4597,7 +4597,7 @@
               <w:noProof/>
             </w:rPr>
           </w:pPr>
-          <w:hyperlink w:anchor="_Toc39253672" w:history="1">
+          <w:hyperlink w:anchor="_Toc39498577" w:history="1">
             <w:r>
               <w:rPr>
                 <w:rStyle w:val="Hyperlink"/>
@@ -4641,7 +4641,7 @@
                 <w:noProof/>
                 <w:webHidden/>
               </w:rPr>
-              <w:instrText xml:space="preserve"> PAGEREF _Toc39253672 \h </w:instrText>
+              <w:instrText xml:space="preserve"> PAGEREF _Toc39498577 \h </w:instrText>
             </w:r>
             <w:r>
               <w:rPr>
@@ -4679,7 +4679,7 @@
               <w:noProof/>
             </w:rPr>
           </w:pPr>
-          <w:hyperlink w:anchor="_Toc39253673" w:history="1">
+          <w:hyperlink w:anchor="_Toc39498578" w:history="1">
             <w:r>
               <w:rPr>
                 <w:rStyle w:val="Hyperlink"/>
@@ -4702,7 +4702,7 @@
                 <w:noProof/>
                 <w:lang w:val="ro-RO"/>
               </w:rPr>
-              <w:t>CLASIFICAREA STAȚIILOR DE BAZĂ ÎM FUNCȚIE DE LEGALITATE</w:t>
+              <w:t>CLASIFICAREA STAȚIILOR DE BAZĂ ÎN FUNCȚIE DE LEGALITATE</w:t>
             </w:r>
             <w:r>
               <w:rPr>
@@ -4723,7 +4723,7 @@
                 <w:noProof/>
                 <w:webHidden/>
               </w:rPr>
-              <w:instrText xml:space="preserve"> PAGEREF _Toc39253673 \h </w:instrText>
+              <w:instrText xml:space="preserve"> PAGEREF _Toc39498578 \h </w:instrText>
             </w:r>
             <w:r>
               <w:rPr>
@@ -4765,7 +4765,7 @@
               <w:noProof/>
             </w:rPr>
           </w:pPr>
-          <w:hyperlink w:anchor="_Toc39253674" w:history="1">
+          <w:hyperlink w:anchor="_Toc39498579" w:history="1">
             <w:r>
               <w:rPr>
                 <w:rStyle w:val="Hyperlink"/>
@@ -4819,7 +4819,7 @@
                 <w:noProof/>
                 <w:webHidden/>
               </w:rPr>
-              <w:instrText xml:space="preserve"> PAGEREF _Toc39253674 \h </w:instrText>
+              <w:instrText xml:space="preserve"> PAGEREF _Toc39498579 \h </w:instrText>
             </w:r>
             <w:r>
               <w:rPr>
@@ -4861,7 +4861,7 @@
               <w:noProof/>
             </w:rPr>
           </w:pPr>
-          <w:hyperlink w:anchor="_Toc39253677" w:history="1">
+          <w:hyperlink w:anchor="_Toc39498582" w:history="1">
             <w:r>
               <w:rPr>
                 <w:rStyle w:val="Hyperlink"/>
@@ -4905,7 +4905,7 @@
                 <w:noProof/>
                 <w:webHidden/>
               </w:rPr>
-              <w:instrText xml:space="preserve"> PAGEREF _Toc39253677 \h </w:instrText>
+              <w:instrText xml:space="preserve"> PAGEREF _Toc39498582 \h </w:instrText>
             </w:r>
             <w:r>
               <w:rPr>
@@ -4947,7 +4947,7 @@
               <w:noProof/>
             </w:rPr>
           </w:pPr>
-          <w:hyperlink w:anchor="_Toc39253678" w:history="1">
+          <w:hyperlink w:anchor="_Toc39498583" w:history="1">
             <w:r>
               <w:rPr>
                 <w:rStyle w:val="Hyperlink"/>
@@ -4991,7 +4991,7 @@
                 <w:noProof/>
                 <w:webHidden/>
               </w:rPr>
-              <w:instrText xml:space="preserve"> PAGEREF _Toc39253678 \h </w:instrText>
+              <w:instrText xml:space="preserve"> PAGEREF _Toc39498583 \h </w:instrText>
             </w:r>
             <w:r>
               <w:rPr>
@@ -5033,7 +5033,7 @@
               <w:noProof/>
             </w:rPr>
           </w:pPr>
-          <w:hyperlink w:anchor="_Toc39253679" w:history="1">
+          <w:hyperlink w:anchor="_Toc39498584" w:history="1">
             <w:r>
               <w:rPr>
                 <w:rStyle w:val="Hyperlink"/>
@@ -5077,7 +5077,7 @@
                 <w:noProof/>
                 <w:webHidden/>
               </w:rPr>
-              <w:instrText xml:space="preserve"> PAGEREF _Toc39253679 \h </w:instrText>
+              <w:instrText xml:space="preserve"> PAGEREF _Toc39498584 \h </w:instrText>
             </w:r>
             <w:r>
               <w:rPr>
@@ -5119,7 +5119,7 @@
               <w:noProof/>
             </w:rPr>
           </w:pPr>
-          <w:hyperlink w:anchor="_Toc39253680" w:history="1">
+          <w:hyperlink w:anchor="_Toc39498585" w:history="1">
             <w:r>
               <w:rPr>
                 <w:rStyle w:val="Hyperlink"/>
@@ -5171,7 +5171,7 @@
                 <w:noProof/>
                 <w:webHidden/>
               </w:rPr>
-              <w:instrText xml:space="preserve"> PAGEREF _Toc39253680 \h </w:instrText>
+              <w:instrText xml:space="preserve"> PAGEREF _Toc39498585 \h </w:instrText>
             </w:r>
             <w:r>
               <w:rPr>
@@ -5213,7 +5213,7 @@
               <w:noProof/>
             </w:rPr>
           </w:pPr>
-          <w:hyperlink w:anchor="_Toc39253687" w:history="1">
+          <w:hyperlink w:anchor="_Toc39498592" w:history="1">
             <w:r>
               <w:rPr>
                 <w:rStyle w:val="Hyperlink"/>
@@ -5255,7 +5255,7 @@
                 <w:noProof/>
                 <w:webHidden/>
               </w:rPr>
-              <w:instrText xml:space="preserve"> PAGEREF _Toc39253687 \h </w:instrText>
+              <w:instrText xml:space="preserve"> PAGEREF _Toc39498592 \h </w:instrText>
             </w:r>
             <w:r>
               <w:rPr>
@@ -5297,7 +5297,7 @@
               <w:noProof/>
             </w:rPr>
           </w:pPr>
-          <w:hyperlink w:anchor="_Toc39253688" w:history="1">
+          <w:hyperlink w:anchor="_Toc39498593" w:history="1">
             <w:r>
               <w:rPr>
                 <w:rStyle w:val="Hyperlink"/>
@@ -5341,7 +5341,7 @@
                 <w:noProof/>
                 <w:webHidden/>
               </w:rPr>
-              <w:instrText xml:space="preserve"> PAGEREF _Toc39253688 \h </w:instrText>
+              <w:instrText xml:space="preserve"> PAGEREF _Toc39498593 \h </w:instrText>
             </w:r>
             <w:r>
               <w:rPr>
@@ -5379,7 +5379,7 @@
               <w:noProof/>
             </w:rPr>
           </w:pPr>
-          <w:hyperlink w:anchor="_Toc39253689" w:history="1">
+          <w:hyperlink w:anchor="_Toc39498594" w:history="1">
             <w:r>
               <w:rPr>
                 <w:rStyle w:val="Hyperlink"/>
@@ -5423,7 +5423,7 @@
                 <w:noProof/>
                 <w:webHidden/>
               </w:rPr>
-              <w:instrText xml:space="preserve"> PAGEREF _Toc39253689 \h </w:instrText>
+              <w:instrText xml:space="preserve"> PAGEREF _Toc39498594 \h </w:instrText>
             </w:r>
             <w:r>
               <w:rPr>
@@ -5465,7 +5465,7 @@
               <w:noProof/>
             </w:rPr>
           </w:pPr>
-          <w:hyperlink w:anchor="_Toc39253690" w:history="1">
+          <w:hyperlink w:anchor="_Toc39498595" w:history="1">
             <w:r>
               <w:rPr>
                 <w:rStyle w:val="Hyperlink"/>
@@ -5509,7 +5509,7 @@
                 <w:noProof/>
                 <w:webHidden/>
               </w:rPr>
-              <w:instrText xml:space="preserve"> PAGEREF _Toc39253690 \h </w:instrText>
+              <w:instrText xml:space="preserve"> PAGEREF _Toc39498595 \h </w:instrText>
             </w:r>
             <w:r>
               <w:rPr>
@@ -5542,12 +5542,180 @@
         </w:p>
         <w:p>
           <w:pPr>
+            <w:pStyle w:val="TOC2"/>
+            <w:tabs>
+              <w:tab w:val="left" w:pos="880"/>
+              <w:tab w:val="right" w:leader="dot" w:pos="9350"/>
+            </w:tabs>
+            <w:rPr>
+              <w:noProof/>
+            </w:rPr>
+          </w:pPr>
+          <w:hyperlink w:anchor="_Toc39498596" w:history="1">
+            <w:r>
+              <w:rPr>
+                <w:rStyle w:val="Hyperlink"/>
+                <w:rFonts w:ascii="Times New Roman" w:hAnsi="Times New Roman" w:cs="Times New Roman"/>
+                <w:noProof/>
+                <w:lang w:val="ro-RO"/>
+              </w:rPr>
+              <w:t>3.2.</w:t>
+            </w:r>
+            <w:r>
+              <w:rPr>
+                <w:noProof/>
+              </w:rPr>
+              <w:tab/>
+            </w:r>
+            <w:r>
+              <w:rPr>
+                <w:rStyle w:val="Hyperlink"/>
+                <w:rFonts w:ascii="Times New Roman" w:hAnsi="Times New Roman" w:cs="Times New Roman"/>
+                <w:noProof/>
+                <w:lang w:val="ro-RO"/>
+              </w:rPr>
+              <w:t>Prezentarea bazei de date OpenCellId</w:t>
+            </w:r>
+            <w:r>
+              <w:rPr>
+                <w:noProof/>
+                <w:webHidden/>
+              </w:rPr>
+              <w:tab/>
+            </w:r>
+            <w:r>
+              <w:rPr>
+                <w:noProof/>
+                <w:webHidden/>
+              </w:rPr>
+              <w:fldChar w:fldCharType="begin"/>
+            </w:r>
+            <w:r>
+              <w:rPr>
+                <w:noProof/>
+                <w:webHidden/>
+              </w:rPr>
+              <w:instrText xml:space="preserve"> PAGEREF _Toc39498596 \h </w:instrText>
+            </w:r>
+            <w:r>
+              <w:rPr>
+                <w:noProof/>
+                <w:webHidden/>
+              </w:rPr>
+            </w:r>
+            <w:r>
+              <w:rPr>
+                <w:noProof/>
+                <w:webHidden/>
+              </w:rPr>
+              <w:fldChar w:fldCharType="separate"/>
+            </w:r>
+            <w:r>
+              <w:rPr>
+                <w:noProof/>
+                <w:webHidden/>
+              </w:rPr>
+              <w:t>26</w:t>
+            </w:r>
+            <w:r>
+              <w:rPr>
+                <w:noProof/>
+                <w:webHidden/>
+              </w:rPr>
+              <w:fldChar w:fldCharType="end"/>
+            </w:r>
+          </w:hyperlink>
+        </w:p>
+        <w:p>
+          <w:pPr>
             <w:pStyle w:val="TOC1"/>
             <w:rPr>
               <w:noProof/>
             </w:rPr>
           </w:pPr>
-          <w:hyperlink w:anchor="_Toc39253691" w:history="1">
+          <w:hyperlink w:anchor="_Toc39498597" w:history="1">
+            <w:r>
+              <w:rPr>
+                <w:rStyle w:val="Hyperlink"/>
+                <w:rFonts w:ascii="Times New Roman" w:hAnsi="Times New Roman" w:cs="Times New Roman"/>
+                <w:noProof/>
+                <w:lang w:val="ro-RO"/>
+              </w:rPr>
+              <w:t>4</w:t>
+            </w:r>
+            <w:r>
+              <w:rPr>
+                <w:noProof/>
+              </w:rPr>
+              <w:tab/>
+            </w:r>
+            <w:r>
+              <w:rPr>
+                <w:rStyle w:val="Hyperlink"/>
+                <w:rFonts w:ascii="Times New Roman" w:hAnsi="Times New Roman" w:cs="Times New Roman"/>
+                <w:noProof/>
+                <w:lang w:val="ro-RO"/>
+              </w:rPr>
+              <w:t>DESCRIEREA APLICAȚIEI DEMONSTRATIVE</w:t>
+            </w:r>
+            <w:r>
+              <w:rPr>
+                <w:noProof/>
+                <w:webHidden/>
+              </w:rPr>
+              <w:tab/>
+            </w:r>
+            <w:r>
+              <w:rPr>
+                <w:noProof/>
+                <w:webHidden/>
+              </w:rPr>
+              <w:fldChar w:fldCharType="begin"/>
+            </w:r>
+            <w:r>
+              <w:rPr>
+                <w:noProof/>
+                <w:webHidden/>
+              </w:rPr>
+              <w:instrText xml:space="preserve"> PAGEREF _Toc39498597 \h </w:instrText>
+            </w:r>
+            <w:r>
+              <w:rPr>
+                <w:noProof/>
+                <w:webHidden/>
+              </w:rPr>
+            </w:r>
+            <w:r>
+              <w:rPr>
+                <w:noProof/>
+                <w:webHidden/>
+              </w:rPr>
+              <w:fldChar w:fldCharType="separate"/>
+            </w:r>
+            <w:r>
+              <w:rPr>
+                <w:noProof/>
+                <w:webHidden/>
+              </w:rPr>
+              <w:t>29</w:t>
+            </w:r>
+            <w:r>
+              <w:rPr>
+                <w:noProof/>
+                <w:webHidden/>
+              </w:rPr>
+              <w:fldChar w:fldCharType="end"/>
+            </w:r>
+          </w:hyperlink>
+        </w:p>
+        <w:p>
+          <w:pPr>
+            <w:pStyle w:val="TOC1"/>
+            <w:rPr>
+              <w:noProof/>
+            </w:rPr>
+          </w:pPr>
+          <w:hyperlink w:anchor="_Toc39498598" w:history="1">
             <w:r>
               <w:rPr>
                 <w:rStyle w:val="Hyperlink"/>
@@ -5589,7 +5757,7 @@
                 <w:noProof/>
                 <w:webHidden/>
               </w:rPr>
-              <w:instrText xml:space="preserve"> PAGEREF _Toc39253691 \h </w:instrText>
+              <w:instrText xml:space="preserve"> PAGEREF _Toc39498598 \h </w:instrText>
             </w:r>
             <w:r>
               <w:rPr>
@@ -5609,7 +5777,7 @@
                 <w:noProof/>
                 <w:webHidden/>
               </w:rPr>
-              <w:t>23</w:t>
+              <w:t>29</w:t>
             </w:r>
             <w:r>
               <w:rPr>
@@ -5630,6 +5798,7 @@
     <w:p>
       <w:pPr>
         <w:spacing w:after="0" w:line="240" w:lineRule="auto"/>
+        <w:jc w:val="center"/>
         <w:rPr>
           <w:rFonts w:ascii="Times New Roman" w:hAnsi="Times New Roman" w:cs="Times New Roman"/>
           <w:b/>
@@ -5648,45 +5817,6 @@
           <w:b/>
           <w:sz w:val="32"/>
           <w:szCs w:val="32"/>
-          <w:lang w:val="ro-RO"/>
-        </w:rPr>
-      </w:pPr>
-    </w:p>
-    <w:p>
-      <w:pPr>
-        <w:spacing w:after="0" w:line="240" w:lineRule="auto"/>
-        <w:jc w:val="center"/>
-        <w:rPr>
-          <w:rFonts w:ascii="Times New Roman" w:hAnsi="Times New Roman" w:cs="Times New Roman"/>
-          <w:b/>
-          <w:sz w:val="28"/>
-          <w:szCs w:val="28"/>
-          <w:lang w:val="ro-RO"/>
-        </w:rPr>
-      </w:pPr>
-    </w:p>
-    <w:p>
-      <w:pPr>
-        <w:spacing w:after="0" w:line="240" w:lineRule="auto"/>
-        <w:jc w:val="center"/>
-        <w:rPr>
-          <w:rFonts w:ascii="Times New Roman" w:hAnsi="Times New Roman" w:cs="Times New Roman"/>
-          <w:b/>
-          <w:sz w:val="28"/>
-          <w:szCs w:val="28"/>
-          <w:lang w:val="ro-RO"/>
-        </w:rPr>
-      </w:pPr>
-    </w:p>
-    <w:p>
-      <w:pPr>
-        <w:spacing w:after="0" w:line="240" w:lineRule="auto"/>
-        <w:jc w:val="center"/>
-        <w:rPr>
-          <w:rFonts w:ascii="Times New Roman" w:hAnsi="Times New Roman" w:cs="Times New Roman"/>
-          <w:b/>
-          <w:sz w:val="28"/>
-          <w:szCs w:val="28"/>
           <w:lang w:val="ro-RO"/>
         </w:rPr>
       </w:pPr>
@@ -6303,7 +6433,7 @@
           <w:lang w:val="ro-RO"/>
         </w:rPr>
       </w:pPr>
-      <w:bookmarkStart w:id="0" w:name="_Toc39253668"/>
+      <w:bookmarkStart w:id="0" w:name="_Toc39498573"/>
       <w:r>
         <w:rPr>
           <w:rFonts w:ascii="Times New Roman" w:hAnsi="Times New Roman" w:cs="Times New Roman"/>
@@ -6343,7 +6473,7 @@
           <w:lang w:val="ro-RO"/>
         </w:rPr>
       </w:pPr>
-      <w:bookmarkStart w:id="1" w:name="_Toc39253669"/>
+      <w:bookmarkStart w:id="1" w:name="_Toc39498574"/>
       <w:r>
         <w:rPr>
           <w:rFonts w:ascii="Times New Roman" w:hAnsi="Times New Roman" w:cs="Times New Roman"/>
@@ -6807,7 +6937,7 @@
           <w:lang w:val="ro-RO"/>
         </w:rPr>
       </w:pPr>
-      <w:bookmarkStart w:id="2" w:name="_Toc39253670"/>
+      <w:bookmarkStart w:id="2" w:name="_Toc39498575"/>
       <w:r>
         <w:rPr>
           <w:rFonts w:ascii="Times New Roman" w:hAnsi="Times New Roman" w:cs="Times New Roman"/>
@@ -7157,7 +7287,7 @@
           <w:lang w:val="ro-RO"/>
         </w:rPr>
       </w:pPr>
-      <w:bookmarkStart w:id="3" w:name="_Toc39253671"/>
+      <w:bookmarkStart w:id="3" w:name="_Toc39498576"/>
       <w:r>
         <w:rPr>
           <w:rFonts w:ascii="Times New Roman" w:hAnsi="Times New Roman" w:cs="Times New Roman"/>
@@ -7192,7 +7322,7 @@
           <w:lang w:val="ro-RO"/>
         </w:rPr>
       </w:pPr>
-      <w:bookmarkStart w:id="4" w:name="_Toc39253672"/>
+      <w:bookmarkStart w:id="4" w:name="_Toc39498577"/>
       <w:r>
         <w:rPr>
           <w:rFonts w:ascii="Times New Roman" w:hAnsi="Times New Roman" w:cs="Times New Roman"/>
@@ -7417,7 +7547,7 @@
           <w:lang w:val="ro-RO"/>
         </w:rPr>
       </w:pPr>
-      <w:bookmarkStart w:id="5" w:name="_Toc39253673"/>
+      <w:bookmarkStart w:id="5" w:name="_Toc39498578"/>
       <w:r>
         <w:rPr>
           <w:rFonts w:ascii="Times New Roman" w:hAnsi="Times New Roman" w:cs="Times New Roman"/>
@@ -7479,7 +7609,7 @@
           <w:lang w:val="ro-RO"/>
         </w:rPr>
       </w:pPr>
-      <w:bookmarkStart w:id="6" w:name="_Toc39253674"/>
+      <w:bookmarkStart w:id="6" w:name="_Toc39498579"/>
       <w:r>
         <w:rPr>
           <w:rFonts w:ascii="Times New Roman" w:hAnsi="Times New Roman" w:cs="Times New Roman"/>
@@ -8570,6 +8700,8 @@
       <w:bookmarkStart w:id="22" w:name="_Toc38727654"/>
       <w:bookmarkStart w:id="23" w:name="_Toc38727727"/>
       <w:bookmarkStart w:id="24" w:name="_Toc39253675"/>
+      <w:bookmarkStart w:id="25" w:name="_Toc39490820"/>
+      <w:bookmarkStart w:id="26" w:name="_Toc39498580"/>
       <w:bookmarkEnd w:id="7"/>
       <w:bookmarkEnd w:id="8"/>
       <w:bookmarkEnd w:id="9"/>
@@ -8588,6 +8720,8 @@
       <w:bookmarkEnd w:id="22"/>
       <w:bookmarkEnd w:id="23"/>
       <w:bookmarkEnd w:id="24"/>
+      <w:bookmarkEnd w:id="25"/>
+      <w:bookmarkEnd w:id="26"/>
     </w:p>
     <w:p>
       <w:pPr>
@@ -8612,26 +8746,26 @@
           <w:lang w:val="ro-RO"/>
         </w:rPr>
       </w:pPr>
-      <w:bookmarkStart w:id="25" w:name="_Toc38388330"/>
-      <w:bookmarkStart w:id="26" w:name="_Toc38388405"/>
-      <w:bookmarkStart w:id="27" w:name="_Toc38388458"/>
-      <w:bookmarkStart w:id="28" w:name="_Toc38389888"/>
-      <w:bookmarkStart w:id="29" w:name="_Toc38389901"/>
-      <w:bookmarkStart w:id="30" w:name="_Toc38389927"/>
-      <w:bookmarkStart w:id="31" w:name="_Toc38389945"/>
-      <w:bookmarkStart w:id="32" w:name="_Toc38390018"/>
-      <w:bookmarkStart w:id="33" w:name="_Toc38390031"/>
-      <w:bookmarkStart w:id="34" w:name="_Toc38390049"/>
-      <w:bookmarkStart w:id="35" w:name="_Toc38390071"/>
-      <w:bookmarkStart w:id="36" w:name="_Toc38449211"/>
-      <w:bookmarkStart w:id="37" w:name="_Toc38449799"/>
-      <w:bookmarkStart w:id="38" w:name="_Toc38452890"/>
-      <w:bookmarkStart w:id="39" w:name="_Toc38727633"/>
-      <w:bookmarkStart w:id="40" w:name="_Toc38727655"/>
-      <w:bookmarkStart w:id="41" w:name="_Toc38727728"/>
-      <w:bookmarkStart w:id="42" w:name="_Toc39253676"/>
-      <w:bookmarkEnd w:id="25"/>
-      <w:bookmarkEnd w:id="26"/>
+      <w:bookmarkStart w:id="27" w:name="_Toc38388330"/>
+      <w:bookmarkStart w:id="28" w:name="_Toc38388405"/>
+      <w:bookmarkStart w:id="29" w:name="_Toc38388458"/>
+      <w:bookmarkStart w:id="30" w:name="_Toc38389888"/>
+      <w:bookmarkStart w:id="31" w:name="_Toc38389901"/>
+      <w:bookmarkStart w:id="32" w:name="_Toc38389927"/>
+      <w:bookmarkStart w:id="33" w:name="_Toc38389945"/>
+      <w:bookmarkStart w:id="34" w:name="_Toc38390018"/>
+      <w:bookmarkStart w:id="35" w:name="_Toc38390031"/>
+      <w:bookmarkStart w:id="36" w:name="_Toc38390049"/>
+      <w:bookmarkStart w:id="37" w:name="_Toc38390071"/>
+      <w:bookmarkStart w:id="38" w:name="_Toc38449211"/>
+      <w:bookmarkStart w:id="39" w:name="_Toc38449799"/>
+      <w:bookmarkStart w:id="40" w:name="_Toc38452890"/>
+      <w:bookmarkStart w:id="41" w:name="_Toc38727633"/>
+      <w:bookmarkStart w:id="42" w:name="_Toc38727655"/>
+      <w:bookmarkStart w:id="43" w:name="_Toc38727728"/>
+      <w:bookmarkStart w:id="44" w:name="_Toc39253676"/>
+      <w:bookmarkStart w:id="45" w:name="_Toc39490821"/>
+      <w:bookmarkStart w:id="46" w:name="_Toc39498581"/>
       <w:bookmarkEnd w:id="27"/>
       <w:bookmarkEnd w:id="28"/>
       <w:bookmarkEnd w:id="29"/>
@@ -8648,6 +8782,10 @@
       <w:bookmarkEnd w:id="40"/>
       <w:bookmarkEnd w:id="41"/>
       <w:bookmarkEnd w:id="42"/>
+      <w:bookmarkEnd w:id="43"/>
+      <w:bookmarkEnd w:id="44"/>
+      <w:bookmarkEnd w:id="45"/>
+      <w:bookmarkEnd w:id="46"/>
     </w:p>
     <w:p>
       <w:pPr>
@@ -8664,7 +8802,7 @@
           <w:lang w:val="ro-RO"/>
         </w:rPr>
       </w:pPr>
-      <w:bookmarkStart w:id="43" w:name="_Toc39253677"/>
+      <w:bookmarkStart w:id="47" w:name="_Toc39498582"/>
       <w:r>
         <w:rPr>
           <w:rFonts w:ascii="Times New Roman" w:hAnsi="Times New Roman" w:cs="Times New Roman"/>
@@ -8675,7 +8813,7 @@
         </w:rPr>
         <w:t>Utilizarea IMSI Catcher în afara legii</w:t>
       </w:r>
-      <w:bookmarkEnd w:id="43"/>
+      <w:bookmarkEnd w:id="47"/>
     </w:p>
     <w:p>
       <w:pPr>
@@ -9162,7 +9300,7 @@
           <w:lang w:val="ro-RO"/>
         </w:rPr>
       </w:pPr>
-      <w:bookmarkStart w:id="44" w:name="_Toc39253678"/>
+      <w:bookmarkStart w:id="48" w:name="_Toc39498583"/>
       <w:r>
         <w:rPr>
           <w:rFonts w:ascii="Times New Roman" w:hAnsi="Times New Roman" w:cs="Times New Roman"/>
@@ -9174,7 +9312,7 @@
         <w:lastRenderedPageBreak/>
         <w:t>Modalități prin care IMSI Catcher exploatează rețeaua</w:t>
       </w:r>
-      <w:bookmarkEnd w:id="44"/>
+      <w:bookmarkEnd w:id="48"/>
     </w:p>
     <w:p>
       <w:pPr>
@@ -9378,7 +9516,7 @@
           <w:lang w:val="ro-RO"/>
         </w:rPr>
       </w:pPr>
-      <w:bookmarkStart w:id="45" w:name="_Toc39253679"/>
+      <w:bookmarkStart w:id="49" w:name="_Toc39498584"/>
       <w:r>
         <w:rPr>
           <w:rFonts w:ascii="Times New Roman" w:hAnsi="Times New Roman" w:cs="Times New Roman"/>
@@ -9389,7 +9527,7 @@
         </w:rPr>
         <w:t>Rețele de comunicații GSM</w:t>
       </w:r>
-      <w:bookmarkEnd w:id="45"/>
+      <w:bookmarkEnd w:id="49"/>
     </w:p>
     <w:p>
       <w:pPr>
@@ -9739,7 +9877,7 @@
           <w:lang w:val="ro-RO"/>
         </w:rPr>
       </w:pPr>
-      <w:bookmarkStart w:id="46" w:name="_Toc39253680"/>
+      <w:bookmarkStart w:id="50" w:name="_Toc39498585"/>
       <w:r>
         <w:rPr>
           <w:rFonts w:ascii="Times New Roman" w:hAnsi="Times New Roman" w:cs="Times New Roman"/>
@@ -9759,7 +9897,7 @@
         </w:rPr>
         <w:t xml:space="preserve"> în GSM</w:t>
       </w:r>
-      <w:bookmarkEnd w:id="46"/>
+      <w:bookmarkEnd w:id="50"/>
     </w:p>
     <w:p>
       <w:pPr>
@@ -10244,20 +10382,24 @@
           <w:color w:val="4F81BD" w:themeColor="accent1"/>
         </w:rPr>
       </w:pPr>
-      <w:bookmarkStart w:id="47" w:name="_Toc38449216"/>
-      <w:bookmarkStart w:id="48" w:name="_Toc38449804"/>
-      <w:bookmarkStart w:id="49" w:name="_Toc38452895"/>
-      <w:bookmarkStart w:id="50" w:name="_Toc38727638"/>
-      <w:bookmarkStart w:id="51" w:name="_Toc38727660"/>
-      <w:bookmarkStart w:id="52" w:name="_Toc38727733"/>
-      <w:bookmarkStart w:id="53" w:name="_Toc39253681"/>
-      <w:bookmarkEnd w:id="47"/>
-      <w:bookmarkEnd w:id="48"/>
-      <w:bookmarkEnd w:id="49"/>
-      <w:bookmarkEnd w:id="50"/>
+      <w:bookmarkStart w:id="51" w:name="_Toc38449216"/>
+      <w:bookmarkStart w:id="52" w:name="_Toc38449804"/>
+      <w:bookmarkStart w:id="53" w:name="_Toc38452895"/>
+      <w:bookmarkStart w:id="54" w:name="_Toc38727638"/>
+      <w:bookmarkStart w:id="55" w:name="_Toc38727660"/>
+      <w:bookmarkStart w:id="56" w:name="_Toc38727733"/>
+      <w:bookmarkStart w:id="57" w:name="_Toc39253681"/>
+      <w:bookmarkStart w:id="58" w:name="_Toc39490826"/>
+      <w:bookmarkStart w:id="59" w:name="_Toc39498586"/>
       <w:bookmarkEnd w:id="51"/>
       <w:bookmarkEnd w:id="52"/>
       <w:bookmarkEnd w:id="53"/>
+      <w:bookmarkEnd w:id="54"/>
+      <w:bookmarkEnd w:id="55"/>
+      <w:bookmarkEnd w:id="56"/>
+      <w:bookmarkEnd w:id="57"/>
+      <w:bookmarkEnd w:id="58"/>
+      <w:bookmarkEnd w:id="59"/>
     </w:p>
     <w:p>
       <w:pPr>
@@ -10279,20 +10421,24 @@
           <w:color w:val="4F81BD" w:themeColor="accent1"/>
         </w:rPr>
       </w:pPr>
-      <w:bookmarkStart w:id="54" w:name="_Toc38449217"/>
-      <w:bookmarkStart w:id="55" w:name="_Toc38449805"/>
-      <w:bookmarkStart w:id="56" w:name="_Toc38452896"/>
-      <w:bookmarkStart w:id="57" w:name="_Toc38727639"/>
-      <w:bookmarkStart w:id="58" w:name="_Toc38727661"/>
-      <w:bookmarkStart w:id="59" w:name="_Toc38727734"/>
-      <w:bookmarkStart w:id="60" w:name="_Toc39253682"/>
-      <w:bookmarkEnd w:id="54"/>
-      <w:bookmarkEnd w:id="55"/>
-      <w:bookmarkEnd w:id="56"/>
-      <w:bookmarkEnd w:id="57"/>
-      <w:bookmarkEnd w:id="58"/>
-      <w:bookmarkEnd w:id="59"/>
+      <w:bookmarkStart w:id="60" w:name="_Toc38449217"/>
+      <w:bookmarkStart w:id="61" w:name="_Toc38449805"/>
+      <w:bookmarkStart w:id="62" w:name="_Toc38452896"/>
+      <w:bookmarkStart w:id="63" w:name="_Toc38727639"/>
+      <w:bookmarkStart w:id="64" w:name="_Toc38727661"/>
+      <w:bookmarkStart w:id="65" w:name="_Toc38727734"/>
+      <w:bookmarkStart w:id="66" w:name="_Toc39253682"/>
+      <w:bookmarkStart w:id="67" w:name="_Toc39490827"/>
+      <w:bookmarkStart w:id="68" w:name="_Toc39498587"/>
       <w:bookmarkEnd w:id="60"/>
+      <w:bookmarkEnd w:id="61"/>
+      <w:bookmarkEnd w:id="62"/>
+      <w:bookmarkEnd w:id="63"/>
+      <w:bookmarkEnd w:id="64"/>
+      <w:bookmarkEnd w:id="65"/>
+      <w:bookmarkEnd w:id="66"/>
+      <w:bookmarkEnd w:id="67"/>
+      <w:bookmarkEnd w:id="68"/>
     </w:p>
     <w:p>
       <w:pPr>
@@ -10314,20 +10460,24 @@
           <w:color w:val="4F81BD" w:themeColor="accent1"/>
         </w:rPr>
       </w:pPr>
-      <w:bookmarkStart w:id="61" w:name="_Toc38449218"/>
-      <w:bookmarkStart w:id="62" w:name="_Toc38449806"/>
-      <w:bookmarkStart w:id="63" w:name="_Toc38452897"/>
-      <w:bookmarkStart w:id="64" w:name="_Toc38727640"/>
-      <w:bookmarkStart w:id="65" w:name="_Toc38727662"/>
-      <w:bookmarkStart w:id="66" w:name="_Toc38727735"/>
-      <w:bookmarkStart w:id="67" w:name="_Toc39253683"/>
-      <w:bookmarkEnd w:id="61"/>
-      <w:bookmarkEnd w:id="62"/>
-      <w:bookmarkEnd w:id="63"/>
-      <w:bookmarkEnd w:id="64"/>
-      <w:bookmarkEnd w:id="65"/>
-      <w:bookmarkEnd w:id="66"/>
-      <w:bookmarkEnd w:id="67"/>
+      <w:bookmarkStart w:id="69" w:name="_Toc38449218"/>
+      <w:bookmarkStart w:id="70" w:name="_Toc38449806"/>
+      <w:bookmarkStart w:id="71" w:name="_Toc38452897"/>
+      <w:bookmarkStart w:id="72" w:name="_Toc38727640"/>
+      <w:bookmarkStart w:id="73" w:name="_Toc38727662"/>
+      <w:bookmarkStart w:id="74" w:name="_Toc38727735"/>
+      <w:bookmarkStart w:id="75" w:name="_Toc39253683"/>
+      <w:bookmarkStart w:id="76" w:name="_Toc39490828"/>
+      <w:bookmarkStart w:id="77" w:name="_Toc39498588"/>
+      <w:bookmarkEnd w:id="69"/>
+      <w:bookmarkEnd w:id="70"/>
+      <w:bookmarkEnd w:id="71"/>
+      <w:bookmarkEnd w:id="72"/>
+      <w:bookmarkEnd w:id="73"/>
+      <w:bookmarkEnd w:id="74"/>
+      <w:bookmarkEnd w:id="75"/>
+      <w:bookmarkEnd w:id="76"/>
+      <w:bookmarkEnd w:id="77"/>
     </w:p>
     <w:p>
       <w:pPr>
@@ -10349,20 +10499,24 @@
           <w:color w:val="4F81BD" w:themeColor="accent1"/>
         </w:rPr>
       </w:pPr>
-      <w:bookmarkStart w:id="68" w:name="_Toc38449219"/>
-      <w:bookmarkStart w:id="69" w:name="_Toc38449807"/>
-      <w:bookmarkStart w:id="70" w:name="_Toc38452898"/>
-      <w:bookmarkStart w:id="71" w:name="_Toc38727641"/>
-      <w:bookmarkStart w:id="72" w:name="_Toc38727663"/>
-      <w:bookmarkStart w:id="73" w:name="_Toc38727736"/>
-      <w:bookmarkStart w:id="74" w:name="_Toc39253684"/>
-      <w:bookmarkEnd w:id="68"/>
-      <w:bookmarkEnd w:id="69"/>
-      <w:bookmarkEnd w:id="70"/>
-      <w:bookmarkEnd w:id="71"/>
-      <w:bookmarkEnd w:id="72"/>
-      <w:bookmarkEnd w:id="73"/>
-      <w:bookmarkEnd w:id="74"/>
+      <w:bookmarkStart w:id="78" w:name="_Toc38449219"/>
+      <w:bookmarkStart w:id="79" w:name="_Toc38449807"/>
+      <w:bookmarkStart w:id="80" w:name="_Toc38452898"/>
+      <w:bookmarkStart w:id="81" w:name="_Toc38727641"/>
+      <w:bookmarkStart w:id="82" w:name="_Toc38727663"/>
+      <w:bookmarkStart w:id="83" w:name="_Toc38727736"/>
+      <w:bookmarkStart w:id="84" w:name="_Toc39253684"/>
+      <w:bookmarkStart w:id="85" w:name="_Toc39490829"/>
+      <w:bookmarkStart w:id="86" w:name="_Toc39498589"/>
+      <w:bookmarkEnd w:id="78"/>
+      <w:bookmarkEnd w:id="79"/>
+      <w:bookmarkEnd w:id="80"/>
+      <w:bookmarkEnd w:id="81"/>
+      <w:bookmarkEnd w:id="82"/>
+      <w:bookmarkEnd w:id="83"/>
+      <w:bookmarkEnd w:id="84"/>
+      <w:bookmarkEnd w:id="85"/>
+      <w:bookmarkEnd w:id="86"/>
     </w:p>
     <w:p>
       <w:pPr>
@@ -10384,20 +10538,24 @@
           <w:color w:val="4F81BD" w:themeColor="accent1"/>
         </w:rPr>
       </w:pPr>
-      <w:bookmarkStart w:id="75" w:name="_Toc38449220"/>
-      <w:bookmarkStart w:id="76" w:name="_Toc38449808"/>
-      <w:bookmarkStart w:id="77" w:name="_Toc38452899"/>
-      <w:bookmarkStart w:id="78" w:name="_Toc38727642"/>
-      <w:bookmarkStart w:id="79" w:name="_Toc38727664"/>
-      <w:bookmarkStart w:id="80" w:name="_Toc38727737"/>
-      <w:bookmarkStart w:id="81" w:name="_Toc39253685"/>
-      <w:bookmarkEnd w:id="75"/>
-      <w:bookmarkEnd w:id="76"/>
-      <w:bookmarkEnd w:id="77"/>
-      <w:bookmarkEnd w:id="78"/>
-      <w:bookmarkEnd w:id="79"/>
-      <w:bookmarkEnd w:id="80"/>
-      <w:bookmarkEnd w:id="81"/>
+      <w:bookmarkStart w:id="87" w:name="_Toc38449220"/>
+      <w:bookmarkStart w:id="88" w:name="_Toc38449808"/>
+      <w:bookmarkStart w:id="89" w:name="_Toc38452899"/>
+      <w:bookmarkStart w:id="90" w:name="_Toc38727642"/>
+      <w:bookmarkStart w:id="91" w:name="_Toc38727664"/>
+      <w:bookmarkStart w:id="92" w:name="_Toc38727737"/>
+      <w:bookmarkStart w:id="93" w:name="_Toc39253685"/>
+      <w:bookmarkStart w:id="94" w:name="_Toc39490830"/>
+      <w:bookmarkStart w:id="95" w:name="_Toc39498590"/>
+      <w:bookmarkEnd w:id="87"/>
+      <w:bookmarkEnd w:id="88"/>
+      <w:bookmarkEnd w:id="89"/>
+      <w:bookmarkEnd w:id="90"/>
+      <w:bookmarkEnd w:id="91"/>
+      <w:bookmarkEnd w:id="92"/>
+      <w:bookmarkEnd w:id="93"/>
+      <w:bookmarkEnd w:id="94"/>
+      <w:bookmarkEnd w:id="95"/>
     </w:p>
     <w:p>
       <w:pPr>
@@ -10419,20 +10577,24 @@
           <w:color w:val="4F81BD" w:themeColor="accent1"/>
         </w:rPr>
       </w:pPr>
-      <w:bookmarkStart w:id="82" w:name="_Toc38449221"/>
-      <w:bookmarkStart w:id="83" w:name="_Toc38449809"/>
-      <w:bookmarkStart w:id="84" w:name="_Toc38452900"/>
-      <w:bookmarkStart w:id="85" w:name="_Toc38727643"/>
-      <w:bookmarkStart w:id="86" w:name="_Toc38727665"/>
-      <w:bookmarkStart w:id="87" w:name="_Toc38727738"/>
-      <w:bookmarkStart w:id="88" w:name="_Toc39253686"/>
-      <w:bookmarkEnd w:id="82"/>
-      <w:bookmarkEnd w:id="83"/>
-      <w:bookmarkEnd w:id="84"/>
-      <w:bookmarkEnd w:id="85"/>
-      <w:bookmarkEnd w:id="86"/>
-      <w:bookmarkEnd w:id="87"/>
-      <w:bookmarkEnd w:id="88"/>
+      <w:bookmarkStart w:id="96" w:name="_Toc38449221"/>
+      <w:bookmarkStart w:id="97" w:name="_Toc38449809"/>
+      <w:bookmarkStart w:id="98" w:name="_Toc38452900"/>
+      <w:bookmarkStart w:id="99" w:name="_Toc38727643"/>
+      <w:bookmarkStart w:id="100" w:name="_Toc38727665"/>
+      <w:bookmarkStart w:id="101" w:name="_Toc38727738"/>
+      <w:bookmarkStart w:id="102" w:name="_Toc39253686"/>
+      <w:bookmarkStart w:id="103" w:name="_Toc39490831"/>
+      <w:bookmarkStart w:id="104" w:name="_Toc39498591"/>
+      <w:bookmarkEnd w:id="96"/>
+      <w:bookmarkEnd w:id="97"/>
+      <w:bookmarkEnd w:id="98"/>
+      <w:bookmarkEnd w:id="99"/>
+      <w:bookmarkEnd w:id="100"/>
+      <w:bookmarkEnd w:id="101"/>
+      <w:bookmarkEnd w:id="102"/>
+      <w:bookmarkEnd w:id="103"/>
+      <w:bookmarkEnd w:id="104"/>
     </w:p>
     <w:p>
       <w:pPr>
@@ -10448,7 +10610,7 @@
           <w:szCs w:val="40"/>
         </w:rPr>
       </w:pPr>
-      <w:bookmarkStart w:id="89" w:name="_Toc39253687"/>
+      <w:bookmarkStart w:id="105" w:name="_Toc39498592"/>
       <w:r>
         <w:rPr>
           <w:rFonts w:ascii="Times New Roman" w:hAnsi="Times New Roman" w:cs="Times New Roman"/>
@@ -10458,7 +10620,7 @@
         </w:rPr>
         <w:t>Tipuri de atacuri populare</w:t>
       </w:r>
-      <w:bookmarkEnd w:id="89"/>
+      <w:bookmarkEnd w:id="105"/>
     </w:p>
     <w:p>
       <w:pPr>
@@ -11026,7 +11188,7 @@
           <w:lang w:val="ro-RO"/>
         </w:rPr>
       </w:pPr>
-      <w:bookmarkStart w:id="90" w:name="_Toc39253688"/>
+      <w:bookmarkStart w:id="106" w:name="_Toc39498593"/>
       <w:r>
         <w:rPr>
           <w:rFonts w:ascii="Times New Roman" w:hAnsi="Times New Roman" w:cs="Times New Roman"/>
@@ -11037,7 +11199,7 @@
         </w:rPr>
         <w:t>Modul de funcționare al IMSI Catcher-urilor</w:t>
       </w:r>
-      <w:bookmarkEnd w:id="90"/>
+      <w:bookmarkEnd w:id="106"/>
     </w:p>
     <w:p>
       <w:pPr>
@@ -11188,17 +11350,6 @@
     <w:p>
       <w:pPr>
         <w:spacing w:line="240" w:lineRule="auto"/>
-        <w:rPr>
-          <w:rFonts w:ascii="Times New Roman" w:hAnsi="Times New Roman" w:cs="Times New Roman"/>
-          <w:sz w:val="28"/>
-          <w:szCs w:val="28"/>
-          <w:lang w:val="ro-RO"/>
-        </w:rPr>
-      </w:pPr>
-    </w:p>
-    <w:p>
-      <w:pPr>
-        <w:spacing w:line="240" w:lineRule="auto"/>
         <w:jc w:val="center"/>
         <w:rPr>
           <w:rFonts w:ascii="Times New Roman" w:hAnsi="Times New Roman" w:cs="Times New Roman"/>
@@ -11248,6 +11399,7 @@
           <w:szCs w:val="28"/>
           <w:lang w:val="ro-RO"/>
         </w:rPr>
+        <w:lastRenderedPageBreak/>
         <w:tab/>
       </w:r>
       <w:r>
@@ -11686,7 +11838,6 @@
           <w:szCs w:val="28"/>
           <w:lang w:val="ro-RO"/>
         </w:rPr>
-        <w:lastRenderedPageBreak/>
         <w:tab/>
         <w:t xml:space="preserve">Cele doi pași prezentați mai sus fac referire la momentul în care un dispozitiv </w:t>
       </w:r>
@@ -11717,7 +11868,17 @@
           <w:szCs w:val="28"/>
           <w:lang w:val="ro-RO"/>
         </w:rPr>
-        <w:t>este utilizat pentru a intercepta comunicarea dintre telefonul mobil și stația de bază la care s-a conectat. Deși este o problemă gravă, adevărata problemă o reprezintă urmărirea locației în timp real.</w:t>
+        <w:t xml:space="preserve">este utilizat pentru a intercepta comunicarea dintre </w:t>
+      </w:r>
+      <w:r>
+        <w:rPr>
+          <w:rFonts w:ascii="Times New Roman" w:hAnsi="Times New Roman" w:cs="Times New Roman"/>
+          <w:sz w:val="28"/>
+          <w:szCs w:val="28"/>
+          <w:lang w:val="ro-RO"/>
+        </w:rPr>
+        <w:lastRenderedPageBreak/>
+        <w:t>telefonul mobil și stația de bază la care s-a conectat. Deși este o problemă gravă, adevărata problemă o reprezintă urmărirea locației în timp real.</w:t>
       </w:r>
       <w:r>
         <w:rPr>
@@ -12399,7 +12560,7 @@
           <w:lang w:val="ro-RO"/>
         </w:rPr>
       </w:pPr>
-      <w:bookmarkStart w:id="91" w:name="_Toc39253689"/>
+      <w:bookmarkStart w:id="107" w:name="_Toc39498594"/>
       <w:r>
         <w:rPr>
           <w:rFonts w:ascii="Times New Roman" w:hAnsi="Times New Roman" w:cs="Times New Roman"/>
@@ -12412,7 +12573,7 @@
         <w:lastRenderedPageBreak/>
         <w:t>SOLUȚII ȘI TEHNOLOGII FOLOSITE ÎN DETECTAREA UNEI STAȚII DE  BAZĂ FALSE</w:t>
       </w:r>
-      <w:bookmarkEnd w:id="91"/>
+      <w:bookmarkEnd w:id="107"/>
     </w:p>
     <w:p>
       <w:pPr>
@@ -12759,7 +12920,7 @@
           <w:lang w:val="ro-RO"/>
         </w:rPr>
       </w:pPr>
-      <w:bookmarkStart w:id="92" w:name="_Toc39253690"/>
+      <w:bookmarkStart w:id="108" w:name="_Toc39498595"/>
       <w:r>
         <w:rPr>
           <w:rFonts w:ascii="Times New Roman" w:hAnsi="Times New Roman" w:cs="Times New Roman"/>
@@ -12771,7 +12932,7 @@
         <w:lastRenderedPageBreak/>
         <w:t>Soluții existente de detectare</w:t>
       </w:r>
-      <w:bookmarkEnd w:id="92"/>
+      <w:bookmarkEnd w:id="108"/>
     </w:p>
     <w:p>
       <w:pPr>
@@ -13116,7 +13277,17 @@
               <w:szCs w:val="28"/>
               <w:lang w:val="ro-RO"/>
             </w:rPr>
-            <w:t xml:space="preserve"> (14)</w:t>
+            <w:t xml:space="preserve"> </w:t>
+          </w:r>
+          <w:r>
+            <w:rPr>
+              <w:rFonts w:ascii="Times New Roman" w:hAnsi="Times New Roman" w:cs="Times New Roman"/>
+              <w:noProof/>
+              <w:sz w:val="28"/>
+              <w:szCs w:val="28"/>
+              <w:lang w:val="ro-RO"/>
+            </w:rPr>
+            <w:t>(14)</w:t>
           </w:r>
           <w:r>
             <w:rPr>
@@ -14495,6 +14666,7 @@
         </w:rPr>
         <w:t xml:space="preserve"> </w:t>
       </w:r>
+      <w:bookmarkStart w:id="109" w:name="_Toc39498596"/>
       <w:r>
         <w:rPr>
           <w:rFonts w:ascii="Times New Roman" w:hAnsi="Times New Roman" w:cs="Times New Roman"/>
@@ -14505,6 +14677,7 @@
         </w:rPr>
         <w:t>Prezentarea bazei de date OpenCellId</w:t>
       </w:r>
+      <w:bookmarkEnd w:id="109"/>
     </w:p>
     <w:p>
       <w:pPr>
@@ -14549,7 +14722,34 @@
           <w:szCs w:val="28"/>
           <w:lang w:val="ro-RO"/>
         </w:rPr>
-        <w:t>pe datele obținute din telefon, a fost necesară utilizarea unei baze de date publice pentru obținerea informațiilor despre celule.</w:t>
+        <w:t>pe datele obținute din telefon, a fost necesară utilizarea unei baze de date publice pentru obținerea informațiilor</w:t>
+      </w:r>
+      <w:r>
+        <w:rPr>
+          <w:rFonts w:ascii="Times New Roman" w:hAnsi="Times New Roman" w:cs="Times New Roman"/>
+          <w:sz w:val="28"/>
+          <w:szCs w:val="28"/>
+          <w:lang w:val="ro-RO"/>
+        </w:rPr>
+        <w:t xml:space="preserve"> veridice</w:t>
+      </w:r>
+      <w:r>
+        <w:rPr>
+          <w:rFonts w:ascii="Times New Roman" w:hAnsi="Times New Roman" w:cs="Times New Roman"/>
+          <w:sz w:val="28"/>
+          <w:szCs w:val="28"/>
+          <w:lang w:val="ro-RO"/>
+        </w:rPr>
+        <w:t xml:space="preserve"> despre celule.</w:t>
+      </w:r>
+      <w:r>
+        <w:rPr>
+          <w:rFonts w:ascii="Times New Roman" w:hAnsi="Times New Roman" w:cs="Times New Roman"/>
+          <w:sz w:val="28"/>
+          <w:szCs w:val="28"/>
+          <w:lang w:val="ro-RO"/>
+        </w:rPr>
+        <w:t xml:space="preserve"> </w:t>
       </w:r>
     </w:p>
     <w:p>
@@ -14563,6 +14763,1972 @@
           <w:lang w:val="ro-RO"/>
         </w:rPr>
       </w:pPr>
+      <w:r>
+        <w:rPr>
+          <w:rFonts w:ascii="Times New Roman" w:hAnsi="Times New Roman" w:cs="Times New Roman"/>
+          <w:sz w:val="28"/>
+          <w:szCs w:val="28"/>
+          <w:lang w:val="ro-RO"/>
+        </w:rPr>
+        <w:tab/>
+        <w:t>Acestă bază de date conținea</w:t>
+      </w:r>
+      <w:sdt>
+        <w:sdtPr>
+          <w:rPr>
+            <w:rFonts w:ascii="Times New Roman" w:hAnsi="Times New Roman" w:cs="Times New Roman"/>
+            <w:sz w:val="28"/>
+            <w:szCs w:val="28"/>
+            <w:lang w:val="ro-RO"/>
+          </w:rPr>
+          <w:id w:val="151764813"/>
+          <w:citation/>
+        </w:sdtPr>
+        <w:sdtContent>
+          <w:r>
+            <w:rPr>
+              <w:rFonts w:ascii="Times New Roman" w:hAnsi="Times New Roman" w:cs="Times New Roman"/>
+              <w:sz w:val="28"/>
+              <w:szCs w:val="28"/>
+              <w:lang w:val="ro-RO"/>
+            </w:rPr>
+            <w:fldChar w:fldCharType="begin"/>
+          </w:r>
+          <w:r>
+            <w:rPr>
+              <w:rFonts w:ascii="Times New Roman" w:hAnsi="Times New Roman" w:cs="Times New Roman"/>
+              <w:sz w:val="28"/>
+              <w:szCs w:val="28"/>
+              <w:lang w:val="ro-RO"/>
+            </w:rPr>
+            <w:instrText xml:space="preserve"> CITATION Wik201 \l 1048 </w:instrText>
+          </w:r>
+          <w:r>
+            <w:rPr>
+              <w:rFonts w:ascii="Times New Roman" w:hAnsi="Times New Roman" w:cs="Times New Roman"/>
+              <w:sz w:val="28"/>
+              <w:szCs w:val="28"/>
+              <w:lang w:val="ro-RO"/>
+            </w:rPr>
+            <w:fldChar w:fldCharType="separate"/>
+          </w:r>
+          <w:r>
+            <w:rPr>
+              <w:rFonts w:ascii="Times New Roman" w:hAnsi="Times New Roman" w:cs="Times New Roman"/>
+              <w:noProof/>
+              <w:sz w:val="28"/>
+              <w:szCs w:val="28"/>
+              <w:lang w:val="ro-RO"/>
+            </w:rPr>
+            <w:t xml:space="preserve"> </w:t>
+          </w:r>
+          <w:r>
+            <w:rPr>
+              <w:rFonts w:ascii="Times New Roman" w:hAnsi="Times New Roman" w:cs="Times New Roman"/>
+              <w:noProof/>
+              <w:sz w:val="28"/>
+              <w:szCs w:val="28"/>
+              <w:lang w:val="ro-RO"/>
+            </w:rPr>
+            <w:t>(15)</w:t>
+          </w:r>
+          <w:r>
+            <w:rPr>
+              <w:rFonts w:ascii="Times New Roman" w:hAnsi="Times New Roman" w:cs="Times New Roman"/>
+              <w:sz w:val="28"/>
+              <w:szCs w:val="28"/>
+              <w:lang w:val="ro-RO"/>
+            </w:rPr>
+            <w:fldChar w:fldCharType="end"/>
+          </w:r>
+        </w:sdtContent>
+      </w:sdt>
+      <w:r>
+        <w:rPr>
+          <w:rFonts w:ascii="Times New Roman" w:hAnsi="Times New Roman" w:cs="Times New Roman"/>
+          <w:sz w:val="28"/>
+          <w:szCs w:val="28"/>
+          <w:lang w:val="ro-RO"/>
+        </w:rPr>
+        <w:t xml:space="preserve"> în 21 august 2017 în jur de 35.5 milioane de celule unice, ceea ce o face potrivită pentru verificarea informațiilor pe care antena la care se conectează terminalul mobil le face publice.</w:t>
+      </w:r>
+      <w:r>
+        <w:rPr>
+          <w:rFonts w:ascii="Times New Roman" w:hAnsi="Times New Roman" w:cs="Times New Roman"/>
+          <w:sz w:val="28"/>
+          <w:szCs w:val="28"/>
+          <w:lang w:val="ro-RO"/>
+        </w:rPr>
+        <w:t xml:space="preserve"> Este de înțeles că unele celule pot lipsi și de aceea analiza realizată la nivelul aplicației nu se bazează doar pe aceste date, adică, în cazul în care datele unei</w:t>
+      </w:r>
+      <w:r>
+        <w:rPr>
+          <w:rFonts w:ascii="Times New Roman" w:hAnsi="Times New Roman" w:cs="Times New Roman"/>
+          <w:sz w:val="28"/>
+          <w:szCs w:val="28"/>
+          <w:lang w:val="ro-RO"/>
+        </w:rPr>
+        <w:t xml:space="preserve"> stații de bază nu se găsesc, aplicația nu va eticheta acea stație ca fiind un </w:t>
+      </w:r>
+      <w:r>
+        <w:rPr>
+          <w:rFonts w:ascii="Times New Roman" w:hAnsi="Times New Roman" w:cs="Times New Roman"/>
+          <w:i/>
+          <w:sz w:val="28"/>
+          <w:szCs w:val="28"/>
+          <w:lang w:val="ro-RO"/>
+        </w:rPr>
+        <w:t>IMSI Catcher</w:t>
+      </w:r>
+      <w:r>
+        <w:rPr>
+          <w:rFonts w:ascii="Times New Roman" w:hAnsi="Times New Roman" w:cs="Times New Roman"/>
+          <w:sz w:val="28"/>
+          <w:szCs w:val="28"/>
+          <w:lang w:val="ro-RO"/>
+        </w:rPr>
+        <w:t xml:space="preserve"> ci o va cataloga ca  activitate suspicioasă, până stabilirea unei decizii finale.</w:t>
+      </w:r>
+    </w:p>
+    <w:p>
+      <w:pPr>
+        <w:spacing w:line="240" w:lineRule="auto"/>
+        <w:jc w:val="both"/>
+        <w:rPr>
+          <w:rFonts w:ascii="Times New Roman" w:hAnsi="Times New Roman" w:cs="Times New Roman"/>
+          <w:sz w:val="28"/>
+          <w:szCs w:val="28"/>
+          <w:lang w:val="ro-RO"/>
+        </w:rPr>
+      </w:pPr>
+      <w:r>
+        <w:rPr>
+          <w:rFonts w:ascii="Times New Roman" w:hAnsi="Times New Roman" w:cs="Times New Roman"/>
+          <w:sz w:val="28"/>
+          <w:szCs w:val="28"/>
+          <w:lang w:val="ro-RO"/>
+        </w:rPr>
+        <w:tab/>
+      </w:r>
+      <w:r>
+        <w:rPr>
+          <w:rFonts w:ascii="Times New Roman" w:hAnsi="Times New Roman" w:cs="Times New Roman"/>
+          <w:sz w:val="28"/>
+          <w:szCs w:val="28"/>
+          <w:lang w:val="ro-RO"/>
+        </w:rPr>
+        <w:t>Conectarea și obținerea datelor necesare analizei se realizează cu ajutorul unui api pus la dispoziție de firma ce a creat baza de date. A</w:t>
+      </w:r>
+      <w:r>
+        <w:rPr>
+          <w:rFonts w:ascii="Times New Roman" w:hAnsi="Times New Roman" w:cs="Times New Roman"/>
+          <w:sz w:val="28"/>
+          <w:szCs w:val="28"/>
+          <w:lang w:val="ro-RO"/>
+        </w:rPr>
+        <w:t>s</w:t>
+      </w:r>
+      <w:r>
+        <w:rPr>
+          <w:rFonts w:ascii="Times New Roman" w:hAnsi="Times New Roman" w:cs="Times New Roman"/>
+          <w:sz w:val="28"/>
+          <w:szCs w:val="28"/>
+          <w:lang w:val="ro-RO"/>
+        </w:rPr>
+        <w:t xml:space="preserve">tfel, pentru a trimite cereri se poate utiliza unul din endpointurile listate în </w:t>
+      </w:r>
+      <w:r>
+        <w:rPr>
+          <w:rFonts w:ascii="Times New Roman" w:hAnsi="Times New Roman" w:cs="Times New Roman"/>
+          <w:sz w:val="28"/>
+          <w:szCs w:val="28"/>
+          <w:lang w:val="ro-RO"/>
+        </w:rPr>
+        <w:t>documentația api-ului. Programatorul îl poate folosi pe oricare, însă recomandarea este să îl folosească pe acela care este cel mai apropiat din punct de vedere geografic pentru a minimiza latența.</w:t>
+      </w:r>
+      <w:r>
+        <w:rPr>
+          <w:rFonts w:ascii="Times New Roman" w:hAnsi="Times New Roman" w:cs="Times New Roman"/>
+          <w:sz w:val="28"/>
+          <w:szCs w:val="28"/>
+          <w:lang w:val="ro-RO"/>
+        </w:rPr>
+        <w:t xml:space="preserve"> În cadrul proiectului am utilizat serverul de mai jos:</w:t>
+      </w:r>
+    </w:p>
+    <w:p>
+      <w:pPr>
+        <w:pStyle w:val="ListParagraph"/>
+        <w:numPr>
+          <w:ilvl w:val="0"/>
+          <w:numId w:val="27"/>
+        </w:numPr>
+        <w:spacing w:line="240" w:lineRule="auto"/>
+        <w:jc w:val="both"/>
+        <w:rPr>
+          <w:rStyle w:val="HTMLCode"/>
+          <w:rFonts w:ascii="Times New Roman" w:eastAsiaTheme="minorEastAsia" w:hAnsi="Times New Roman" w:cs="Times New Roman"/>
+          <w:i/>
+          <w:sz w:val="28"/>
+          <w:szCs w:val="28"/>
+          <w:lang w:val="ro-RO"/>
+        </w:rPr>
+      </w:pPr>
+      <w:hyperlink r:id="rId14" w:history="1">
+        <w:r>
+          <w:rPr>
+            <w:rStyle w:val="Hyperlink"/>
+            <w:rFonts w:ascii="Times New Roman" w:hAnsi="Times New Roman" w:cs="Times New Roman"/>
+            <w:sz w:val="28"/>
+            <w:szCs w:val="28"/>
+          </w:rPr>
+          <w:t>https://eu1.unwiredlabs.com/v2/process.php</w:t>
+        </w:r>
+      </w:hyperlink>
+    </w:p>
+    <w:p>
+      <w:pPr>
+        <w:spacing w:line="240" w:lineRule="auto"/>
+        <w:jc w:val="both"/>
+        <w:rPr>
+          <w:rFonts w:ascii="Times New Roman" w:hAnsi="Times New Roman" w:cs="Times New Roman"/>
+          <w:sz w:val="28"/>
+          <w:szCs w:val="28"/>
+          <w:lang w:val="ro-RO"/>
+        </w:rPr>
+      </w:pPr>
+      <w:r>
+        <w:rPr>
+          <w:rFonts w:ascii="Times New Roman" w:hAnsi="Times New Roman" w:cs="Times New Roman"/>
+          <w:i/>
+          <w:sz w:val="28"/>
+          <w:szCs w:val="28"/>
+          <w:lang w:val="ro-RO"/>
+        </w:rPr>
+        <w:tab/>
+      </w:r>
+      <w:r>
+        <w:rPr>
+          <w:rFonts w:ascii="Times New Roman" w:hAnsi="Times New Roman" w:cs="Times New Roman"/>
+          <w:sz w:val="28"/>
+          <w:szCs w:val="28"/>
+          <w:lang w:val="ro-RO"/>
+        </w:rPr>
+        <w:t>Tot în documentația api-ului este prezentată modalitatea în care trebuie realizată cererea și cum va arăta răspunsul primit de la server.</w:t>
+      </w:r>
+    </w:p>
+    <w:p>
+      <w:pPr>
+        <w:spacing w:line="240" w:lineRule="auto"/>
+        <w:jc w:val="center"/>
+        <w:rPr>
+          <w:rFonts w:ascii="Times New Roman" w:hAnsi="Times New Roman" w:cs="Times New Roman"/>
+          <w:sz w:val="28"/>
+          <w:szCs w:val="28"/>
+          <w:lang w:val="ro-RO"/>
+        </w:rPr>
+      </w:pPr>
+      <w:r>
+        <w:rPr>
+          <w:rFonts w:ascii="Times New Roman" w:hAnsi="Times New Roman" w:cs="Times New Roman"/>
+          <w:sz w:val="28"/>
+          <w:szCs w:val="28"/>
+          <w:lang w:val="ro-RO"/>
+        </w:rPr>
+        <w:lastRenderedPageBreak/>
+        <w:pict>
+          <v:shape id="_x0000_i1028" type="#_x0000_t75" style="width:468pt;height:243pt">
+            <v:imagedata r:id="rId15" o:title="10"/>
+          </v:shape>
+        </w:pict>
+      </w:r>
+    </w:p>
+    <w:p>
+      <w:pPr>
+        <w:spacing w:line="240" w:lineRule="auto"/>
+        <w:jc w:val="center"/>
+        <w:rPr>
+          <w:rFonts w:ascii="Times New Roman" w:hAnsi="Times New Roman" w:cs="Times New Roman"/>
+          <w:b/>
+          <w:sz w:val="28"/>
+          <w:szCs w:val="28"/>
+          <w:lang w:val="ro-RO"/>
+        </w:rPr>
+      </w:pPr>
+      <w:r>
+        <w:rPr>
+          <w:rFonts w:ascii="Times New Roman" w:hAnsi="Times New Roman" w:cs="Times New Roman"/>
+          <w:b/>
+          <w:sz w:val="28"/>
+          <w:szCs w:val="28"/>
+          <w:lang w:val="ro-RO"/>
+        </w:rPr>
+        <w:t>Fig. 3.2.a</w:t>
+      </w:r>
+      <w:r>
+        <w:rPr>
+          <w:rFonts w:ascii="Times New Roman" w:hAnsi="Times New Roman" w:cs="Times New Roman"/>
+          <w:b/>
+          <w:sz w:val="28"/>
+          <w:szCs w:val="28"/>
+          <w:lang w:val="ro-RO"/>
+        </w:rPr>
+        <w:t xml:space="preserve">: </w:t>
+      </w:r>
+      <w:r>
+        <w:rPr>
+          <w:rFonts w:ascii="Times New Roman" w:hAnsi="Times New Roman" w:cs="Times New Roman"/>
+          <w:b/>
+          <w:sz w:val="28"/>
+          <w:szCs w:val="28"/>
+          <w:lang w:val="ro-RO"/>
+        </w:rPr>
+        <w:t>Cerere și răspuns api OpenCellId</w:t>
+      </w:r>
+    </w:p>
+    <w:p>
+      <w:pPr>
+        <w:spacing w:line="240" w:lineRule="auto"/>
+        <w:jc w:val="both"/>
+        <w:rPr>
+          <w:rFonts w:ascii="Times New Roman" w:hAnsi="Times New Roman" w:cs="Times New Roman"/>
+          <w:sz w:val="28"/>
+          <w:szCs w:val="28"/>
+          <w:lang w:val="ro-RO"/>
+        </w:rPr>
+      </w:pPr>
+      <w:r>
+        <w:rPr>
+          <w:rFonts w:ascii="Times New Roman" w:hAnsi="Times New Roman" w:cs="Times New Roman"/>
+          <w:sz w:val="28"/>
+          <w:szCs w:val="28"/>
+          <w:lang w:val="ro-RO"/>
+        </w:rPr>
+        <w:tab/>
+      </w:r>
+      <w:r>
+        <w:rPr>
+          <w:rFonts w:ascii="Times New Roman" w:hAnsi="Times New Roman" w:cs="Times New Roman"/>
+          <w:sz w:val="28"/>
+          <w:szCs w:val="28"/>
+          <w:lang w:val="ro-RO"/>
+        </w:rPr>
+        <w:t>În continuare vor fi detaliați fiecare parametri pe care aplicația trebuie să îi pună la dispoziție pentru a putea primi un răspuns pozitiv înapoi.</w:t>
+      </w:r>
+    </w:p>
+    <w:p>
+      <w:pPr>
+        <w:pStyle w:val="ListParagraph"/>
+        <w:numPr>
+          <w:ilvl w:val="0"/>
+          <w:numId w:val="27"/>
+        </w:numPr>
+        <w:spacing w:line="240" w:lineRule="auto"/>
+        <w:jc w:val="both"/>
+        <w:rPr>
+          <w:rFonts w:ascii="Times New Roman" w:hAnsi="Times New Roman" w:cs="Times New Roman"/>
+          <w:sz w:val="28"/>
+          <w:szCs w:val="28"/>
+          <w:lang w:val="ro-RO"/>
+        </w:rPr>
+      </w:pPr>
+      <w:r>
+        <w:rPr>
+          <w:rFonts w:ascii="Times New Roman" w:hAnsi="Times New Roman" w:cs="Times New Roman"/>
+          <w:sz w:val="28"/>
+          <w:szCs w:val="28"/>
+          <w:lang w:val="ro-RO"/>
+        </w:rPr>
+        <w:t>token – cheia pentru a putea accesa api-ul ce se poate obține de pe site-ul producătorului</w:t>
+      </w:r>
+    </w:p>
+    <w:p>
+      <w:pPr>
+        <w:pStyle w:val="ListParagraph"/>
+        <w:numPr>
+          <w:ilvl w:val="0"/>
+          <w:numId w:val="27"/>
+        </w:numPr>
+        <w:spacing w:line="240" w:lineRule="auto"/>
+        <w:jc w:val="both"/>
+        <w:rPr>
+          <w:rFonts w:ascii="Times New Roman" w:hAnsi="Times New Roman" w:cs="Times New Roman"/>
+          <w:sz w:val="28"/>
+          <w:szCs w:val="28"/>
+          <w:lang w:val="ro-RO"/>
+        </w:rPr>
+      </w:pPr>
+      <w:r>
+        <w:rPr>
+          <w:rFonts w:ascii="Times New Roman" w:hAnsi="Times New Roman" w:cs="Times New Roman"/>
+          <w:sz w:val="28"/>
+          <w:szCs w:val="28"/>
+          <w:lang w:val="ro-RO"/>
+        </w:rPr>
+        <w:t xml:space="preserve">radio </w:t>
+      </w:r>
+      <w:r>
+        <w:rPr>
+          <w:rFonts w:ascii="Times New Roman" w:hAnsi="Times New Roman" w:cs="Times New Roman"/>
+          <w:sz w:val="28"/>
+          <w:szCs w:val="28"/>
+          <w:lang w:val="ro-RO"/>
+        </w:rPr>
+        <w:t>–</w:t>
+      </w:r>
+      <w:r>
+        <w:rPr>
+          <w:rFonts w:ascii="Times New Roman" w:hAnsi="Times New Roman" w:cs="Times New Roman"/>
+          <w:sz w:val="28"/>
+          <w:szCs w:val="28"/>
+          <w:lang w:val="ro-RO"/>
+        </w:rPr>
+        <w:t xml:space="preserve"> </w:t>
+      </w:r>
+      <w:r>
+        <w:rPr>
+          <w:rFonts w:ascii="Times New Roman" w:hAnsi="Times New Roman" w:cs="Times New Roman"/>
+          <w:sz w:val="28"/>
+          <w:szCs w:val="28"/>
+          <w:lang w:val="ro-RO"/>
+        </w:rPr>
+        <w:t>tipul celulei pe care dorim să o căutam. În cazul de față nu vom utiliza decât GSM</w:t>
+      </w:r>
+    </w:p>
+    <w:p>
+      <w:pPr>
+        <w:pStyle w:val="ListParagraph"/>
+        <w:numPr>
+          <w:ilvl w:val="0"/>
+          <w:numId w:val="27"/>
+        </w:numPr>
+        <w:spacing w:line="240" w:lineRule="auto"/>
+        <w:jc w:val="both"/>
+        <w:rPr>
+          <w:rFonts w:ascii="Times New Roman" w:hAnsi="Times New Roman" w:cs="Times New Roman"/>
+          <w:sz w:val="28"/>
+          <w:szCs w:val="28"/>
+          <w:lang w:val="ro-RO"/>
+        </w:rPr>
+      </w:pPr>
+      <w:r>
+        <w:rPr>
+          <w:rFonts w:ascii="Times New Roman" w:hAnsi="Times New Roman" w:cs="Times New Roman"/>
+          <w:sz w:val="28"/>
+          <w:szCs w:val="28"/>
+          <w:lang w:val="ro-RO"/>
+        </w:rPr>
+        <w:t>mcc – codul țării în care este înregistrată cartela SIM</w:t>
+      </w:r>
+    </w:p>
+    <w:p>
+      <w:pPr>
+        <w:pStyle w:val="ListParagraph"/>
+        <w:numPr>
+          <w:ilvl w:val="0"/>
+          <w:numId w:val="27"/>
+        </w:numPr>
+        <w:spacing w:line="240" w:lineRule="auto"/>
+        <w:jc w:val="both"/>
+        <w:rPr>
+          <w:rFonts w:ascii="Times New Roman" w:hAnsi="Times New Roman" w:cs="Times New Roman"/>
+          <w:sz w:val="28"/>
+          <w:szCs w:val="28"/>
+          <w:lang w:val="ro-RO"/>
+        </w:rPr>
+      </w:pPr>
+      <w:r>
+        <w:rPr>
+          <w:rFonts w:ascii="Times New Roman" w:hAnsi="Times New Roman" w:cs="Times New Roman"/>
+          <w:sz w:val="28"/>
+          <w:szCs w:val="28"/>
+          <w:lang w:val="ro-RO"/>
+        </w:rPr>
+        <w:t>mnc – codul operatorului de telefonie mobilă din țara în care este înregistrată cartela SIM</w:t>
+      </w:r>
+    </w:p>
+    <w:p>
+      <w:pPr>
+        <w:pStyle w:val="ListParagraph"/>
+        <w:numPr>
+          <w:ilvl w:val="0"/>
+          <w:numId w:val="27"/>
+        </w:numPr>
+        <w:spacing w:line="240" w:lineRule="auto"/>
+        <w:jc w:val="both"/>
+        <w:rPr>
+          <w:rFonts w:ascii="Times New Roman" w:hAnsi="Times New Roman" w:cs="Times New Roman"/>
+          <w:sz w:val="28"/>
+          <w:szCs w:val="28"/>
+          <w:lang w:val="ro-RO"/>
+        </w:rPr>
+      </w:pPr>
+      <w:r>
+        <w:rPr>
+          <w:rFonts w:ascii="Times New Roman" w:hAnsi="Times New Roman" w:cs="Times New Roman"/>
+          <w:sz w:val="28"/>
+          <w:szCs w:val="28"/>
+          <w:lang w:val="ro-RO"/>
+        </w:rPr>
+        <w:t>lac – codul locației în care se află celula căutată</w:t>
+      </w:r>
+    </w:p>
+    <w:p>
+      <w:pPr>
+        <w:pStyle w:val="ListParagraph"/>
+        <w:numPr>
+          <w:ilvl w:val="0"/>
+          <w:numId w:val="27"/>
+        </w:numPr>
+        <w:spacing w:line="240" w:lineRule="auto"/>
+        <w:jc w:val="both"/>
+        <w:rPr>
+          <w:rFonts w:ascii="Times New Roman" w:hAnsi="Times New Roman" w:cs="Times New Roman"/>
+          <w:sz w:val="28"/>
+          <w:szCs w:val="28"/>
+          <w:lang w:val="ro-RO"/>
+        </w:rPr>
+      </w:pPr>
+      <w:r>
+        <w:rPr>
+          <w:rFonts w:ascii="Times New Roman" w:hAnsi="Times New Roman" w:cs="Times New Roman"/>
+          <w:sz w:val="28"/>
+          <w:szCs w:val="28"/>
+          <w:lang w:val="ro-RO"/>
+        </w:rPr>
+        <w:t>cid – codul de identificare a celulei</w:t>
+      </w:r>
+    </w:p>
+    <w:p>
+      <w:pPr>
+        <w:spacing w:line="240" w:lineRule="auto"/>
+        <w:jc w:val="both"/>
+        <w:rPr>
+          <w:rFonts w:ascii="Times New Roman" w:hAnsi="Times New Roman" w:cs="Times New Roman"/>
+          <w:sz w:val="28"/>
+          <w:szCs w:val="28"/>
+          <w:lang w:val="ro-RO"/>
+        </w:rPr>
+      </w:pPr>
+      <w:r>
+        <w:rPr>
+          <w:rFonts w:ascii="Times New Roman" w:hAnsi="Times New Roman" w:cs="Times New Roman"/>
+          <w:sz w:val="28"/>
+          <w:szCs w:val="28"/>
+          <w:lang w:val="ro-RO"/>
+        </w:rPr>
+        <w:tab/>
+        <w:t xml:space="preserve">Ca răspuns api-ul întoarce statusul cerererii, </w:t>
+      </w:r>
+      <w:r>
+        <w:rPr>
+          <w:rFonts w:ascii="Times New Roman" w:hAnsi="Times New Roman" w:cs="Times New Roman"/>
+          <w:i/>
+          <w:sz w:val="28"/>
+          <w:szCs w:val="28"/>
+          <w:lang w:val="ro-RO"/>
+        </w:rPr>
+        <w:t xml:space="preserve">ok </w:t>
+      </w:r>
+      <w:r>
+        <w:rPr>
+          <w:rFonts w:ascii="Times New Roman" w:hAnsi="Times New Roman" w:cs="Times New Roman"/>
+          <w:sz w:val="28"/>
+          <w:szCs w:val="28"/>
+          <w:lang w:val="ro-RO"/>
+        </w:rPr>
+        <w:t xml:space="preserve">însemnând că cererea a fost tratată cu succes. În caz contrar, mesajul </w:t>
+      </w:r>
+      <w:r>
+        <w:rPr>
+          <w:rFonts w:ascii="Times New Roman" w:hAnsi="Times New Roman" w:cs="Times New Roman"/>
+          <w:i/>
+          <w:sz w:val="28"/>
+          <w:szCs w:val="28"/>
+          <w:lang w:val="ro-RO"/>
+        </w:rPr>
+        <w:t xml:space="preserve">error </w:t>
+      </w:r>
+      <w:r>
+        <w:rPr>
+          <w:rFonts w:ascii="Times New Roman" w:hAnsi="Times New Roman" w:cs="Times New Roman"/>
+          <w:sz w:val="28"/>
+          <w:szCs w:val="28"/>
+          <w:lang w:val="ro-RO"/>
+        </w:rPr>
+        <w:t xml:space="preserve">va apărea la câmpul </w:t>
+      </w:r>
+      <w:r>
+        <w:rPr>
+          <w:rFonts w:ascii="Times New Roman" w:hAnsi="Times New Roman" w:cs="Times New Roman"/>
+          <w:i/>
+          <w:sz w:val="28"/>
+          <w:szCs w:val="28"/>
+          <w:lang w:val="ro-RO"/>
+        </w:rPr>
+        <w:t>status</w:t>
+      </w:r>
+      <w:r>
+        <w:rPr>
+          <w:rFonts w:ascii="Times New Roman" w:hAnsi="Times New Roman" w:cs="Times New Roman"/>
+          <w:sz w:val="28"/>
+          <w:szCs w:val="28"/>
+          <w:lang w:val="ro-RO"/>
+        </w:rPr>
+        <w:t>. Mai mult, răspunsul conține numărul de cereri care se mai pot trimite către api iar în cazul în care statusul este unul negativ, acestea nu se iau în considerare. În continuare, sunt furnizate clientului detalii despre locația celulei, cum ar fi latitudinea și longitudinea precum și adresa exactă.</w:t>
+      </w:r>
+    </w:p>
+    <w:p>
+      <w:pPr>
+        <w:spacing w:line="240" w:lineRule="auto"/>
+        <w:jc w:val="both"/>
+        <w:rPr>
+          <w:rFonts w:ascii="Times New Roman" w:hAnsi="Times New Roman" w:cs="Times New Roman"/>
+          <w:sz w:val="28"/>
+          <w:szCs w:val="28"/>
+          <w:lang w:val="ro-RO"/>
+        </w:rPr>
+      </w:pPr>
+      <w:r>
+        <w:rPr>
+          <w:rFonts w:ascii="Times New Roman" w:hAnsi="Times New Roman" w:cs="Times New Roman"/>
+          <w:sz w:val="28"/>
+          <w:szCs w:val="28"/>
+          <w:lang w:val="ro-RO"/>
+        </w:rPr>
+        <w:tab/>
+        <w:t xml:space="preserve">Toate datele primite de la server sunt preluate de aplicația client și afișate utilizatorului, iar dacă celula nu există </w:t>
+      </w:r>
+      <w:r>
+        <w:rPr>
+          <w:rFonts w:ascii="Times New Roman" w:hAnsi="Times New Roman" w:cs="Times New Roman"/>
+          <w:sz w:val="28"/>
+          <w:szCs w:val="28"/>
+          <w:lang w:val="ro-RO"/>
+        </w:rPr>
+        <w:t xml:space="preserve">acesta va fi înștiințat de faptul că în zona sa </w:t>
+      </w:r>
+      <w:r>
+        <w:rPr>
+          <w:rFonts w:ascii="Times New Roman" w:hAnsi="Times New Roman" w:cs="Times New Roman"/>
+          <w:sz w:val="28"/>
+          <w:szCs w:val="28"/>
+          <w:lang w:val="ro-RO"/>
+        </w:rPr>
+        <w:lastRenderedPageBreak/>
+        <w:t xml:space="preserve">poate exista un dispozitiv malițios de tip </w:t>
+      </w:r>
+      <w:r>
+        <w:rPr>
+          <w:rFonts w:ascii="Times New Roman" w:hAnsi="Times New Roman" w:cs="Times New Roman"/>
+          <w:i/>
+          <w:sz w:val="28"/>
+          <w:szCs w:val="28"/>
+          <w:lang w:val="ro-RO"/>
+        </w:rPr>
+        <w:t>IMSI Catcher</w:t>
+      </w:r>
+      <w:r>
+        <w:rPr>
+          <w:rFonts w:ascii="Times New Roman" w:hAnsi="Times New Roman" w:cs="Times New Roman"/>
+          <w:sz w:val="28"/>
+          <w:szCs w:val="28"/>
+          <w:lang w:val="ro-RO"/>
+        </w:rPr>
+        <w:t>, rezultatul final urmând să fie stabilit prin efectuarea tuturor testelor din cadrul aplicației.</w:t>
+      </w:r>
+      <w:r>
+        <w:rPr>
+          <w:rFonts w:ascii="Times New Roman" w:hAnsi="Times New Roman" w:cs="Times New Roman"/>
+          <w:sz w:val="28"/>
+          <w:szCs w:val="28"/>
+          <w:lang w:val="ro-RO"/>
+        </w:rPr>
+        <w:t xml:space="preserve"> </w:t>
+      </w:r>
+    </w:p>
+    <w:p>
+      <w:pPr>
+        <w:spacing w:line="240" w:lineRule="auto"/>
+        <w:jc w:val="both"/>
+        <w:rPr>
+          <w:rFonts w:ascii="Times New Roman" w:hAnsi="Times New Roman" w:cs="Times New Roman"/>
+          <w:sz w:val="28"/>
+          <w:szCs w:val="28"/>
+          <w:lang w:val="ro-RO"/>
+        </w:rPr>
+      </w:pPr>
+      <w:r>
+        <w:rPr>
+          <w:rFonts w:ascii="Times New Roman" w:hAnsi="Times New Roman" w:cs="Times New Roman"/>
+          <w:sz w:val="28"/>
+          <w:szCs w:val="28"/>
+          <w:lang w:val="ro-RO"/>
+        </w:rPr>
+        <w:tab/>
+      </w:r>
+      <w:r>
+        <w:rPr>
+          <w:rFonts w:ascii="Times New Roman" w:hAnsi="Times New Roman" w:cs="Times New Roman"/>
+          <w:sz w:val="28"/>
+          <w:szCs w:val="28"/>
+          <w:lang w:val="ro-RO"/>
+        </w:rPr>
+        <w:t xml:space="preserve">În cadrul aplicației dezvoltate a fost utilizat un </w:t>
+      </w:r>
+      <w:r>
+        <w:rPr>
+          <w:rFonts w:ascii="Times New Roman" w:hAnsi="Times New Roman" w:cs="Times New Roman"/>
+          <w:i/>
+          <w:sz w:val="28"/>
+          <w:szCs w:val="28"/>
+          <w:lang w:val="ro-RO"/>
+        </w:rPr>
+        <w:t>HttpRequest</w:t>
+      </w:r>
+      <w:r>
+        <w:rPr>
+          <w:rFonts w:ascii="Times New Roman" w:hAnsi="Times New Roman" w:cs="Times New Roman"/>
+          <w:sz w:val="28"/>
+          <w:szCs w:val="28"/>
+          <w:lang w:val="ro-RO"/>
+        </w:rPr>
+        <w:t>,</w:t>
+      </w:r>
+      <w:r>
+        <w:rPr>
+          <w:rFonts w:ascii="Times New Roman" w:hAnsi="Times New Roman" w:cs="Times New Roman"/>
+          <w:sz w:val="28"/>
+          <w:szCs w:val="28"/>
+          <w:lang w:val="ro-RO"/>
+        </w:rPr>
+        <w:t xml:space="preserve"> </w:t>
+      </w:r>
+      <w:r>
+        <w:rPr>
+          <w:rFonts w:ascii="Times New Roman" w:hAnsi="Times New Roman" w:cs="Times New Roman"/>
+          <w:sz w:val="28"/>
+          <w:szCs w:val="28"/>
+          <w:lang w:val="ro-RO"/>
+        </w:rPr>
+        <w:t xml:space="preserve">metoda </w:t>
+      </w:r>
+      <w:r>
+        <w:rPr>
+          <w:rFonts w:ascii="Times New Roman" w:hAnsi="Times New Roman" w:cs="Times New Roman"/>
+          <w:i/>
+          <w:sz w:val="28"/>
+          <w:szCs w:val="28"/>
+          <w:lang w:val="ro-RO"/>
+        </w:rPr>
+        <w:t>Post</w:t>
+      </w:r>
+      <w:r>
+        <w:rPr>
+          <w:rFonts w:ascii="Times New Roman" w:hAnsi="Times New Roman" w:cs="Times New Roman"/>
+          <w:sz w:val="28"/>
+          <w:szCs w:val="28"/>
+          <w:lang w:val="ro-RO"/>
+        </w:rPr>
+        <w:t xml:space="preserve">, care a primit ca parametru un </w:t>
+      </w:r>
+      <w:r>
+        <w:rPr>
+          <w:rFonts w:ascii="Times New Roman" w:hAnsi="Times New Roman" w:cs="Times New Roman"/>
+          <w:i/>
+          <w:sz w:val="28"/>
+          <w:szCs w:val="28"/>
+          <w:lang w:val="ro-RO"/>
+        </w:rPr>
+        <w:t>Json</w:t>
+      </w:r>
+      <w:r>
+        <w:rPr>
+          <w:rFonts w:ascii="Times New Roman" w:hAnsi="Times New Roman" w:cs="Times New Roman"/>
+          <w:sz w:val="28"/>
+          <w:szCs w:val="28"/>
+          <w:lang w:val="ro-RO"/>
+        </w:rPr>
+        <w:t xml:space="preserve"> în care au fost introduse toate datele cerute de către api.</w:t>
+      </w:r>
+      <w:r>
+        <w:rPr>
+          <w:rFonts w:ascii="Times New Roman" w:hAnsi="Times New Roman" w:cs="Times New Roman"/>
+          <w:sz w:val="28"/>
+          <w:szCs w:val="28"/>
+          <w:lang w:val="ro-RO"/>
+        </w:rPr>
+        <w:t xml:space="preserve"> Răspunsul primit, a fost tot sub forma unui obiect Json și a fost parsat tot în cadrul clasei ce realizează cererea</w:t>
+      </w:r>
+      <w:r>
+        <w:rPr>
+          <w:rFonts w:ascii="Times New Roman" w:hAnsi="Times New Roman" w:cs="Times New Roman"/>
+          <w:sz w:val="28"/>
+          <w:szCs w:val="28"/>
+          <w:lang w:val="ro-RO"/>
+        </w:rPr>
+        <w:t xml:space="preserve"> pentru a putea salva informațiile, ce urmează a fi folosite în aplicație pentru analiză sau pentru informarea utilizatorului.</w:t>
+      </w:r>
+    </w:p>
+    <w:p>
+      <w:pPr>
+        <w:spacing w:line="240" w:lineRule="auto"/>
+        <w:jc w:val="center"/>
+        <w:rPr>
+          <w:rFonts w:ascii="Times New Roman" w:hAnsi="Times New Roman" w:cs="Times New Roman"/>
+          <w:sz w:val="28"/>
+          <w:szCs w:val="28"/>
+          <w:lang w:val="ro-RO"/>
+        </w:rPr>
+      </w:pPr>
+      <w:r>
+        <w:rPr>
+          <w:rFonts w:ascii="Times New Roman" w:hAnsi="Times New Roman" w:cs="Times New Roman"/>
+          <w:sz w:val="28"/>
+          <w:szCs w:val="28"/>
+          <w:lang w:val="ro-RO"/>
+        </w:rPr>
+        <w:pict>
+          <v:shape id="_x0000_i1029" type="#_x0000_t75" style="width:416.25pt;height:292.5pt">
+            <v:imagedata r:id="rId16" o:title="11"/>
+          </v:shape>
+        </w:pict>
+      </w:r>
+    </w:p>
+    <w:p>
+      <w:pPr>
+        <w:spacing w:line="240" w:lineRule="auto"/>
+        <w:jc w:val="center"/>
+        <w:rPr>
+          <w:rFonts w:ascii="Times New Roman" w:hAnsi="Times New Roman" w:cs="Times New Roman"/>
+          <w:b/>
+          <w:sz w:val="28"/>
+          <w:szCs w:val="28"/>
+          <w:lang w:val="ro-RO"/>
+        </w:rPr>
+      </w:pPr>
+      <w:r>
+        <w:rPr>
+          <w:rFonts w:ascii="Times New Roman" w:hAnsi="Times New Roman" w:cs="Times New Roman"/>
+          <w:b/>
+          <w:sz w:val="28"/>
+          <w:szCs w:val="28"/>
+          <w:lang w:val="ro-RO"/>
+        </w:rPr>
+        <w:t xml:space="preserve">Fig. 3.2.b: </w:t>
+      </w:r>
+      <w:r>
+        <w:rPr>
+          <w:rFonts w:ascii="Times New Roman" w:hAnsi="Times New Roman" w:cs="Times New Roman"/>
+          <w:b/>
+          <w:sz w:val="28"/>
+          <w:szCs w:val="28"/>
+          <w:lang w:val="ro-RO"/>
+        </w:rPr>
+        <w:t>Pornirea</w:t>
+      </w:r>
+      <w:r>
+        <w:rPr>
+          <w:rFonts w:ascii="Times New Roman" w:hAnsi="Times New Roman" w:cs="Times New Roman"/>
+          <w:b/>
+          <w:sz w:val="28"/>
+          <w:szCs w:val="28"/>
+          <w:lang w:val="ro-RO"/>
+        </w:rPr>
+        <w:t xml:space="preserve"> conexiunii http și crearea obiectului Json</w:t>
+      </w:r>
+    </w:p>
+    <w:p>
+      <w:pPr>
+        <w:spacing w:line="240" w:lineRule="auto"/>
+        <w:jc w:val="both"/>
+        <w:rPr>
+          <w:rFonts w:ascii="Times New Roman" w:hAnsi="Times New Roman" w:cs="Times New Roman"/>
+          <w:sz w:val="28"/>
+          <w:szCs w:val="28"/>
+        </w:rPr>
+      </w:pPr>
+      <w:r>
+        <w:rPr>
+          <w:rFonts w:ascii="Times New Roman" w:hAnsi="Times New Roman" w:cs="Times New Roman"/>
+          <w:sz w:val="28"/>
+          <w:szCs w:val="28"/>
+          <w:lang w:val="ro-RO"/>
+        </w:rPr>
+        <w:tab/>
+      </w:r>
+      <w:r>
+        <w:rPr>
+          <w:rFonts w:ascii="Times New Roman" w:hAnsi="Times New Roman" w:cs="Times New Roman"/>
+          <w:sz w:val="28"/>
+          <w:szCs w:val="28"/>
+          <w:lang w:val="ro-RO"/>
+        </w:rPr>
+        <w:t>Toate apelurile metodelor de mai sus se realizează</w:t>
+      </w:r>
+      <w:r>
+        <w:rPr>
+          <w:rFonts w:ascii="Times New Roman" w:hAnsi="Times New Roman" w:cs="Times New Roman"/>
+          <w:sz w:val="28"/>
+          <w:szCs w:val="28"/>
+          <w:lang w:val="ro-RO"/>
+        </w:rPr>
+        <w:t xml:space="preserve"> în mod asincron pentru a nu interfera cu restul operațiilor ce se execută în cadrul aplicației. </w:t>
+      </w:r>
+      <w:r>
+        <w:rPr>
+          <w:rFonts w:ascii="Times New Roman" w:hAnsi="Times New Roman" w:cs="Times New Roman"/>
+          <w:sz w:val="28"/>
+          <w:szCs w:val="28"/>
+          <w:lang w:val="ro-RO"/>
+        </w:rPr>
+        <w:t>Pe lângă faptul că mediul de lucru nu permite executarea sarcinilor de acest tip pe firul principal de execuție, a fost nevoie de o astfel de abordare deoarece se execută un număr mare de cereri de care utilizatorul nu este conștient, fapt care ar fi însemnat blocarea aplicației.</w:t>
+      </w:r>
+    </w:p>
+    <w:p>
+      <w:pPr>
+        <w:spacing w:line="240" w:lineRule="auto"/>
+        <w:jc w:val="both"/>
+        <w:rPr>
+          <w:rFonts w:ascii="Times New Roman" w:hAnsi="Times New Roman" w:cs="Times New Roman"/>
+          <w:sz w:val="28"/>
+          <w:szCs w:val="28"/>
+          <w:lang w:val="ro-RO"/>
+        </w:rPr>
+      </w:pPr>
+    </w:p>
+    <w:p>
+      <w:pPr>
+        <w:spacing w:line="240" w:lineRule="auto"/>
+        <w:jc w:val="both"/>
+        <w:rPr>
+          <w:rFonts w:ascii="Times New Roman" w:hAnsi="Times New Roman" w:cs="Times New Roman"/>
+          <w:sz w:val="28"/>
+          <w:szCs w:val="28"/>
+          <w:lang w:val="ro-RO"/>
+        </w:rPr>
+      </w:pPr>
+    </w:p>
+    <w:p>
+      <w:pPr>
+        <w:spacing w:line="240" w:lineRule="auto"/>
+        <w:jc w:val="both"/>
+        <w:rPr>
+          <w:rFonts w:ascii="Times New Roman" w:hAnsi="Times New Roman" w:cs="Times New Roman"/>
+          <w:sz w:val="28"/>
+          <w:szCs w:val="28"/>
+          <w:lang w:val="ro-RO"/>
+        </w:rPr>
+      </w:pPr>
+    </w:p>
+    <w:p>
+      <w:pPr>
+        <w:pStyle w:val="Heading1"/>
+        <w:numPr>
+          <w:ilvl w:val="0"/>
+          <w:numId w:val="22"/>
+        </w:numPr>
+        <w:jc w:val="center"/>
+        <w:rPr>
+          <w:rFonts w:ascii="Times New Roman" w:hAnsi="Times New Roman" w:cs="Times New Roman"/>
+          <w:b w:val="0"/>
+          <w:color w:val="auto"/>
+          <w:sz w:val="40"/>
+          <w:szCs w:val="40"/>
+          <w:lang w:val="ro-RO"/>
+        </w:rPr>
+      </w:pPr>
+      <w:bookmarkStart w:id="110" w:name="_Toc39498597"/>
+      <w:r>
+        <w:rPr>
+          <w:rFonts w:ascii="Times New Roman" w:hAnsi="Times New Roman" w:cs="Times New Roman"/>
+          <w:b w:val="0"/>
+          <w:color w:val="auto"/>
+          <w:sz w:val="40"/>
+          <w:szCs w:val="40"/>
+          <w:lang w:val="ro-RO"/>
+        </w:rPr>
+        <w:lastRenderedPageBreak/>
+        <w:t>DESCRIEREA APLICAȚIEI DEMONSTRATIVE</w:t>
+      </w:r>
+      <w:bookmarkEnd w:id="110"/>
+    </w:p>
+    <w:p>
+      <w:pPr>
+        <w:spacing w:line="240" w:lineRule="auto"/>
+        <w:jc w:val="both"/>
+        <w:rPr>
+          <w:rFonts w:ascii="Times New Roman" w:hAnsi="Times New Roman" w:cs="Times New Roman"/>
+          <w:sz w:val="28"/>
+          <w:szCs w:val="28"/>
+          <w:lang w:val="ro-RO"/>
+        </w:rPr>
+      </w:pPr>
+    </w:p>
+    <w:p>
+      <w:pPr>
+        <w:spacing w:line="240" w:lineRule="auto"/>
+        <w:jc w:val="both"/>
+        <w:rPr>
+          <w:rFonts w:ascii="Times New Roman" w:hAnsi="Times New Roman" w:cs="Times New Roman"/>
+          <w:sz w:val="28"/>
+          <w:szCs w:val="28"/>
+          <w:lang w:val="ro-RO"/>
+        </w:rPr>
+      </w:pPr>
+      <w:r>
+        <w:rPr>
+          <w:rFonts w:ascii="Times New Roman" w:hAnsi="Times New Roman" w:cs="Times New Roman"/>
+          <w:sz w:val="28"/>
+          <w:szCs w:val="28"/>
+          <w:lang w:val="ro-RO"/>
+        </w:rPr>
+        <w:tab/>
+        <w:t xml:space="preserve">Prezentul capitol al acestei lucrări își propune descrierea aplicației ce pune în practică o parte din noțiunile teoretice prezentate </w:t>
+      </w:r>
+      <w:r>
+        <w:rPr>
+          <w:rFonts w:ascii="Times New Roman" w:hAnsi="Times New Roman" w:cs="Times New Roman"/>
+          <w:sz w:val="28"/>
+          <w:szCs w:val="28"/>
+          <w:lang w:val="ro-RO"/>
+        </w:rPr>
+        <w:t>anterior în acest</w:t>
+      </w:r>
+      <w:r>
+        <w:rPr>
+          <w:rFonts w:ascii="Times New Roman" w:hAnsi="Times New Roman" w:cs="Times New Roman"/>
+          <w:sz w:val="28"/>
+          <w:szCs w:val="28"/>
+          <w:lang w:val="ro-RO"/>
+        </w:rPr>
+        <w:t xml:space="preserve"> document.</w:t>
+      </w:r>
+      <w:r>
+        <w:rPr>
+          <w:rFonts w:ascii="Times New Roman" w:hAnsi="Times New Roman" w:cs="Times New Roman"/>
+          <w:sz w:val="28"/>
+          <w:szCs w:val="28"/>
+          <w:lang w:val="ro-RO"/>
+        </w:rPr>
+        <w:t xml:space="preserve"> Astfel, se vor descrie mediul de lucru utilizat pentru dezvoltarea aplicației informatice, tehnicile de programare folosite</w:t>
+      </w:r>
+      <w:r>
+        <w:rPr>
+          <w:rFonts w:ascii="Times New Roman" w:hAnsi="Times New Roman" w:cs="Times New Roman"/>
+          <w:sz w:val="28"/>
+          <w:szCs w:val="28"/>
+          <w:lang w:val="ro-RO"/>
+        </w:rPr>
+        <w:t>, câteva principii care au fost respectate în ceea ce privește design-ul aplicației</w:t>
+      </w:r>
+      <w:r>
+        <w:rPr>
+          <w:rFonts w:ascii="Times New Roman" w:hAnsi="Times New Roman" w:cs="Times New Roman"/>
+          <w:sz w:val="28"/>
+          <w:szCs w:val="28"/>
+          <w:lang w:val="ro-RO"/>
+        </w:rPr>
+        <w:t xml:space="preserve"> și pașii urmați în analiza datelor pe care celula la care telefonul se conectează le furnizează. </w:t>
+      </w:r>
+      <w:r>
+        <w:rPr>
+          <w:rFonts w:ascii="Times New Roman" w:hAnsi="Times New Roman" w:cs="Times New Roman"/>
+          <w:sz w:val="28"/>
+          <w:szCs w:val="28"/>
+          <w:lang w:val="ro-RO"/>
+        </w:rPr>
+        <w:t xml:space="preserve"> </w:t>
+      </w:r>
+    </w:p>
+    <w:p>
+      <w:pPr>
+        <w:spacing w:line="240" w:lineRule="auto"/>
+        <w:jc w:val="both"/>
+        <w:rPr>
+          <w:rFonts w:ascii="Times New Roman" w:hAnsi="Times New Roman" w:cs="Times New Roman"/>
+          <w:sz w:val="28"/>
+          <w:szCs w:val="28"/>
+          <w:lang w:val="ro-RO"/>
+        </w:rPr>
+      </w:pPr>
+      <w:r>
+        <w:rPr>
+          <w:rFonts w:ascii="Times New Roman" w:hAnsi="Times New Roman" w:cs="Times New Roman"/>
+          <w:sz w:val="28"/>
+          <w:szCs w:val="28"/>
+          <w:lang w:val="ro-RO"/>
+        </w:rPr>
+        <w:tab/>
+      </w:r>
+      <w:r>
+        <w:rPr>
+          <w:rFonts w:ascii="Times New Roman" w:hAnsi="Times New Roman" w:cs="Times New Roman"/>
+          <w:sz w:val="28"/>
+          <w:szCs w:val="28"/>
+          <w:lang w:val="ro-RO"/>
+        </w:rPr>
+        <w:t>Capitolul se va încheia cu prezentarea modului de funcționare al aplicației, simulând detectarea unei stații de bază false. Rezultatele simulării vor fi expuse sub forma unor figuri</w:t>
+      </w:r>
+      <w:r>
+        <w:rPr>
+          <w:rFonts w:ascii="Times New Roman" w:hAnsi="Times New Roman" w:cs="Times New Roman"/>
+          <w:sz w:val="28"/>
+          <w:szCs w:val="28"/>
+          <w:lang w:val="ro-RO"/>
+        </w:rPr>
+        <w:t xml:space="preserve"> și comentarii pe baza acestora</w:t>
+      </w:r>
+      <w:r>
+        <w:rPr>
+          <w:rFonts w:ascii="Times New Roman" w:hAnsi="Times New Roman" w:cs="Times New Roman"/>
+          <w:sz w:val="28"/>
+          <w:szCs w:val="28"/>
+          <w:lang w:val="ro-RO"/>
+        </w:rPr>
+        <w:t xml:space="preserve"> care să ateste faptul că </w:t>
+      </w:r>
+      <w:r>
+        <w:rPr>
+          <w:rFonts w:ascii="Times New Roman" w:hAnsi="Times New Roman" w:cs="Times New Roman"/>
+          <w:sz w:val="28"/>
+          <w:szCs w:val="28"/>
+          <w:lang w:val="ro-RO"/>
+        </w:rPr>
+        <w:t>modul de funcționare al programului este unul corespunzător.</w:t>
+      </w:r>
+    </w:p>
+    <w:p>
+      <w:pPr>
+        <w:spacing w:line="240" w:lineRule="auto"/>
+        <w:jc w:val="both"/>
+        <w:rPr>
+          <w:rFonts w:ascii="Times New Roman" w:hAnsi="Times New Roman" w:cs="Times New Roman"/>
+          <w:sz w:val="28"/>
+          <w:szCs w:val="28"/>
+          <w:lang w:val="ro-RO"/>
+        </w:rPr>
+      </w:pPr>
+    </w:p>
+    <w:p>
+      <w:pPr>
+        <w:pStyle w:val="Heading2"/>
+        <w:numPr>
+          <w:ilvl w:val="1"/>
+          <w:numId w:val="22"/>
+        </w:numPr>
+        <w:jc w:val="both"/>
+        <w:rPr>
+          <w:rFonts w:ascii="Times New Roman" w:hAnsi="Times New Roman" w:cs="Times New Roman"/>
+          <w:color w:val="auto"/>
+          <w:sz w:val="40"/>
+          <w:szCs w:val="40"/>
+          <w:lang w:val="ro-RO"/>
+        </w:rPr>
+      </w:pPr>
+      <w:r>
+        <w:rPr>
+          <w:rFonts w:ascii="Times New Roman" w:hAnsi="Times New Roman" w:cs="Times New Roman"/>
+          <w:color w:val="auto"/>
+          <w:sz w:val="40"/>
+          <w:szCs w:val="40"/>
+          <w:lang w:val="ro-RO"/>
+        </w:rPr>
+        <w:t>Prezentarea arhitecturii și descrierea mediului de lucru</w:t>
+      </w:r>
+    </w:p>
+    <w:p>
+      <w:pPr>
+        <w:rPr>
+          <w:lang w:val="ro-RO"/>
+        </w:rPr>
+      </w:pPr>
+    </w:p>
+    <w:p>
+      <w:pPr>
+        <w:pStyle w:val="Heading3"/>
+        <w:numPr>
+          <w:ilvl w:val="2"/>
+          <w:numId w:val="22"/>
+        </w:numPr>
+        <w:rPr>
+          <w:rFonts w:ascii="Times New Roman" w:hAnsi="Times New Roman" w:cs="Times New Roman"/>
+          <w:color w:val="auto"/>
+          <w:sz w:val="40"/>
+          <w:szCs w:val="40"/>
+          <w:lang w:val="ro-RO"/>
+        </w:rPr>
+      </w:pPr>
+      <w:r>
+        <w:rPr>
+          <w:rFonts w:ascii="Times New Roman" w:hAnsi="Times New Roman" w:cs="Times New Roman"/>
+          <w:color w:val="auto"/>
+          <w:sz w:val="40"/>
+          <w:szCs w:val="40"/>
+          <w:lang w:val="ro-RO"/>
+        </w:rPr>
+        <w:t>Descrierea mediului de lucru</w:t>
+      </w:r>
+    </w:p>
+    <w:p>
+      <w:pPr>
+        <w:rPr>
+          <w:lang w:val="ro-RO"/>
+        </w:rPr>
+      </w:pPr>
+    </w:p>
+    <w:p>
+      <w:pPr>
+        <w:spacing w:line="240" w:lineRule="auto"/>
+        <w:jc w:val="both"/>
+        <w:rPr>
+          <w:rFonts w:ascii="Times New Roman" w:hAnsi="Times New Roman" w:cs="Times New Roman"/>
+          <w:sz w:val="28"/>
+          <w:szCs w:val="28"/>
+          <w:lang w:val="ro-RO"/>
+        </w:rPr>
+      </w:pPr>
+      <w:r>
+        <w:rPr>
+          <w:rFonts w:ascii="Times New Roman" w:hAnsi="Times New Roman" w:cs="Times New Roman"/>
+          <w:sz w:val="28"/>
+          <w:szCs w:val="28"/>
+          <w:lang w:val="ro-RO"/>
+        </w:rPr>
+        <w:tab/>
+      </w:r>
+      <w:r>
+        <w:rPr>
+          <w:rFonts w:ascii="Times New Roman" w:hAnsi="Times New Roman" w:cs="Times New Roman"/>
+          <w:sz w:val="28"/>
+          <w:szCs w:val="28"/>
+          <w:lang w:val="ro-RO"/>
+        </w:rPr>
+        <w:t xml:space="preserve">Aplicația informatică, numită sugestiv </w:t>
+      </w:r>
+      <w:r>
+        <w:rPr>
+          <w:rFonts w:ascii="Times New Roman" w:hAnsi="Times New Roman" w:cs="Times New Roman"/>
+          <w:i/>
+          <w:sz w:val="28"/>
+          <w:szCs w:val="28"/>
+          <w:lang w:val="ro-RO"/>
+        </w:rPr>
+        <w:t>Imsi Catcher Detector</w:t>
+      </w:r>
+      <w:r>
+        <w:rPr>
+          <w:rFonts w:ascii="Times New Roman" w:hAnsi="Times New Roman" w:cs="Times New Roman"/>
+          <w:sz w:val="28"/>
+          <w:szCs w:val="28"/>
+          <w:lang w:val="ro-RO"/>
+        </w:rPr>
+        <w:t xml:space="preserve">, a fost dezvoltă cu ajutorul unui mediu de dezvoltare, numit Android Studio, pus la dispoție de Google. Acest </w:t>
+      </w:r>
+      <w:r>
+        <w:rPr>
+          <w:rFonts w:ascii="Times New Roman" w:hAnsi="Times New Roman" w:cs="Times New Roman"/>
+          <w:i/>
+          <w:sz w:val="28"/>
+          <w:szCs w:val="28"/>
+          <w:lang w:val="ro-RO"/>
+        </w:rPr>
+        <w:t>IDE</w:t>
+      </w:r>
+      <w:r>
+        <w:rPr>
+          <w:rStyle w:val="FootnoteReference"/>
+          <w:rFonts w:ascii="Times New Roman" w:hAnsi="Times New Roman" w:cs="Times New Roman"/>
+          <w:i/>
+          <w:sz w:val="28"/>
+          <w:szCs w:val="28"/>
+          <w:lang w:val="ro-RO"/>
+        </w:rPr>
+        <w:footnoteReference w:id="15"/>
+      </w:r>
+      <w:r>
+        <w:rPr>
+          <w:rFonts w:ascii="Times New Roman" w:hAnsi="Times New Roman" w:cs="Times New Roman"/>
+          <w:i/>
+          <w:sz w:val="28"/>
+          <w:szCs w:val="28"/>
+          <w:lang w:val="ro-RO"/>
+        </w:rPr>
+        <w:t xml:space="preserve"> </w:t>
+      </w:r>
+      <w:r>
+        <w:rPr>
+          <w:rFonts w:ascii="Times New Roman" w:hAnsi="Times New Roman" w:cs="Times New Roman"/>
+          <w:sz w:val="28"/>
+          <w:szCs w:val="28"/>
+          <w:lang w:val="ro-RO"/>
+        </w:rPr>
+        <w:t xml:space="preserve">este specializat pe dezvoltarea de aplicații pentru sistemul de operare Android </w:t>
+      </w:r>
+      <w:r>
+        <w:rPr>
+          <w:rFonts w:ascii="Times New Roman" w:hAnsi="Times New Roman" w:cs="Times New Roman"/>
+          <w:sz w:val="28"/>
+          <w:szCs w:val="28"/>
+          <w:lang w:val="ro-RO"/>
+        </w:rPr>
+        <w:t>și este utilizat încă din anul 2013, atunci când a fost anunțat de Google într-o conferință</w:t>
+      </w:r>
+      <w:sdt>
+        <w:sdtPr>
+          <w:rPr>
+            <w:rFonts w:ascii="Times New Roman" w:hAnsi="Times New Roman" w:cs="Times New Roman"/>
+            <w:sz w:val="28"/>
+            <w:szCs w:val="28"/>
+            <w:lang w:val="ro-RO"/>
+          </w:rPr>
+          <w:id w:val="151765876"/>
+          <w:citation/>
+        </w:sdtPr>
+        <w:sdtContent>
+          <w:r>
+            <w:rPr>
+              <w:rFonts w:ascii="Times New Roman" w:hAnsi="Times New Roman" w:cs="Times New Roman"/>
+              <w:sz w:val="28"/>
+              <w:szCs w:val="28"/>
+              <w:lang w:val="ro-RO"/>
+            </w:rPr>
+            <w:fldChar w:fldCharType="begin"/>
+          </w:r>
+          <w:r>
+            <w:rPr>
+              <w:rFonts w:ascii="Times New Roman" w:hAnsi="Times New Roman" w:cs="Times New Roman"/>
+              <w:sz w:val="28"/>
+              <w:szCs w:val="28"/>
+              <w:lang w:val="ro-RO"/>
+            </w:rPr>
+            <w:instrText xml:space="preserve"> CITATION Wik202 \l 1048 </w:instrText>
+          </w:r>
+          <w:r>
+            <w:rPr>
+              <w:rFonts w:ascii="Times New Roman" w:hAnsi="Times New Roman" w:cs="Times New Roman"/>
+              <w:sz w:val="28"/>
+              <w:szCs w:val="28"/>
+              <w:lang w:val="ro-RO"/>
+            </w:rPr>
+            <w:fldChar w:fldCharType="separate"/>
+          </w:r>
+          <w:r>
+            <w:rPr>
+              <w:rFonts w:ascii="Times New Roman" w:hAnsi="Times New Roman" w:cs="Times New Roman"/>
+              <w:noProof/>
+              <w:sz w:val="28"/>
+              <w:szCs w:val="28"/>
+              <w:lang w:val="ro-RO"/>
+            </w:rPr>
+            <w:t xml:space="preserve"> </w:t>
+          </w:r>
+          <w:r>
+            <w:rPr>
+              <w:rFonts w:ascii="Times New Roman" w:hAnsi="Times New Roman" w:cs="Times New Roman"/>
+              <w:noProof/>
+              <w:sz w:val="28"/>
+              <w:szCs w:val="28"/>
+              <w:lang w:val="ro-RO"/>
+            </w:rPr>
+            <w:t>(16)</w:t>
+          </w:r>
+          <w:r>
+            <w:rPr>
+              <w:rFonts w:ascii="Times New Roman" w:hAnsi="Times New Roman" w:cs="Times New Roman"/>
+              <w:sz w:val="28"/>
+              <w:szCs w:val="28"/>
+              <w:lang w:val="ro-RO"/>
+            </w:rPr>
+            <w:fldChar w:fldCharType="end"/>
+          </w:r>
+        </w:sdtContent>
+      </w:sdt>
+      <w:r>
+        <w:rPr>
+          <w:rFonts w:ascii="Times New Roman" w:hAnsi="Times New Roman" w:cs="Times New Roman"/>
+          <w:sz w:val="28"/>
+          <w:szCs w:val="28"/>
+          <w:lang w:val="ro-RO"/>
+        </w:rPr>
+        <w:t>.</w:t>
+      </w:r>
+    </w:p>
+    <w:p>
+      <w:pPr>
+        <w:spacing w:line="240" w:lineRule="auto"/>
+        <w:jc w:val="both"/>
+        <w:rPr>
+          <w:rFonts w:ascii="Times New Roman" w:hAnsi="Times New Roman" w:cs="Times New Roman"/>
+          <w:sz w:val="28"/>
+          <w:szCs w:val="28"/>
+          <w:lang w:val="ro-RO"/>
+        </w:rPr>
+      </w:pPr>
+      <w:r>
+        <w:rPr>
+          <w:rFonts w:ascii="Times New Roman" w:hAnsi="Times New Roman" w:cs="Times New Roman"/>
+          <w:sz w:val="28"/>
+          <w:szCs w:val="28"/>
+          <w:lang w:val="ro-RO"/>
+        </w:rPr>
+        <w:tab/>
+        <w:t>Android Studio îmbină editarea vizuală bazată pe fișiere xml cu limbajele de programare Java sau Kotlin.</w:t>
+      </w:r>
+      <w:r>
+        <w:rPr>
+          <w:rFonts w:ascii="Times New Roman" w:hAnsi="Times New Roman" w:cs="Times New Roman"/>
+          <w:sz w:val="28"/>
+          <w:szCs w:val="28"/>
+          <w:lang w:val="ro-RO"/>
+        </w:rPr>
+        <w:t xml:space="preserve"> Mai mult, acesta pune la dispoziția programatorilor un emulator pe care aceștia pot rula sau depana aplicațiile, nefiind nevoie neapărat de un dispozitiv fizic. </w:t>
+      </w:r>
+    </w:p>
+    <w:p>
+      <w:pPr>
+        <w:spacing w:line="240" w:lineRule="auto"/>
+        <w:jc w:val="both"/>
+        <w:rPr>
+          <w:rFonts w:ascii="Times New Roman" w:hAnsi="Times New Roman" w:cs="Times New Roman"/>
+          <w:sz w:val="28"/>
+          <w:szCs w:val="28"/>
+          <w:lang w:val="ro-RO"/>
+        </w:rPr>
+      </w:pPr>
+      <w:r>
+        <w:rPr>
+          <w:rFonts w:ascii="Times New Roman" w:hAnsi="Times New Roman" w:cs="Times New Roman"/>
+          <w:sz w:val="28"/>
+          <w:szCs w:val="28"/>
+          <w:lang w:val="ro-RO"/>
+        </w:rPr>
+        <w:tab/>
+        <w:t xml:space="preserve">Astfel, interfața grafică a programului dezvoltat în cadrul acestui proiect a fost realizată folosind editorul vizual menționat anterior, cu ajutorul cărora au fost adăgate componente grafice mai mult sau mai puțin complicate cum ar fi: texte, casete de text, tabele, hărți, liste etc. Parametrii fiecărei componentă în parte au </w:t>
+      </w:r>
+      <w:r>
+        <w:rPr>
+          <w:rFonts w:ascii="Times New Roman" w:hAnsi="Times New Roman" w:cs="Times New Roman"/>
+          <w:sz w:val="28"/>
+          <w:szCs w:val="28"/>
+          <w:lang w:val="ro-RO"/>
+        </w:rPr>
+        <w:lastRenderedPageBreak/>
+        <w:t>fost modificați cu ajutorul editorului vizual, a fișierelor XML aferente fiecărui ecran din aplicație sau prin limbajul Java, întrucât fiecare componentă grafică are corespondent un obiect Java. Acest obiect, permite programatorului să modifice programatic felul în care componenta vizuală arată, locația acesteia din ecran precum și să definească comportamentul acesteia în funcție de anu</w:t>
+      </w:r>
+      <w:r>
+        <w:rPr>
+          <w:rFonts w:ascii="Times New Roman" w:hAnsi="Times New Roman" w:cs="Times New Roman"/>
+          <w:sz w:val="28"/>
+          <w:szCs w:val="28"/>
+          <w:lang w:val="ro-RO"/>
+        </w:rPr>
+        <w:t>mite acțiuni ale utilizatorului.</w:t>
+      </w:r>
+      <w:r>
+        <w:rPr>
+          <w:rFonts w:ascii="Times New Roman" w:hAnsi="Times New Roman" w:cs="Times New Roman"/>
+          <w:sz w:val="28"/>
+          <w:szCs w:val="28"/>
+          <w:lang w:val="ro-RO"/>
+        </w:rPr>
+        <w:t xml:space="preserve"> Mai mult, editorul vizual pune la dispoziție previzualizarea interfeței grafice a aplicației dar și modificarea dimensiunilor acesteia pentru a vedea cum se comportă pe ecrane diferite.</w:t>
+      </w:r>
+    </w:p>
+    <w:p>
+      <w:pPr>
+        <w:spacing w:line="240" w:lineRule="auto"/>
+        <w:jc w:val="center"/>
+        <w:rPr>
+          <w:rFonts w:ascii="Times New Roman" w:hAnsi="Times New Roman" w:cs="Times New Roman"/>
+          <w:sz w:val="28"/>
+          <w:szCs w:val="28"/>
+          <w:lang w:val="ro-RO"/>
+        </w:rPr>
+      </w:pPr>
+      <w:r>
+        <w:rPr>
+          <w:rFonts w:ascii="Times New Roman" w:hAnsi="Times New Roman" w:cs="Times New Roman"/>
+          <w:sz w:val="28"/>
+          <w:szCs w:val="28"/>
+          <w:lang w:val="ro-RO"/>
+        </w:rPr>
+        <w:pict>
+          <v:shape id="_x0000_i1030" type="#_x0000_t75" style="width:468pt;height:222pt">
+            <v:imagedata r:id="rId17" o:title="12"/>
+          </v:shape>
+        </w:pict>
+      </w:r>
+    </w:p>
+    <w:p>
+      <w:pPr>
+        <w:spacing w:line="240" w:lineRule="auto"/>
+        <w:jc w:val="center"/>
+        <w:rPr>
+          <w:rFonts w:ascii="Times New Roman" w:hAnsi="Times New Roman" w:cs="Times New Roman"/>
+          <w:b/>
+          <w:sz w:val="28"/>
+          <w:szCs w:val="28"/>
+          <w:lang w:val="ro-RO"/>
+        </w:rPr>
+      </w:pPr>
+      <w:r>
+        <w:rPr>
+          <w:rFonts w:ascii="Times New Roman" w:hAnsi="Times New Roman" w:cs="Times New Roman"/>
+          <w:b/>
+          <w:sz w:val="28"/>
+          <w:szCs w:val="28"/>
+          <w:lang w:val="ro-RO"/>
+        </w:rPr>
+        <w:t>Fig. 4.1.1.a: Editorul vizual din Android Studio</w:t>
+      </w:r>
+    </w:p>
+    <w:p>
+      <w:pPr>
+        <w:spacing w:line="240" w:lineRule="auto"/>
+        <w:jc w:val="both"/>
+        <w:rPr>
+          <w:rFonts w:ascii="Times New Roman" w:hAnsi="Times New Roman" w:cs="Times New Roman"/>
+          <w:sz w:val="28"/>
+          <w:szCs w:val="28"/>
+          <w:lang w:val="ro-RO"/>
+        </w:rPr>
+      </w:pPr>
+      <w:r>
+        <w:rPr>
+          <w:rFonts w:ascii="Times New Roman" w:hAnsi="Times New Roman" w:cs="Times New Roman"/>
+          <w:b/>
+          <w:sz w:val="28"/>
+          <w:szCs w:val="28"/>
+          <w:lang w:val="ro-RO"/>
+        </w:rPr>
+        <w:tab/>
+      </w:r>
+      <w:r>
+        <w:rPr>
+          <w:rFonts w:ascii="Times New Roman" w:hAnsi="Times New Roman" w:cs="Times New Roman"/>
+          <w:sz w:val="28"/>
+          <w:szCs w:val="28"/>
+          <w:lang w:val="ro-RO"/>
+        </w:rPr>
+        <w:t xml:space="preserve">Pe lângă dezvoltarea aplicației în Android Studio a fost nevoie de un server ce conține o bază de date care să fie accesibiliă tuturor dispozitivelor pe care aplicația rulează. </w:t>
+      </w:r>
+      <w:r>
+        <w:rPr>
+          <w:rFonts w:ascii="Times New Roman" w:hAnsi="Times New Roman" w:cs="Times New Roman"/>
+          <w:sz w:val="28"/>
+          <w:szCs w:val="28"/>
+          <w:lang w:val="ro-RO"/>
+        </w:rPr>
+        <w:t>Astfel, a fost utilizat serviciul celor de la Google numit Firebase ce pune la dispoziție un api cu ajutorul căruia datele pot fi sincronizate între toți utilizatorii aplicației.</w:t>
+      </w:r>
+      <w:r>
+        <w:rPr>
+          <w:rFonts w:ascii="Times New Roman" w:hAnsi="Times New Roman" w:cs="Times New Roman"/>
+          <w:sz w:val="28"/>
+          <w:szCs w:val="28"/>
+          <w:lang w:val="ro-RO"/>
+        </w:rPr>
+        <w:t xml:space="preserve"> Modul de funcționare al acestei baze de date se bazează pe stocarea datelor sub forma unor colecții de date imbricate</w:t>
+      </w:r>
+      <w:r>
+        <w:rPr>
+          <w:rFonts w:ascii="Times New Roman" w:hAnsi="Times New Roman" w:cs="Times New Roman"/>
+          <w:sz w:val="28"/>
+          <w:szCs w:val="28"/>
+          <w:lang w:val="ro-RO"/>
+        </w:rPr>
+        <w:t xml:space="preserve">, pe care aplicațiile, fie ele mobile sau web, le pot accesa în mod asincron fără a </w:t>
+      </w:r>
+      <w:r>
+        <w:rPr>
+          <w:rFonts w:ascii="Times New Roman" w:hAnsi="Times New Roman" w:cs="Times New Roman"/>
+          <w:sz w:val="28"/>
+          <w:szCs w:val="28"/>
+          <w:lang w:val="ro-RO"/>
+        </w:rPr>
+        <w:t xml:space="preserve">bloca </w:t>
+      </w:r>
+      <w:r>
+        <w:rPr>
+          <w:rFonts w:ascii="Times New Roman" w:hAnsi="Times New Roman" w:cs="Times New Roman"/>
+          <w:sz w:val="28"/>
+          <w:szCs w:val="28"/>
+          <w:lang w:val="ro-RO"/>
+        </w:rPr>
+        <w:t>firul principal de execuție</w:t>
+      </w:r>
+      <w:r>
+        <w:rPr>
+          <w:rFonts w:ascii="Times New Roman" w:hAnsi="Times New Roman" w:cs="Times New Roman"/>
+          <w:sz w:val="28"/>
+          <w:szCs w:val="28"/>
+          <w:lang w:val="ro-RO"/>
+        </w:rPr>
+        <w:t xml:space="preserve"> cât timp se realizează transferul de date.</w:t>
+      </w:r>
+    </w:p>
+    <w:p>
+      <w:pPr>
+        <w:spacing w:line="240" w:lineRule="auto"/>
+        <w:jc w:val="both"/>
+        <w:rPr>
+          <w:rFonts w:ascii="Times New Roman" w:hAnsi="Times New Roman" w:cs="Times New Roman"/>
+          <w:sz w:val="28"/>
+          <w:szCs w:val="28"/>
+          <w:lang w:val="ro-RO"/>
+        </w:rPr>
+      </w:pPr>
+      <w:r>
+        <w:rPr>
+          <w:rFonts w:ascii="Times New Roman" w:hAnsi="Times New Roman" w:cs="Times New Roman"/>
+          <w:sz w:val="28"/>
+          <w:szCs w:val="28"/>
+          <w:lang w:val="ro-RO"/>
+        </w:rPr>
+        <w:tab/>
+        <w:t xml:space="preserve">Astfel, datele au fost organizate sub forma a 3 colecții denumite în funcție de tipul celulelor detectate: </w:t>
+      </w:r>
+    </w:p>
+    <w:p>
+      <w:pPr>
+        <w:pStyle w:val="ListParagraph"/>
+        <w:numPr>
+          <w:ilvl w:val="0"/>
+          <w:numId w:val="28"/>
+        </w:numPr>
+        <w:spacing w:line="240" w:lineRule="auto"/>
+        <w:jc w:val="both"/>
+        <w:rPr>
+          <w:rFonts w:ascii="Times New Roman" w:hAnsi="Times New Roman" w:cs="Times New Roman"/>
+          <w:sz w:val="28"/>
+          <w:szCs w:val="28"/>
+          <w:lang w:val="ro-RO"/>
+        </w:rPr>
+      </w:pPr>
+      <w:r>
+        <w:rPr>
+          <w:rFonts w:ascii="Times New Roman" w:hAnsi="Times New Roman" w:cs="Times New Roman"/>
+          <w:sz w:val="28"/>
+          <w:szCs w:val="28"/>
+          <w:lang w:val="ro-RO"/>
+        </w:rPr>
+        <w:t>GoodCells – celule ce aparțin operatorilor de telefonie mobilă</w:t>
+      </w:r>
+    </w:p>
+    <w:p>
+      <w:pPr>
+        <w:pStyle w:val="ListParagraph"/>
+        <w:numPr>
+          <w:ilvl w:val="0"/>
+          <w:numId w:val="28"/>
+        </w:numPr>
+        <w:spacing w:line="240" w:lineRule="auto"/>
+        <w:jc w:val="both"/>
+        <w:rPr>
+          <w:rFonts w:ascii="Times New Roman" w:hAnsi="Times New Roman" w:cs="Times New Roman"/>
+          <w:sz w:val="28"/>
+          <w:szCs w:val="28"/>
+          <w:lang w:val="ro-RO"/>
+        </w:rPr>
+      </w:pPr>
+      <w:r>
+        <w:rPr>
+          <w:rFonts w:ascii="Times New Roman" w:hAnsi="Times New Roman" w:cs="Times New Roman"/>
+          <w:sz w:val="28"/>
+          <w:szCs w:val="28"/>
+          <w:lang w:val="ro-RO"/>
+        </w:rPr>
+        <w:t>WarningCells – celule despre care încă nu se cunoaște dacă sunt stații de bază sau dispozitive malițioase</w:t>
+      </w:r>
+    </w:p>
+    <w:p>
+      <w:pPr>
+        <w:pStyle w:val="ListParagraph"/>
+        <w:numPr>
+          <w:ilvl w:val="0"/>
+          <w:numId w:val="28"/>
+        </w:numPr>
+        <w:spacing w:line="240" w:lineRule="auto"/>
+        <w:jc w:val="both"/>
+        <w:rPr>
+          <w:rFonts w:ascii="Times New Roman" w:hAnsi="Times New Roman" w:cs="Times New Roman"/>
+          <w:sz w:val="28"/>
+          <w:szCs w:val="28"/>
+          <w:lang w:val="ro-RO"/>
+        </w:rPr>
+      </w:pPr>
+      <w:r>
+        <w:rPr>
+          <w:rFonts w:ascii="Times New Roman" w:hAnsi="Times New Roman" w:cs="Times New Roman"/>
+          <w:sz w:val="28"/>
+          <w:szCs w:val="28"/>
+          <w:lang w:val="ro-RO"/>
+        </w:rPr>
+        <w:lastRenderedPageBreak/>
+        <w:t xml:space="preserve">AlertCells </w:t>
+      </w:r>
+      <w:r>
+        <w:rPr>
+          <w:rFonts w:ascii="Times New Roman" w:hAnsi="Times New Roman" w:cs="Times New Roman"/>
+          <w:sz w:val="28"/>
+          <w:szCs w:val="28"/>
+          <w:lang w:val="ro-RO"/>
+        </w:rPr>
+        <w:t>–</w:t>
+      </w:r>
+      <w:r>
+        <w:rPr>
+          <w:rFonts w:ascii="Times New Roman" w:hAnsi="Times New Roman" w:cs="Times New Roman"/>
+          <w:sz w:val="28"/>
+          <w:szCs w:val="28"/>
+          <w:lang w:val="ro-RO"/>
+        </w:rPr>
+        <w:t xml:space="preserve"> </w:t>
+      </w:r>
+      <w:r>
+        <w:rPr>
+          <w:rFonts w:ascii="Times New Roman" w:hAnsi="Times New Roman" w:cs="Times New Roman"/>
+          <w:sz w:val="28"/>
+          <w:szCs w:val="28"/>
+          <w:lang w:val="ro-RO"/>
+        </w:rPr>
+        <w:t xml:space="preserve">dispozitive de tip </w:t>
+      </w:r>
+      <w:r>
+        <w:rPr>
+          <w:rFonts w:ascii="Times New Roman" w:hAnsi="Times New Roman" w:cs="Times New Roman"/>
+          <w:i/>
+          <w:sz w:val="28"/>
+          <w:szCs w:val="28"/>
+          <w:lang w:val="ro-RO"/>
+        </w:rPr>
+        <w:t>IMSI Catcher</w:t>
+      </w:r>
+    </w:p>
+    <w:p>
+      <w:pPr>
+        <w:spacing w:line="240" w:lineRule="auto"/>
+        <w:jc w:val="both"/>
+        <w:rPr>
+          <w:rFonts w:ascii="Times New Roman" w:hAnsi="Times New Roman" w:cs="Times New Roman"/>
+          <w:sz w:val="28"/>
+          <w:szCs w:val="28"/>
+          <w:lang w:val="ro-RO"/>
+        </w:rPr>
+      </w:pPr>
+      <w:r>
+        <w:rPr>
+          <w:rFonts w:ascii="Times New Roman" w:hAnsi="Times New Roman" w:cs="Times New Roman"/>
+          <w:sz w:val="28"/>
+          <w:szCs w:val="28"/>
+          <w:lang w:val="ro-RO"/>
+        </w:rPr>
+        <w:tab/>
+        <w:t>Fiecare intrare din colecție este denumită în funcție de id-ul celulei, asigurând așadar unicitatea intrărilor din baza de date. Fiecare document din colecție conține informații precum id, local area code, latitudine, longitudine etc.</w:t>
+      </w:r>
+    </w:p>
+    <w:p>
+      <w:pPr>
+        <w:spacing w:line="240" w:lineRule="auto"/>
+        <w:jc w:val="center"/>
+        <w:rPr>
+          <w:rFonts w:ascii="Times New Roman" w:hAnsi="Times New Roman" w:cs="Times New Roman"/>
+          <w:sz w:val="28"/>
+          <w:szCs w:val="28"/>
+          <w:lang w:val="ro-RO"/>
+        </w:rPr>
+      </w:pPr>
+      <w:r>
+        <w:rPr>
+          <w:rFonts w:ascii="Times New Roman" w:hAnsi="Times New Roman" w:cs="Times New Roman"/>
+          <w:sz w:val="28"/>
+          <w:szCs w:val="28"/>
+          <w:lang w:val="ro-RO"/>
+        </w:rPr>
+        <w:pict>
+          <v:shape id="_x0000_i1031" type="#_x0000_t75" style="width:470.25pt;height:222pt">
+            <v:imagedata r:id="rId18" o:title="13"/>
+          </v:shape>
+        </w:pict>
+      </w:r>
+    </w:p>
+    <w:p>
+      <w:pPr>
+        <w:spacing w:line="240" w:lineRule="auto"/>
+        <w:jc w:val="center"/>
+        <w:rPr>
+          <w:rFonts w:ascii="Times New Roman" w:hAnsi="Times New Roman" w:cs="Times New Roman"/>
+          <w:b/>
+          <w:sz w:val="28"/>
+          <w:szCs w:val="28"/>
+          <w:lang w:val="ro-RO"/>
+        </w:rPr>
+      </w:pPr>
+      <w:r>
+        <w:rPr>
+          <w:rFonts w:ascii="Times New Roman" w:hAnsi="Times New Roman" w:cs="Times New Roman"/>
+          <w:b/>
+          <w:sz w:val="28"/>
+          <w:szCs w:val="28"/>
+          <w:lang w:val="ro-RO"/>
+        </w:rPr>
+        <w:t>Fig. 4.1.1.</w:t>
+      </w:r>
+      <w:r>
+        <w:rPr>
+          <w:rFonts w:ascii="Times New Roman" w:hAnsi="Times New Roman" w:cs="Times New Roman"/>
+          <w:b/>
+          <w:sz w:val="28"/>
+          <w:szCs w:val="28"/>
+          <w:lang w:val="ro-RO"/>
+        </w:rPr>
+        <w:t>b</w:t>
+      </w:r>
+      <w:r>
+        <w:rPr>
+          <w:rFonts w:ascii="Times New Roman" w:hAnsi="Times New Roman" w:cs="Times New Roman"/>
+          <w:b/>
+          <w:sz w:val="28"/>
+          <w:szCs w:val="28"/>
+          <w:lang w:val="ro-RO"/>
+        </w:rPr>
+        <w:t xml:space="preserve">: </w:t>
+      </w:r>
+      <w:r>
+        <w:rPr>
+          <w:rFonts w:ascii="Times New Roman" w:hAnsi="Times New Roman" w:cs="Times New Roman"/>
+          <w:b/>
+          <w:sz w:val="28"/>
+          <w:szCs w:val="28"/>
+          <w:lang w:val="ro-RO"/>
+        </w:rPr>
+        <w:t>Intrările din baza de date</w:t>
+      </w:r>
+    </w:p>
+    <w:p>
+      <w:pPr>
+        <w:spacing w:line="240" w:lineRule="auto"/>
+        <w:jc w:val="both"/>
+        <w:rPr>
+          <w:rFonts w:ascii="Times New Roman" w:hAnsi="Times New Roman" w:cs="Times New Roman"/>
+          <w:sz w:val="28"/>
+          <w:szCs w:val="28"/>
+          <w:lang w:val="ro-RO"/>
+        </w:rPr>
+      </w:pPr>
+      <w:r>
+        <w:rPr>
+          <w:rFonts w:ascii="Times New Roman" w:hAnsi="Times New Roman" w:cs="Times New Roman"/>
+          <w:b/>
+          <w:sz w:val="28"/>
+          <w:szCs w:val="28"/>
+          <w:lang w:val="ro-RO"/>
+        </w:rPr>
+        <w:tab/>
+      </w:r>
+      <w:r>
+        <w:rPr>
+          <w:rFonts w:ascii="Times New Roman" w:hAnsi="Times New Roman" w:cs="Times New Roman"/>
+          <w:sz w:val="28"/>
+          <w:szCs w:val="28"/>
+          <w:lang w:val="ro-RO"/>
+        </w:rPr>
+        <w:t xml:space="preserve">Baza de date este actualizată numai în cadrul aplicației în diferite momente de timp. Un prim caz în care se modifică este atunci când telefonul schimbă celula la care este conectat, moment în care stația de bază împreună cu toate </w:t>
+      </w:r>
+      <w:r>
+        <w:rPr>
+          <w:rFonts w:ascii="Times New Roman" w:hAnsi="Times New Roman" w:cs="Times New Roman"/>
+          <w:sz w:val="28"/>
+          <w:szCs w:val="28"/>
+          <w:lang w:val="ro-RO"/>
+        </w:rPr>
+        <w:t xml:space="preserve">celulele vecine declarate de aceasta sunt introduse în colecția corespunzătoare. Dacă aplicația are o suspiciune că antena ar putea fi un </w:t>
+      </w:r>
+      <w:r>
+        <w:rPr>
+          <w:rFonts w:ascii="Times New Roman" w:hAnsi="Times New Roman" w:cs="Times New Roman"/>
+          <w:i/>
+          <w:sz w:val="28"/>
+          <w:szCs w:val="28"/>
+          <w:lang w:val="ro-RO"/>
+        </w:rPr>
+        <w:t>IMSI Catcher</w:t>
+      </w:r>
+      <w:r>
+        <w:rPr>
+          <w:rFonts w:ascii="Times New Roman" w:hAnsi="Times New Roman" w:cs="Times New Roman"/>
+          <w:sz w:val="28"/>
+          <w:szCs w:val="28"/>
+          <w:lang w:val="ro-RO"/>
+        </w:rPr>
+        <w:t xml:space="preserve">, datorată de faptul că nu există în baza de date publică, înainte de a face modificări în </w:t>
+      </w:r>
+      <w:r>
+        <w:rPr>
+          <w:rFonts w:ascii="Times New Roman" w:hAnsi="Times New Roman" w:cs="Times New Roman"/>
+          <w:sz w:val="28"/>
+          <w:szCs w:val="28"/>
+          <w:lang w:val="ro-RO"/>
+        </w:rPr>
+        <w:t>baza de date</w:t>
+      </w:r>
+      <w:r>
+        <w:rPr>
+          <w:rFonts w:ascii="Times New Roman" w:hAnsi="Times New Roman" w:cs="Times New Roman"/>
+          <w:sz w:val="28"/>
+          <w:szCs w:val="28"/>
+          <w:lang w:val="ro-RO"/>
+        </w:rPr>
+        <w:t xml:space="preserve">, aceasta verifică </w:t>
+      </w:r>
+      <w:r>
+        <w:rPr>
+          <w:rFonts w:ascii="Times New Roman" w:hAnsi="Times New Roman" w:cs="Times New Roman"/>
+          <w:sz w:val="28"/>
+          <w:szCs w:val="28"/>
+          <w:lang w:val="ro-RO"/>
+        </w:rPr>
+        <w:t xml:space="preserve">existența celulei respective în colecția </w:t>
+      </w:r>
+      <w:r>
+        <w:rPr>
+          <w:rFonts w:ascii="Times New Roman" w:hAnsi="Times New Roman" w:cs="Times New Roman"/>
+          <w:i/>
+          <w:sz w:val="28"/>
+          <w:szCs w:val="28"/>
+          <w:lang w:val="ro-RO"/>
+        </w:rPr>
+        <w:t>GoodCells</w:t>
+      </w:r>
+      <w:r>
+        <w:rPr>
+          <w:rFonts w:ascii="Times New Roman" w:hAnsi="Times New Roman" w:cs="Times New Roman"/>
+          <w:sz w:val="28"/>
+          <w:szCs w:val="28"/>
+          <w:lang w:val="ro-RO"/>
+        </w:rPr>
+        <w:t>.</w:t>
+      </w:r>
+      <w:r>
+        <w:rPr>
+          <w:rFonts w:ascii="Times New Roman" w:hAnsi="Times New Roman" w:cs="Times New Roman"/>
+          <w:sz w:val="28"/>
+          <w:szCs w:val="28"/>
+          <w:lang w:val="ro-RO"/>
+        </w:rPr>
+        <w:t xml:space="preserve"> Un alt caz de actualizare a datelor este atunci când după efectuarea analizei a rezultat că celula la care este conectat telefonul este un dispozitiv malițios, moment în care datele acelei celule vor fi introduse în colecția </w:t>
+      </w:r>
+      <w:r>
+        <w:rPr>
+          <w:rFonts w:ascii="Times New Roman" w:hAnsi="Times New Roman" w:cs="Times New Roman"/>
+          <w:i/>
+          <w:sz w:val="28"/>
+          <w:szCs w:val="28"/>
+          <w:lang w:val="ro-RO"/>
+        </w:rPr>
+        <w:t>AlertCells.</w:t>
+      </w:r>
     </w:p>
     <w:p>
       <w:pPr>
@@ -14653,7 +16819,7 @@
         </w:docPartObj>
       </w:sdtPr>
       <w:sdtContent>
-        <w:bookmarkStart w:id="93" w:name="_Toc39253691" w:displacedByCustomXml="prev"/>
+        <w:bookmarkStart w:id="111" w:name="_Toc39498598" w:displacedByCustomXml="prev"/>
         <w:p>
           <w:pPr>
             <w:pStyle w:val="Heading1"/>
@@ -14680,7 +16846,7 @@
             </w:rPr>
             <w:t>BIBLIOGRAFIE</w:t>
           </w:r>
-          <w:bookmarkEnd w:id="93"/>
+          <w:bookmarkEnd w:id="111"/>
         </w:p>
         <w:p/>
         <w:sdt>
@@ -14745,7 +16911,6 @@
                 <w:rPr>
                   <w:noProof/>
                 </w:rPr>
-                <w:lastRenderedPageBreak/>
                 <w:t xml:space="preserve">2. </w:t>
               </w:r>
               <w:r>
@@ -15172,6 +17337,7 @@
                 <w:rPr>
                   <w:noProof/>
                 </w:rPr>
+                <w:lastRenderedPageBreak/>
                 <w:t xml:space="preserve">12. </w:t>
               </w:r>
               <w:r>
@@ -15298,6 +17464,90 @@
                 <w:pStyle w:val="Bibliography"/>
                 <w:rPr>
                   <w:noProof/>
+                </w:rPr>
+              </w:pPr>
+              <w:r>
+                <w:rPr>
+                  <w:noProof/>
+                </w:rPr>
+                <w:t xml:space="preserve">15. </w:t>
+              </w:r>
+              <w:r>
+                <w:rPr>
+                  <w:b/>
+                  <w:bCs/>
+                  <w:noProof/>
+                </w:rPr>
+                <w:t>Wikipedia.</w:t>
+              </w:r>
+              <w:r>
+                <w:rPr>
+                  <w:noProof/>
+                </w:rPr>
+                <w:t xml:space="preserve"> OpenCellID. </w:t>
+              </w:r>
+              <w:r>
+                <w:rPr>
+                  <w:i/>
+                  <w:iCs/>
+                  <w:noProof/>
+                </w:rPr>
+                <w:t xml:space="preserve">Wikipedia. </w:t>
+              </w:r>
+              <w:r>
+                <w:rPr>
+                  <w:noProof/>
+                </w:rPr>
+                <w:t>[Online] Wikipedia, 04 06, 2020. [Cited: 05 04, 2020.] https://en.wikipedia.org/wiki/OpenCellID.</w:t>
+              </w:r>
+            </w:p>
+            <w:p>
+              <w:pPr>
+                <w:pStyle w:val="Bibliography"/>
+                <w:rPr>
+                  <w:noProof/>
+                </w:rPr>
+              </w:pPr>
+              <w:r>
+                <w:rPr>
+                  <w:noProof/>
+                </w:rPr>
+                <w:t xml:space="preserve">16. —. Android Studio. </w:t>
+              </w:r>
+              <w:r>
+                <w:rPr>
+                  <w:i/>
+                  <w:iCs/>
+                  <w:noProof/>
+                </w:rPr>
+                <w:t xml:space="preserve">Wikipedia. </w:t>
+              </w:r>
+              <w:r>
+                <w:rPr>
+                  <w:noProof/>
+                </w:rPr>
+                <w:t>[Online] Wikipedia, 04 27, 2020. [Cited: 05 04, 2020.] https://en.wikipedia.org/wiki/Android_Studio.</w:t>
+              </w:r>
+            </w:p>
+            <w:p>
+              <w:pPr>
+                <w:pStyle w:val="Bibliography"/>
+                <w:rPr>
+                  <w:noProof/>
+                </w:rPr>
+              </w:pPr>
+              <w:r>
+                <w:rPr>
+                  <w:noProof/>
+                </w:rPr>
+                <w:t xml:space="preserve">17. </w:t>
+              </w:r>
+            </w:p>
+            <w:p>
+              <w:pPr>
+                <w:pStyle w:val="Bibliography"/>
+                <w:rPr>
+                  <w:noProof/>
                   <w:lang w:val="ro-RO"/>
                 </w:rPr>
               </w:pPr>
@@ -15306,7 +17556,7 @@
                   <w:noProof/>
                   <w:lang w:val="ro-RO"/>
                 </w:rPr>
-                <w:t xml:space="preserve">15. </w:t>
+                <w:t xml:space="preserve">18. </w:t>
               </w:r>
               <w:r>
                 <w:rPr>
@@ -15349,7 +17599,6 @@
                 </w:rPr>
               </w:pPr>
               <w:r>
-                <w:lastRenderedPageBreak/>
                 <w:fldChar w:fldCharType="end"/>
               </w:r>
             </w:p>
@@ -15372,8 +17621,8 @@
       </w:pPr>
     </w:p>
     <w:sectPr>
-      <w:headerReference w:type="default" r:id="rId14"/>
-      <w:footerReference w:type="default" r:id="rId15"/>
+      <w:headerReference w:type="default" r:id="rId19"/>
+      <w:footerReference w:type="default" r:id="rId20"/>
       <w:pgSz w:w="12240" w:h="15840"/>
       <w:pgMar w:top="1440" w:right="1440" w:bottom="1440" w:left="1440" w:header="720" w:footer="720" w:gutter="0"/>
       <w:pgNumType w:start="0"/>
@@ -15500,7 +17749,7 @@
                 <w:sz w:val="24"/>
                 <w:szCs w:val="24"/>
               </w:rPr>
-              <w:t>26</w:t>
+              <w:t>31</w:t>
             </w:r>
             <w:r>
               <w:rPr>
@@ -15565,7 +17814,7 @@
                 <w:sz w:val="24"/>
                 <w:szCs w:val="24"/>
               </w:rPr>
-              <w:t>29</w:t>
+              <w:t>34</w:t>
             </w:r>
             <w:r>
               <w:rPr>
@@ -16060,13 +18309,49 @@
         </w:rPr>
         <w:t>GSMK Overwatch – sistem pentru detecția, localizarea și neutralizarea stațiilor mobile malițioase</w:t>
       </w:r>
-      <w:r>
-        <w:rPr>
-          <w:noProof/>
-          <w:lang w:val="ro-RO"/>
-        </w:rPr>
-        <w:t xml:space="preserve"> (15)</w:t>
-      </w:r>
+      <w:sdt>
+        <w:sdtPr>
+          <w:rPr>
+            <w:lang w:val="ro-RO"/>
+          </w:rPr>
+          <w:id w:val="151765151"/>
+          <w:citation/>
+        </w:sdtPr>
+        <w:sdtContent>
+          <w:r>
+            <w:rPr>
+              <w:lang w:val="ro-RO"/>
+            </w:rPr>
+            <w:fldChar w:fldCharType="begin"/>
+          </w:r>
+          <w:r>
+            <w:rPr>
+              <w:noProof/>
+              <w:lang w:val="ro-RO"/>
+            </w:rPr>
+            <w:instrText xml:space="preserve"> CITATION GSM17 \l 1048 </w:instrText>
+          </w:r>
+          <w:r>
+            <w:rPr>
+              <w:lang w:val="ro-RO"/>
+            </w:rPr>
+            <w:fldChar w:fldCharType="separate"/>
+          </w:r>
+          <w:r>
+            <w:rPr>
+              <w:noProof/>
+              <w:lang w:val="ro-RO"/>
+            </w:rPr>
+            <w:t xml:space="preserve"> (18)</w:t>
+          </w:r>
+          <w:r>
+            <w:rPr>
+              <w:lang w:val="ro-RO"/>
+            </w:rPr>
+            <w:fldChar w:fldCharType="end"/>
+          </w:r>
+        </w:sdtContent>
+      </w:sdt>
     </w:p>
   </w:footnote>
   <w:footnote w:id="14">
@@ -16091,6 +18376,31 @@
           <w:lang w:val="ro-RO"/>
         </w:rPr>
         <w:t>Honeypot – mecanism de securitate a care încearcă să detecteze atacurile asupra sistemelor informatice</w:t>
+      </w:r>
+    </w:p>
+  </w:footnote>
+  <w:footnote w:id="15">
+    <w:p>
+      <w:pPr>
+        <w:pStyle w:val="FootnoteText"/>
+        <w:rPr>
+          <w:lang w:val="ro-RO"/>
+        </w:rPr>
+      </w:pPr>
+      <w:r>
+        <w:rPr>
+          <w:rStyle w:val="FootnoteReference"/>
+        </w:rPr>
+        <w:footnoteRef/>
+      </w:r>
+      <w:r>
+        <w:t xml:space="preserve"> </w:t>
+      </w:r>
+      <w:r>
+        <w:rPr>
+          <w:lang w:val="ro-RO"/>
+        </w:rPr>
+        <w:t>IDE – integrated development environment – mediu de dezvoltare pentru diferite aplicații informatice.</w:t>
       </w:r>
     </w:p>
   </w:footnote>
@@ -16251,7 +18561,7 @@
       <w:lvlText w:val="%1.%2.%3."/>
       <w:lvlJc w:val="left"/>
       <w:pPr>
-        <w:ind w:left="1224" w:hanging="504"/>
+        <w:ind w:left="504" w:hanging="504"/>
       </w:pPr>
       <w:rPr>
         <w:rFonts w:hint="default"/>
@@ -17457,6 +19767,119 @@
     </w:lvl>
   </w:abstractNum>
   <w:abstractNum w:abstractNumId="13">
+    <w:nsid w:val="3639662A"/>
+    <w:multiLevelType w:val="hybridMultilevel"/>
+    <w:tmpl w:val="52B2D5CA"/>
+    <w:lvl w:ilvl="0" w:tplc="04090001">
+      <w:start w:val="1"/>
+      <w:numFmt w:val="bullet"/>
+      <w:lvlText w:val=""/>
+      <w:lvlJc w:val="left"/>
+      <w:pPr>
+        <w:ind w:left="720" w:hanging="360"/>
+      </w:pPr>
+      <w:rPr>
+        <w:rFonts w:ascii="Symbol" w:hAnsi="Symbol" w:hint="default"/>
+      </w:rPr>
+    </w:lvl>
+    <w:lvl w:ilvl="1" w:tplc="04090003" w:tentative="1">
+      <w:start w:val="1"/>
+      <w:numFmt w:val="bullet"/>
+      <w:lvlText w:val="o"/>
+      <w:lvlJc w:val="left"/>
+      <w:pPr>
+        <w:ind w:left="1440" w:hanging="360"/>
+      </w:pPr>
+      <w:rPr>
+        <w:rFonts w:ascii="Courier New" w:hAnsi="Courier New" w:cs="Courier New" w:hint="default"/>
+      </w:rPr>
+    </w:lvl>
+    <w:lvl w:ilvl="2" w:tplc="04090005" w:tentative="1">
+      <w:start w:val="1"/>
+      <w:numFmt w:val="bullet"/>
+      <w:lvlText w:val=""/>
+      <w:lvlJc w:val="left"/>
+      <w:pPr>
+        <w:ind w:left="2160" w:hanging="360"/>
+      </w:pPr>
+      <w:rPr>
+        <w:rFonts w:ascii="Wingdings" w:hAnsi="Wingdings" w:hint="default"/>
+      </w:rPr>
+    </w:lvl>
+    <w:lvl w:ilvl="3" w:tplc="04090001" w:tentative="1">
+      <w:start w:val="1"/>
+      <w:numFmt w:val="bullet"/>
+      <w:lvlText w:val=""/>
+      <w:lvlJc w:val="left"/>
+      <w:pPr>
+        <w:ind w:left="2880" w:hanging="360"/>
+      </w:pPr>
+      <w:rPr>
+        <w:rFonts w:ascii="Symbol" w:hAnsi="Symbol" w:hint="default"/>
+      </w:rPr>
+    </w:lvl>
+    <w:lvl w:ilvl="4" w:tplc="04090003" w:tentative="1">
+      <w:start w:val="1"/>
+      <w:numFmt w:val="bullet"/>
+      <w:lvlText w:val="o"/>
+      <w:lvlJc w:val="left"/>
+      <w:pPr>
+        <w:ind w:left="3600" w:hanging="360"/>
+      </w:pPr>
+      <w:rPr>
+        <w:rFonts w:ascii="Courier New" w:hAnsi="Courier New" w:cs="Courier New" w:hint="default"/>
+      </w:rPr>
+    </w:lvl>
+    <w:lvl w:ilvl="5" w:tplc="04090005" w:tentative="1">
+      <w:start w:val="1"/>
+      <w:numFmt w:val="bullet"/>
+      <w:lvlText w:val=""/>
+      <w:lvlJc w:val="left"/>
+      <w:pPr>
+        <w:ind w:left="4320" w:hanging="360"/>
+      </w:pPr>
+      <w:rPr>
+        <w:rFonts w:ascii="Wingdings" w:hAnsi="Wingdings" w:hint="default"/>
+      </w:rPr>
+    </w:lvl>
+    <w:lvl w:ilvl="6" w:tplc="04090001" w:tentative="1">
+      <w:start w:val="1"/>
+      <w:numFmt w:val="bullet"/>
+      <w:lvlText w:val=""/>
+      <w:lvlJc w:val="left"/>
+      <w:pPr>
+        <w:ind w:left="5040" w:hanging="360"/>
+      </w:pPr>
+      <w:rPr>
+        <w:rFonts w:ascii="Symbol" w:hAnsi="Symbol" w:hint="default"/>
+      </w:rPr>
+    </w:lvl>
+    <w:lvl w:ilvl="7" w:tplc="04090003" w:tentative="1">
+      <w:start w:val="1"/>
+      <w:numFmt w:val="bullet"/>
+      <w:lvlText w:val="o"/>
+      <w:lvlJc w:val="left"/>
+      <w:pPr>
+        <w:ind w:left="5760" w:hanging="360"/>
+      </w:pPr>
+      <w:rPr>
+        <w:rFonts w:ascii="Courier New" w:hAnsi="Courier New" w:cs="Courier New" w:hint="default"/>
+      </w:rPr>
+    </w:lvl>
+    <w:lvl w:ilvl="8" w:tplc="04090005" w:tentative="1">
+      <w:start w:val="1"/>
+      <w:numFmt w:val="bullet"/>
+      <w:lvlText w:val=""/>
+      <w:lvlJc w:val="left"/>
+      <w:pPr>
+        <w:ind w:left="6480" w:hanging="360"/>
+      </w:pPr>
+      <w:rPr>
+        <w:rFonts w:ascii="Wingdings" w:hAnsi="Wingdings" w:hint="default"/>
+      </w:rPr>
+    </w:lvl>
+  </w:abstractNum>
+  <w:abstractNum w:abstractNumId="14">
     <w:nsid w:val="38C52615"/>
     <w:multiLevelType w:val="hybridMultilevel"/>
     <w:tmpl w:val="7C345EA4"/>
@@ -17569,7 +19992,7 @@
       </w:rPr>
     </w:lvl>
   </w:abstractNum>
-  <w:abstractNum w:abstractNumId="14">
+  <w:abstractNum w:abstractNumId="15">
     <w:nsid w:val="48453026"/>
     <w:multiLevelType w:val="hybridMultilevel"/>
     <w:tmpl w:val="B7D027A2"/>
@@ -17658,7 +20081,7 @@
       </w:pPr>
     </w:lvl>
   </w:abstractNum>
-  <w:abstractNum w:abstractNumId="15">
+  <w:abstractNum w:abstractNumId="16">
     <w:nsid w:val="491F7E7D"/>
     <w:multiLevelType w:val="multilevel"/>
     <w:tmpl w:val="9120FC1C"/>
@@ -17771,7 +20194,120 @@
       </w:rPr>
     </w:lvl>
   </w:abstractNum>
-  <w:abstractNum w:abstractNumId="16">
+  <w:abstractNum w:abstractNumId="17">
+    <w:nsid w:val="4A090099"/>
+    <w:multiLevelType w:val="hybridMultilevel"/>
+    <w:tmpl w:val="2C58B6F8"/>
+    <w:lvl w:ilvl="0" w:tplc="04090001">
+      <w:start w:val="1"/>
+      <w:numFmt w:val="bullet"/>
+      <w:lvlText w:val=""/>
+      <w:lvlJc w:val="left"/>
+      <w:pPr>
+        <w:ind w:left="1440" w:hanging="360"/>
+      </w:pPr>
+      <w:rPr>
+        <w:rFonts w:ascii="Symbol" w:hAnsi="Symbol" w:hint="default"/>
+      </w:rPr>
+    </w:lvl>
+    <w:lvl w:ilvl="1" w:tplc="04090003" w:tentative="1">
+      <w:start w:val="1"/>
+      <w:numFmt w:val="bullet"/>
+      <w:lvlText w:val="o"/>
+      <w:lvlJc w:val="left"/>
+      <w:pPr>
+        <w:ind w:left="2160" w:hanging="360"/>
+      </w:pPr>
+      <w:rPr>
+        <w:rFonts w:ascii="Courier New" w:hAnsi="Courier New" w:cs="Courier New" w:hint="default"/>
+      </w:rPr>
+    </w:lvl>
+    <w:lvl w:ilvl="2" w:tplc="04090005" w:tentative="1">
+      <w:start w:val="1"/>
+      <w:numFmt w:val="bullet"/>
+      <w:lvlText w:val=""/>
+      <w:lvlJc w:val="left"/>
+      <w:pPr>
+        <w:ind w:left="2880" w:hanging="360"/>
+      </w:pPr>
+      <w:rPr>
+        <w:rFonts w:ascii="Wingdings" w:hAnsi="Wingdings" w:hint="default"/>
+      </w:rPr>
+    </w:lvl>
+    <w:lvl w:ilvl="3" w:tplc="04090001" w:tentative="1">
+      <w:start w:val="1"/>
+      <w:numFmt w:val="bullet"/>
+      <w:lvlText w:val=""/>
+      <w:lvlJc w:val="left"/>
+      <w:pPr>
+        <w:ind w:left="3600" w:hanging="360"/>
+      </w:pPr>
+      <w:rPr>
+        <w:rFonts w:ascii="Symbol" w:hAnsi="Symbol" w:hint="default"/>
+      </w:rPr>
+    </w:lvl>
+    <w:lvl w:ilvl="4" w:tplc="04090003" w:tentative="1">
+      <w:start w:val="1"/>
+      <w:numFmt w:val="bullet"/>
+      <w:lvlText w:val="o"/>
+      <w:lvlJc w:val="left"/>
+      <w:pPr>
+        <w:ind w:left="4320" w:hanging="360"/>
+      </w:pPr>
+      <w:rPr>
+        <w:rFonts w:ascii="Courier New" w:hAnsi="Courier New" w:cs="Courier New" w:hint="default"/>
+      </w:rPr>
+    </w:lvl>
+    <w:lvl w:ilvl="5" w:tplc="04090005" w:tentative="1">
+      <w:start w:val="1"/>
+      <w:numFmt w:val="bullet"/>
+      <w:lvlText w:val=""/>
+      <w:lvlJc w:val="left"/>
+      <w:pPr>
+        <w:ind w:left="5040" w:hanging="360"/>
+      </w:pPr>
+      <w:rPr>
+        <w:rFonts w:ascii="Wingdings" w:hAnsi="Wingdings" w:hint="default"/>
+      </w:rPr>
+    </w:lvl>
+    <w:lvl w:ilvl="6" w:tplc="04090001" w:tentative="1">
+      <w:start w:val="1"/>
+      <w:numFmt w:val="bullet"/>
+      <w:lvlText w:val=""/>
+      <w:lvlJc w:val="left"/>
+      <w:pPr>
+        <w:ind w:left="5760" w:hanging="360"/>
+      </w:pPr>
+      <w:rPr>
+        <w:rFonts w:ascii="Symbol" w:hAnsi="Symbol" w:hint="default"/>
+      </w:rPr>
+    </w:lvl>
+    <w:lvl w:ilvl="7" w:tplc="04090003" w:tentative="1">
+      <w:start w:val="1"/>
+      <w:numFmt w:val="bullet"/>
+      <w:lvlText w:val="o"/>
+      <w:lvlJc w:val="left"/>
+      <w:pPr>
+        <w:ind w:left="6480" w:hanging="360"/>
+      </w:pPr>
+      <w:rPr>
+        <w:rFonts w:ascii="Courier New" w:hAnsi="Courier New" w:cs="Courier New" w:hint="default"/>
+      </w:rPr>
+    </w:lvl>
+    <w:lvl w:ilvl="8" w:tplc="04090005" w:tentative="1">
+      <w:start w:val="1"/>
+      <w:numFmt w:val="bullet"/>
+      <w:lvlText w:val=""/>
+      <w:lvlJc w:val="left"/>
+      <w:pPr>
+        <w:ind w:left="7200" w:hanging="360"/>
+      </w:pPr>
+      <w:rPr>
+        <w:rFonts w:ascii="Wingdings" w:hAnsi="Wingdings" w:hint="default"/>
+      </w:rPr>
+    </w:lvl>
+  </w:abstractNum>
+  <w:abstractNum w:abstractNumId="18">
     <w:nsid w:val="4B123378"/>
     <w:multiLevelType w:val="multilevel"/>
     <w:tmpl w:val="0409001F"/>
@@ -17857,7 +20393,7 @@
       </w:pPr>
     </w:lvl>
   </w:abstractNum>
-  <w:abstractNum w:abstractNumId="17">
+  <w:abstractNum w:abstractNumId="19">
     <w:nsid w:val="515E5458"/>
     <w:multiLevelType w:val="multilevel"/>
     <w:tmpl w:val="F7FE4C6C"/>
@@ -17946,7 +20482,7 @@
       </w:pPr>
     </w:lvl>
   </w:abstractNum>
-  <w:abstractNum w:abstractNumId="18">
+  <w:abstractNum w:abstractNumId="20">
     <w:nsid w:val="5F8C52BA"/>
     <w:multiLevelType w:val="hybridMultilevel"/>
     <w:tmpl w:val="D2F0BA48"/>
@@ -18059,7 +20595,7 @@
       </w:rPr>
     </w:lvl>
   </w:abstractNum>
-  <w:abstractNum w:abstractNumId="19">
+  <w:abstractNum w:abstractNumId="21">
     <w:nsid w:val="6023704A"/>
     <w:multiLevelType w:val="multilevel"/>
     <w:tmpl w:val="1F0EE5A2"/>
@@ -18148,7 +20684,7 @@
       </w:pPr>
     </w:lvl>
   </w:abstractNum>
-  <w:abstractNum w:abstractNumId="20">
+  <w:abstractNum w:abstractNumId="22">
     <w:nsid w:val="66C144CD"/>
     <w:multiLevelType w:val="multilevel"/>
     <w:tmpl w:val="F7FE4C6C"/>
@@ -18237,7 +20773,7 @@
       </w:pPr>
     </w:lvl>
   </w:abstractNum>
-  <w:abstractNum w:abstractNumId="21">
+  <w:abstractNum w:abstractNumId="23">
     <w:nsid w:val="672D6A19"/>
     <w:multiLevelType w:val="multilevel"/>
     <w:tmpl w:val="A14A421A"/>
@@ -18353,7 +20889,7 @@
       </w:rPr>
     </w:lvl>
   </w:abstractNum>
-  <w:abstractNum w:abstractNumId="22">
+  <w:abstractNum w:abstractNumId="24">
     <w:nsid w:val="6E0C075E"/>
     <w:multiLevelType w:val="multilevel"/>
     <w:tmpl w:val="9120FC1C"/>
@@ -18466,7 +21002,7 @@
       </w:rPr>
     </w:lvl>
   </w:abstractNum>
-  <w:abstractNum w:abstractNumId="23">
+  <w:abstractNum w:abstractNumId="25">
     <w:nsid w:val="6E0D499B"/>
     <w:multiLevelType w:val="multilevel"/>
     <w:tmpl w:val="F7FE4C6C"/>
@@ -18555,7 +21091,7 @@
       </w:pPr>
     </w:lvl>
   </w:abstractNum>
-  <w:abstractNum w:abstractNumId="24">
+  <w:abstractNum w:abstractNumId="26">
     <w:nsid w:val="778C0850"/>
     <w:multiLevelType w:val="multilevel"/>
     <w:tmpl w:val="9120FC1C"/>
@@ -18668,7 +21204,7 @@
       </w:rPr>
     </w:lvl>
   </w:abstractNum>
-  <w:abstractNum w:abstractNumId="25">
+  <w:abstractNum w:abstractNumId="27">
     <w:nsid w:val="77C64611"/>
     <w:multiLevelType w:val="multilevel"/>
     <w:tmpl w:val="E5FA383E"/>
@@ -18761,19 +21297,19 @@
     </w:lvl>
   </w:abstractNum>
   <w:num w:numId="1">
-    <w:abstractNumId w:val="24"/>
+    <w:abstractNumId w:val="26"/>
   </w:num>
   <w:num w:numId="2">
     <w:abstractNumId w:val="11"/>
   </w:num>
   <w:num w:numId="3">
-    <w:abstractNumId w:val="16"/>
+    <w:abstractNumId w:val="18"/>
   </w:num>
   <w:num w:numId="4">
     <w:abstractNumId w:val="4"/>
   </w:num>
   <w:num w:numId="5">
-    <w:abstractNumId w:val="19"/>
+    <w:abstractNumId w:val="21"/>
   </w:num>
   <w:num w:numId="6">
     <w:abstractNumId w:val="9"/>
@@ -18782,13 +21318,13 @@
     <w:abstractNumId w:val="0"/>
   </w:num>
   <w:num w:numId="8">
-    <w:abstractNumId w:val="25"/>
+    <w:abstractNumId w:val="27"/>
   </w:num>
   <w:num w:numId="9">
-    <w:abstractNumId w:val="14"/>
+    <w:abstractNumId w:val="15"/>
   </w:num>
   <w:num w:numId="10">
-    <w:abstractNumId w:val="20"/>
+    <w:abstractNumId w:val="22"/>
   </w:num>
   <w:num w:numId="11">
     <w:abstractNumId w:val="10"/>
@@ -18797,13 +21333,13 @@
     <w:abstractNumId w:val="7"/>
   </w:num>
   <w:num w:numId="13">
-    <w:abstractNumId w:val="17"/>
+    <w:abstractNumId w:val="19"/>
   </w:num>
   <w:num w:numId="14">
-    <w:abstractNumId w:val="23"/>
+    <w:abstractNumId w:val="25"/>
   </w:num>
   <w:num w:numId="15">
-    <w:abstractNumId w:val="13"/>
+    <w:abstractNumId w:val="14"/>
   </w:num>
   <w:num w:numId="16">
     <w:abstractNumId w:val="3"/>
@@ -18815,13 +21351,13 @@
     <w:abstractNumId w:val="5"/>
   </w:num>
   <w:num w:numId="19">
-    <w:abstractNumId w:val="22"/>
+    <w:abstractNumId w:val="24"/>
   </w:num>
   <w:num w:numId="20">
-    <w:abstractNumId w:val="15"/>
+    <w:abstractNumId w:val="16"/>
   </w:num>
   <w:num w:numId="21">
-    <w:abstractNumId w:val="21"/>
+    <w:abstractNumId w:val="23"/>
   </w:num>
   <w:num w:numId="22">
     <w:abstractNumId w:val="1"/>
@@ -18833,10 +21369,16 @@
     <w:abstractNumId w:val="6"/>
   </w:num>
   <w:num w:numId="25">
-    <w:abstractNumId w:val="18"/>
+    <w:abstractNumId w:val="20"/>
   </w:num>
   <w:num w:numId="26">
     <w:abstractNumId w:val="12"/>
+  </w:num>
+  <w:num w:numId="27">
+    <w:abstractNumId w:val="17"/>
+  </w:num>
+  <w:num w:numId="28">
+    <w:abstractNumId w:val="13"/>
   </w:num>
 </w:numbering>
 </file>
@@ -19519,6 +22061,31 @@
       <w:szCs w:val="18"/>
     </w:rPr>
   </w:style>
+  <w:style w:type="character" w:styleId="HTMLCode">
+    <w:name w:val="HTML Code"/>
+    <w:basedOn w:val="DefaultParagraphFont"/>
+    <w:uiPriority w:val="99"/>
+    <w:semiHidden/>
+    <w:unhideWhenUsed/>
+    <w:rsid w:val="0013751A"/>
+    <w:rPr>
+      <w:rFonts w:ascii="Courier New" w:eastAsia="Times New Roman" w:hAnsi="Courier New" w:cs="Courier New"/>
+      <w:sz w:val="20"/>
+      <w:szCs w:val="20"/>
+    </w:rPr>
+  </w:style>
+  <w:style w:type="character" w:styleId="FollowedHyperlink">
+    <w:name w:val="FollowedHyperlink"/>
+    <w:basedOn w:val="DefaultParagraphFont"/>
+    <w:uiPriority w:val="99"/>
+    <w:semiHidden/>
+    <w:unhideWhenUsed/>
+    <w:rsid w:val="007239E1"/>
+    <w:rPr>
+      <w:color w:val="800080" w:themeColor="followedHyperlink"/>
+      <w:u w:val="single"/>
+    </w:rPr>
+  </w:style>
 </w:styles>
 </file>
 
@@ -20056,7 +22623,7 @@
   </b:Source>
   <b:Source xmlns:b="http://schemas.openxmlformats.org/officeDocument/2006/bibliography" xmlns="http://schemas.openxmlformats.org/officeDocument/2006/bibliography">
     <b:Tag>Placeholder1</b:Tag>
-    <b:RefOrder>15</b:RefOrder>
+    <b:RefOrder>17</b:RefOrder>
   </b:Source>
   <b:Source>
     <b:Tag>xlx08</b:Tag>
@@ -20167,13 +22734,65 @@
     <b:ProductionCompany>GSMK</b:ProductionCompany>
     <b:YearAccessed>2020</b:YearAccessed>
     <b:URL>https://www.gsmk.de/products/network-security/#overwatch</b:URL>
+    <b:RefOrder>18</b:RefOrder>
+  </b:Source>
+  <b:Source>
+    <b:Tag>Wik201</b:Tag>
+    <b:SourceType>InternetSite</b:SourceType>
+    <b:Guid>{69DBA9A0-BF2B-43AA-ADBD-F4BE431E483C}</b:Guid>
+    <b:LCID>0</b:LCID>
+    <b:Author>
+      <b:Author>
+        <b:NameList>
+          <b:Person>
+            <b:Last>Wikipedia</b:Last>
+          </b:Person>
+        </b:NameList>
+      </b:Author>
+    </b:Author>
+    <b:Title>OpenCellID</b:Title>
+    <b:InternetSiteTitle>Wikipedia</b:InternetSiteTitle>
+    <b:ProductionCompany>Wikipedia</b:ProductionCompany>
+    <b:Year>2020</b:Year>
+    <b:Month>04</b:Month>
+    <b:Day>06</b:Day>
+    <b:YearAccessed>2020</b:YearAccessed>
+    <b:MonthAccessed>05</b:MonthAccessed>
+    <b:DayAccessed>04</b:DayAccessed>
+    <b:URL>https://en.wikipedia.org/wiki/OpenCellID</b:URL>
+    <b:RefOrder>15</b:RefOrder>
+  </b:Source>
+  <b:Source>
+    <b:Tag>Wik202</b:Tag>
+    <b:SourceType>InternetSite</b:SourceType>
+    <b:Guid>{2FE709A0-6408-4561-8BFC-14E20B5F6A92}</b:Guid>
+    <b:LCID>0</b:LCID>
+    <b:Author>
+      <b:Author>
+        <b:NameList>
+          <b:Person>
+            <b:Last>Wikipedia</b:Last>
+          </b:Person>
+        </b:NameList>
+      </b:Author>
+    </b:Author>
+    <b:Title>Android Studio</b:Title>
+    <b:InternetSiteTitle>Wikipedia</b:InternetSiteTitle>
+    <b:ProductionCompany>Wikipedia</b:ProductionCompany>
+    <b:Year>2020</b:Year>
+    <b:Month>04</b:Month>
+    <b:Day>27</b:Day>
+    <b:YearAccessed>2020</b:YearAccessed>
+    <b:MonthAccessed>05</b:MonthAccessed>
+    <b:DayAccessed>04</b:DayAccessed>
+    <b:URL>https://en.wikipedia.org/wiki/Android_Studio</b:URL>
     <b:RefOrder>16</b:RefOrder>
   </b:Source>
 </b:Sources>
 </file>
 
 <file path=customXml/itemProps1.xml><?xml version="1.0" encoding="utf-8"?>
-<ds:datastoreItem xmlns:ds="http://schemas.openxmlformats.org/officeDocument/2006/customXml" ds:itemID="{2DF96101-D453-4F3C-A0DF-DBDAECE7A09B}">
+<ds:datastoreItem xmlns:ds="http://schemas.openxmlformats.org/officeDocument/2006/customXml" ds:itemID="{16AB4126-1AFE-4D10-9E63-0F9284B3377E}">
   <ds:schemaRefs>
     <ds:schemaRef ds:uri="http://schemas.openxmlformats.org/officeDocument/2006/bibliography"/>
   </ds:schemaRefs>

</xml_diff>

<commit_message>
-wrote to documentation -created popup alert when detected imsi catcher
Signed-off-by: Stefan Olteanu <stfn_olteanu@yahoo.com>
</commit_message>
<xml_diff>
--- a/Licenta/Documentatie Licenta Olteanu Stefan.docx
+++ b/Licenta/Documentatie Licenta Olteanu Stefan.docx
@@ -4253,7 +4253,7 @@
           <w:r>
             <w:fldChar w:fldCharType="separate"/>
           </w:r>
-          <w:hyperlink w:anchor="_Toc39498573" w:history="1">
+          <w:hyperlink w:anchor="_Toc39594634" w:history="1">
             <w:r>
               <w:rPr>
                 <w:rStyle w:val="Hyperlink"/>
@@ -4297,7 +4297,7 @@
                 <w:noProof/>
                 <w:webHidden/>
               </w:rPr>
-              <w:instrText xml:space="preserve"> PAGEREF _Toc39498573 \h </w:instrText>
+              <w:instrText xml:space="preserve"> PAGEREF _Toc39594634 \h </w:instrText>
             </w:r>
             <w:r>
               <w:rPr>
@@ -4339,7 +4339,7 @@
               <w:noProof/>
             </w:rPr>
           </w:pPr>
-          <w:hyperlink w:anchor="_Toc39498574" w:history="1">
+          <w:hyperlink w:anchor="_Toc39594635" w:history="1">
             <w:r>
               <w:rPr>
                 <w:rStyle w:val="Hyperlink"/>
@@ -4383,7 +4383,7 @@
                 <w:noProof/>
                 <w:webHidden/>
               </w:rPr>
-              <w:instrText xml:space="preserve"> PAGEREF _Toc39498574 \h </w:instrText>
+              <w:instrText xml:space="preserve"> PAGEREF _Toc39594635 \h </w:instrText>
             </w:r>
             <w:r>
               <w:rPr>
@@ -4425,7 +4425,7 @@
               <w:noProof/>
             </w:rPr>
           </w:pPr>
-          <w:hyperlink w:anchor="_Toc39498575" w:history="1">
+          <w:hyperlink w:anchor="_Toc39594636" w:history="1">
             <w:r>
               <w:rPr>
                 <w:rStyle w:val="Hyperlink"/>
@@ -4469,7 +4469,7 @@
                 <w:noProof/>
                 <w:webHidden/>
               </w:rPr>
-              <w:instrText xml:space="preserve"> PAGEREF _Toc39498575 \h </w:instrText>
+              <w:instrText xml:space="preserve"> PAGEREF _Toc39594636 \h </w:instrText>
             </w:r>
             <w:r>
               <w:rPr>
@@ -4511,7 +4511,7 @@
               <w:noProof/>
             </w:rPr>
           </w:pPr>
-          <w:hyperlink w:anchor="_Toc39498576" w:history="1">
+          <w:hyperlink w:anchor="_Toc39594637" w:history="1">
             <w:r>
               <w:rPr>
                 <w:rStyle w:val="Hyperlink"/>
@@ -4555,7 +4555,7 @@
                 <w:noProof/>
                 <w:webHidden/>
               </w:rPr>
-              <w:instrText xml:space="preserve"> PAGEREF _Toc39498576 \h </w:instrText>
+              <w:instrText xml:space="preserve"> PAGEREF _Toc39594637 \h </w:instrText>
             </w:r>
             <w:r>
               <w:rPr>
@@ -4597,7 +4597,7 @@
               <w:noProof/>
             </w:rPr>
           </w:pPr>
-          <w:hyperlink w:anchor="_Toc39498577" w:history="1">
+          <w:hyperlink w:anchor="_Toc39594638" w:history="1">
             <w:r>
               <w:rPr>
                 <w:rStyle w:val="Hyperlink"/>
@@ -4641,7 +4641,7 @@
                 <w:noProof/>
                 <w:webHidden/>
               </w:rPr>
-              <w:instrText xml:space="preserve"> PAGEREF _Toc39498577 \h </w:instrText>
+              <w:instrText xml:space="preserve"> PAGEREF _Toc39594638 \h </w:instrText>
             </w:r>
             <w:r>
               <w:rPr>
@@ -4679,7 +4679,7 @@
               <w:noProof/>
             </w:rPr>
           </w:pPr>
-          <w:hyperlink w:anchor="_Toc39498578" w:history="1">
+          <w:hyperlink w:anchor="_Toc39594639" w:history="1">
             <w:r>
               <w:rPr>
                 <w:rStyle w:val="Hyperlink"/>
@@ -4723,7 +4723,7 @@
                 <w:noProof/>
                 <w:webHidden/>
               </w:rPr>
-              <w:instrText xml:space="preserve"> PAGEREF _Toc39498578 \h </w:instrText>
+              <w:instrText xml:space="preserve"> PAGEREF _Toc39594639 \h </w:instrText>
             </w:r>
             <w:r>
               <w:rPr>
@@ -4765,7 +4765,7 @@
               <w:noProof/>
             </w:rPr>
           </w:pPr>
-          <w:hyperlink w:anchor="_Toc39498579" w:history="1">
+          <w:hyperlink w:anchor="_Toc39594640" w:history="1">
             <w:r>
               <w:rPr>
                 <w:rStyle w:val="Hyperlink"/>
@@ -4819,7 +4819,7 @@
                 <w:noProof/>
                 <w:webHidden/>
               </w:rPr>
-              <w:instrText xml:space="preserve"> PAGEREF _Toc39498579 \h </w:instrText>
+              <w:instrText xml:space="preserve"> PAGEREF _Toc39594640 \h </w:instrText>
             </w:r>
             <w:r>
               <w:rPr>
@@ -4861,7 +4861,7 @@
               <w:noProof/>
             </w:rPr>
           </w:pPr>
-          <w:hyperlink w:anchor="_Toc39498582" w:history="1">
+          <w:hyperlink w:anchor="_Toc39594643" w:history="1">
             <w:r>
               <w:rPr>
                 <w:rStyle w:val="Hyperlink"/>
@@ -4905,7 +4905,7 @@
                 <w:noProof/>
                 <w:webHidden/>
               </w:rPr>
-              <w:instrText xml:space="preserve"> PAGEREF _Toc39498582 \h </w:instrText>
+              <w:instrText xml:space="preserve"> PAGEREF _Toc39594643 \h </w:instrText>
             </w:r>
             <w:r>
               <w:rPr>
@@ -4947,7 +4947,7 @@
               <w:noProof/>
             </w:rPr>
           </w:pPr>
-          <w:hyperlink w:anchor="_Toc39498583" w:history="1">
+          <w:hyperlink w:anchor="_Toc39594644" w:history="1">
             <w:r>
               <w:rPr>
                 <w:rStyle w:val="Hyperlink"/>
@@ -4991,7 +4991,7 @@
                 <w:noProof/>
                 <w:webHidden/>
               </w:rPr>
-              <w:instrText xml:space="preserve"> PAGEREF _Toc39498583 \h </w:instrText>
+              <w:instrText xml:space="preserve"> PAGEREF _Toc39594644 \h </w:instrText>
             </w:r>
             <w:r>
               <w:rPr>
@@ -5033,7 +5033,7 @@
               <w:noProof/>
             </w:rPr>
           </w:pPr>
-          <w:hyperlink w:anchor="_Toc39498584" w:history="1">
+          <w:hyperlink w:anchor="_Toc39594645" w:history="1">
             <w:r>
               <w:rPr>
                 <w:rStyle w:val="Hyperlink"/>
@@ -5077,7 +5077,7 @@
                 <w:noProof/>
                 <w:webHidden/>
               </w:rPr>
-              <w:instrText xml:space="preserve"> PAGEREF _Toc39498584 \h </w:instrText>
+              <w:instrText xml:space="preserve"> PAGEREF _Toc39594645 \h </w:instrText>
             </w:r>
             <w:r>
               <w:rPr>
@@ -5119,7 +5119,7 @@
               <w:noProof/>
             </w:rPr>
           </w:pPr>
-          <w:hyperlink w:anchor="_Toc39498585" w:history="1">
+          <w:hyperlink w:anchor="_Toc39594646" w:history="1">
             <w:r>
               <w:rPr>
                 <w:rStyle w:val="Hyperlink"/>
@@ -5171,7 +5171,7 @@
                 <w:noProof/>
                 <w:webHidden/>
               </w:rPr>
-              <w:instrText xml:space="preserve"> PAGEREF _Toc39498585 \h </w:instrText>
+              <w:instrText xml:space="preserve"> PAGEREF _Toc39594646 \h </w:instrText>
             </w:r>
             <w:r>
               <w:rPr>
@@ -5213,7 +5213,7 @@
               <w:noProof/>
             </w:rPr>
           </w:pPr>
-          <w:hyperlink w:anchor="_Toc39498592" w:history="1">
+          <w:hyperlink w:anchor="_Toc39594653" w:history="1">
             <w:r>
               <w:rPr>
                 <w:rStyle w:val="Hyperlink"/>
@@ -5255,7 +5255,7 @@
                 <w:noProof/>
                 <w:webHidden/>
               </w:rPr>
-              <w:instrText xml:space="preserve"> PAGEREF _Toc39498592 \h </w:instrText>
+              <w:instrText xml:space="preserve"> PAGEREF _Toc39594653 \h </w:instrText>
             </w:r>
             <w:r>
               <w:rPr>
@@ -5297,7 +5297,7 @@
               <w:noProof/>
             </w:rPr>
           </w:pPr>
-          <w:hyperlink w:anchor="_Toc39498593" w:history="1">
+          <w:hyperlink w:anchor="_Toc39594654" w:history="1">
             <w:r>
               <w:rPr>
                 <w:rStyle w:val="Hyperlink"/>
@@ -5341,7 +5341,7 @@
                 <w:noProof/>
                 <w:webHidden/>
               </w:rPr>
-              <w:instrText xml:space="preserve"> PAGEREF _Toc39498593 \h </w:instrText>
+              <w:instrText xml:space="preserve"> PAGEREF _Toc39594654 \h </w:instrText>
             </w:r>
             <w:r>
               <w:rPr>
@@ -5379,7 +5379,7 @@
               <w:noProof/>
             </w:rPr>
           </w:pPr>
-          <w:hyperlink w:anchor="_Toc39498594" w:history="1">
+          <w:hyperlink w:anchor="_Toc39594655" w:history="1">
             <w:r>
               <w:rPr>
                 <w:rStyle w:val="Hyperlink"/>
@@ -5423,7 +5423,7 @@
                 <w:noProof/>
                 <w:webHidden/>
               </w:rPr>
-              <w:instrText xml:space="preserve"> PAGEREF _Toc39498594 \h </w:instrText>
+              <w:instrText xml:space="preserve"> PAGEREF _Toc39594655 \h </w:instrText>
             </w:r>
             <w:r>
               <w:rPr>
@@ -5465,7 +5465,7 @@
               <w:noProof/>
             </w:rPr>
           </w:pPr>
-          <w:hyperlink w:anchor="_Toc39498595" w:history="1">
+          <w:hyperlink w:anchor="_Toc39594656" w:history="1">
             <w:r>
               <w:rPr>
                 <w:rStyle w:val="Hyperlink"/>
@@ -5509,7 +5509,7 @@
                 <w:noProof/>
                 <w:webHidden/>
               </w:rPr>
-              <w:instrText xml:space="preserve"> PAGEREF _Toc39498595 \h </w:instrText>
+              <w:instrText xml:space="preserve"> PAGEREF _Toc39594656 \h </w:instrText>
             </w:r>
             <w:r>
               <w:rPr>
@@ -5551,7 +5551,7 @@
               <w:noProof/>
             </w:rPr>
           </w:pPr>
-          <w:hyperlink w:anchor="_Toc39498596" w:history="1">
+          <w:hyperlink w:anchor="_Toc39594657" w:history="1">
             <w:r>
               <w:rPr>
                 <w:rStyle w:val="Hyperlink"/>
@@ -5595,7 +5595,7 @@
                 <w:noProof/>
                 <w:webHidden/>
               </w:rPr>
-              <w:instrText xml:space="preserve"> PAGEREF _Toc39498596 \h </w:instrText>
+              <w:instrText xml:space="preserve"> PAGEREF _Toc39594657 \h </w:instrText>
             </w:r>
             <w:r>
               <w:rPr>
@@ -5633,7 +5633,7 @@
               <w:noProof/>
             </w:rPr>
           </w:pPr>
-          <w:hyperlink w:anchor="_Toc39498597" w:history="1">
+          <w:hyperlink w:anchor="_Toc39594658" w:history="1">
             <w:r>
               <w:rPr>
                 <w:rStyle w:val="Hyperlink"/>
@@ -5677,7 +5677,7 @@
                 <w:noProof/>
                 <w:webHidden/>
               </w:rPr>
-              <w:instrText xml:space="preserve"> PAGEREF _Toc39498597 \h </w:instrText>
+              <w:instrText xml:space="preserve"> PAGEREF _Toc39594658 \h </w:instrText>
             </w:r>
             <w:r>
               <w:rPr>
@@ -5710,12 +5710,270 @@
         </w:p>
         <w:p>
           <w:pPr>
+            <w:pStyle w:val="TOC2"/>
+            <w:tabs>
+              <w:tab w:val="left" w:pos="880"/>
+              <w:tab w:val="right" w:leader="dot" w:pos="9350"/>
+            </w:tabs>
+            <w:rPr>
+              <w:noProof/>
+            </w:rPr>
+          </w:pPr>
+          <w:hyperlink w:anchor="_Toc39594659" w:history="1">
+            <w:r>
+              <w:rPr>
+                <w:rStyle w:val="Hyperlink"/>
+                <w:rFonts w:ascii="Times New Roman" w:hAnsi="Times New Roman" w:cs="Times New Roman"/>
+                <w:noProof/>
+                <w:lang w:val="ro-RO"/>
+              </w:rPr>
+              <w:t>4.1.</w:t>
+            </w:r>
+            <w:r>
+              <w:rPr>
+                <w:noProof/>
+              </w:rPr>
+              <w:tab/>
+            </w:r>
+            <w:r>
+              <w:rPr>
+                <w:rStyle w:val="Hyperlink"/>
+                <w:rFonts w:ascii="Times New Roman" w:hAnsi="Times New Roman" w:cs="Times New Roman"/>
+                <w:noProof/>
+                <w:lang w:val="ro-RO"/>
+              </w:rPr>
+              <w:t>Prezentarea arhitecturii și descrierea mediului de lucru</w:t>
+            </w:r>
+            <w:r>
+              <w:rPr>
+                <w:noProof/>
+                <w:webHidden/>
+              </w:rPr>
+              <w:tab/>
+            </w:r>
+            <w:r>
+              <w:rPr>
+                <w:noProof/>
+                <w:webHidden/>
+              </w:rPr>
+              <w:fldChar w:fldCharType="begin"/>
+            </w:r>
+            <w:r>
+              <w:rPr>
+                <w:noProof/>
+                <w:webHidden/>
+              </w:rPr>
+              <w:instrText xml:space="preserve"> PAGEREF _Toc39594659 \h </w:instrText>
+            </w:r>
+            <w:r>
+              <w:rPr>
+                <w:noProof/>
+                <w:webHidden/>
+              </w:rPr>
+            </w:r>
+            <w:r>
+              <w:rPr>
+                <w:noProof/>
+                <w:webHidden/>
+              </w:rPr>
+              <w:fldChar w:fldCharType="separate"/>
+            </w:r>
+            <w:r>
+              <w:rPr>
+                <w:noProof/>
+                <w:webHidden/>
+              </w:rPr>
+              <w:t>29</w:t>
+            </w:r>
+            <w:r>
+              <w:rPr>
+                <w:noProof/>
+                <w:webHidden/>
+              </w:rPr>
+              <w:fldChar w:fldCharType="end"/>
+            </w:r>
+          </w:hyperlink>
+        </w:p>
+        <w:p>
+          <w:pPr>
+            <w:pStyle w:val="TOC3"/>
+            <w:tabs>
+              <w:tab w:val="left" w:pos="1320"/>
+              <w:tab w:val="right" w:leader="dot" w:pos="9350"/>
+            </w:tabs>
+            <w:rPr>
+              <w:noProof/>
+            </w:rPr>
+          </w:pPr>
+          <w:hyperlink w:anchor="_Toc39594660" w:history="1">
+            <w:r>
+              <w:rPr>
+                <w:rStyle w:val="Hyperlink"/>
+                <w:rFonts w:ascii="Times New Roman" w:hAnsi="Times New Roman" w:cs="Times New Roman"/>
+                <w:noProof/>
+                <w:lang w:val="ro-RO"/>
+              </w:rPr>
+              <w:t>4.1.1.</w:t>
+            </w:r>
+            <w:r>
+              <w:rPr>
+                <w:noProof/>
+              </w:rPr>
+              <w:tab/>
+            </w:r>
+            <w:r>
+              <w:rPr>
+                <w:rStyle w:val="Hyperlink"/>
+                <w:rFonts w:ascii="Times New Roman" w:hAnsi="Times New Roman" w:cs="Times New Roman"/>
+                <w:noProof/>
+                <w:lang w:val="ro-RO"/>
+              </w:rPr>
+              <w:t>Descrierea mediului de lucru</w:t>
+            </w:r>
+            <w:r>
+              <w:rPr>
+                <w:noProof/>
+                <w:webHidden/>
+              </w:rPr>
+              <w:tab/>
+            </w:r>
+            <w:r>
+              <w:rPr>
+                <w:noProof/>
+                <w:webHidden/>
+              </w:rPr>
+              <w:fldChar w:fldCharType="begin"/>
+            </w:r>
+            <w:r>
+              <w:rPr>
+                <w:noProof/>
+                <w:webHidden/>
+              </w:rPr>
+              <w:instrText xml:space="preserve"> PAGEREF _Toc39594660 \h </w:instrText>
+            </w:r>
+            <w:r>
+              <w:rPr>
+                <w:noProof/>
+                <w:webHidden/>
+              </w:rPr>
+            </w:r>
+            <w:r>
+              <w:rPr>
+                <w:noProof/>
+                <w:webHidden/>
+              </w:rPr>
+              <w:fldChar w:fldCharType="separate"/>
+            </w:r>
+            <w:r>
+              <w:rPr>
+                <w:noProof/>
+                <w:webHidden/>
+              </w:rPr>
+              <w:t>29</w:t>
+            </w:r>
+            <w:r>
+              <w:rPr>
+                <w:noProof/>
+                <w:webHidden/>
+              </w:rPr>
+              <w:fldChar w:fldCharType="end"/>
+            </w:r>
+          </w:hyperlink>
+        </w:p>
+        <w:p>
+          <w:pPr>
+            <w:pStyle w:val="TOC3"/>
+            <w:tabs>
+              <w:tab w:val="left" w:pos="1320"/>
+              <w:tab w:val="right" w:leader="dot" w:pos="9350"/>
+            </w:tabs>
+            <w:rPr>
+              <w:noProof/>
+            </w:rPr>
+          </w:pPr>
+          <w:hyperlink w:anchor="_Toc39594667" w:history="1">
+            <w:r>
+              <w:rPr>
+                <w:rStyle w:val="Hyperlink"/>
+                <w:rFonts w:ascii="Times New Roman" w:hAnsi="Times New Roman" w:cs="Times New Roman"/>
+                <w:noProof/>
+                <w:lang w:val="ro-RO"/>
+              </w:rPr>
+              <w:t>4.1.2.</w:t>
+            </w:r>
+            <w:r>
+              <w:rPr>
+                <w:noProof/>
+              </w:rPr>
+              <w:tab/>
+            </w:r>
+            <w:r>
+              <w:rPr>
+                <w:rStyle w:val="Hyperlink"/>
+                <w:rFonts w:ascii="Times New Roman" w:hAnsi="Times New Roman" w:cs="Times New Roman"/>
+                <w:noProof/>
+                <w:lang w:val="ro-RO"/>
+              </w:rPr>
+              <w:t>Prezentarea arhitecturii proiectului</w:t>
+            </w:r>
+            <w:r>
+              <w:rPr>
+                <w:noProof/>
+                <w:webHidden/>
+              </w:rPr>
+              <w:tab/>
+            </w:r>
+            <w:r>
+              <w:rPr>
+                <w:noProof/>
+                <w:webHidden/>
+              </w:rPr>
+              <w:fldChar w:fldCharType="begin"/>
+            </w:r>
+            <w:r>
+              <w:rPr>
+                <w:noProof/>
+                <w:webHidden/>
+              </w:rPr>
+              <w:instrText xml:space="preserve"> PAGEREF _Toc39594667 \h </w:instrText>
+            </w:r>
+            <w:r>
+              <w:rPr>
+                <w:noProof/>
+                <w:webHidden/>
+              </w:rPr>
+            </w:r>
+            <w:r>
+              <w:rPr>
+                <w:noProof/>
+                <w:webHidden/>
+              </w:rPr>
+              <w:fldChar w:fldCharType="separate"/>
+            </w:r>
+            <w:r>
+              <w:rPr>
+                <w:noProof/>
+                <w:webHidden/>
+              </w:rPr>
+              <w:t>31</w:t>
+            </w:r>
+            <w:r>
+              <w:rPr>
+                <w:noProof/>
+                <w:webHidden/>
+              </w:rPr>
+              <w:fldChar w:fldCharType="end"/>
+            </w:r>
+          </w:hyperlink>
+        </w:p>
+        <w:p>
+          <w:pPr>
             <w:pStyle w:val="TOC1"/>
             <w:rPr>
               <w:noProof/>
             </w:rPr>
           </w:pPr>
-          <w:hyperlink w:anchor="_Toc39498598" w:history="1">
+          <w:hyperlink w:anchor="_Toc39594668" w:history="1">
             <w:r>
               <w:rPr>
                 <w:rStyle w:val="Hyperlink"/>
@@ -5757,7 +6015,7 @@
                 <w:noProof/>
                 <w:webHidden/>
               </w:rPr>
-              <w:instrText xml:space="preserve"> PAGEREF _Toc39498598 \h </w:instrText>
+              <w:instrText xml:space="preserve"> PAGEREF _Toc39594668 \h </w:instrText>
             </w:r>
             <w:r>
               <w:rPr>
@@ -5777,7 +6035,7 @@
                 <w:noProof/>
                 <w:webHidden/>
               </w:rPr>
-              <w:t>29</w:t>
+              <w:t>33</w:t>
             </w:r>
             <w:r>
               <w:rPr>
@@ -5902,45 +6160,6 @@
     <w:p>
       <w:pPr>
         <w:spacing w:after="0" w:line="240" w:lineRule="auto"/>
-        <w:jc w:val="center"/>
-        <w:rPr>
-          <w:rFonts w:ascii="Times New Roman" w:hAnsi="Times New Roman" w:cs="Times New Roman"/>
-          <w:b/>
-          <w:sz w:val="28"/>
-          <w:szCs w:val="28"/>
-          <w:lang w:val="ro-RO"/>
-        </w:rPr>
-      </w:pPr>
-    </w:p>
-    <w:p>
-      <w:pPr>
-        <w:spacing w:after="0" w:line="240" w:lineRule="auto"/>
-        <w:jc w:val="center"/>
-        <w:rPr>
-          <w:rFonts w:ascii="Times New Roman" w:hAnsi="Times New Roman" w:cs="Times New Roman"/>
-          <w:b/>
-          <w:sz w:val="28"/>
-          <w:szCs w:val="28"/>
-          <w:lang w:val="ro-RO"/>
-        </w:rPr>
-      </w:pPr>
-    </w:p>
-    <w:p>
-      <w:pPr>
-        <w:spacing w:after="0" w:line="240" w:lineRule="auto"/>
-        <w:jc w:val="center"/>
-        <w:rPr>
-          <w:rFonts w:ascii="Times New Roman" w:hAnsi="Times New Roman" w:cs="Times New Roman"/>
-          <w:b/>
-          <w:sz w:val="28"/>
-          <w:szCs w:val="28"/>
-          <w:lang w:val="ro-RO"/>
-        </w:rPr>
-      </w:pPr>
-    </w:p>
-    <w:p>
-      <w:pPr>
-        <w:spacing w:after="0" w:line="240" w:lineRule="auto"/>
         <w:rPr>
           <w:rFonts w:ascii="Times New Roman" w:hAnsi="Times New Roman" w:cs="Times New Roman"/>
           <w:b/>
@@ -5957,7 +6176,6 @@
           <w:szCs w:val="32"/>
           <w:lang w:val="ro-RO"/>
         </w:rPr>
-        <w:lastRenderedPageBreak/>
         <w:t>LISTĂ DE FIGURI</w:t>
       </w:r>
     </w:p>
@@ -6433,7 +6651,7 @@
           <w:lang w:val="ro-RO"/>
         </w:rPr>
       </w:pPr>
-      <w:bookmarkStart w:id="0" w:name="_Toc39498573"/>
+      <w:bookmarkStart w:id="0" w:name="_Toc39594634"/>
       <w:r>
         <w:rPr>
           <w:rFonts w:ascii="Times New Roman" w:hAnsi="Times New Roman" w:cs="Times New Roman"/>
@@ -6473,7 +6691,7 @@
           <w:lang w:val="ro-RO"/>
         </w:rPr>
       </w:pPr>
-      <w:bookmarkStart w:id="1" w:name="_Toc39498574"/>
+      <w:bookmarkStart w:id="1" w:name="_Toc39594635"/>
       <w:r>
         <w:rPr>
           <w:rFonts w:ascii="Times New Roman" w:hAnsi="Times New Roman" w:cs="Times New Roman"/>
@@ -6937,7 +7155,7 @@
           <w:lang w:val="ro-RO"/>
         </w:rPr>
       </w:pPr>
-      <w:bookmarkStart w:id="2" w:name="_Toc39498575"/>
+      <w:bookmarkStart w:id="2" w:name="_Toc39594636"/>
       <w:r>
         <w:rPr>
           <w:rFonts w:ascii="Times New Roman" w:hAnsi="Times New Roman" w:cs="Times New Roman"/>
@@ -7287,7 +7505,7 @@
           <w:lang w:val="ro-RO"/>
         </w:rPr>
       </w:pPr>
-      <w:bookmarkStart w:id="3" w:name="_Toc39498576"/>
+      <w:bookmarkStart w:id="3" w:name="_Toc39594637"/>
       <w:r>
         <w:rPr>
           <w:rFonts w:ascii="Times New Roman" w:hAnsi="Times New Roman" w:cs="Times New Roman"/>
@@ -7303,9 +7521,111 @@
     <w:p>
       <w:pPr>
         <w:rPr>
-          <w:lang w:val="ro-RO"/>
-        </w:rPr>
-      </w:pPr>
+          <w:rFonts w:ascii="Times New Roman" w:hAnsi="Times New Roman" w:cs="Times New Roman"/>
+          <w:sz w:val="28"/>
+          <w:szCs w:val="28"/>
+          <w:lang w:val="ro-RO"/>
+        </w:rPr>
+      </w:pPr>
+    </w:p>
+    <w:p>
+      <w:pPr>
+        <w:jc w:val="both"/>
+        <w:rPr>
+          <w:rFonts w:ascii="Times New Roman" w:hAnsi="Times New Roman" w:cs="Times New Roman"/>
+          <w:sz w:val="28"/>
+          <w:szCs w:val="28"/>
+          <w:lang w:val="ro-RO"/>
+        </w:rPr>
+      </w:pPr>
+      <w:r>
+        <w:rPr>
+          <w:rFonts w:ascii="Times New Roman" w:hAnsi="Times New Roman" w:cs="Times New Roman"/>
+          <w:sz w:val="28"/>
+          <w:szCs w:val="28"/>
+          <w:lang w:val="ro-RO"/>
+        </w:rPr>
+        <w:tab/>
+        <w:t xml:space="preserve">Pentru a redacta prezenta lucrare și pentru dezvoltarea aplicației demonstrative s-au consultat diferite articole științifice și site-uri care conțineau informații despre subiectul curent. S-a dorit realizarea unei </w:t>
+      </w:r>
+      <w:r>
+        <w:rPr>
+          <w:rFonts w:ascii="Times New Roman" w:hAnsi="Times New Roman" w:cs="Times New Roman"/>
+          <w:sz w:val="28"/>
+          <w:szCs w:val="28"/>
+          <w:lang w:val="ro-RO"/>
+        </w:rPr>
+        <w:t xml:space="preserve">imagini de ansamblu asupra a tot ceea ce înseamnă dispozitivele malițioase de tip </w:t>
+      </w:r>
+      <w:r>
+        <w:rPr>
+          <w:rFonts w:ascii="Times New Roman" w:hAnsi="Times New Roman" w:cs="Times New Roman"/>
+          <w:i/>
+          <w:sz w:val="28"/>
+          <w:szCs w:val="28"/>
+          <w:lang w:val="ro-RO"/>
+        </w:rPr>
+        <w:t>IMSI Catcher</w:t>
+      </w:r>
+      <w:r>
+        <w:rPr>
+          <w:rFonts w:ascii="Times New Roman" w:hAnsi="Times New Roman" w:cs="Times New Roman"/>
+          <w:sz w:val="28"/>
+          <w:szCs w:val="28"/>
+          <w:lang w:val="ro-RO"/>
+        </w:rPr>
+        <w:t>, a rețelei GSM asupra căreia acestea acționează dar și a modalităților existente de dectare.</w:t>
+      </w:r>
+    </w:p>
+    <w:p>
+      <w:pPr>
+        <w:jc w:val="both"/>
+        <w:rPr>
+          <w:rFonts w:ascii="Times New Roman" w:hAnsi="Times New Roman" w:cs="Times New Roman"/>
+          <w:sz w:val="28"/>
+          <w:szCs w:val="28"/>
+          <w:lang w:val="ro-RO"/>
+        </w:rPr>
+      </w:pPr>
+      <w:r>
+        <w:rPr>
+          <w:rFonts w:ascii="Times New Roman" w:hAnsi="Times New Roman" w:cs="Times New Roman"/>
+          <w:sz w:val="28"/>
+          <w:szCs w:val="28"/>
+          <w:lang w:val="ro-RO"/>
+        </w:rPr>
+        <w:tab/>
+      </w:r>
+      <w:r>
+        <w:rPr>
+          <w:rFonts w:ascii="Times New Roman" w:hAnsi="Times New Roman" w:cs="Times New Roman"/>
+          <w:sz w:val="28"/>
+          <w:szCs w:val="28"/>
+          <w:lang w:val="ro-RO"/>
+        </w:rPr>
+        <w:t>Dezvoltarea aplicației demonstrative a început cu cercetarea modului în care un dispozitiv malițios exploatează rețeaua dar și a modalităților prin care acesta poate fi detectat. Au fost utilizate atât materiale online sub formă de  documente sau articole de pe diferite site-uri cu ajutorul cărora s-au elaborat diferitele teste pe care aplicația le utilizează.</w:t>
+      </w:r>
+    </w:p>
+    <w:p>
+      <w:pPr>
+        <w:jc w:val="both"/>
+        <w:rPr>
+          <w:rFonts w:ascii="Times New Roman" w:hAnsi="Times New Roman" w:cs="Times New Roman"/>
+          <w:sz w:val="28"/>
+          <w:szCs w:val="28"/>
+          <w:lang w:val="ro-RO"/>
+        </w:rPr>
+      </w:pPr>
+      <w:r>
+        <w:rPr>
+          <w:rFonts w:ascii="Times New Roman" w:hAnsi="Times New Roman" w:cs="Times New Roman"/>
+          <w:sz w:val="28"/>
+          <w:szCs w:val="28"/>
+          <w:lang w:val="ro-RO"/>
+        </w:rPr>
+        <w:tab/>
+        <w:t>Scopul final al acestei documentații este de a prezenta o aplicație funcțională ce reușește să intercepteze dispozitivele malițioase ce exploatează rețeaua.</w:t>
+      </w:r>
     </w:p>
     <w:p>
       <w:pPr>
@@ -7322,7 +7642,7 @@
           <w:lang w:val="ro-RO"/>
         </w:rPr>
       </w:pPr>
-      <w:bookmarkStart w:id="4" w:name="_Toc39498577"/>
+      <w:bookmarkStart w:id="4" w:name="_Toc39594638"/>
       <w:r>
         <w:rPr>
           <w:rFonts w:ascii="Times New Roman" w:hAnsi="Times New Roman" w:cs="Times New Roman"/>
@@ -7331,9 +7651,317 @@
           <w:szCs w:val="40"/>
           <w:lang w:val="ro-RO"/>
         </w:rPr>
+        <w:lastRenderedPageBreak/>
         <w:t>Rezumatul lucrării pe capitole</w:t>
       </w:r>
       <w:bookmarkEnd w:id="4"/>
+    </w:p>
+    <w:p>
+      <w:pPr>
+        <w:spacing w:after="0" w:line="240" w:lineRule="auto"/>
+        <w:jc w:val="center"/>
+        <w:rPr>
+          <w:rFonts w:ascii="Times New Roman" w:hAnsi="Times New Roman" w:cs="Times New Roman"/>
+          <w:b/>
+          <w:sz w:val="28"/>
+          <w:szCs w:val="28"/>
+          <w:lang w:val="ro-RO"/>
+        </w:rPr>
+      </w:pPr>
+    </w:p>
+    <w:p>
+      <w:pPr>
+        <w:spacing w:after="0" w:line="240" w:lineRule="auto"/>
+        <w:jc w:val="center"/>
+        <w:rPr>
+          <w:rFonts w:ascii="Times New Roman" w:hAnsi="Times New Roman" w:cs="Times New Roman"/>
+          <w:b/>
+          <w:sz w:val="28"/>
+          <w:szCs w:val="28"/>
+          <w:lang w:val="ro-RO"/>
+        </w:rPr>
+      </w:pPr>
+    </w:p>
+    <w:p>
+      <w:pPr>
+        <w:spacing w:after="0" w:line="240" w:lineRule="auto"/>
+        <w:jc w:val="both"/>
+        <w:rPr>
+          <w:rFonts w:ascii="Times New Roman" w:hAnsi="Times New Roman" w:cs="Times New Roman"/>
+          <w:sz w:val="28"/>
+          <w:szCs w:val="28"/>
+          <w:lang w:val="ro-RO"/>
+        </w:rPr>
+      </w:pPr>
+      <w:r>
+        <w:rPr>
+          <w:rFonts w:ascii="Times New Roman" w:hAnsi="Times New Roman" w:cs="Times New Roman"/>
+          <w:sz w:val="28"/>
+          <w:szCs w:val="28"/>
+          <w:lang w:val="ro-RO"/>
+        </w:rPr>
+        <w:tab/>
+        <w:t>Prezenta lucrare conține un număr de șase capitole, după cum urmează:</w:t>
+      </w:r>
+    </w:p>
+    <w:p>
+      <w:pPr>
+        <w:spacing w:after="0" w:line="240" w:lineRule="auto"/>
+        <w:jc w:val="both"/>
+        <w:rPr>
+          <w:rFonts w:ascii="Times New Roman" w:hAnsi="Times New Roman" w:cs="Times New Roman"/>
+          <w:sz w:val="28"/>
+          <w:szCs w:val="28"/>
+          <w:lang w:val="ro-RO"/>
+        </w:rPr>
+      </w:pPr>
+    </w:p>
+    <w:p>
+      <w:pPr>
+        <w:spacing w:after="0" w:line="240" w:lineRule="auto"/>
+        <w:jc w:val="center"/>
+        <w:rPr>
+          <w:rFonts w:ascii="Times New Roman" w:hAnsi="Times New Roman" w:cs="Times New Roman"/>
+          <w:b/>
+          <w:sz w:val="28"/>
+          <w:szCs w:val="28"/>
+          <w:lang w:val="ro-RO"/>
+        </w:rPr>
+      </w:pPr>
+    </w:p>
+    <w:p>
+      <w:pPr>
+        <w:spacing w:after="0" w:line="240" w:lineRule="auto"/>
+        <w:jc w:val="center"/>
+        <w:rPr>
+          <w:rFonts w:ascii="Times New Roman" w:hAnsi="Times New Roman" w:cs="Times New Roman"/>
+          <w:b/>
+          <w:sz w:val="28"/>
+          <w:szCs w:val="28"/>
+          <w:lang w:val="ro-RO"/>
+        </w:rPr>
+      </w:pPr>
+    </w:p>
+    <w:p>
+      <w:pPr>
+        <w:spacing w:after="0" w:line="240" w:lineRule="auto"/>
+        <w:jc w:val="center"/>
+        <w:rPr>
+          <w:rFonts w:ascii="Times New Roman" w:hAnsi="Times New Roman" w:cs="Times New Roman"/>
+          <w:b/>
+          <w:sz w:val="28"/>
+          <w:szCs w:val="28"/>
+          <w:lang w:val="ro-RO"/>
+        </w:rPr>
+      </w:pPr>
+    </w:p>
+    <w:p>
+      <w:pPr>
+        <w:spacing w:after="0" w:line="240" w:lineRule="auto"/>
+        <w:jc w:val="center"/>
+        <w:rPr>
+          <w:rFonts w:ascii="Times New Roman" w:hAnsi="Times New Roman" w:cs="Times New Roman"/>
+          <w:b/>
+          <w:sz w:val="28"/>
+          <w:szCs w:val="28"/>
+          <w:lang w:val="ro-RO"/>
+        </w:rPr>
+      </w:pPr>
+    </w:p>
+    <w:p>
+      <w:pPr>
+        <w:spacing w:after="0" w:line="240" w:lineRule="auto"/>
+        <w:jc w:val="center"/>
+        <w:rPr>
+          <w:rFonts w:ascii="Times New Roman" w:hAnsi="Times New Roman" w:cs="Times New Roman"/>
+          <w:b/>
+          <w:sz w:val="28"/>
+          <w:szCs w:val="28"/>
+          <w:lang w:val="ro-RO"/>
+        </w:rPr>
+      </w:pPr>
+    </w:p>
+    <w:p>
+      <w:pPr>
+        <w:spacing w:after="0" w:line="240" w:lineRule="auto"/>
+        <w:jc w:val="center"/>
+        <w:rPr>
+          <w:rFonts w:ascii="Times New Roman" w:hAnsi="Times New Roman" w:cs="Times New Roman"/>
+          <w:b/>
+          <w:sz w:val="28"/>
+          <w:szCs w:val="28"/>
+          <w:lang w:val="ro-RO"/>
+        </w:rPr>
+      </w:pPr>
+    </w:p>
+    <w:p>
+      <w:pPr>
+        <w:spacing w:after="0" w:line="240" w:lineRule="auto"/>
+        <w:jc w:val="center"/>
+        <w:rPr>
+          <w:rFonts w:ascii="Times New Roman" w:hAnsi="Times New Roman" w:cs="Times New Roman"/>
+          <w:b/>
+          <w:sz w:val="28"/>
+          <w:szCs w:val="28"/>
+          <w:lang w:val="ro-RO"/>
+        </w:rPr>
+      </w:pPr>
+    </w:p>
+    <w:p>
+      <w:pPr>
+        <w:spacing w:after="0" w:line="240" w:lineRule="auto"/>
+        <w:jc w:val="center"/>
+        <w:rPr>
+          <w:rFonts w:ascii="Times New Roman" w:hAnsi="Times New Roman" w:cs="Times New Roman"/>
+          <w:b/>
+          <w:sz w:val="28"/>
+          <w:szCs w:val="28"/>
+          <w:lang w:val="ro-RO"/>
+        </w:rPr>
+      </w:pPr>
+    </w:p>
+    <w:p>
+      <w:pPr>
+        <w:spacing w:after="0" w:line="240" w:lineRule="auto"/>
+        <w:jc w:val="center"/>
+        <w:rPr>
+          <w:rFonts w:ascii="Times New Roman" w:hAnsi="Times New Roman" w:cs="Times New Roman"/>
+          <w:b/>
+          <w:sz w:val="28"/>
+          <w:szCs w:val="28"/>
+          <w:lang w:val="ro-RO"/>
+        </w:rPr>
+      </w:pPr>
+    </w:p>
+    <w:p>
+      <w:pPr>
+        <w:spacing w:after="0" w:line="240" w:lineRule="auto"/>
+        <w:jc w:val="center"/>
+        <w:rPr>
+          <w:rFonts w:ascii="Times New Roman" w:hAnsi="Times New Roman" w:cs="Times New Roman"/>
+          <w:b/>
+          <w:sz w:val="28"/>
+          <w:szCs w:val="28"/>
+          <w:lang w:val="ro-RO"/>
+        </w:rPr>
+      </w:pPr>
+    </w:p>
+    <w:p>
+      <w:pPr>
+        <w:spacing w:after="0" w:line="240" w:lineRule="auto"/>
+        <w:jc w:val="center"/>
+        <w:rPr>
+          <w:rFonts w:ascii="Times New Roman" w:hAnsi="Times New Roman" w:cs="Times New Roman"/>
+          <w:b/>
+          <w:sz w:val="28"/>
+          <w:szCs w:val="28"/>
+          <w:lang w:val="ro-RO"/>
+        </w:rPr>
+      </w:pPr>
+    </w:p>
+    <w:p>
+      <w:pPr>
+        <w:spacing w:after="0" w:line="240" w:lineRule="auto"/>
+        <w:jc w:val="center"/>
+        <w:rPr>
+          <w:rFonts w:ascii="Times New Roman" w:hAnsi="Times New Roman" w:cs="Times New Roman"/>
+          <w:b/>
+          <w:sz w:val="28"/>
+          <w:szCs w:val="28"/>
+          <w:lang w:val="ro-RO"/>
+        </w:rPr>
+      </w:pPr>
+    </w:p>
+    <w:p>
+      <w:pPr>
+        <w:spacing w:after="0" w:line="240" w:lineRule="auto"/>
+        <w:jc w:val="center"/>
+        <w:rPr>
+          <w:rFonts w:ascii="Times New Roman" w:hAnsi="Times New Roman" w:cs="Times New Roman"/>
+          <w:b/>
+          <w:sz w:val="28"/>
+          <w:szCs w:val="28"/>
+          <w:lang w:val="ro-RO"/>
+        </w:rPr>
+      </w:pPr>
+    </w:p>
+    <w:p>
+      <w:pPr>
+        <w:spacing w:after="0" w:line="240" w:lineRule="auto"/>
+        <w:jc w:val="center"/>
+        <w:rPr>
+          <w:rFonts w:ascii="Times New Roman" w:hAnsi="Times New Roman" w:cs="Times New Roman"/>
+          <w:b/>
+          <w:sz w:val="28"/>
+          <w:szCs w:val="28"/>
+          <w:lang w:val="ro-RO"/>
+        </w:rPr>
+      </w:pPr>
+    </w:p>
+    <w:p>
+      <w:pPr>
+        <w:spacing w:after="0" w:line="240" w:lineRule="auto"/>
+        <w:jc w:val="center"/>
+        <w:rPr>
+          <w:rFonts w:ascii="Times New Roman" w:hAnsi="Times New Roman" w:cs="Times New Roman"/>
+          <w:b/>
+          <w:sz w:val="28"/>
+          <w:szCs w:val="28"/>
+          <w:lang w:val="ro-RO"/>
+        </w:rPr>
+      </w:pPr>
+    </w:p>
+    <w:p>
+      <w:pPr>
+        <w:spacing w:after="0" w:line="240" w:lineRule="auto"/>
+        <w:jc w:val="center"/>
+        <w:rPr>
+          <w:rFonts w:ascii="Times New Roman" w:hAnsi="Times New Roman" w:cs="Times New Roman"/>
+          <w:b/>
+          <w:sz w:val="28"/>
+          <w:szCs w:val="28"/>
+          <w:lang w:val="ro-RO"/>
+        </w:rPr>
+      </w:pPr>
+    </w:p>
+    <w:p>
+      <w:pPr>
+        <w:spacing w:after="0" w:line="240" w:lineRule="auto"/>
+        <w:jc w:val="center"/>
+        <w:rPr>
+          <w:rFonts w:ascii="Times New Roman" w:hAnsi="Times New Roman" w:cs="Times New Roman"/>
+          <w:b/>
+          <w:sz w:val="28"/>
+          <w:szCs w:val="28"/>
+          <w:lang w:val="ro-RO"/>
+        </w:rPr>
+      </w:pPr>
+    </w:p>
+    <w:p>
+      <w:pPr>
+        <w:spacing w:after="0" w:line="240" w:lineRule="auto"/>
+        <w:jc w:val="center"/>
+        <w:rPr>
+          <w:rFonts w:ascii="Times New Roman" w:hAnsi="Times New Roman" w:cs="Times New Roman"/>
+          <w:b/>
+          <w:sz w:val="28"/>
+          <w:szCs w:val="28"/>
+          <w:lang w:val="ro-RO"/>
+        </w:rPr>
+      </w:pPr>
+    </w:p>
+    <w:p>
+      <w:pPr>
+        <w:spacing w:after="0" w:line="240" w:lineRule="auto"/>
+        <w:jc w:val="center"/>
+        <w:rPr>
+          <w:rFonts w:ascii="Times New Roman" w:hAnsi="Times New Roman" w:cs="Times New Roman"/>
+          <w:b/>
+          <w:sz w:val="28"/>
+          <w:szCs w:val="28"/>
+          <w:lang w:val="ro-RO"/>
+        </w:rPr>
+      </w:pPr>
     </w:p>
     <w:p>
       <w:pPr>
@@ -7547,7 +8175,7 @@
           <w:lang w:val="ro-RO"/>
         </w:rPr>
       </w:pPr>
-      <w:bookmarkStart w:id="5" w:name="_Toc39498578"/>
+      <w:bookmarkStart w:id="5" w:name="_Toc39594639"/>
       <w:r>
         <w:rPr>
           <w:rFonts w:ascii="Times New Roman" w:hAnsi="Times New Roman" w:cs="Times New Roman"/>
@@ -7609,7 +8237,7 @@
           <w:lang w:val="ro-RO"/>
         </w:rPr>
       </w:pPr>
-      <w:bookmarkStart w:id="6" w:name="_Toc39498579"/>
+      <w:bookmarkStart w:id="6" w:name="_Toc39594640"/>
       <w:r>
         <w:rPr>
           <w:rFonts w:ascii="Times New Roman" w:hAnsi="Times New Roman" w:cs="Times New Roman"/>
@@ -8702,6 +9330,7 @@
       <w:bookmarkStart w:id="24" w:name="_Toc39253675"/>
       <w:bookmarkStart w:id="25" w:name="_Toc39490820"/>
       <w:bookmarkStart w:id="26" w:name="_Toc39498580"/>
+      <w:bookmarkStart w:id="27" w:name="_Toc39594641"/>
       <w:bookmarkEnd w:id="7"/>
       <w:bookmarkEnd w:id="8"/>
       <w:bookmarkEnd w:id="9"/>
@@ -8722,6 +9351,7 @@
       <w:bookmarkEnd w:id="24"/>
       <w:bookmarkEnd w:id="25"/>
       <w:bookmarkEnd w:id="26"/>
+      <w:bookmarkEnd w:id="27"/>
     </w:p>
     <w:p>
       <w:pPr>
@@ -8746,27 +9376,27 @@
           <w:lang w:val="ro-RO"/>
         </w:rPr>
       </w:pPr>
-      <w:bookmarkStart w:id="27" w:name="_Toc38388330"/>
-      <w:bookmarkStart w:id="28" w:name="_Toc38388405"/>
-      <w:bookmarkStart w:id="29" w:name="_Toc38388458"/>
-      <w:bookmarkStart w:id="30" w:name="_Toc38389888"/>
-      <w:bookmarkStart w:id="31" w:name="_Toc38389901"/>
-      <w:bookmarkStart w:id="32" w:name="_Toc38389927"/>
-      <w:bookmarkStart w:id="33" w:name="_Toc38389945"/>
-      <w:bookmarkStart w:id="34" w:name="_Toc38390018"/>
-      <w:bookmarkStart w:id="35" w:name="_Toc38390031"/>
-      <w:bookmarkStart w:id="36" w:name="_Toc38390049"/>
-      <w:bookmarkStart w:id="37" w:name="_Toc38390071"/>
-      <w:bookmarkStart w:id="38" w:name="_Toc38449211"/>
-      <w:bookmarkStart w:id="39" w:name="_Toc38449799"/>
-      <w:bookmarkStart w:id="40" w:name="_Toc38452890"/>
-      <w:bookmarkStart w:id="41" w:name="_Toc38727633"/>
-      <w:bookmarkStart w:id="42" w:name="_Toc38727655"/>
-      <w:bookmarkStart w:id="43" w:name="_Toc38727728"/>
-      <w:bookmarkStart w:id="44" w:name="_Toc39253676"/>
-      <w:bookmarkStart w:id="45" w:name="_Toc39490821"/>
-      <w:bookmarkStart w:id="46" w:name="_Toc39498581"/>
-      <w:bookmarkEnd w:id="27"/>
+      <w:bookmarkStart w:id="28" w:name="_Toc38388330"/>
+      <w:bookmarkStart w:id="29" w:name="_Toc38388405"/>
+      <w:bookmarkStart w:id="30" w:name="_Toc38388458"/>
+      <w:bookmarkStart w:id="31" w:name="_Toc38389888"/>
+      <w:bookmarkStart w:id="32" w:name="_Toc38389901"/>
+      <w:bookmarkStart w:id="33" w:name="_Toc38389927"/>
+      <w:bookmarkStart w:id="34" w:name="_Toc38389945"/>
+      <w:bookmarkStart w:id="35" w:name="_Toc38390018"/>
+      <w:bookmarkStart w:id="36" w:name="_Toc38390031"/>
+      <w:bookmarkStart w:id="37" w:name="_Toc38390049"/>
+      <w:bookmarkStart w:id="38" w:name="_Toc38390071"/>
+      <w:bookmarkStart w:id="39" w:name="_Toc38449211"/>
+      <w:bookmarkStart w:id="40" w:name="_Toc38449799"/>
+      <w:bookmarkStart w:id="41" w:name="_Toc38452890"/>
+      <w:bookmarkStart w:id="42" w:name="_Toc38727633"/>
+      <w:bookmarkStart w:id="43" w:name="_Toc38727655"/>
+      <w:bookmarkStart w:id="44" w:name="_Toc38727728"/>
+      <w:bookmarkStart w:id="45" w:name="_Toc39253676"/>
+      <w:bookmarkStart w:id="46" w:name="_Toc39490821"/>
+      <w:bookmarkStart w:id="47" w:name="_Toc39498581"/>
+      <w:bookmarkStart w:id="48" w:name="_Toc39594642"/>
       <w:bookmarkEnd w:id="28"/>
       <w:bookmarkEnd w:id="29"/>
       <w:bookmarkEnd w:id="30"/>
@@ -8786,6 +9416,8 @@
       <w:bookmarkEnd w:id="44"/>
       <w:bookmarkEnd w:id="45"/>
       <w:bookmarkEnd w:id="46"/>
+      <w:bookmarkEnd w:id="47"/>
+      <w:bookmarkEnd w:id="48"/>
     </w:p>
     <w:p>
       <w:pPr>
@@ -8802,7 +9434,7 @@
           <w:lang w:val="ro-RO"/>
         </w:rPr>
       </w:pPr>
-      <w:bookmarkStart w:id="47" w:name="_Toc39498582"/>
+      <w:bookmarkStart w:id="49" w:name="_Toc39594643"/>
       <w:r>
         <w:rPr>
           <w:rFonts w:ascii="Times New Roman" w:hAnsi="Times New Roman" w:cs="Times New Roman"/>
@@ -8813,7 +9445,7 @@
         </w:rPr>
         <w:t>Utilizarea IMSI Catcher în afara legii</w:t>
       </w:r>
-      <w:bookmarkEnd w:id="47"/>
+      <w:bookmarkEnd w:id="49"/>
     </w:p>
     <w:p>
       <w:pPr>
@@ -9300,7 +9932,7 @@
           <w:lang w:val="ro-RO"/>
         </w:rPr>
       </w:pPr>
-      <w:bookmarkStart w:id="48" w:name="_Toc39498583"/>
+      <w:bookmarkStart w:id="50" w:name="_Toc39594644"/>
       <w:r>
         <w:rPr>
           <w:rFonts w:ascii="Times New Roman" w:hAnsi="Times New Roman" w:cs="Times New Roman"/>
@@ -9312,7 +9944,7 @@
         <w:lastRenderedPageBreak/>
         <w:t>Modalități prin care IMSI Catcher exploatează rețeaua</w:t>
       </w:r>
-      <w:bookmarkEnd w:id="48"/>
+      <w:bookmarkEnd w:id="50"/>
     </w:p>
     <w:p>
       <w:pPr>
@@ -9516,7 +10148,7 @@
           <w:lang w:val="ro-RO"/>
         </w:rPr>
       </w:pPr>
-      <w:bookmarkStart w:id="49" w:name="_Toc39498584"/>
+      <w:bookmarkStart w:id="51" w:name="_Toc39594645"/>
       <w:r>
         <w:rPr>
           <w:rFonts w:ascii="Times New Roman" w:hAnsi="Times New Roman" w:cs="Times New Roman"/>
@@ -9527,7 +10159,7 @@
         </w:rPr>
         <w:t>Rețele de comunicații GSM</w:t>
       </w:r>
-      <w:bookmarkEnd w:id="49"/>
+      <w:bookmarkEnd w:id="51"/>
     </w:p>
     <w:p>
       <w:pPr>
@@ -9877,7 +10509,7 @@
           <w:lang w:val="ro-RO"/>
         </w:rPr>
       </w:pPr>
-      <w:bookmarkStart w:id="50" w:name="_Toc39498585"/>
+      <w:bookmarkStart w:id="52" w:name="_Toc39594646"/>
       <w:r>
         <w:rPr>
           <w:rFonts w:ascii="Times New Roman" w:hAnsi="Times New Roman" w:cs="Times New Roman"/>
@@ -9897,7 +10529,7 @@
         </w:rPr>
         <w:t xml:space="preserve"> în GSM</w:t>
       </w:r>
-      <w:bookmarkEnd w:id="50"/>
+      <w:bookmarkEnd w:id="52"/>
     </w:p>
     <w:p>
       <w:pPr>
@@ -10382,17 +11014,16 @@
           <w:color w:val="4F81BD" w:themeColor="accent1"/>
         </w:rPr>
       </w:pPr>
-      <w:bookmarkStart w:id="51" w:name="_Toc38449216"/>
-      <w:bookmarkStart w:id="52" w:name="_Toc38449804"/>
-      <w:bookmarkStart w:id="53" w:name="_Toc38452895"/>
-      <w:bookmarkStart w:id="54" w:name="_Toc38727638"/>
-      <w:bookmarkStart w:id="55" w:name="_Toc38727660"/>
-      <w:bookmarkStart w:id="56" w:name="_Toc38727733"/>
-      <w:bookmarkStart w:id="57" w:name="_Toc39253681"/>
-      <w:bookmarkStart w:id="58" w:name="_Toc39490826"/>
-      <w:bookmarkStart w:id="59" w:name="_Toc39498586"/>
-      <w:bookmarkEnd w:id="51"/>
-      <w:bookmarkEnd w:id="52"/>
+      <w:bookmarkStart w:id="53" w:name="_Toc38449216"/>
+      <w:bookmarkStart w:id="54" w:name="_Toc38449804"/>
+      <w:bookmarkStart w:id="55" w:name="_Toc38452895"/>
+      <w:bookmarkStart w:id="56" w:name="_Toc38727638"/>
+      <w:bookmarkStart w:id="57" w:name="_Toc38727660"/>
+      <w:bookmarkStart w:id="58" w:name="_Toc38727733"/>
+      <w:bookmarkStart w:id="59" w:name="_Toc39253681"/>
+      <w:bookmarkStart w:id="60" w:name="_Toc39490826"/>
+      <w:bookmarkStart w:id="61" w:name="_Toc39498586"/>
+      <w:bookmarkStart w:id="62" w:name="_Toc39594647"/>
       <w:bookmarkEnd w:id="53"/>
       <w:bookmarkEnd w:id="54"/>
       <w:bookmarkEnd w:id="55"/>
@@ -10400,6 +11031,9 @@
       <w:bookmarkEnd w:id="57"/>
       <w:bookmarkEnd w:id="58"/>
       <w:bookmarkEnd w:id="59"/>
+      <w:bookmarkEnd w:id="60"/>
+      <w:bookmarkEnd w:id="61"/>
+      <w:bookmarkEnd w:id="62"/>
     </w:p>
     <w:p>
       <w:pPr>
@@ -10421,24 +11055,26 @@
           <w:color w:val="4F81BD" w:themeColor="accent1"/>
         </w:rPr>
       </w:pPr>
-      <w:bookmarkStart w:id="60" w:name="_Toc38449217"/>
-      <w:bookmarkStart w:id="61" w:name="_Toc38449805"/>
-      <w:bookmarkStart w:id="62" w:name="_Toc38452896"/>
-      <w:bookmarkStart w:id="63" w:name="_Toc38727639"/>
-      <w:bookmarkStart w:id="64" w:name="_Toc38727661"/>
-      <w:bookmarkStart w:id="65" w:name="_Toc38727734"/>
-      <w:bookmarkStart w:id="66" w:name="_Toc39253682"/>
-      <w:bookmarkStart w:id="67" w:name="_Toc39490827"/>
-      <w:bookmarkStart w:id="68" w:name="_Toc39498587"/>
-      <w:bookmarkEnd w:id="60"/>
-      <w:bookmarkEnd w:id="61"/>
-      <w:bookmarkEnd w:id="62"/>
+      <w:bookmarkStart w:id="63" w:name="_Toc38449217"/>
+      <w:bookmarkStart w:id="64" w:name="_Toc38449805"/>
+      <w:bookmarkStart w:id="65" w:name="_Toc38452896"/>
+      <w:bookmarkStart w:id="66" w:name="_Toc38727639"/>
+      <w:bookmarkStart w:id="67" w:name="_Toc38727661"/>
+      <w:bookmarkStart w:id="68" w:name="_Toc38727734"/>
+      <w:bookmarkStart w:id="69" w:name="_Toc39253682"/>
+      <w:bookmarkStart w:id="70" w:name="_Toc39490827"/>
+      <w:bookmarkStart w:id="71" w:name="_Toc39498587"/>
+      <w:bookmarkStart w:id="72" w:name="_Toc39594648"/>
       <w:bookmarkEnd w:id="63"/>
       <w:bookmarkEnd w:id="64"/>
       <w:bookmarkEnd w:id="65"/>
       <w:bookmarkEnd w:id="66"/>
       <w:bookmarkEnd w:id="67"/>
       <w:bookmarkEnd w:id="68"/>
+      <w:bookmarkEnd w:id="69"/>
+      <w:bookmarkEnd w:id="70"/>
+      <w:bookmarkEnd w:id="71"/>
+      <w:bookmarkEnd w:id="72"/>
     </w:p>
     <w:p>
       <w:pPr>
@@ -10460,24 +11096,26 @@
           <w:color w:val="4F81BD" w:themeColor="accent1"/>
         </w:rPr>
       </w:pPr>
-      <w:bookmarkStart w:id="69" w:name="_Toc38449218"/>
-      <w:bookmarkStart w:id="70" w:name="_Toc38449806"/>
-      <w:bookmarkStart w:id="71" w:name="_Toc38452897"/>
-      <w:bookmarkStart w:id="72" w:name="_Toc38727640"/>
-      <w:bookmarkStart w:id="73" w:name="_Toc38727662"/>
-      <w:bookmarkStart w:id="74" w:name="_Toc38727735"/>
-      <w:bookmarkStart w:id="75" w:name="_Toc39253683"/>
-      <w:bookmarkStart w:id="76" w:name="_Toc39490828"/>
-      <w:bookmarkStart w:id="77" w:name="_Toc39498588"/>
-      <w:bookmarkEnd w:id="69"/>
-      <w:bookmarkEnd w:id="70"/>
-      <w:bookmarkEnd w:id="71"/>
-      <w:bookmarkEnd w:id="72"/>
+      <w:bookmarkStart w:id="73" w:name="_Toc38449218"/>
+      <w:bookmarkStart w:id="74" w:name="_Toc38449806"/>
+      <w:bookmarkStart w:id="75" w:name="_Toc38452897"/>
+      <w:bookmarkStart w:id="76" w:name="_Toc38727640"/>
+      <w:bookmarkStart w:id="77" w:name="_Toc38727662"/>
+      <w:bookmarkStart w:id="78" w:name="_Toc38727735"/>
+      <w:bookmarkStart w:id="79" w:name="_Toc39253683"/>
+      <w:bookmarkStart w:id="80" w:name="_Toc39490828"/>
+      <w:bookmarkStart w:id="81" w:name="_Toc39498588"/>
+      <w:bookmarkStart w:id="82" w:name="_Toc39594649"/>
       <w:bookmarkEnd w:id="73"/>
       <w:bookmarkEnd w:id="74"/>
       <w:bookmarkEnd w:id="75"/>
       <w:bookmarkEnd w:id="76"/>
       <w:bookmarkEnd w:id="77"/>
+      <w:bookmarkEnd w:id="78"/>
+      <w:bookmarkEnd w:id="79"/>
+      <w:bookmarkEnd w:id="80"/>
+      <w:bookmarkEnd w:id="81"/>
+      <w:bookmarkEnd w:id="82"/>
     </w:p>
     <w:p>
       <w:pPr>
@@ -10499,24 +11137,26 @@
           <w:color w:val="4F81BD" w:themeColor="accent1"/>
         </w:rPr>
       </w:pPr>
-      <w:bookmarkStart w:id="78" w:name="_Toc38449219"/>
-      <w:bookmarkStart w:id="79" w:name="_Toc38449807"/>
-      <w:bookmarkStart w:id="80" w:name="_Toc38452898"/>
-      <w:bookmarkStart w:id="81" w:name="_Toc38727641"/>
-      <w:bookmarkStart w:id="82" w:name="_Toc38727663"/>
-      <w:bookmarkStart w:id="83" w:name="_Toc38727736"/>
-      <w:bookmarkStart w:id="84" w:name="_Toc39253684"/>
-      <w:bookmarkStart w:id="85" w:name="_Toc39490829"/>
-      <w:bookmarkStart w:id="86" w:name="_Toc39498589"/>
-      <w:bookmarkEnd w:id="78"/>
-      <w:bookmarkEnd w:id="79"/>
-      <w:bookmarkEnd w:id="80"/>
-      <w:bookmarkEnd w:id="81"/>
-      <w:bookmarkEnd w:id="82"/>
+      <w:bookmarkStart w:id="83" w:name="_Toc38449219"/>
+      <w:bookmarkStart w:id="84" w:name="_Toc38449807"/>
+      <w:bookmarkStart w:id="85" w:name="_Toc38452898"/>
+      <w:bookmarkStart w:id="86" w:name="_Toc38727641"/>
+      <w:bookmarkStart w:id="87" w:name="_Toc38727663"/>
+      <w:bookmarkStart w:id="88" w:name="_Toc38727736"/>
+      <w:bookmarkStart w:id="89" w:name="_Toc39253684"/>
+      <w:bookmarkStart w:id="90" w:name="_Toc39490829"/>
+      <w:bookmarkStart w:id="91" w:name="_Toc39498589"/>
+      <w:bookmarkStart w:id="92" w:name="_Toc39594650"/>
       <w:bookmarkEnd w:id="83"/>
       <w:bookmarkEnd w:id="84"/>
       <w:bookmarkEnd w:id="85"/>
       <w:bookmarkEnd w:id="86"/>
+      <w:bookmarkEnd w:id="87"/>
+      <w:bookmarkEnd w:id="88"/>
+      <w:bookmarkEnd w:id="89"/>
+      <w:bookmarkEnd w:id="90"/>
+      <w:bookmarkEnd w:id="91"/>
+      <w:bookmarkEnd w:id="92"/>
     </w:p>
     <w:p>
       <w:pPr>
@@ -10538,24 +11178,26 @@
           <w:color w:val="4F81BD" w:themeColor="accent1"/>
         </w:rPr>
       </w:pPr>
-      <w:bookmarkStart w:id="87" w:name="_Toc38449220"/>
-      <w:bookmarkStart w:id="88" w:name="_Toc38449808"/>
-      <w:bookmarkStart w:id="89" w:name="_Toc38452899"/>
-      <w:bookmarkStart w:id="90" w:name="_Toc38727642"/>
-      <w:bookmarkStart w:id="91" w:name="_Toc38727664"/>
-      <w:bookmarkStart w:id="92" w:name="_Toc38727737"/>
-      <w:bookmarkStart w:id="93" w:name="_Toc39253685"/>
-      <w:bookmarkStart w:id="94" w:name="_Toc39490830"/>
-      <w:bookmarkStart w:id="95" w:name="_Toc39498590"/>
-      <w:bookmarkEnd w:id="87"/>
-      <w:bookmarkEnd w:id="88"/>
-      <w:bookmarkEnd w:id="89"/>
-      <w:bookmarkEnd w:id="90"/>
-      <w:bookmarkEnd w:id="91"/>
-      <w:bookmarkEnd w:id="92"/>
+      <w:bookmarkStart w:id="93" w:name="_Toc38449220"/>
+      <w:bookmarkStart w:id="94" w:name="_Toc38449808"/>
+      <w:bookmarkStart w:id="95" w:name="_Toc38452899"/>
+      <w:bookmarkStart w:id="96" w:name="_Toc38727642"/>
+      <w:bookmarkStart w:id="97" w:name="_Toc38727664"/>
+      <w:bookmarkStart w:id="98" w:name="_Toc38727737"/>
+      <w:bookmarkStart w:id="99" w:name="_Toc39253685"/>
+      <w:bookmarkStart w:id="100" w:name="_Toc39490830"/>
+      <w:bookmarkStart w:id="101" w:name="_Toc39498590"/>
+      <w:bookmarkStart w:id="102" w:name="_Toc39594651"/>
       <w:bookmarkEnd w:id="93"/>
       <w:bookmarkEnd w:id="94"/>
       <w:bookmarkEnd w:id="95"/>
+      <w:bookmarkEnd w:id="96"/>
+      <w:bookmarkEnd w:id="97"/>
+      <w:bookmarkEnd w:id="98"/>
+      <w:bookmarkEnd w:id="99"/>
+      <w:bookmarkEnd w:id="100"/>
+      <w:bookmarkEnd w:id="101"/>
+      <w:bookmarkEnd w:id="102"/>
     </w:p>
     <w:p>
       <w:pPr>
@@ -10577,24 +11219,26 @@
           <w:color w:val="4F81BD" w:themeColor="accent1"/>
         </w:rPr>
       </w:pPr>
-      <w:bookmarkStart w:id="96" w:name="_Toc38449221"/>
-      <w:bookmarkStart w:id="97" w:name="_Toc38449809"/>
-      <w:bookmarkStart w:id="98" w:name="_Toc38452900"/>
-      <w:bookmarkStart w:id="99" w:name="_Toc38727643"/>
-      <w:bookmarkStart w:id="100" w:name="_Toc38727665"/>
-      <w:bookmarkStart w:id="101" w:name="_Toc38727738"/>
-      <w:bookmarkStart w:id="102" w:name="_Toc39253686"/>
-      <w:bookmarkStart w:id="103" w:name="_Toc39490831"/>
-      <w:bookmarkStart w:id="104" w:name="_Toc39498591"/>
-      <w:bookmarkEnd w:id="96"/>
-      <w:bookmarkEnd w:id="97"/>
-      <w:bookmarkEnd w:id="98"/>
-      <w:bookmarkEnd w:id="99"/>
-      <w:bookmarkEnd w:id="100"/>
-      <w:bookmarkEnd w:id="101"/>
-      <w:bookmarkEnd w:id="102"/>
+      <w:bookmarkStart w:id="103" w:name="_Toc38449221"/>
+      <w:bookmarkStart w:id="104" w:name="_Toc38449809"/>
+      <w:bookmarkStart w:id="105" w:name="_Toc38452900"/>
+      <w:bookmarkStart w:id="106" w:name="_Toc38727643"/>
+      <w:bookmarkStart w:id="107" w:name="_Toc38727665"/>
+      <w:bookmarkStart w:id="108" w:name="_Toc38727738"/>
+      <w:bookmarkStart w:id="109" w:name="_Toc39253686"/>
+      <w:bookmarkStart w:id="110" w:name="_Toc39490831"/>
+      <w:bookmarkStart w:id="111" w:name="_Toc39498591"/>
+      <w:bookmarkStart w:id="112" w:name="_Toc39594652"/>
       <w:bookmarkEnd w:id="103"/>
       <w:bookmarkEnd w:id="104"/>
+      <w:bookmarkEnd w:id="105"/>
+      <w:bookmarkEnd w:id="106"/>
+      <w:bookmarkEnd w:id="107"/>
+      <w:bookmarkEnd w:id="108"/>
+      <w:bookmarkEnd w:id="109"/>
+      <w:bookmarkEnd w:id="110"/>
+      <w:bookmarkEnd w:id="111"/>
+      <w:bookmarkEnd w:id="112"/>
     </w:p>
     <w:p>
       <w:pPr>
@@ -10610,7 +11254,7 @@
           <w:szCs w:val="40"/>
         </w:rPr>
       </w:pPr>
-      <w:bookmarkStart w:id="105" w:name="_Toc39498592"/>
+      <w:bookmarkStart w:id="113" w:name="_Toc39594653"/>
       <w:r>
         <w:rPr>
           <w:rFonts w:ascii="Times New Roman" w:hAnsi="Times New Roman" w:cs="Times New Roman"/>
@@ -10620,7 +11264,7 @@
         </w:rPr>
         <w:t>Tipuri de atacuri populare</w:t>
       </w:r>
-      <w:bookmarkEnd w:id="105"/>
+      <w:bookmarkEnd w:id="113"/>
     </w:p>
     <w:p>
       <w:pPr>
@@ -11188,7 +11832,7 @@
           <w:lang w:val="ro-RO"/>
         </w:rPr>
       </w:pPr>
-      <w:bookmarkStart w:id="106" w:name="_Toc39498593"/>
+      <w:bookmarkStart w:id="114" w:name="_Toc39594654"/>
       <w:r>
         <w:rPr>
           <w:rFonts w:ascii="Times New Roman" w:hAnsi="Times New Roman" w:cs="Times New Roman"/>
@@ -11199,7 +11843,7 @@
         </w:rPr>
         <w:t>Modul de funcționare al IMSI Catcher-urilor</w:t>
       </w:r>
-      <w:bookmarkEnd w:id="106"/>
+      <w:bookmarkEnd w:id="114"/>
     </w:p>
     <w:p>
       <w:pPr>
@@ -12560,7 +13204,7 @@
           <w:lang w:val="ro-RO"/>
         </w:rPr>
       </w:pPr>
-      <w:bookmarkStart w:id="107" w:name="_Toc39498594"/>
+      <w:bookmarkStart w:id="115" w:name="_Toc39594655"/>
       <w:r>
         <w:rPr>
           <w:rFonts w:ascii="Times New Roman" w:hAnsi="Times New Roman" w:cs="Times New Roman"/>
@@ -12573,7 +13217,7 @@
         <w:lastRenderedPageBreak/>
         <w:t>SOLUȚII ȘI TEHNOLOGII FOLOSITE ÎN DETECTAREA UNEI STAȚII DE  BAZĂ FALSE</w:t>
       </w:r>
-      <w:bookmarkEnd w:id="107"/>
+      <w:bookmarkEnd w:id="115"/>
     </w:p>
     <w:p>
       <w:pPr>
@@ -12920,7 +13564,7 @@
           <w:lang w:val="ro-RO"/>
         </w:rPr>
       </w:pPr>
-      <w:bookmarkStart w:id="108" w:name="_Toc39498595"/>
+      <w:bookmarkStart w:id="116" w:name="_Toc39594656"/>
       <w:r>
         <w:rPr>
           <w:rFonts w:ascii="Times New Roman" w:hAnsi="Times New Roman" w:cs="Times New Roman"/>
@@ -12932,7 +13576,7 @@
         <w:lastRenderedPageBreak/>
         <w:t>Soluții existente de detectare</w:t>
       </w:r>
-      <w:bookmarkEnd w:id="108"/>
+      <w:bookmarkEnd w:id="116"/>
     </w:p>
     <w:p>
       <w:pPr>
@@ -14666,7 +15310,7 @@
         </w:rPr>
         <w:t xml:space="preserve"> </w:t>
       </w:r>
-      <w:bookmarkStart w:id="109" w:name="_Toc39498596"/>
+      <w:bookmarkStart w:id="117" w:name="_Toc39594657"/>
       <w:r>
         <w:rPr>
           <w:rFonts w:ascii="Times New Roman" w:hAnsi="Times New Roman" w:cs="Times New Roman"/>
@@ -14677,7 +15321,7 @@
         </w:rPr>
         <w:t>Prezentarea bazei de date OpenCellId</w:t>
       </w:r>
-      <w:bookmarkEnd w:id="109"/>
+      <w:bookmarkEnd w:id="117"/>
     </w:p>
     <w:p>
       <w:pPr>
@@ -15738,7 +16382,7 @@
           <w:lang w:val="ro-RO"/>
         </w:rPr>
       </w:pPr>
-      <w:bookmarkStart w:id="110" w:name="_Toc39498597"/>
+      <w:bookmarkStart w:id="118" w:name="_Toc39594658"/>
       <w:r>
         <w:rPr>
           <w:rFonts w:ascii="Times New Roman" w:hAnsi="Times New Roman" w:cs="Times New Roman"/>
@@ -15751,7 +16395,7 @@
         <w:lastRenderedPageBreak/>
         <w:t>DESCRIEREA APLICAȚIEI DEMONSTRATIVE</w:t>
       </w:r>
-      <w:bookmarkEnd w:id="110"/>
+      <w:bookmarkEnd w:id="118"/>
     </w:p>
     <w:p>
       <w:pPr>
@@ -15926,6 +16570,7 @@
           <w:lang w:val="ro-RO"/>
         </w:rPr>
       </w:pPr>
+      <w:bookmarkStart w:id="119" w:name="_Toc39594659"/>
       <w:r>
         <w:rPr>
           <w:rFonts w:ascii="Times New Roman" w:hAnsi="Times New Roman" w:cs="Times New Roman"/>
@@ -15936,6 +16581,7 @@
         </w:rPr>
         <w:t>Prezentarea arhitecturii și descrierea mediului de lucru</w:t>
       </w:r>
+      <w:bookmarkEnd w:id="119"/>
     </w:p>
     <w:p>
       <w:pPr>
@@ -15959,6 +16605,7 @@
           <w:lang w:val="ro-RO"/>
         </w:rPr>
       </w:pPr>
+      <w:bookmarkStart w:id="120" w:name="_Toc39594660"/>
       <w:r>
         <w:rPr>
           <w:rFonts w:ascii="Times New Roman" w:hAnsi="Times New Roman" w:cs="Times New Roman"/>
@@ -15969,6 +16616,7 @@
         </w:rPr>
         <w:t>Descrierea mediului de lucru</w:t>
       </w:r>
+      <w:bookmarkEnd w:id="120"/>
     </w:p>
     <w:p>
       <w:pPr>
@@ -16744,6 +17392,1773 @@
     </w:p>
     <w:p>
       <w:pPr>
+        <w:pStyle w:val="ListParagraph"/>
+        <w:keepNext/>
+        <w:keepLines/>
+        <w:numPr>
+          <w:ilvl w:val="0"/>
+          <w:numId w:val="30"/>
+        </w:numPr>
+        <w:spacing w:before="200" w:after="0"/>
+        <w:contextualSpacing w:val="0"/>
+        <w:outlineLvl w:val="2"/>
+        <w:rPr>
+          <w:rFonts w:asciiTheme="majorHAnsi" w:eastAsiaTheme="majorEastAsia" w:hAnsiTheme="majorHAnsi" w:cstheme="majorBidi"/>
+          <w:b/>
+          <w:bCs/>
+          <w:vanish/>
+          <w:color w:val="4F81BD" w:themeColor="accent1"/>
+          <w:lang w:val="ro-RO"/>
+        </w:rPr>
+      </w:pPr>
+      <w:bookmarkStart w:id="121" w:name="_Toc39594661"/>
+      <w:bookmarkEnd w:id="121"/>
+    </w:p>
+    <w:p>
+      <w:pPr>
+        <w:pStyle w:val="ListParagraph"/>
+        <w:keepNext/>
+        <w:keepLines/>
+        <w:numPr>
+          <w:ilvl w:val="0"/>
+          <w:numId w:val="30"/>
+        </w:numPr>
+        <w:spacing w:before="200" w:after="0"/>
+        <w:contextualSpacing w:val="0"/>
+        <w:outlineLvl w:val="2"/>
+        <w:rPr>
+          <w:rFonts w:asciiTheme="majorHAnsi" w:eastAsiaTheme="majorEastAsia" w:hAnsiTheme="majorHAnsi" w:cstheme="majorBidi"/>
+          <w:b/>
+          <w:bCs/>
+          <w:vanish/>
+          <w:color w:val="4F81BD" w:themeColor="accent1"/>
+          <w:lang w:val="ro-RO"/>
+        </w:rPr>
+      </w:pPr>
+      <w:bookmarkStart w:id="122" w:name="_Toc39594662"/>
+      <w:bookmarkEnd w:id="122"/>
+    </w:p>
+    <w:p>
+      <w:pPr>
+        <w:pStyle w:val="ListParagraph"/>
+        <w:keepNext/>
+        <w:keepLines/>
+        <w:numPr>
+          <w:ilvl w:val="0"/>
+          <w:numId w:val="30"/>
+        </w:numPr>
+        <w:spacing w:before="200" w:after="0"/>
+        <w:contextualSpacing w:val="0"/>
+        <w:outlineLvl w:val="2"/>
+        <w:rPr>
+          <w:rFonts w:asciiTheme="majorHAnsi" w:eastAsiaTheme="majorEastAsia" w:hAnsiTheme="majorHAnsi" w:cstheme="majorBidi"/>
+          <w:b/>
+          <w:bCs/>
+          <w:vanish/>
+          <w:color w:val="4F81BD" w:themeColor="accent1"/>
+          <w:lang w:val="ro-RO"/>
+        </w:rPr>
+      </w:pPr>
+      <w:bookmarkStart w:id="123" w:name="_Toc39594663"/>
+      <w:bookmarkEnd w:id="123"/>
+    </w:p>
+    <w:p>
+      <w:pPr>
+        <w:pStyle w:val="ListParagraph"/>
+        <w:keepNext/>
+        <w:keepLines/>
+        <w:numPr>
+          <w:ilvl w:val="0"/>
+          <w:numId w:val="30"/>
+        </w:numPr>
+        <w:spacing w:before="200" w:after="0"/>
+        <w:contextualSpacing w:val="0"/>
+        <w:outlineLvl w:val="2"/>
+        <w:rPr>
+          <w:rFonts w:asciiTheme="majorHAnsi" w:eastAsiaTheme="majorEastAsia" w:hAnsiTheme="majorHAnsi" w:cstheme="majorBidi"/>
+          <w:b/>
+          <w:bCs/>
+          <w:vanish/>
+          <w:color w:val="4F81BD" w:themeColor="accent1"/>
+          <w:lang w:val="ro-RO"/>
+        </w:rPr>
+      </w:pPr>
+      <w:bookmarkStart w:id="124" w:name="_Toc39594664"/>
+      <w:bookmarkEnd w:id="124"/>
+    </w:p>
+    <w:p>
+      <w:pPr>
+        <w:pStyle w:val="ListParagraph"/>
+        <w:keepNext/>
+        <w:keepLines/>
+        <w:numPr>
+          <w:ilvl w:val="1"/>
+          <w:numId w:val="30"/>
+        </w:numPr>
+        <w:spacing w:before="200" w:after="0"/>
+        <w:contextualSpacing w:val="0"/>
+        <w:outlineLvl w:val="2"/>
+        <w:rPr>
+          <w:rFonts w:asciiTheme="majorHAnsi" w:eastAsiaTheme="majorEastAsia" w:hAnsiTheme="majorHAnsi" w:cstheme="majorBidi"/>
+          <w:b/>
+          <w:bCs/>
+          <w:vanish/>
+          <w:color w:val="4F81BD" w:themeColor="accent1"/>
+          <w:lang w:val="ro-RO"/>
+        </w:rPr>
+      </w:pPr>
+      <w:bookmarkStart w:id="125" w:name="_Toc39594665"/>
+      <w:bookmarkEnd w:id="125"/>
+    </w:p>
+    <w:p>
+      <w:pPr>
+        <w:pStyle w:val="ListParagraph"/>
+        <w:keepNext/>
+        <w:keepLines/>
+        <w:numPr>
+          <w:ilvl w:val="2"/>
+          <w:numId w:val="30"/>
+        </w:numPr>
+        <w:spacing w:before="200" w:after="0"/>
+        <w:contextualSpacing w:val="0"/>
+        <w:outlineLvl w:val="2"/>
+        <w:rPr>
+          <w:rFonts w:asciiTheme="majorHAnsi" w:eastAsiaTheme="majorEastAsia" w:hAnsiTheme="majorHAnsi" w:cstheme="majorBidi"/>
+          <w:b/>
+          <w:bCs/>
+          <w:vanish/>
+          <w:color w:val="4F81BD" w:themeColor="accent1"/>
+          <w:lang w:val="ro-RO"/>
+        </w:rPr>
+      </w:pPr>
+      <w:bookmarkStart w:id="126" w:name="_Toc39594666"/>
+      <w:bookmarkEnd w:id="126"/>
+    </w:p>
+    <w:p>
+      <w:pPr>
+        <w:pStyle w:val="Heading3"/>
+        <w:numPr>
+          <w:ilvl w:val="2"/>
+          <w:numId w:val="30"/>
+        </w:numPr>
+        <w:rPr>
+          <w:rFonts w:ascii="Times New Roman" w:hAnsi="Times New Roman" w:cs="Times New Roman"/>
+          <w:color w:val="auto"/>
+          <w:sz w:val="40"/>
+          <w:szCs w:val="40"/>
+          <w:lang w:val="ro-RO"/>
+        </w:rPr>
+      </w:pPr>
+      <w:bookmarkStart w:id="127" w:name="_Toc39594667"/>
+      <w:r>
+        <w:rPr>
+          <w:rFonts w:ascii="Times New Roman" w:hAnsi="Times New Roman" w:cs="Times New Roman"/>
+          <w:color w:val="auto"/>
+          <w:sz w:val="40"/>
+          <w:szCs w:val="40"/>
+          <w:lang w:val="ro-RO"/>
+        </w:rPr>
+        <w:t>Prezentarea arhitecturii proiectului</w:t>
+      </w:r>
+      <w:bookmarkEnd w:id="127"/>
+    </w:p>
+    <w:p>
+      <w:pPr>
+        <w:spacing w:line="240" w:lineRule="auto"/>
+        <w:jc w:val="both"/>
+        <w:rPr>
+          <w:rFonts w:ascii="Times New Roman" w:hAnsi="Times New Roman" w:cs="Times New Roman"/>
+          <w:sz w:val="28"/>
+          <w:szCs w:val="28"/>
+          <w:lang w:val="ro-RO"/>
+        </w:rPr>
+      </w:pPr>
+    </w:p>
+    <w:p>
+      <w:pPr>
+        <w:spacing w:line="240" w:lineRule="auto"/>
+        <w:jc w:val="both"/>
+        <w:rPr>
+          <w:rFonts w:ascii="Times New Roman" w:hAnsi="Times New Roman" w:cs="Times New Roman"/>
+          <w:sz w:val="28"/>
+          <w:szCs w:val="28"/>
+          <w:lang w:val="ro-RO"/>
+        </w:rPr>
+      </w:pPr>
+      <w:r>
+        <w:rPr>
+          <w:rFonts w:ascii="Times New Roman" w:hAnsi="Times New Roman" w:cs="Times New Roman"/>
+          <w:sz w:val="28"/>
+          <w:szCs w:val="28"/>
+          <w:lang w:val="ro-RO"/>
+        </w:rPr>
+        <w:tab/>
+      </w:r>
+      <w:r>
+        <w:rPr>
+          <w:rFonts w:ascii="Times New Roman" w:hAnsi="Times New Roman" w:cs="Times New Roman"/>
+          <w:sz w:val="28"/>
+          <w:szCs w:val="28"/>
+          <w:lang w:val="ro-RO"/>
+        </w:rPr>
+        <w:t xml:space="preserve">Arhitectura proiectului se bazează pe modelul MVC, Model-View-Controller, tradus în mod sugestiv model-vizualizare-controlor. Acesta a fost utilizat pentru a separa partea vizuală de ceea ce se întâmplă în spate, ceea ce </w:t>
+      </w:r>
+      <w:r>
+        <w:rPr>
+          <w:rFonts w:ascii="Times New Roman" w:hAnsi="Times New Roman" w:cs="Times New Roman"/>
+          <w:sz w:val="28"/>
+          <w:szCs w:val="28"/>
+          <w:lang w:val="ro-RO"/>
+        </w:rPr>
+        <w:lastRenderedPageBreak/>
+        <w:t>utilizatorul nu vede în mod direct. În continuare, se va detalia fiecare componentă în parte, pentru a oferi o înțelegere mai bună asupra modului de funcțioanre al acestui model</w:t>
+      </w:r>
+      <w:sdt>
+        <w:sdtPr>
+          <w:rPr>
+            <w:rFonts w:ascii="Times New Roman" w:hAnsi="Times New Roman" w:cs="Times New Roman"/>
+            <w:sz w:val="28"/>
+            <w:szCs w:val="28"/>
+            <w:lang w:val="ro-RO"/>
+          </w:rPr>
+          <w:id w:val="256244063"/>
+          <w:citation/>
+        </w:sdtPr>
+        <w:sdtContent>
+          <w:r>
+            <w:rPr>
+              <w:rFonts w:ascii="Times New Roman" w:hAnsi="Times New Roman" w:cs="Times New Roman"/>
+              <w:sz w:val="28"/>
+              <w:szCs w:val="28"/>
+              <w:lang w:val="ro-RO"/>
+            </w:rPr>
+            <w:fldChar w:fldCharType="begin"/>
+          </w:r>
+          <w:r>
+            <w:rPr>
+              <w:rFonts w:ascii="Times New Roman" w:hAnsi="Times New Roman" w:cs="Times New Roman"/>
+              <w:sz w:val="28"/>
+              <w:szCs w:val="28"/>
+              <w:lang w:val="ro-RO"/>
+            </w:rPr>
+            <w:instrText xml:space="preserve"> CITATION App18 \l 1048 </w:instrText>
+          </w:r>
+          <w:r>
+            <w:rPr>
+              <w:rFonts w:ascii="Times New Roman" w:hAnsi="Times New Roman" w:cs="Times New Roman"/>
+              <w:sz w:val="28"/>
+              <w:szCs w:val="28"/>
+              <w:lang w:val="ro-RO"/>
+            </w:rPr>
+            <w:fldChar w:fldCharType="separate"/>
+          </w:r>
+          <w:r>
+            <w:rPr>
+              <w:rFonts w:ascii="Times New Roman" w:hAnsi="Times New Roman" w:cs="Times New Roman"/>
+              <w:noProof/>
+              <w:sz w:val="28"/>
+              <w:szCs w:val="28"/>
+              <w:lang w:val="ro-RO"/>
+            </w:rPr>
+            <w:t xml:space="preserve"> </w:t>
+          </w:r>
+          <w:r>
+            <w:rPr>
+              <w:rFonts w:ascii="Times New Roman" w:hAnsi="Times New Roman" w:cs="Times New Roman"/>
+              <w:noProof/>
+              <w:sz w:val="28"/>
+              <w:szCs w:val="28"/>
+              <w:lang w:val="ro-RO"/>
+            </w:rPr>
+            <w:t>(17)</w:t>
+          </w:r>
+          <w:r>
+            <w:rPr>
+              <w:rFonts w:ascii="Times New Roman" w:hAnsi="Times New Roman" w:cs="Times New Roman"/>
+              <w:sz w:val="28"/>
+              <w:szCs w:val="28"/>
+              <w:lang w:val="ro-RO"/>
+            </w:rPr>
+            <w:fldChar w:fldCharType="end"/>
+          </w:r>
+        </w:sdtContent>
+      </w:sdt>
+      <w:r>
+        <w:rPr>
+          <w:rFonts w:ascii="Times New Roman" w:hAnsi="Times New Roman" w:cs="Times New Roman"/>
+          <w:sz w:val="28"/>
+          <w:szCs w:val="28"/>
+          <w:lang w:val="ro-RO"/>
+        </w:rPr>
+        <w:t>:</w:t>
+      </w:r>
+    </w:p>
+    <w:p>
+      <w:pPr>
+        <w:spacing w:line="240" w:lineRule="auto"/>
+        <w:jc w:val="both"/>
+        <w:rPr>
+          <w:rFonts w:ascii="Times New Roman" w:hAnsi="Times New Roman" w:cs="Times New Roman"/>
+          <w:sz w:val="28"/>
+          <w:szCs w:val="28"/>
+          <w:lang w:val="ro-RO"/>
+        </w:rPr>
+      </w:pPr>
+      <w:r>
+        <w:rPr>
+          <w:rFonts w:ascii="Times New Roman" w:hAnsi="Times New Roman" w:cs="Times New Roman"/>
+          <w:sz w:val="28"/>
+          <w:szCs w:val="28"/>
+          <w:lang w:val="ro-RO"/>
+        </w:rPr>
+        <w:tab/>
+      </w:r>
+      <w:r>
+        <w:rPr>
+          <w:rFonts w:ascii="Times New Roman" w:hAnsi="Times New Roman" w:cs="Times New Roman"/>
+          <w:b/>
+          <w:sz w:val="28"/>
+          <w:szCs w:val="28"/>
+          <w:lang w:val="ro-RO"/>
+        </w:rPr>
+        <w:t>Modelul</w:t>
+      </w:r>
+      <w:r>
+        <w:rPr>
+          <w:rFonts w:ascii="Times New Roman" w:hAnsi="Times New Roman" w:cs="Times New Roman"/>
+          <w:b/>
+          <w:sz w:val="28"/>
+          <w:szCs w:val="28"/>
+          <w:lang w:val="ro-RO"/>
+        </w:rPr>
+        <w:t xml:space="preserve"> – </w:t>
+      </w:r>
+      <w:r>
+        <w:rPr>
+          <w:rFonts w:ascii="Times New Roman" w:hAnsi="Times New Roman" w:cs="Times New Roman"/>
+          <w:sz w:val="28"/>
+          <w:szCs w:val="28"/>
+          <w:lang w:val="ro-RO"/>
+        </w:rPr>
+        <w:t>încapsulează datele specifice aplicației și definește logica de calcul pentru acele date.</w:t>
+      </w:r>
+    </w:p>
+    <w:p>
+      <w:pPr>
+        <w:spacing w:line="240" w:lineRule="auto"/>
+        <w:jc w:val="both"/>
+        <w:rPr>
+          <w:rFonts w:ascii="Times New Roman" w:hAnsi="Times New Roman" w:cs="Times New Roman"/>
+          <w:sz w:val="28"/>
+          <w:szCs w:val="28"/>
+          <w:lang w:val="ro-RO"/>
+        </w:rPr>
+      </w:pPr>
+      <w:r>
+        <w:rPr>
+          <w:rFonts w:ascii="Times New Roman" w:hAnsi="Times New Roman" w:cs="Times New Roman"/>
+          <w:sz w:val="28"/>
+          <w:szCs w:val="28"/>
+          <w:lang w:val="ro-RO"/>
+        </w:rPr>
+        <w:tab/>
+      </w:r>
+      <w:r>
+        <w:rPr>
+          <w:rFonts w:ascii="Times New Roman" w:hAnsi="Times New Roman" w:cs="Times New Roman"/>
+          <w:b/>
+          <w:sz w:val="28"/>
+          <w:szCs w:val="28"/>
+          <w:lang w:val="ro-RO"/>
+        </w:rPr>
+        <w:t xml:space="preserve">Vizualizare – </w:t>
+      </w:r>
+      <w:r>
+        <w:rPr>
+          <w:rFonts w:ascii="Times New Roman" w:hAnsi="Times New Roman" w:cs="Times New Roman"/>
+          <w:sz w:val="28"/>
+          <w:szCs w:val="28"/>
+          <w:lang w:val="ro-RO"/>
+        </w:rPr>
+        <w:t>reprezintă tot ceea ce utilizatorul vede. De asemenea definește modul în care se comportă atunci când acesta interacționează cu aplicația.</w:t>
+      </w:r>
+    </w:p>
+    <w:p>
+      <w:pPr>
+        <w:spacing w:line="240" w:lineRule="auto"/>
+        <w:jc w:val="both"/>
+        <w:rPr>
+          <w:rFonts w:ascii="Times New Roman" w:hAnsi="Times New Roman" w:cs="Times New Roman"/>
+          <w:sz w:val="28"/>
+          <w:szCs w:val="28"/>
+          <w:lang w:val="ro-RO"/>
+        </w:rPr>
+      </w:pPr>
+      <w:r>
+        <w:rPr>
+          <w:rFonts w:ascii="Times New Roman" w:hAnsi="Times New Roman" w:cs="Times New Roman"/>
+          <w:sz w:val="28"/>
+          <w:szCs w:val="28"/>
+          <w:lang w:val="ro-RO"/>
+        </w:rPr>
+        <w:tab/>
+      </w:r>
+      <w:r>
+        <w:rPr>
+          <w:rFonts w:ascii="Times New Roman" w:hAnsi="Times New Roman" w:cs="Times New Roman"/>
+          <w:b/>
+          <w:sz w:val="28"/>
+          <w:szCs w:val="28"/>
+          <w:lang w:val="ro-RO"/>
+        </w:rPr>
+        <w:t xml:space="preserve">Controlorul </w:t>
+      </w:r>
+      <w:r>
+        <w:rPr>
+          <w:rFonts w:ascii="Times New Roman" w:hAnsi="Times New Roman" w:cs="Times New Roman"/>
+          <w:b/>
+          <w:sz w:val="28"/>
+          <w:szCs w:val="28"/>
+          <w:lang w:val="ro-RO"/>
+        </w:rPr>
+        <w:softHyphen/>
+        <w:t xml:space="preserve">– </w:t>
+      </w:r>
+      <w:r>
+        <w:rPr>
+          <w:rFonts w:ascii="Times New Roman" w:hAnsi="Times New Roman" w:cs="Times New Roman"/>
+          <w:sz w:val="28"/>
+          <w:szCs w:val="28"/>
+          <w:lang w:val="ro-RO"/>
+        </w:rPr>
+        <w:t>reprezintă un obiect intermediar între partea vizuală a aplicației și între modelele utilizate în cadrul acesteia.</w:t>
+      </w:r>
+    </w:p>
+    <w:p>
+      <w:pPr>
+        <w:spacing w:line="240" w:lineRule="auto"/>
+        <w:jc w:val="center"/>
+        <w:rPr>
+          <w:rFonts w:ascii="Times New Roman" w:hAnsi="Times New Roman" w:cs="Times New Roman"/>
+          <w:sz w:val="28"/>
+          <w:szCs w:val="28"/>
+          <w:lang w:val="ro-RO"/>
+        </w:rPr>
+      </w:pPr>
+      <w:r>
+        <w:rPr>
+          <w:rFonts w:ascii="Times New Roman" w:hAnsi="Times New Roman" w:cs="Times New Roman"/>
+          <w:sz w:val="28"/>
+          <w:szCs w:val="28"/>
+          <w:lang w:val="ro-RO"/>
+        </w:rPr>
+        <w:pict>
+          <v:shape id="_x0000_i1032" type="#_x0000_t75" style="width:468pt;height:213.75pt">
+            <v:imagedata r:id="rId19" o:title="14"/>
+          </v:shape>
+        </w:pict>
+      </w:r>
+    </w:p>
+    <w:p>
+      <w:pPr>
+        <w:spacing w:line="240" w:lineRule="auto"/>
+        <w:jc w:val="center"/>
+        <w:rPr>
+          <w:rFonts w:ascii="Times New Roman" w:hAnsi="Times New Roman" w:cs="Times New Roman"/>
+          <w:b/>
+          <w:sz w:val="28"/>
+          <w:szCs w:val="28"/>
+          <w:lang w:val="ro-RO"/>
+        </w:rPr>
+      </w:pPr>
+      <w:r>
+        <w:rPr>
+          <w:rFonts w:ascii="Times New Roman" w:hAnsi="Times New Roman" w:cs="Times New Roman"/>
+          <w:b/>
+          <w:sz w:val="28"/>
+          <w:szCs w:val="28"/>
+          <w:lang w:val="ro-RO"/>
+        </w:rPr>
+        <w:t>Fig. 4.1.2.a:</w:t>
+      </w:r>
+      <w:r>
+        <w:rPr>
+          <w:rFonts w:ascii="Times New Roman" w:hAnsi="Times New Roman" w:cs="Times New Roman"/>
+          <w:b/>
+          <w:sz w:val="28"/>
+          <w:szCs w:val="28"/>
+          <w:lang w:val="ro-RO"/>
+        </w:rPr>
+        <w:t xml:space="preserve"> Modul în care interacționează componentele între ele</w:t>
+      </w:r>
+      <w:sdt>
+        <w:sdtPr>
+          <w:rPr>
+            <w:rFonts w:ascii="Times New Roman" w:hAnsi="Times New Roman" w:cs="Times New Roman"/>
+            <w:b/>
+            <w:sz w:val="28"/>
+            <w:szCs w:val="28"/>
+            <w:lang w:val="ro-RO"/>
+          </w:rPr>
+          <w:id w:val="256244097"/>
+          <w:citation/>
+        </w:sdtPr>
+        <w:sdtContent>
+          <w:r>
+            <w:rPr>
+              <w:rFonts w:ascii="Times New Roman" w:hAnsi="Times New Roman" w:cs="Times New Roman"/>
+              <w:b/>
+              <w:sz w:val="28"/>
+              <w:szCs w:val="28"/>
+              <w:lang w:val="ro-RO"/>
+            </w:rPr>
+            <w:fldChar w:fldCharType="begin"/>
+          </w:r>
+          <w:r>
+            <w:rPr>
+              <w:rFonts w:ascii="Times New Roman" w:hAnsi="Times New Roman" w:cs="Times New Roman"/>
+              <w:b/>
+              <w:sz w:val="28"/>
+              <w:szCs w:val="28"/>
+              <w:lang w:val="ro-RO"/>
+            </w:rPr>
+            <w:instrText xml:space="preserve"> CITATION Wik18 \l 1048 </w:instrText>
+          </w:r>
+          <w:r>
+            <w:rPr>
+              <w:rFonts w:ascii="Times New Roman" w:hAnsi="Times New Roman" w:cs="Times New Roman"/>
+              <w:b/>
+              <w:sz w:val="28"/>
+              <w:szCs w:val="28"/>
+              <w:lang w:val="ro-RO"/>
+            </w:rPr>
+            <w:fldChar w:fldCharType="separate"/>
+          </w:r>
+          <w:r>
+            <w:rPr>
+              <w:rFonts w:ascii="Times New Roman" w:hAnsi="Times New Roman" w:cs="Times New Roman"/>
+              <w:b/>
+              <w:noProof/>
+              <w:sz w:val="28"/>
+              <w:szCs w:val="28"/>
+              <w:lang w:val="ro-RO"/>
+            </w:rPr>
+            <w:t xml:space="preserve"> </w:t>
+          </w:r>
+          <w:r>
+            <w:rPr>
+              <w:rFonts w:ascii="Times New Roman" w:hAnsi="Times New Roman" w:cs="Times New Roman"/>
+              <w:noProof/>
+              <w:sz w:val="28"/>
+              <w:szCs w:val="28"/>
+              <w:lang w:val="ro-RO"/>
+            </w:rPr>
+            <w:t>(18)</w:t>
+          </w:r>
+          <w:r>
+            <w:rPr>
+              <w:rFonts w:ascii="Times New Roman" w:hAnsi="Times New Roman" w:cs="Times New Roman"/>
+              <w:b/>
+              <w:sz w:val="28"/>
+              <w:szCs w:val="28"/>
+              <w:lang w:val="ro-RO"/>
+            </w:rPr>
+            <w:fldChar w:fldCharType="end"/>
+          </w:r>
+        </w:sdtContent>
+      </w:sdt>
+    </w:p>
+    <w:p>
+      <w:pPr>
+        <w:spacing w:line="240" w:lineRule="auto"/>
+        <w:jc w:val="both"/>
+        <w:rPr>
+          <w:rFonts w:ascii="Times New Roman" w:hAnsi="Times New Roman" w:cs="Times New Roman"/>
+          <w:i/>
+          <w:sz w:val="28"/>
+          <w:szCs w:val="28"/>
+          <w:lang w:val="ro-RO"/>
+        </w:rPr>
+      </w:pPr>
+      <w:r>
+        <w:rPr>
+          <w:rFonts w:ascii="Times New Roman" w:hAnsi="Times New Roman" w:cs="Times New Roman"/>
+          <w:sz w:val="28"/>
+          <w:szCs w:val="28"/>
+          <w:lang w:val="ro-RO"/>
+        </w:rPr>
+        <w:tab/>
+      </w:r>
+      <w:r>
+        <w:rPr>
+          <w:rFonts w:ascii="Times New Roman" w:hAnsi="Times New Roman" w:cs="Times New Roman"/>
+          <w:sz w:val="28"/>
+          <w:szCs w:val="28"/>
+          <w:lang w:val="ro-RO"/>
+        </w:rPr>
+        <w:t>Așadar</w:t>
+      </w:r>
+      <w:r>
+        <w:rPr>
+          <w:rFonts w:ascii="Times New Roman" w:hAnsi="Times New Roman" w:cs="Times New Roman"/>
+          <w:sz w:val="28"/>
+          <w:szCs w:val="28"/>
+          <w:lang w:val="ro-RO"/>
+        </w:rPr>
+        <w:t>, acest subcapitol î</w:t>
+      </w:r>
+      <w:r>
+        <w:rPr>
+          <w:rFonts w:ascii="Times New Roman" w:hAnsi="Times New Roman" w:cs="Times New Roman"/>
+          <w:sz w:val="28"/>
+          <w:szCs w:val="28"/>
+          <w:lang w:val="ro-RO"/>
+        </w:rPr>
+        <w:t xml:space="preserve">și propune prezentarea modalității cu ajutorul căreia au fost structurate obiectele utilizate în cadrul aplicației. Va fi descrisă, de asemenea, interacțiunea dintre acestea urmând ca în final să se expună, atât textual cât și cu ajutorul figurilor, modul în care se realizează interceptarea dispozitivelor malițioase de tip </w:t>
+      </w:r>
+      <w:r>
+        <w:rPr>
+          <w:rFonts w:ascii="Times New Roman" w:hAnsi="Times New Roman" w:cs="Times New Roman"/>
+          <w:i/>
+          <w:sz w:val="28"/>
+          <w:szCs w:val="28"/>
+          <w:lang w:val="ro-RO"/>
+        </w:rPr>
+        <w:t>IMSI Catcher.</w:t>
+      </w:r>
+    </w:p>
+    <w:p>
+      <w:pPr>
+        <w:spacing w:line="240" w:lineRule="auto"/>
+        <w:jc w:val="both"/>
+        <w:rPr>
+          <w:rFonts w:ascii="Times New Roman" w:hAnsi="Times New Roman" w:cs="Times New Roman"/>
+          <w:sz w:val="28"/>
+          <w:szCs w:val="28"/>
+          <w:lang w:val="ro-RO"/>
+        </w:rPr>
+      </w:pPr>
+      <w:r>
+        <w:rPr>
+          <w:rFonts w:ascii="Times New Roman" w:hAnsi="Times New Roman" w:cs="Times New Roman"/>
+          <w:i/>
+          <w:sz w:val="28"/>
+          <w:szCs w:val="28"/>
+          <w:lang w:val="ro-RO"/>
+        </w:rPr>
+        <w:tab/>
+      </w:r>
+      <w:r>
+        <w:rPr>
+          <w:rFonts w:ascii="Times New Roman" w:hAnsi="Times New Roman" w:cs="Times New Roman"/>
+          <w:sz w:val="28"/>
+          <w:szCs w:val="28"/>
+          <w:lang w:val="ro-RO"/>
+        </w:rPr>
+        <w:t xml:space="preserve"> </w:t>
+      </w:r>
+      <w:r>
+        <w:rPr>
+          <w:rFonts w:ascii="Times New Roman" w:hAnsi="Times New Roman" w:cs="Times New Roman"/>
+          <w:sz w:val="28"/>
+          <w:szCs w:val="28"/>
+          <w:lang w:val="ro-RO"/>
+        </w:rPr>
+        <w:t xml:space="preserve">Modelele principale utilizate în cadrul aplicației sunt de tipul </w:t>
+      </w:r>
+      <w:r>
+        <w:rPr>
+          <w:rFonts w:ascii="Times New Roman" w:hAnsi="Times New Roman" w:cs="Times New Roman"/>
+          <w:i/>
+          <w:sz w:val="28"/>
+          <w:szCs w:val="28"/>
+          <w:lang w:val="ro-RO"/>
+        </w:rPr>
+        <w:t xml:space="preserve">Cell, Device, Network </w:t>
+      </w:r>
+      <w:r>
+        <w:rPr>
+          <w:rFonts w:ascii="Times New Roman" w:hAnsi="Times New Roman" w:cs="Times New Roman"/>
+          <w:sz w:val="28"/>
+          <w:szCs w:val="28"/>
+          <w:lang w:val="ro-RO"/>
+        </w:rPr>
+        <w:t xml:space="preserve">și SIM. Acestea au fost folosite pentru a putea stoca date care mai tărziu au ajutat în cadrul analizelor efectuate, pentru expunerea anumitor detalii către utilizator sau pentru stocarea lor mai departe în baza de date corespunzătoare aplicației. </w:t>
+      </w:r>
+      <w:r>
+        <w:rPr>
+          <w:rFonts w:ascii="Times New Roman" w:hAnsi="Times New Roman" w:cs="Times New Roman"/>
+          <w:sz w:val="28"/>
+          <w:szCs w:val="28"/>
+          <w:lang w:val="ro-RO"/>
+        </w:rPr>
+        <w:t xml:space="preserve">Pentru a putea obține informațiile de care a fost nevoie, fiecare model are câte un </w:t>
+      </w:r>
+      <w:r>
+        <w:rPr>
+          <w:rFonts w:ascii="Times New Roman" w:hAnsi="Times New Roman" w:cs="Times New Roman"/>
+          <w:i/>
+          <w:sz w:val="28"/>
+          <w:szCs w:val="28"/>
+          <w:lang w:val="ro-RO"/>
+        </w:rPr>
+        <w:t>controller</w:t>
+      </w:r>
+      <w:r>
+        <w:rPr>
+          <w:rFonts w:ascii="Times New Roman" w:hAnsi="Times New Roman" w:cs="Times New Roman"/>
+          <w:sz w:val="28"/>
+          <w:szCs w:val="28"/>
+          <w:lang w:val="ro-RO"/>
+        </w:rPr>
+        <w:t xml:space="preserve"> aferent care se ocupă de trimiterea de cereri către api-ul corespunzător bazei de date publice și accesarea bibliotecilor necesare pentru a </w:t>
+      </w:r>
+      <w:r>
+        <w:rPr>
+          <w:rFonts w:ascii="Times New Roman" w:hAnsi="Times New Roman" w:cs="Times New Roman"/>
+          <w:sz w:val="28"/>
+          <w:szCs w:val="28"/>
+          <w:lang w:val="ro-RO"/>
+        </w:rPr>
+        <w:lastRenderedPageBreak/>
+        <w:t>descă</w:t>
+      </w:r>
+      <w:r>
+        <w:rPr>
+          <w:rFonts w:ascii="Times New Roman" w:hAnsi="Times New Roman" w:cs="Times New Roman"/>
+          <w:sz w:val="28"/>
+          <w:szCs w:val="28"/>
+          <w:lang w:val="ro-RO"/>
+        </w:rPr>
+        <w:t>rca informațiile pe care celula/ rețeaua/ telefonul le face publice programatorului.</w:t>
+      </w:r>
+    </w:p>
+    <w:p>
+      <w:pPr>
+        <w:spacing w:line="240" w:lineRule="auto"/>
+        <w:jc w:val="both"/>
+        <w:rPr>
+          <w:rFonts w:ascii="Times New Roman" w:hAnsi="Times New Roman" w:cs="Times New Roman"/>
+          <w:i/>
+          <w:sz w:val="28"/>
+          <w:szCs w:val="28"/>
+          <w:lang w:val="ro-RO"/>
+        </w:rPr>
+      </w:pPr>
+      <w:r>
+        <w:rPr>
+          <w:rFonts w:ascii="Times New Roman" w:hAnsi="Times New Roman" w:cs="Times New Roman"/>
+          <w:sz w:val="28"/>
+          <w:szCs w:val="28"/>
+          <w:lang w:val="ro-RO"/>
+        </w:rPr>
+        <w:tab/>
+        <w:t xml:space="preserve">Plecând de la datele de bază ale aplicației, fără de care nu ar putea funcționa corespunzător, descrierea elementelor continuă cu </w:t>
+      </w:r>
+      <w:r>
+        <w:rPr>
+          <w:rFonts w:ascii="Times New Roman" w:hAnsi="Times New Roman" w:cs="Times New Roman"/>
+          <w:i/>
+          <w:sz w:val="28"/>
+          <w:szCs w:val="28"/>
+          <w:lang w:val="ro-RO"/>
+        </w:rPr>
+        <w:t>listener-urile</w:t>
+      </w:r>
+      <w:r>
+        <w:rPr>
+          <w:rFonts w:ascii="Times New Roman" w:hAnsi="Times New Roman" w:cs="Times New Roman"/>
+          <w:sz w:val="28"/>
+          <w:szCs w:val="28"/>
+          <w:lang w:val="ro-RO"/>
+        </w:rPr>
+        <w:t xml:space="preserve"> utilizate în cadrul acesteia. </w:t>
+      </w:r>
+      <w:r>
+        <w:rPr>
+          <w:rFonts w:ascii="Times New Roman" w:hAnsi="Times New Roman" w:cs="Times New Roman"/>
+          <w:sz w:val="28"/>
+          <w:szCs w:val="28"/>
+          <w:lang w:val="ro-RO"/>
+        </w:rPr>
+        <w:t>Aceste obiecte conțin metode asincrone care „ascultă” schimbările apărute, în funcție de specializarea fiecăruia.</w:t>
+      </w:r>
+      <w:r>
+        <w:rPr>
+          <w:rFonts w:ascii="Times New Roman" w:hAnsi="Times New Roman" w:cs="Times New Roman"/>
+          <w:sz w:val="28"/>
+          <w:szCs w:val="28"/>
+          <w:lang w:val="ro-RO"/>
+        </w:rPr>
+        <w:t xml:space="preserve"> Cel mai important din aplicație este cel care detectează schimbarea celulei telefonului, deoarece acesta este un moment prielnic pentru începerea verificării celulei. </w:t>
+      </w:r>
+      <w:r>
+        <w:rPr>
+          <w:rFonts w:ascii="Times New Roman" w:hAnsi="Times New Roman" w:cs="Times New Roman"/>
+          <w:sz w:val="28"/>
+          <w:szCs w:val="28"/>
+          <w:lang w:val="ro-RO"/>
+        </w:rPr>
+        <w:t>Un al doilea astfel de obiect verifică locația telefonului folosindu-se de date primite de la senzorul de GPS al telefonului mobil pe care este instalată aplicația.</w:t>
+      </w:r>
+      <w:r>
+        <w:rPr>
+          <w:rFonts w:ascii="Times New Roman" w:hAnsi="Times New Roman" w:cs="Times New Roman"/>
+          <w:sz w:val="28"/>
+          <w:szCs w:val="28"/>
+          <w:lang w:val="ro-RO"/>
+        </w:rPr>
+        <w:t xml:space="preserve"> Importanța obiectului ce detectează locația constă în faptul că în momentul în care programul are suspiciuni în ceea ce privește stația de bază la care este conectat dizpotivul mobil, atunci acesta va indica pe hartă utilizatorului locația actuală, anunțându-l că în apropierea sa poate exista un </w:t>
+      </w:r>
+      <w:r>
+        <w:rPr>
+          <w:rFonts w:ascii="Times New Roman" w:hAnsi="Times New Roman" w:cs="Times New Roman"/>
+          <w:i/>
+          <w:sz w:val="28"/>
+          <w:szCs w:val="28"/>
+          <w:lang w:val="ro-RO"/>
+        </w:rPr>
+        <w:t>IMSI Catcher.</w:t>
+      </w:r>
+    </w:p>
+    <w:p>
+      <w:pPr>
+        <w:spacing w:line="240" w:lineRule="auto"/>
+        <w:jc w:val="both"/>
+        <w:rPr>
+          <w:rFonts w:ascii="Times New Roman" w:hAnsi="Times New Roman" w:cs="Times New Roman"/>
+          <w:sz w:val="28"/>
+          <w:szCs w:val="28"/>
+          <w:lang w:val="ro-RO"/>
+        </w:rPr>
+      </w:pPr>
+      <w:r>
+        <w:rPr>
+          <w:rFonts w:ascii="Times New Roman" w:hAnsi="Times New Roman" w:cs="Times New Roman"/>
+          <w:sz w:val="28"/>
+          <w:szCs w:val="28"/>
+          <w:lang w:val="ro-RO"/>
+        </w:rPr>
+        <w:tab/>
+      </w:r>
+      <w:r>
+        <w:rPr>
+          <w:rFonts w:ascii="Times New Roman" w:hAnsi="Times New Roman" w:cs="Times New Roman"/>
+          <w:sz w:val="28"/>
+          <w:szCs w:val="28"/>
+          <w:lang w:val="ro-RO"/>
+        </w:rPr>
+        <w:t xml:space="preserve">Obiectul ce se ocupă de pornirea testelor este denumit sugestiv </w:t>
+      </w:r>
+      <w:r>
+        <w:rPr>
+          <w:rFonts w:ascii="Times New Roman" w:hAnsi="Times New Roman" w:cs="Times New Roman"/>
+          <w:i/>
+          <w:sz w:val="28"/>
+          <w:szCs w:val="28"/>
+          <w:lang w:val="ro-RO"/>
+        </w:rPr>
+        <w:t>CheckerManager</w:t>
+      </w:r>
+      <w:r>
+        <w:rPr>
+          <w:rFonts w:ascii="Times New Roman" w:hAnsi="Times New Roman" w:cs="Times New Roman"/>
+          <w:sz w:val="28"/>
+          <w:szCs w:val="28"/>
+          <w:lang w:val="ro-RO"/>
+        </w:rPr>
+        <w:t xml:space="preserve">. Acesta va porni fiecare verificator în parte și va centraliza răspunsurile venite pentru a putea executa testul final în care se calculează un scor pe baza căruia se va decide autenticitatea celulei. </w:t>
+      </w:r>
+      <w:r>
+        <w:rPr>
+          <w:rFonts w:ascii="Times New Roman" w:hAnsi="Times New Roman" w:cs="Times New Roman"/>
+          <w:sz w:val="28"/>
+          <w:szCs w:val="28"/>
+          <w:lang w:val="ro-RO"/>
+        </w:rPr>
+        <w:t xml:space="preserve">Testele realizate în cadrul aplicației sunt în număr de </w:t>
+      </w:r>
+      <w:r>
+        <w:rPr>
+          <w:rFonts w:ascii="Times New Roman" w:hAnsi="Times New Roman" w:cs="Times New Roman"/>
+          <w:sz w:val="28"/>
+          <w:szCs w:val="28"/>
+          <w:lang w:val="ro-RO"/>
+        </w:rPr>
+        <w:t>șase</w:t>
+      </w:r>
+      <w:r>
+        <w:rPr>
+          <w:rFonts w:ascii="Times New Roman" w:hAnsi="Times New Roman" w:cs="Times New Roman"/>
+          <w:sz w:val="28"/>
+          <w:szCs w:val="28"/>
+          <w:lang w:val="ro-RO"/>
+        </w:rPr>
+        <w:t>, după cum urmează:</w:t>
+      </w:r>
+    </w:p>
+    <w:p>
+      <w:pPr>
+        <w:pStyle w:val="ListParagraph"/>
+        <w:numPr>
+          <w:ilvl w:val="0"/>
+          <w:numId w:val="31"/>
+        </w:numPr>
+        <w:spacing w:line="240" w:lineRule="auto"/>
+        <w:jc w:val="both"/>
+        <w:rPr>
+          <w:rFonts w:ascii="Times New Roman" w:hAnsi="Times New Roman" w:cs="Times New Roman"/>
+          <w:sz w:val="28"/>
+          <w:szCs w:val="28"/>
+          <w:lang w:val="ro-RO"/>
+        </w:rPr>
+      </w:pPr>
+      <w:r>
+        <w:rPr>
+          <w:rFonts w:ascii="Times New Roman" w:hAnsi="Times New Roman" w:cs="Times New Roman"/>
+          <w:b/>
+          <w:sz w:val="28"/>
+          <w:szCs w:val="28"/>
+          <w:lang w:val="ro-RO"/>
+        </w:rPr>
+        <w:t xml:space="preserve">Testarea consistenței celulei – </w:t>
+      </w:r>
+      <w:r>
+        <w:rPr>
+          <w:rFonts w:ascii="Times New Roman" w:hAnsi="Times New Roman" w:cs="Times New Roman"/>
+          <w:sz w:val="28"/>
+          <w:szCs w:val="28"/>
+          <w:lang w:val="ro-RO"/>
+        </w:rPr>
+        <w:t xml:space="preserve">acest verificator va primi ca parametru obiectul de tip </w:t>
+      </w:r>
+      <w:r>
+        <w:rPr>
+          <w:rFonts w:ascii="Times New Roman" w:hAnsi="Times New Roman" w:cs="Times New Roman"/>
+          <w:i/>
+          <w:sz w:val="28"/>
+          <w:szCs w:val="28"/>
+          <w:lang w:val="ro-RO"/>
+        </w:rPr>
+        <w:t xml:space="preserve">Cell, </w:t>
+      </w:r>
+      <w:r>
+        <w:rPr>
+          <w:rFonts w:ascii="Times New Roman" w:hAnsi="Times New Roman" w:cs="Times New Roman"/>
+          <w:sz w:val="28"/>
+          <w:szCs w:val="28"/>
+          <w:lang w:val="ro-RO"/>
+        </w:rPr>
+        <w:t>ce reprezintă antena la care telefonul este conectat în momentul pornirii testelor și va verifica dacă datele pe care aceasta le furnizează, corespund cu datele pe care aplicația le deține în baza de date online, despre care am discutat în subcapitolul anterior.</w:t>
+      </w:r>
+    </w:p>
+    <w:p>
+      <w:pPr>
+        <w:pStyle w:val="ListParagraph"/>
+        <w:numPr>
+          <w:ilvl w:val="0"/>
+          <w:numId w:val="31"/>
+        </w:numPr>
+        <w:spacing w:line="240" w:lineRule="auto"/>
+        <w:jc w:val="both"/>
+        <w:rPr>
+          <w:rFonts w:ascii="Times New Roman" w:hAnsi="Times New Roman" w:cs="Times New Roman"/>
+          <w:sz w:val="28"/>
+          <w:szCs w:val="28"/>
+          <w:lang w:val="ro-RO"/>
+        </w:rPr>
+      </w:pPr>
+      <w:r>
+        <w:rPr>
+          <w:rFonts w:ascii="Times New Roman" w:hAnsi="Times New Roman" w:cs="Times New Roman"/>
+          <w:b/>
+          <w:sz w:val="28"/>
+          <w:szCs w:val="28"/>
+          <w:lang w:val="ro-RO"/>
+        </w:rPr>
+        <w:t>Testarea puterii semnalului –</w:t>
+      </w:r>
+      <w:r>
+        <w:rPr>
+          <w:rFonts w:ascii="Times New Roman" w:hAnsi="Times New Roman" w:cs="Times New Roman"/>
+          <w:sz w:val="28"/>
+          <w:szCs w:val="28"/>
+          <w:lang w:val="ro-RO"/>
+        </w:rPr>
+        <w:t xml:space="preserve"> în momentul în care telefonul se conectează la o nouă celulă deoarece deține o putere a semnalului mai mare, aplicația înregistrează in baza de date</w:t>
+      </w:r>
+      <w:r>
+        <w:rPr>
+          <w:rFonts w:ascii="Times New Roman" w:hAnsi="Times New Roman" w:cs="Times New Roman"/>
+          <w:sz w:val="28"/>
+          <w:szCs w:val="28"/>
+          <w:lang w:val="ro-RO"/>
+        </w:rPr>
+        <w:t xml:space="preserve"> locală de pe dispozitiv</w:t>
+      </w:r>
+      <w:r>
+        <w:rPr>
+          <w:rFonts w:ascii="Times New Roman" w:hAnsi="Times New Roman" w:cs="Times New Roman"/>
+          <w:sz w:val="28"/>
+          <w:szCs w:val="28"/>
+          <w:lang w:val="ro-RO"/>
+        </w:rPr>
+        <w:t xml:space="preserve"> valoarea puterii, dar numai în cazul în care celula se găsește în baza de date</w:t>
+      </w:r>
+      <w:r>
+        <w:rPr>
+          <w:rFonts w:ascii="Times New Roman" w:hAnsi="Times New Roman" w:cs="Times New Roman"/>
+          <w:sz w:val="28"/>
+          <w:szCs w:val="28"/>
+          <w:lang w:val="ro-RO"/>
+        </w:rPr>
+        <w:t xml:space="preserve"> publică</w:t>
+      </w:r>
+      <w:r>
+        <w:rPr>
+          <w:rFonts w:ascii="Times New Roman" w:hAnsi="Times New Roman" w:cs="Times New Roman"/>
+          <w:sz w:val="28"/>
+          <w:szCs w:val="28"/>
+          <w:lang w:val="ro-RO"/>
+        </w:rPr>
+        <w:t>.</w:t>
+      </w:r>
+      <w:r>
+        <w:rPr>
+          <w:rFonts w:ascii="Times New Roman" w:hAnsi="Times New Roman" w:cs="Times New Roman"/>
+          <w:sz w:val="28"/>
+          <w:szCs w:val="28"/>
+          <w:lang w:val="ro-RO"/>
+        </w:rPr>
+        <w:t xml:space="preserve"> Odată cu începerea testului, toate aceste valori sunt aduse din baza de date, se realizează o medie a acestora și se verifică dacă puterea semnalului celulei curente se află între anumite intervale – media plus/ minus o marjă de eroare.</w:t>
+      </w:r>
+    </w:p>
+    <w:p>
+      <w:pPr>
+        <w:pStyle w:val="ListParagraph"/>
+        <w:numPr>
+          <w:ilvl w:val="0"/>
+          <w:numId w:val="31"/>
+        </w:numPr>
+        <w:spacing w:line="240" w:lineRule="auto"/>
+        <w:jc w:val="both"/>
+        <w:rPr>
+          <w:rFonts w:ascii="Times New Roman" w:hAnsi="Times New Roman" w:cs="Times New Roman"/>
+          <w:sz w:val="28"/>
+          <w:szCs w:val="28"/>
+          <w:lang w:val="ro-RO"/>
+        </w:rPr>
+      </w:pPr>
+      <w:r>
+        <w:rPr>
+          <w:rFonts w:ascii="Times New Roman" w:hAnsi="Times New Roman" w:cs="Times New Roman"/>
+          <w:b/>
+          <w:sz w:val="28"/>
+          <w:szCs w:val="28"/>
+          <w:lang w:val="ro-RO"/>
+        </w:rPr>
+        <w:t>Testarea conectivității –</w:t>
+      </w:r>
+      <w:r>
+        <w:rPr>
+          <w:rFonts w:ascii="Times New Roman" w:hAnsi="Times New Roman" w:cs="Times New Roman"/>
+          <w:sz w:val="28"/>
+          <w:szCs w:val="28"/>
+          <w:lang w:val="ro-RO"/>
+        </w:rPr>
+        <w:t xml:space="preserve"> odată cu începerea acestui test, aplicația pornește datele dispozitivului și oprește orice altă sursă de internet, cum ar fi wifi-ul pentru a trimite un ping către serverul Google. Dacă este primit un răspuns înseamnă că telefonul are conexiune la internet și testul a trecut. Cazul contrar, poate însemna că telefonul nu se poate conecta din cauze ce țin de operatorul de servicii sau că telefonul s-a conectat la un dispozitiv malițios. </w:t>
+      </w:r>
+      <w:r>
+        <w:rPr>
+          <w:rFonts w:ascii="Times New Roman" w:hAnsi="Times New Roman" w:cs="Times New Roman"/>
+          <w:sz w:val="28"/>
+          <w:szCs w:val="28"/>
+          <w:lang w:val="ro-RO"/>
+        </w:rPr>
+        <w:lastRenderedPageBreak/>
+        <w:t>În ambele cazuri, picarea acestui test aduce de la sine semne de întrebare și astfel un scor negativ în cadrul testării finale.</w:t>
+      </w:r>
+    </w:p>
+    <w:p>
+      <w:pPr>
+        <w:pStyle w:val="ListParagraph"/>
+        <w:numPr>
+          <w:ilvl w:val="0"/>
+          <w:numId w:val="31"/>
+        </w:numPr>
+        <w:spacing w:line="240" w:lineRule="auto"/>
+        <w:jc w:val="both"/>
+        <w:rPr>
+          <w:rFonts w:ascii="Times New Roman" w:hAnsi="Times New Roman" w:cs="Times New Roman"/>
+          <w:sz w:val="28"/>
+          <w:szCs w:val="28"/>
+          <w:lang w:val="ro-RO"/>
+        </w:rPr>
+      </w:pPr>
+      <w:r>
+        <w:rPr>
+          <w:rFonts w:ascii="Times New Roman" w:hAnsi="Times New Roman" w:cs="Times New Roman"/>
+          <w:b/>
+          <w:sz w:val="28"/>
+          <w:szCs w:val="28"/>
+          <w:lang w:val="ro-RO"/>
+        </w:rPr>
+        <w:t>Verificarea bazei de date Firebase –</w:t>
+      </w:r>
+      <w:r>
+        <w:rPr>
+          <w:rFonts w:ascii="Times New Roman" w:hAnsi="Times New Roman" w:cs="Times New Roman"/>
+          <w:b/>
+          <w:i/>
+          <w:sz w:val="28"/>
+          <w:szCs w:val="28"/>
+          <w:lang w:val="ro-RO"/>
+        </w:rPr>
+        <w:t xml:space="preserve"> </w:t>
+      </w:r>
+      <w:r>
+        <w:rPr>
+          <w:rFonts w:ascii="Times New Roman" w:hAnsi="Times New Roman" w:cs="Times New Roman"/>
+          <w:sz w:val="28"/>
+          <w:szCs w:val="28"/>
+          <w:lang w:val="ro-RO"/>
+        </w:rPr>
+        <w:t>se verifică dacă telefonul a mai interacționat cu această celulă, ce oferă aceste date și sub ce formă a fost salvată.</w:t>
+      </w:r>
+    </w:p>
+    <w:p>
+      <w:pPr>
+        <w:pStyle w:val="ListParagraph"/>
+        <w:numPr>
+          <w:ilvl w:val="0"/>
+          <w:numId w:val="31"/>
+        </w:numPr>
+        <w:spacing w:line="240" w:lineRule="auto"/>
+        <w:jc w:val="both"/>
+        <w:rPr>
+          <w:rFonts w:ascii="Times New Roman" w:hAnsi="Times New Roman" w:cs="Times New Roman"/>
+          <w:sz w:val="28"/>
+          <w:szCs w:val="28"/>
+          <w:lang w:val="ro-RO"/>
+        </w:rPr>
+      </w:pPr>
+      <w:r>
+        <w:rPr>
+          <w:rFonts w:ascii="Times New Roman" w:hAnsi="Times New Roman" w:cs="Times New Roman"/>
+          <w:b/>
+          <w:sz w:val="28"/>
+          <w:szCs w:val="28"/>
+          <w:lang w:val="ro-RO"/>
+        </w:rPr>
+        <w:t>Verificare</w:t>
+      </w:r>
+      <w:r>
+        <w:rPr>
+          <w:rFonts w:ascii="Times New Roman" w:hAnsi="Times New Roman" w:cs="Times New Roman"/>
+          <w:b/>
+          <w:sz w:val="28"/>
+          <w:szCs w:val="28"/>
+          <w:lang w:val="ro-RO"/>
+        </w:rPr>
+        <w:t>a</w:t>
+      </w:r>
+      <w:r>
+        <w:rPr>
+          <w:rFonts w:ascii="Times New Roman" w:hAnsi="Times New Roman" w:cs="Times New Roman"/>
+          <w:b/>
+          <w:sz w:val="28"/>
+          <w:szCs w:val="28"/>
+          <w:lang w:val="ro-RO"/>
+        </w:rPr>
+        <w:t xml:space="preserve"> bazei de date publice – </w:t>
+      </w:r>
+      <w:r>
+        <w:rPr>
+          <w:rFonts w:ascii="Times New Roman" w:hAnsi="Times New Roman" w:cs="Times New Roman"/>
+          <w:sz w:val="28"/>
+          <w:szCs w:val="28"/>
+          <w:lang w:val="ro-RO"/>
+        </w:rPr>
+        <w:t xml:space="preserve">este verificată baza de date publică prin trimiterea datelor pe care aceasta le cere. În cazul unui </w:t>
+      </w:r>
+      <w:r>
+        <w:rPr>
+          <w:rFonts w:ascii="Times New Roman" w:hAnsi="Times New Roman" w:cs="Times New Roman"/>
+          <w:i/>
+          <w:sz w:val="28"/>
+          <w:szCs w:val="28"/>
+          <w:lang w:val="ro-RO"/>
+        </w:rPr>
+        <w:t xml:space="preserve">IMSI Catcher </w:t>
+      </w:r>
+      <w:r>
+        <w:rPr>
+          <w:rFonts w:ascii="Times New Roman" w:hAnsi="Times New Roman" w:cs="Times New Roman"/>
+          <w:sz w:val="28"/>
+          <w:szCs w:val="28"/>
+          <w:lang w:val="ro-RO"/>
+        </w:rPr>
+        <w:t>datele vor fi diferite față de cele salvate în mod public și astfel răspunsul întors va fi unul negativ.</w:t>
+      </w:r>
+    </w:p>
+    <w:p>
+      <w:pPr>
+        <w:pStyle w:val="ListParagraph"/>
+        <w:numPr>
+          <w:ilvl w:val="0"/>
+          <w:numId w:val="31"/>
+        </w:numPr>
+        <w:spacing w:line="240" w:lineRule="auto"/>
+        <w:jc w:val="both"/>
+        <w:rPr>
+          <w:rFonts w:ascii="Times New Roman" w:hAnsi="Times New Roman" w:cs="Times New Roman"/>
+          <w:sz w:val="28"/>
+          <w:szCs w:val="28"/>
+          <w:lang w:val="ro-RO"/>
+        </w:rPr>
+      </w:pPr>
+      <w:r>
+        <w:rPr>
+          <w:rFonts w:ascii="Times New Roman" w:hAnsi="Times New Roman" w:cs="Times New Roman"/>
+          <w:b/>
+          <w:sz w:val="28"/>
+          <w:szCs w:val="28"/>
+          <w:lang w:val="ro-RO"/>
+        </w:rPr>
+        <w:t xml:space="preserve">Verificarea numărului de vecini – </w:t>
+      </w:r>
+      <w:r>
+        <w:rPr>
+          <w:rFonts w:ascii="Times New Roman" w:hAnsi="Times New Roman" w:cs="Times New Roman"/>
+          <w:sz w:val="28"/>
+          <w:szCs w:val="28"/>
+          <w:lang w:val="ro-RO"/>
+        </w:rPr>
+        <w:t>aplicația folosește bibliotecile puse la dispoziție programatorilor pentru a verifica dacă celula la care este conectat telefonul pune la dispoziție lista cu vecini.</w:t>
+      </w:r>
+      <w:r>
+        <w:rPr>
+          <w:rFonts w:ascii="Times New Roman" w:hAnsi="Times New Roman" w:cs="Times New Roman"/>
+          <w:sz w:val="28"/>
+          <w:szCs w:val="28"/>
+          <w:lang w:val="ro-RO"/>
+        </w:rPr>
+        <w:t xml:space="preserve"> Dacă aceasta este nulă, atunci testul va primi un scor negativ în cazul testării finale.</w:t>
+      </w:r>
+    </w:p>
+    <w:p>
+      <w:pPr>
+        <w:spacing w:line="240" w:lineRule="auto"/>
+        <w:jc w:val="both"/>
+        <w:rPr>
+          <w:rFonts w:ascii="Times New Roman" w:hAnsi="Times New Roman" w:cs="Times New Roman"/>
+          <w:sz w:val="28"/>
+          <w:szCs w:val="28"/>
+          <w:lang w:val="ro-RO"/>
+        </w:rPr>
+      </w:pPr>
+      <w:r>
+        <w:rPr>
+          <w:rFonts w:ascii="Times New Roman" w:hAnsi="Times New Roman" w:cs="Times New Roman"/>
+          <w:sz w:val="28"/>
+          <w:szCs w:val="28"/>
+          <w:lang w:val="ro-RO"/>
+        </w:rPr>
+        <w:tab/>
+        <w:t xml:space="preserve">Testarea finală va prelua toate răspunsurile </w:t>
+      </w:r>
+      <w:r>
+        <w:rPr>
+          <w:rFonts w:ascii="Times New Roman" w:hAnsi="Times New Roman" w:cs="Times New Roman"/>
+          <w:sz w:val="28"/>
+          <w:szCs w:val="28"/>
+          <w:lang w:val="ro-RO"/>
+        </w:rPr>
+        <w:t xml:space="preserve">de la </w:t>
+      </w:r>
+      <w:r>
+        <w:rPr>
+          <w:rFonts w:ascii="Times New Roman" w:hAnsi="Times New Roman" w:cs="Times New Roman"/>
+          <w:i/>
+          <w:sz w:val="28"/>
+          <w:szCs w:val="28"/>
+          <w:lang w:val="ro-RO"/>
+        </w:rPr>
+        <w:t>CheckerManager</w:t>
+      </w:r>
+      <w:r>
+        <w:rPr>
+          <w:rFonts w:ascii="Times New Roman" w:hAnsi="Times New Roman" w:cs="Times New Roman"/>
+          <w:sz w:val="28"/>
+          <w:szCs w:val="28"/>
+          <w:lang w:val="ro-RO"/>
+        </w:rPr>
+        <w:t xml:space="preserve"> ce vor fi centralizate cu ajutorul unui obiect de tip </w:t>
+      </w:r>
+      <w:r>
+        <w:rPr>
+          <w:rFonts w:ascii="Times New Roman" w:hAnsi="Times New Roman" w:cs="Times New Roman"/>
+          <w:i/>
+          <w:sz w:val="28"/>
+          <w:szCs w:val="28"/>
+          <w:lang w:val="ro-RO"/>
+        </w:rPr>
+        <w:t>CheckerResponseManage</w:t>
+      </w:r>
+      <w:r>
+        <w:rPr>
+          <w:rFonts w:ascii="Times New Roman" w:hAnsi="Times New Roman" w:cs="Times New Roman"/>
+          <w:i/>
+          <w:sz w:val="28"/>
+          <w:szCs w:val="28"/>
+          <w:lang w:val="ro-RO"/>
+        </w:rPr>
+        <w:t>r.</w:t>
+      </w:r>
+      <w:r>
+        <w:rPr>
+          <w:rFonts w:ascii="Times New Roman" w:hAnsi="Times New Roman" w:cs="Times New Roman"/>
+          <w:sz w:val="28"/>
+          <w:szCs w:val="28"/>
+          <w:lang w:val="ro-RO"/>
+        </w:rPr>
+        <w:t>Acesta din urmă, va reține fiecare răspuns în parte pe care le va transmite verificatorului final, în momentul începerii testării. Odată cu primirea fiecărui răspuns, testul final va crea un scor pe baza căruia va decide în finalul testării dacă celula la care s-a conectat telefonul este un dispozitiv malițios. Scorul calculat poate fi pozitiv, ceea ce înseamnă ca testele au trecut, sau negativ, fapt din care rezultă o prevalență a testelor picate.</w:t>
+      </w:r>
+    </w:p>
+    <w:p>
+      <w:pPr>
+        <w:spacing w:line="240" w:lineRule="auto"/>
+        <w:jc w:val="both"/>
+        <w:rPr>
+          <w:rFonts w:ascii="Times New Roman" w:hAnsi="Times New Roman" w:cs="Times New Roman"/>
+          <w:sz w:val="28"/>
+          <w:szCs w:val="28"/>
+          <w:lang w:val="ro-RO"/>
+        </w:rPr>
+      </w:pPr>
+      <w:r>
+        <w:rPr>
+          <w:rFonts w:ascii="Times New Roman" w:hAnsi="Times New Roman" w:cs="Times New Roman"/>
+          <w:sz w:val="28"/>
+          <w:szCs w:val="28"/>
+          <w:lang w:val="ro-RO"/>
+        </w:rPr>
+        <w:tab/>
+        <w:t>În continuare vor fi prezentate două diagrame, a cazurilor de utilizare și o schemă logică, ce fac referire stric la modul de operare al aplicației în cazul testelor.</w:t>
+      </w:r>
+      <w:r>
+        <w:rPr>
+          <w:rFonts w:ascii="Times New Roman" w:hAnsi="Times New Roman" w:cs="Times New Roman"/>
+          <w:sz w:val="28"/>
+          <w:szCs w:val="28"/>
+          <w:lang w:val="ro-RO"/>
+        </w:rPr>
+        <w:t xml:space="preserve"> Acestea vor descrie grafic fiecare obiect despre care s-a discutat mai sus, prezentând atât legătura dintre ele cât și </w:t>
+      </w:r>
+      <w:r>
+        <w:rPr>
+          <w:rFonts w:ascii="Times New Roman" w:hAnsi="Times New Roman" w:cs="Times New Roman"/>
+          <w:sz w:val="28"/>
+          <w:szCs w:val="28"/>
+          <w:lang w:val="ro-RO"/>
+        </w:rPr>
+        <w:t>momentul de timp în care acestea vor fi utilizate în cadrul aplicației.</w:t>
+      </w:r>
+      <w:r>
+        <w:rPr>
+          <w:rFonts w:ascii="Times New Roman" w:hAnsi="Times New Roman" w:cs="Times New Roman"/>
+          <w:sz w:val="28"/>
+          <w:szCs w:val="28"/>
+          <w:lang w:val="ro-RO"/>
+        </w:rPr>
+        <w:t xml:space="preserve"> </w:t>
+      </w:r>
+      <w:r>
+        <w:rPr>
+          <w:rFonts w:ascii="Times New Roman" w:hAnsi="Times New Roman" w:cs="Times New Roman"/>
+          <w:sz w:val="28"/>
+          <w:szCs w:val="28"/>
+          <w:lang w:val="ro-RO"/>
+        </w:rPr>
+        <w:t>Diagramele au fost realizate manual cu ajutorul unui site web specializat în crearea de astfel de scheme.</w:t>
+      </w:r>
+    </w:p>
+    <w:p>
+      <w:pPr>
+        <w:spacing w:line="240" w:lineRule="auto"/>
+        <w:jc w:val="center"/>
+        <w:rPr>
+          <w:rFonts w:ascii="Times New Roman" w:hAnsi="Times New Roman" w:cs="Times New Roman"/>
+          <w:sz w:val="28"/>
+          <w:szCs w:val="28"/>
+          <w:lang w:val="ro-RO"/>
+        </w:rPr>
+      </w:pPr>
+      <w:r>
+        <w:rPr>
+          <w:rFonts w:ascii="Times New Roman" w:hAnsi="Times New Roman" w:cs="Times New Roman"/>
+          <w:sz w:val="28"/>
+          <w:szCs w:val="28"/>
+          <w:lang w:val="ro-RO"/>
+        </w:rPr>
+        <w:lastRenderedPageBreak/>
+        <w:pict>
+          <v:shape id="_x0000_i1034" type="#_x0000_t75" style="width:491.25pt;height:609.75pt">
+            <v:imagedata r:id="rId20" o:title="usecase"/>
+          </v:shape>
+        </w:pict>
+      </w:r>
+    </w:p>
+    <w:p>
+      <w:pPr>
+        <w:spacing w:line="240" w:lineRule="auto"/>
+        <w:jc w:val="center"/>
+        <w:rPr>
+          <w:rFonts w:ascii="Times New Roman" w:hAnsi="Times New Roman" w:cs="Times New Roman"/>
+          <w:b/>
+          <w:sz w:val="28"/>
+          <w:szCs w:val="28"/>
+          <w:lang w:val="ro-RO"/>
+        </w:rPr>
+      </w:pPr>
+      <w:r>
+        <w:rPr>
+          <w:rFonts w:ascii="Times New Roman" w:hAnsi="Times New Roman" w:cs="Times New Roman"/>
+          <w:b/>
+          <w:sz w:val="28"/>
+          <w:szCs w:val="28"/>
+          <w:lang w:val="ro-RO"/>
+        </w:rPr>
+        <w:t>Fig. 4.1.2.b: Diagrama cazurilor de utilizare</w:t>
+      </w:r>
+    </w:p>
+    <w:p>
+      <w:pPr>
+        <w:spacing w:line="240" w:lineRule="auto"/>
+        <w:jc w:val="both"/>
+        <w:rPr>
+          <w:rFonts w:ascii="Times New Roman" w:hAnsi="Times New Roman" w:cs="Times New Roman"/>
+          <w:sz w:val="28"/>
+          <w:szCs w:val="28"/>
+          <w:lang w:val="ro-RO"/>
+        </w:rPr>
+      </w:pPr>
+      <w:r>
+        <w:rPr>
+          <w:rFonts w:ascii="Times New Roman" w:hAnsi="Times New Roman" w:cs="Times New Roman"/>
+          <w:sz w:val="28"/>
+          <w:szCs w:val="28"/>
+          <w:lang w:val="ro-RO"/>
+        </w:rPr>
+        <w:lastRenderedPageBreak/>
+        <w:pict>
+          <v:shape id="_x0000_i1033" type="#_x0000_t75" style="width:501pt;height:598.5pt">
+            <v:imagedata r:id="rId21" o:title="schema logica"/>
+          </v:shape>
+        </w:pict>
+      </w:r>
+    </w:p>
+    <w:p>
+      <w:pPr>
+        <w:spacing w:line="240" w:lineRule="auto"/>
+        <w:jc w:val="center"/>
+        <w:rPr>
+          <w:rFonts w:ascii="Times New Roman" w:hAnsi="Times New Roman" w:cs="Times New Roman"/>
+          <w:b/>
+          <w:sz w:val="28"/>
+          <w:szCs w:val="28"/>
+          <w:lang w:val="ro-RO"/>
+        </w:rPr>
+      </w:pPr>
+      <w:r>
+        <w:rPr>
+          <w:rFonts w:ascii="Times New Roman" w:hAnsi="Times New Roman" w:cs="Times New Roman"/>
+          <w:b/>
+          <w:sz w:val="28"/>
+          <w:szCs w:val="28"/>
+          <w:lang w:val="ro-RO"/>
+        </w:rPr>
+        <w:t>Fig. 4.1.2.</w:t>
+      </w:r>
+      <w:r>
+        <w:rPr>
+          <w:rFonts w:ascii="Times New Roman" w:hAnsi="Times New Roman" w:cs="Times New Roman"/>
+          <w:b/>
+          <w:sz w:val="28"/>
+          <w:szCs w:val="28"/>
+          <w:lang w:val="ro-RO"/>
+        </w:rPr>
+        <w:t>c</w:t>
+      </w:r>
+      <w:r>
+        <w:rPr>
+          <w:rFonts w:ascii="Times New Roman" w:hAnsi="Times New Roman" w:cs="Times New Roman"/>
+          <w:b/>
+          <w:sz w:val="28"/>
+          <w:szCs w:val="28"/>
+          <w:lang w:val="ro-RO"/>
+        </w:rPr>
+        <w:t xml:space="preserve">: </w:t>
+      </w:r>
+      <w:r>
+        <w:rPr>
+          <w:rFonts w:ascii="Times New Roman" w:hAnsi="Times New Roman" w:cs="Times New Roman"/>
+          <w:b/>
+          <w:sz w:val="28"/>
+          <w:szCs w:val="28"/>
+          <w:lang w:val="ro-RO"/>
+        </w:rPr>
+        <w:t>Schemă logică ce prezintă efectuarea testelor</w:t>
+      </w:r>
+    </w:p>
+    <w:p>
+      <w:pPr>
+        <w:spacing w:line="240" w:lineRule="auto"/>
+        <w:jc w:val="both"/>
+        <w:rPr>
+          <w:rFonts w:ascii="Times New Roman" w:hAnsi="Times New Roman" w:cs="Times New Roman"/>
+          <w:sz w:val="28"/>
+          <w:szCs w:val="28"/>
+          <w:lang w:val="ro-RO"/>
+        </w:rPr>
+      </w:pPr>
+      <w:r>
+        <w:rPr>
+          <w:rFonts w:ascii="Times New Roman" w:hAnsi="Times New Roman" w:cs="Times New Roman"/>
+          <w:sz w:val="28"/>
+          <w:szCs w:val="28"/>
+          <w:lang w:val="ro-RO"/>
+        </w:rPr>
+        <w:lastRenderedPageBreak/>
+        <w:tab/>
+        <w:t>După cum se poate observa mai sus, în momentul în care utilizatorul deschide aplicația acesta are opțiunea de a porni testul prin intermediul unui meniu, pentru a realiza un test oricând dorește sau opțiunea de testare automată ce este realizată pe un fir secundar de execuție fără să îl deranjeze în utilizarea</w:t>
+      </w:r>
+      <w:r>
+        <w:rPr>
+          <w:rFonts w:ascii="Times New Roman" w:hAnsi="Times New Roman" w:cs="Times New Roman"/>
+          <w:sz w:val="28"/>
+          <w:szCs w:val="28"/>
+          <w:lang w:val="ro-RO"/>
+        </w:rPr>
+        <w:t xml:space="preserve"> celorlalte opțiuni pe care aplicația i le pune la dispoziție</w:t>
+      </w:r>
+      <w:r>
+        <w:rPr>
+          <w:rFonts w:ascii="Times New Roman" w:hAnsi="Times New Roman" w:cs="Times New Roman"/>
+          <w:sz w:val="28"/>
+          <w:szCs w:val="28"/>
+          <w:lang w:val="ro-RO"/>
+        </w:rPr>
+        <w:t>.</w:t>
+      </w:r>
+      <w:r>
+        <w:rPr>
+          <w:rFonts w:ascii="Times New Roman" w:hAnsi="Times New Roman" w:cs="Times New Roman"/>
+          <w:sz w:val="28"/>
+          <w:szCs w:val="28"/>
+          <w:lang w:val="ro-RO"/>
+        </w:rPr>
+        <w:t xml:space="preserve"> Mai mult, ciclu de testare se reia de fiecare dată când telefonul detectează schimbarea celulei pentru a putea verifica orice antenă care intră în contact cu dispozitivul mobil.</w:t>
+      </w:r>
+    </w:p>
+    <w:p>
+      <w:pPr>
+        <w:spacing w:line="240" w:lineRule="auto"/>
+        <w:jc w:val="both"/>
+        <w:rPr>
+          <w:rFonts w:ascii="Times New Roman" w:hAnsi="Times New Roman" w:cs="Times New Roman"/>
+          <w:sz w:val="28"/>
+          <w:szCs w:val="28"/>
+          <w:lang w:val="ro-RO"/>
+        </w:rPr>
+      </w:pPr>
+      <w:r>
+        <w:rPr>
+          <w:rFonts w:ascii="Times New Roman" w:hAnsi="Times New Roman" w:cs="Times New Roman"/>
+          <w:sz w:val="28"/>
+          <w:szCs w:val="28"/>
+          <w:lang w:val="ro-RO"/>
+        </w:rPr>
+        <w:tab/>
+        <w:t>Din punct de vedere vizual ... aici scriu cum este structurat fiecare ecran în parte si pun poze cu ecranele</w:t>
+      </w:r>
+      <w:r>
+        <w:rPr>
+          <w:rFonts w:ascii="Times New Roman" w:hAnsi="Times New Roman" w:cs="Times New Roman"/>
+          <w:sz w:val="28"/>
+          <w:szCs w:val="28"/>
+          <w:lang w:val="ro-RO"/>
+        </w:rPr>
+        <w:t>.</w:t>
+      </w:r>
+    </w:p>
+    <w:p>
+      <w:pPr>
+        <w:spacing w:line="240" w:lineRule="auto"/>
+        <w:jc w:val="both"/>
+        <w:rPr>
+          <w:rFonts w:ascii="Times New Roman" w:hAnsi="Times New Roman" w:cs="Times New Roman"/>
+          <w:sz w:val="28"/>
+          <w:szCs w:val="28"/>
+          <w:lang w:val="ro-RO"/>
+        </w:rPr>
+      </w:pPr>
+      <w:r>
+        <w:rPr>
+          <w:rFonts w:ascii="Times New Roman" w:hAnsi="Times New Roman" w:cs="Times New Roman"/>
+          <w:sz w:val="28"/>
+          <w:szCs w:val="28"/>
+          <w:lang w:val="ro-RO"/>
+        </w:rPr>
+        <w:tab/>
+      </w:r>
+    </w:p>
+    <w:p>
+      <w:pPr>
+        <w:spacing w:line="240" w:lineRule="auto"/>
+        <w:jc w:val="both"/>
+        <w:rPr>
+          <w:rFonts w:ascii="Times New Roman" w:hAnsi="Times New Roman" w:cs="Times New Roman"/>
+          <w:sz w:val="28"/>
+          <w:szCs w:val="28"/>
+          <w:lang w:val="ro-RO"/>
+        </w:rPr>
+      </w:pPr>
+    </w:p>
+    <w:p>
+      <w:pPr>
+        <w:spacing w:line="240" w:lineRule="auto"/>
+        <w:jc w:val="both"/>
+        <w:rPr>
+          <w:rFonts w:ascii="Times New Roman" w:hAnsi="Times New Roman" w:cs="Times New Roman"/>
+          <w:sz w:val="28"/>
+          <w:szCs w:val="28"/>
+          <w:lang w:val="ro-RO"/>
+        </w:rPr>
+      </w:pPr>
+    </w:p>
+    <w:p>
+      <w:pPr>
+        <w:spacing w:line="240" w:lineRule="auto"/>
+        <w:jc w:val="both"/>
+        <w:rPr>
+          <w:rFonts w:ascii="Times New Roman" w:hAnsi="Times New Roman" w:cs="Times New Roman"/>
+          <w:sz w:val="28"/>
+          <w:szCs w:val="28"/>
+          <w:lang w:val="ro-RO"/>
+        </w:rPr>
+      </w:pPr>
+    </w:p>
+    <w:p>
+      <w:pPr>
+        <w:spacing w:line="240" w:lineRule="auto"/>
+        <w:jc w:val="both"/>
+        <w:rPr>
+          <w:rFonts w:ascii="Times New Roman" w:hAnsi="Times New Roman" w:cs="Times New Roman"/>
+          <w:sz w:val="28"/>
+          <w:szCs w:val="28"/>
+          <w:lang w:val="ro-RO"/>
+        </w:rPr>
+      </w:pPr>
+    </w:p>
+    <w:p>
+      <w:pPr>
+        <w:spacing w:line="240" w:lineRule="auto"/>
+        <w:jc w:val="both"/>
+        <w:rPr>
+          <w:rFonts w:ascii="Times New Roman" w:hAnsi="Times New Roman" w:cs="Times New Roman"/>
+          <w:sz w:val="28"/>
+          <w:szCs w:val="28"/>
+          <w:lang w:val="ro-RO"/>
+        </w:rPr>
+      </w:pPr>
+    </w:p>
+    <w:p>
+      <w:pPr>
+        <w:spacing w:line="240" w:lineRule="auto"/>
+        <w:jc w:val="both"/>
+        <w:rPr>
+          <w:rFonts w:ascii="Times New Roman" w:hAnsi="Times New Roman" w:cs="Times New Roman"/>
+          <w:sz w:val="28"/>
+          <w:szCs w:val="28"/>
+          <w:lang w:val="ro-RO"/>
+        </w:rPr>
+      </w:pPr>
+    </w:p>
+    <w:p>
+      <w:pPr>
+        <w:spacing w:line="240" w:lineRule="auto"/>
+        <w:jc w:val="both"/>
+        <w:rPr>
+          <w:rFonts w:ascii="Times New Roman" w:hAnsi="Times New Roman" w:cs="Times New Roman"/>
+          <w:sz w:val="28"/>
+          <w:szCs w:val="28"/>
+          <w:lang w:val="ro-RO"/>
+        </w:rPr>
+      </w:pPr>
+    </w:p>
+    <w:p>
+      <w:pPr>
+        <w:spacing w:line="240" w:lineRule="auto"/>
+        <w:jc w:val="both"/>
+        <w:rPr>
+          <w:rFonts w:ascii="Times New Roman" w:hAnsi="Times New Roman" w:cs="Times New Roman"/>
+          <w:sz w:val="28"/>
+          <w:szCs w:val="28"/>
+          <w:lang w:val="ro-RO"/>
+        </w:rPr>
+      </w:pPr>
+    </w:p>
+    <w:p>
+      <w:pPr>
+        <w:spacing w:line="240" w:lineRule="auto"/>
+        <w:jc w:val="both"/>
+        <w:rPr>
+          <w:rFonts w:ascii="Times New Roman" w:hAnsi="Times New Roman" w:cs="Times New Roman"/>
+          <w:sz w:val="28"/>
+          <w:szCs w:val="28"/>
+          <w:lang w:val="ro-RO"/>
+        </w:rPr>
+      </w:pPr>
+    </w:p>
+    <w:p>
+      <w:pPr>
+        <w:spacing w:line="240" w:lineRule="auto"/>
+        <w:jc w:val="both"/>
+        <w:rPr>
+          <w:rFonts w:ascii="Times New Roman" w:hAnsi="Times New Roman" w:cs="Times New Roman"/>
+          <w:sz w:val="28"/>
+          <w:szCs w:val="28"/>
+          <w:lang w:val="ro-RO"/>
+        </w:rPr>
+      </w:pPr>
+    </w:p>
+    <w:p>
+      <w:pPr>
+        <w:spacing w:line="240" w:lineRule="auto"/>
+        <w:jc w:val="both"/>
+        <w:rPr>
+          <w:rFonts w:ascii="Times New Roman" w:hAnsi="Times New Roman" w:cs="Times New Roman"/>
+          <w:sz w:val="28"/>
+          <w:szCs w:val="28"/>
+          <w:lang w:val="ro-RO"/>
+        </w:rPr>
+      </w:pPr>
+    </w:p>
+    <w:p>
+      <w:pPr>
+        <w:spacing w:line="240" w:lineRule="auto"/>
+        <w:jc w:val="both"/>
+        <w:rPr>
+          <w:rFonts w:ascii="Times New Roman" w:hAnsi="Times New Roman" w:cs="Times New Roman"/>
+          <w:sz w:val="28"/>
+          <w:szCs w:val="28"/>
+          <w:lang w:val="ro-RO"/>
+        </w:rPr>
+      </w:pPr>
+    </w:p>
+    <w:p>
+      <w:pPr>
         <w:spacing w:line="240" w:lineRule="auto"/>
         <w:jc w:val="both"/>
         <w:rPr>
@@ -16819,7 +19234,7 @@
         </w:docPartObj>
       </w:sdtPr>
       <w:sdtContent>
-        <w:bookmarkStart w:id="111" w:name="_Toc39498598" w:displacedByCustomXml="prev"/>
+        <w:bookmarkStart w:id="128" w:name="_Toc39594668" w:displacedByCustomXml="prev"/>
         <w:p>
           <w:pPr>
             <w:pStyle w:val="Heading1"/>
@@ -16846,7 +19261,7 @@
             </w:rPr>
             <w:t>BIBLIOGRAFIE</w:t>
           </w:r>
-          <w:bookmarkEnd w:id="111"/>
+          <w:bookmarkEnd w:id="128"/>
         </w:p>
         <w:p/>
         <w:sdt>
@@ -17337,7 +19752,6 @@
                 <w:rPr>
                   <w:noProof/>
                 </w:rPr>
-                <w:lastRenderedPageBreak/>
                 <w:t xml:space="preserve">12. </w:t>
               </w:r>
               <w:r>
@@ -17380,6 +19794,7 @@
                 <w:rPr>
                   <w:noProof/>
                 </w:rPr>
+                <w:lastRenderedPageBreak/>
                 <w:t xml:space="preserve">13. </w:t>
               </w:r>
               <w:r>
@@ -17542,6 +19957,90 @@
                 </w:rPr>
                 <w:t xml:space="preserve">17. </w:t>
               </w:r>
+              <w:r>
+                <w:rPr>
+                  <w:b/>
+                  <w:bCs/>
+                  <w:noProof/>
+                </w:rPr>
+                <w:t>Apple.</w:t>
+              </w:r>
+              <w:r>
+                <w:rPr>
+                  <w:noProof/>
+                </w:rPr>
+                <w:t xml:space="preserve"> Model-View-Controller. </w:t>
+              </w:r>
+              <w:r>
+                <w:rPr>
+                  <w:i/>
+                  <w:iCs/>
+                  <w:noProof/>
+                </w:rPr>
+                <w:t xml:space="preserve">Apple Deveoper. </w:t>
+              </w:r>
+              <w:r>
+                <w:rPr>
+                  <w:noProof/>
+                </w:rPr>
+                <w:t>[Online] Apple Inc., 04 06, 2018. [Cited: 05 05, 2020.] https://developer.apple.com/library/archive/documentation/General/Conceptual/DevPedia-CocoaCore/MVC.html.</w:t>
+              </w:r>
+            </w:p>
+            <w:p>
+              <w:pPr>
+                <w:pStyle w:val="Bibliography"/>
+                <w:rPr>
+                  <w:noProof/>
+                </w:rPr>
+              </w:pPr>
+              <w:r>
+                <w:rPr>
+                  <w:noProof/>
+                </w:rPr>
+                <w:t xml:space="preserve">18. </w:t>
+              </w:r>
+              <w:r>
+                <w:rPr>
+                  <w:b/>
+                  <w:bCs/>
+                  <w:noProof/>
+                </w:rPr>
+                <w:t>Wikipedia.</w:t>
+              </w:r>
+              <w:r>
+                <w:rPr>
+                  <w:noProof/>
+                </w:rPr>
+                <w:t xml:space="preserve"> Model-view-controller. </w:t>
+              </w:r>
+              <w:r>
+                <w:rPr>
+                  <w:i/>
+                  <w:iCs/>
+                  <w:noProof/>
+                </w:rPr>
+                <w:t xml:space="preserve">Wikipedia. </w:t>
+              </w:r>
+              <w:r>
+                <w:rPr>
+                  <w:noProof/>
+                </w:rPr>
+                <w:t>[Online] Wikipedia, 01 31, 2018. [Cited: 05 05, 2020.] https://ro.wikipedia.org/wiki/Model-view-controller.</w:t>
+              </w:r>
+            </w:p>
+            <w:p>
+              <w:pPr>
+                <w:pStyle w:val="Bibliography"/>
+                <w:rPr>
+                  <w:noProof/>
+                </w:rPr>
+              </w:pPr>
+              <w:r>
+                <w:rPr>
+                  <w:noProof/>
+                </w:rPr>
+                <w:t xml:space="preserve">19. </w:t>
+              </w:r>
             </w:p>
             <w:p>
               <w:pPr>
@@ -17556,7 +20055,7 @@
                   <w:noProof/>
                   <w:lang w:val="ro-RO"/>
                 </w:rPr>
-                <w:t xml:space="preserve">18. </w:t>
+                <w:t xml:space="preserve">20. </w:t>
               </w:r>
               <w:r>
                 <w:rPr>
@@ -17621,8 +20120,8 @@
       </w:pPr>
     </w:p>
     <w:sectPr>
-      <w:headerReference w:type="default" r:id="rId19"/>
-      <w:footerReference w:type="default" r:id="rId20"/>
+      <w:headerReference w:type="default" r:id="rId22"/>
+      <w:footerReference w:type="default" r:id="rId23"/>
       <w:pgSz w:w="12240" w:h="15840"/>
       <w:pgMar w:top="1440" w:right="1440" w:bottom="1440" w:left="1440" w:header="720" w:footer="720" w:gutter="0"/>
       <w:pgNumType w:start="0"/>
@@ -17749,7 +20248,7 @@
                 <w:sz w:val="24"/>
                 <w:szCs w:val="24"/>
               </w:rPr>
-              <w:t>31</w:t>
+              <w:t>13</w:t>
             </w:r>
             <w:r>
               <w:rPr>
@@ -17814,7 +20313,7 @@
                 <w:sz w:val="24"/>
                 <w:szCs w:val="24"/>
               </w:rPr>
-              <w:t>34</w:t>
+              <w:t>41</w:t>
             </w:r>
             <w:r>
               <w:rPr>
@@ -18342,7 +20841,7 @@
               <w:noProof/>
               <w:lang w:val="ro-RO"/>
             </w:rPr>
-            <w:t xml:space="preserve"> (18)</w:t>
+            <w:t xml:space="preserve"> (20)</w:t>
           </w:r>
           <w:r>
             <w:rPr>
@@ -18867,6 +21366,119 @@
     </w:lvl>
   </w:abstractNum>
   <w:abstractNum w:abstractNumId="4">
+    <w:nsid w:val="12587C2D"/>
+    <w:multiLevelType w:val="hybridMultilevel"/>
+    <w:tmpl w:val="1BD63682"/>
+    <w:lvl w:ilvl="0" w:tplc="04090001">
+      <w:start w:val="1"/>
+      <w:numFmt w:val="bullet"/>
+      <w:lvlText w:val=""/>
+      <w:lvlJc w:val="left"/>
+      <w:pPr>
+        <w:ind w:left="720" w:hanging="360"/>
+      </w:pPr>
+      <w:rPr>
+        <w:rFonts w:ascii="Symbol" w:hAnsi="Symbol" w:hint="default"/>
+      </w:rPr>
+    </w:lvl>
+    <w:lvl w:ilvl="1" w:tplc="04090003" w:tentative="1">
+      <w:start w:val="1"/>
+      <w:numFmt w:val="bullet"/>
+      <w:lvlText w:val="o"/>
+      <w:lvlJc w:val="left"/>
+      <w:pPr>
+        <w:ind w:left="1440" w:hanging="360"/>
+      </w:pPr>
+      <w:rPr>
+        <w:rFonts w:ascii="Courier New" w:hAnsi="Courier New" w:cs="Courier New" w:hint="default"/>
+      </w:rPr>
+    </w:lvl>
+    <w:lvl w:ilvl="2" w:tplc="04090005" w:tentative="1">
+      <w:start w:val="1"/>
+      <w:numFmt w:val="bullet"/>
+      <w:lvlText w:val=""/>
+      <w:lvlJc w:val="left"/>
+      <w:pPr>
+        <w:ind w:left="2160" w:hanging="360"/>
+      </w:pPr>
+      <w:rPr>
+        <w:rFonts w:ascii="Wingdings" w:hAnsi="Wingdings" w:hint="default"/>
+      </w:rPr>
+    </w:lvl>
+    <w:lvl w:ilvl="3" w:tplc="04090001" w:tentative="1">
+      <w:start w:val="1"/>
+      <w:numFmt w:val="bullet"/>
+      <w:lvlText w:val=""/>
+      <w:lvlJc w:val="left"/>
+      <w:pPr>
+        <w:ind w:left="2880" w:hanging="360"/>
+      </w:pPr>
+      <w:rPr>
+        <w:rFonts w:ascii="Symbol" w:hAnsi="Symbol" w:hint="default"/>
+      </w:rPr>
+    </w:lvl>
+    <w:lvl w:ilvl="4" w:tplc="04090003" w:tentative="1">
+      <w:start w:val="1"/>
+      <w:numFmt w:val="bullet"/>
+      <w:lvlText w:val="o"/>
+      <w:lvlJc w:val="left"/>
+      <w:pPr>
+        <w:ind w:left="3600" w:hanging="360"/>
+      </w:pPr>
+      <w:rPr>
+        <w:rFonts w:ascii="Courier New" w:hAnsi="Courier New" w:cs="Courier New" w:hint="default"/>
+      </w:rPr>
+    </w:lvl>
+    <w:lvl w:ilvl="5" w:tplc="04090005" w:tentative="1">
+      <w:start w:val="1"/>
+      <w:numFmt w:val="bullet"/>
+      <w:lvlText w:val=""/>
+      <w:lvlJc w:val="left"/>
+      <w:pPr>
+        <w:ind w:left="4320" w:hanging="360"/>
+      </w:pPr>
+      <w:rPr>
+        <w:rFonts w:ascii="Wingdings" w:hAnsi="Wingdings" w:hint="default"/>
+      </w:rPr>
+    </w:lvl>
+    <w:lvl w:ilvl="6" w:tplc="04090001" w:tentative="1">
+      <w:start w:val="1"/>
+      <w:numFmt w:val="bullet"/>
+      <w:lvlText w:val=""/>
+      <w:lvlJc w:val="left"/>
+      <w:pPr>
+        <w:ind w:left="5040" w:hanging="360"/>
+      </w:pPr>
+      <w:rPr>
+        <w:rFonts w:ascii="Symbol" w:hAnsi="Symbol" w:hint="default"/>
+      </w:rPr>
+    </w:lvl>
+    <w:lvl w:ilvl="7" w:tplc="04090003" w:tentative="1">
+      <w:start w:val="1"/>
+      <w:numFmt w:val="bullet"/>
+      <w:lvlText w:val="o"/>
+      <w:lvlJc w:val="left"/>
+      <w:pPr>
+        <w:ind w:left="5760" w:hanging="360"/>
+      </w:pPr>
+      <w:rPr>
+        <w:rFonts w:ascii="Courier New" w:hAnsi="Courier New" w:cs="Courier New" w:hint="default"/>
+      </w:rPr>
+    </w:lvl>
+    <w:lvl w:ilvl="8" w:tplc="04090005" w:tentative="1">
+      <w:start w:val="1"/>
+      <w:numFmt w:val="bullet"/>
+      <w:lvlText w:val=""/>
+      <w:lvlJc w:val="left"/>
+      <w:pPr>
+        <w:ind w:left="6480" w:hanging="360"/>
+      </w:pPr>
+      <w:rPr>
+        <w:rFonts w:ascii="Wingdings" w:hAnsi="Wingdings" w:hint="default"/>
+      </w:rPr>
+    </w:lvl>
+  </w:abstractNum>
+  <w:abstractNum w:abstractNumId="5">
     <w:nsid w:val="191A2745"/>
     <w:multiLevelType w:val="multilevel"/>
     <w:tmpl w:val="1F0EE5A2"/>
@@ -18955,7 +21567,7 @@
       </w:pPr>
     </w:lvl>
   </w:abstractNum>
-  <w:abstractNum w:abstractNumId="5">
+  <w:abstractNum w:abstractNumId="6">
     <w:nsid w:val="1A665FF0"/>
     <w:multiLevelType w:val="multilevel"/>
     <w:tmpl w:val="9120FC1C"/>
@@ -19068,7 +21680,7 @@
       </w:rPr>
     </w:lvl>
   </w:abstractNum>
-  <w:abstractNum w:abstractNumId="6">
+  <w:abstractNum w:abstractNumId="7">
     <w:nsid w:val="22001F52"/>
     <w:multiLevelType w:val="multilevel"/>
     <w:tmpl w:val="9120FC1C"/>
@@ -19181,7 +21793,7 @@
       </w:rPr>
     </w:lvl>
   </w:abstractNum>
-  <w:abstractNum w:abstractNumId="7">
+  <w:abstractNum w:abstractNumId="8">
     <w:nsid w:val="2313395D"/>
     <w:multiLevelType w:val="multilevel"/>
     <w:tmpl w:val="A14A421A"/>
@@ -19297,7 +21909,7 @@
       </w:rPr>
     </w:lvl>
   </w:abstractNum>
-  <w:abstractNum w:abstractNumId="8">
+  <w:abstractNum w:abstractNumId="9">
     <w:nsid w:val="2404682C"/>
     <w:multiLevelType w:val="hybridMultilevel"/>
     <w:tmpl w:val="6C44074C"/>
@@ -19386,7 +21998,7 @@
       </w:pPr>
     </w:lvl>
   </w:abstractNum>
-  <w:abstractNum w:abstractNumId="9">
+  <w:abstractNum w:abstractNumId="10">
     <w:nsid w:val="24796865"/>
     <w:multiLevelType w:val="multilevel"/>
     <w:tmpl w:val="F7FE4C6C"/>
@@ -19475,7 +22087,7 @@
       </w:pPr>
     </w:lvl>
   </w:abstractNum>
-  <w:abstractNum w:abstractNumId="10">
+  <w:abstractNum w:abstractNumId="11">
     <w:nsid w:val="28847DD2"/>
     <w:multiLevelType w:val="multilevel"/>
     <w:tmpl w:val="E5FA383E"/>
@@ -19567,7 +22179,7 @@
       </w:pPr>
     </w:lvl>
   </w:abstractNum>
-  <w:abstractNum w:abstractNumId="11">
+  <w:abstractNum w:abstractNumId="12">
     <w:nsid w:val="30020825"/>
     <w:multiLevelType w:val="multilevel"/>
     <w:tmpl w:val="0409001F"/>
@@ -19653,7 +22265,120 @@
       </w:pPr>
     </w:lvl>
   </w:abstractNum>
-  <w:abstractNum w:abstractNumId="12">
+  <w:abstractNum w:abstractNumId="13">
+    <w:nsid w:val="33835B54"/>
+    <w:multiLevelType w:val="multilevel"/>
+    <w:tmpl w:val="9120FC1C"/>
+    <w:lvl w:ilvl="0">
+      <w:start w:val="1"/>
+      <w:numFmt w:val="decimal"/>
+      <w:lvlText w:val="%1"/>
+      <w:lvlJc w:val="left"/>
+      <w:pPr>
+        <w:ind w:left="360" w:hanging="360"/>
+      </w:pPr>
+      <w:rPr>
+        <w:rFonts w:hint="default"/>
+      </w:rPr>
+    </w:lvl>
+    <w:lvl w:ilvl="1">
+      <w:start w:val="1"/>
+      <w:numFmt w:val="decimal"/>
+      <w:lvlText w:val="%1.%2."/>
+      <w:lvlJc w:val="left"/>
+      <w:pPr>
+        <w:ind w:left="432" w:hanging="432"/>
+      </w:pPr>
+      <w:rPr>
+        <w:rFonts w:hint="default"/>
+      </w:rPr>
+    </w:lvl>
+    <w:lvl w:ilvl="2">
+      <w:start w:val="1"/>
+      <w:numFmt w:val="decimal"/>
+      <w:lvlText w:val="%1.%2.%3."/>
+      <w:lvlJc w:val="left"/>
+      <w:pPr>
+        <w:ind w:left="504" w:hanging="504"/>
+      </w:pPr>
+      <w:rPr>
+        <w:rFonts w:hint="default"/>
+      </w:rPr>
+    </w:lvl>
+    <w:lvl w:ilvl="3">
+      <w:start w:val="1"/>
+      <w:numFmt w:val="decimal"/>
+      <w:lvlText w:val="%1.%2.%3.%4."/>
+      <w:lvlJc w:val="left"/>
+      <w:pPr>
+        <w:ind w:left="1728" w:hanging="648"/>
+      </w:pPr>
+      <w:rPr>
+        <w:rFonts w:hint="default"/>
+      </w:rPr>
+    </w:lvl>
+    <w:lvl w:ilvl="4">
+      <w:start w:val="1"/>
+      <w:numFmt w:val="decimal"/>
+      <w:lvlText w:val="%1.%2.%3.%4.%5."/>
+      <w:lvlJc w:val="left"/>
+      <w:pPr>
+        <w:ind w:left="2232" w:hanging="792"/>
+      </w:pPr>
+      <w:rPr>
+        <w:rFonts w:hint="default"/>
+      </w:rPr>
+    </w:lvl>
+    <w:lvl w:ilvl="5">
+      <w:start w:val="1"/>
+      <w:numFmt w:val="decimal"/>
+      <w:lvlText w:val="%1.%2.%3.%4.%5.%6."/>
+      <w:lvlJc w:val="left"/>
+      <w:pPr>
+        <w:ind w:left="2736" w:hanging="936"/>
+      </w:pPr>
+      <w:rPr>
+        <w:rFonts w:hint="default"/>
+      </w:rPr>
+    </w:lvl>
+    <w:lvl w:ilvl="6">
+      <w:start w:val="1"/>
+      <w:numFmt w:val="decimal"/>
+      <w:lvlText w:val="%1.%2.%3.%4.%5.%6.%7."/>
+      <w:lvlJc w:val="left"/>
+      <w:pPr>
+        <w:ind w:left="3240" w:hanging="1080"/>
+      </w:pPr>
+      <w:rPr>
+        <w:rFonts w:hint="default"/>
+      </w:rPr>
+    </w:lvl>
+    <w:lvl w:ilvl="7">
+      <w:start w:val="1"/>
+      <w:numFmt w:val="decimal"/>
+      <w:lvlText w:val="%1.%2.%3.%4.%5.%6.%7.%8."/>
+      <w:lvlJc w:val="left"/>
+      <w:pPr>
+        <w:ind w:left="3744" w:hanging="1224"/>
+      </w:pPr>
+      <w:rPr>
+        <w:rFonts w:hint="default"/>
+      </w:rPr>
+    </w:lvl>
+    <w:lvl w:ilvl="8">
+      <w:start w:val="1"/>
+      <w:numFmt w:val="decimal"/>
+      <w:lvlText w:val="%1.%2.%3.%4.%5.%6.%7.%8.%9."/>
+      <w:lvlJc w:val="left"/>
+      <w:pPr>
+        <w:ind w:left="4320" w:hanging="1440"/>
+      </w:pPr>
+      <w:rPr>
+        <w:rFonts w:hint="default"/>
+      </w:rPr>
+    </w:lvl>
+  </w:abstractNum>
+  <w:abstractNum w:abstractNumId="14">
     <w:nsid w:val="352F098E"/>
     <w:multiLevelType w:val="hybridMultilevel"/>
     <w:tmpl w:val="87926900"/>
@@ -19766,7 +22491,7 @@
       </w:rPr>
     </w:lvl>
   </w:abstractNum>
-  <w:abstractNum w:abstractNumId="13">
+  <w:abstractNum w:abstractNumId="15">
     <w:nsid w:val="3639662A"/>
     <w:multiLevelType w:val="hybridMultilevel"/>
     <w:tmpl w:val="52B2D5CA"/>
@@ -19879,7 +22604,7 @@
       </w:rPr>
     </w:lvl>
   </w:abstractNum>
-  <w:abstractNum w:abstractNumId="14">
+  <w:abstractNum w:abstractNumId="16">
     <w:nsid w:val="38C52615"/>
     <w:multiLevelType w:val="hybridMultilevel"/>
     <w:tmpl w:val="7C345EA4"/>
@@ -19992,7 +22717,7 @@
       </w:rPr>
     </w:lvl>
   </w:abstractNum>
-  <w:abstractNum w:abstractNumId="15">
+  <w:abstractNum w:abstractNumId="17">
     <w:nsid w:val="48453026"/>
     <w:multiLevelType w:val="hybridMultilevel"/>
     <w:tmpl w:val="B7D027A2"/>
@@ -20081,7 +22806,7 @@
       </w:pPr>
     </w:lvl>
   </w:abstractNum>
-  <w:abstractNum w:abstractNumId="16">
+  <w:abstractNum w:abstractNumId="18">
     <w:nsid w:val="491F7E7D"/>
     <w:multiLevelType w:val="multilevel"/>
     <w:tmpl w:val="9120FC1C"/>
@@ -20194,7 +22919,7 @@
       </w:rPr>
     </w:lvl>
   </w:abstractNum>
-  <w:abstractNum w:abstractNumId="17">
+  <w:abstractNum w:abstractNumId="19">
     <w:nsid w:val="4A090099"/>
     <w:multiLevelType w:val="hybridMultilevel"/>
     <w:tmpl w:val="2C58B6F8"/>
@@ -20307,7 +23032,7 @@
       </w:rPr>
     </w:lvl>
   </w:abstractNum>
-  <w:abstractNum w:abstractNumId="18">
+  <w:abstractNum w:abstractNumId="20">
     <w:nsid w:val="4B123378"/>
     <w:multiLevelType w:val="multilevel"/>
     <w:tmpl w:val="0409001F"/>
@@ -20393,7 +23118,7 @@
       </w:pPr>
     </w:lvl>
   </w:abstractNum>
-  <w:abstractNum w:abstractNumId="19">
+  <w:abstractNum w:abstractNumId="21">
     <w:nsid w:val="515E5458"/>
     <w:multiLevelType w:val="multilevel"/>
     <w:tmpl w:val="F7FE4C6C"/>
@@ -20482,7 +23207,120 @@
       </w:pPr>
     </w:lvl>
   </w:abstractNum>
-  <w:abstractNum w:abstractNumId="20">
+  <w:abstractNum w:abstractNumId="22">
+    <w:nsid w:val="575B00F0"/>
+    <w:multiLevelType w:val="multilevel"/>
+    <w:tmpl w:val="9120FC1C"/>
+    <w:lvl w:ilvl="0">
+      <w:start w:val="1"/>
+      <w:numFmt w:val="decimal"/>
+      <w:lvlText w:val="%1"/>
+      <w:lvlJc w:val="left"/>
+      <w:pPr>
+        <w:ind w:left="360" w:hanging="360"/>
+      </w:pPr>
+      <w:rPr>
+        <w:rFonts w:hint="default"/>
+      </w:rPr>
+    </w:lvl>
+    <w:lvl w:ilvl="1">
+      <w:start w:val="1"/>
+      <w:numFmt w:val="decimal"/>
+      <w:lvlText w:val="%1.%2."/>
+      <w:lvlJc w:val="left"/>
+      <w:pPr>
+        <w:ind w:left="432" w:hanging="432"/>
+      </w:pPr>
+      <w:rPr>
+        <w:rFonts w:hint="default"/>
+      </w:rPr>
+    </w:lvl>
+    <w:lvl w:ilvl="2">
+      <w:start w:val="1"/>
+      <w:numFmt w:val="decimal"/>
+      <w:lvlText w:val="%1.%2.%3."/>
+      <w:lvlJc w:val="left"/>
+      <w:pPr>
+        <w:ind w:left="504" w:hanging="504"/>
+      </w:pPr>
+      <w:rPr>
+        <w:rFonts w:hint="default"/>
+      </w:rPr>
+    </w:lvl>
+    <w:lvl w:ilvl="3">
+      <w:start w:val="1"/>
+      <w:numFmt w:val="decimal"/>
+      <w:lvlText w:val="%1.%2.%3.%4."/>
+      <w:lvlJc w:val="left"/>
+      <w:pPr>
+        <w:ind w:left="1728" w:hanging="648"/>
+      </w:pPr>
+      <w:rPr>
+        <w:rFonts w:hint="default"/>
+      </w:rPr>
+    </w:lvl>
+    <w:lvl w:ilvl="4">
+      <w:start w:val="1"/>
+      <w:numFmt w:val="decimal"/>
+      <w:lvlText w:val="%1.%2.%3.%4.%5."/>
+      <w:lvlJc w:val="left"/>
+      <w:pPr>
+        <w:ind w:left="2232" w:hanging="792"/>
+      </w:pPr>
+      <w:rPr>
+        <w:rFonts w:hint="default"/>
+      </w:rPr>
+    </w:lvl>
+    <w:lvl w:ilvl="5">
+      <w:start w:val="1"/>
+      <w:numFmt w:val="decimal"/>
+      <w:lvlText w:val="%1.%2.%3.%4.%5.%6."/>
+      <w:lvlJc w:val="left"/>
+      <w:pPr>
+        <w:ind w:left="2736" w:hanging="936"/>
+      </w:pPr>
+      <w:rPr>
+        <w:rFonts w:hint="default"/>
+      </w:rPr>
+    </w:lvl>
+    <w:lvl w:ilvl="6">
+      <w:start w:val="1"/>
+      <w:numFmt w:val="decimal"/>
+      <w:lvlText w:val="%1.%2.%3.%4.%5.%6.%7."/>
+      <w:lvlJc w:val="left"/>
+      <w:pPr>
+        <w:ind w:left="3240" w:hanging="1080"/>
+      </w:pPr>
+      <w:rPr>
+        <w:rFonts w:hint="default"/>
+      </w:rPr>
+    </w:lvl>
+    <w:lvl w:ilvl="7">
+      <w:start w:val="1"/>
+      <w:numFmt w:val="decimal"/>
+      <w:lvlText w:val="%1.%2.%3.%4.%5.%6.%7.%8."/>
+      <w:lvlJc w:val="left"/>
+      <w:pPr>
+        <w:ind w:left="3744" w:hanging="1224"/>
+      </w:pPr>
+      <w:rPr>
+        <w:rFonts w:hint="default"/>
+      </w:rPr>
+    </w:lvl>
+    <w:lvl w:ilvl="8">
+      <w:start w:val="1"/>
+      <w:numFmt w:val="decimal"/>
+      <w:lvlText w:val="%1.%2.%3.%4.%5.%6.%7.%8.%9."/>
+      <w:lvlJc w:val="left"/>
+      <w:pPr>
+        <w:ind w:left="4320" w:hanging="1440"/>
+      </w:pPr>
+      <w:rPr>
+        <w:rFonts w:hint="default"/>
+      </w:rPr>
+    </w:lvl>
+  </w:abstractNum>
+  <w:abstractNum w:abstractNumId="23">
     <w:nsid w:val="5F8C52BA"/>
     <w:multiLevelType w:val="hybridMultilevel"/>
     <w:tmpl w:val="D2F0BA48"/>
@@ -20595,7 +23433,7 @@
       </w:rPr>
     </w:lvl>
   </w:abstractNum>
-  <w:abstractNum w:abstractNumId="21">
+  <w:abstractNum w:abstractNumId="24">
     <w:nsid w:val="6023704A"/>
     <w:multiLevelType w:val="multilevel"/>
     <w:tmpl w:val="1F0EE5A2"/>
@@ -20684,7 +23522,7 @@
       </w:pPr>
     </w:lvl>
   </w:abstractNum>
-  <w:abstractNum w:abstractNumId="22">
+  <w:abstractNum w:abstractNumId="25">
     <w:nsid w:val="66C144CD"/>
     <w:multiLevelType w:val="multilevel"/>
     <w:tmpl w:val="F7FE4C6C"/>
@@ -20773,7 +23611,7 @@
       </w:pPr>
     </w:lvl>
   </w:abstractNum>
-  <w:abstractNum w:abstractNumId="23">
+  <w:abstractNum w:abstractNumId="26">
     <w:nsid w:val="672D6A19"/>
     <w:multiLevelType w:val="multilevel"/>
     <w:tmpl w:val="A14A421A"/>
@@ -20889,7 +23727,7 @@
       </w:rPr>
     </w:lvl>
   </w:abstractNum>
-  <w:abstractNum w:abstractNumId="24">
+  <w:abstractNum w:abstractNumId="27">
     <w:nsid w:val="6E0C075E"/>
     <w:multiLevelType w:val="multilevel"/>
     <w:tmpl w:val="9120FC1C"/>
@@ -21002,7 +23840,7 @@
       </w:rPr>
     </w:lvl>
   </w:abstractNum>
-  <w:abstractNum w:abstractNumId="25">
+  <w:abstractNum w:abstractNumId="28">
     <w:nsid w:val="6E0D499B"/>
     <w:multiLevelType w:val="multilevel"/>
     <w:tmpl w:val="F7FE4C6C"/>
@@ -21091,7 +23929,7 @@
       </w:pPr>
     </w:lvl>
   </w:abstractNum>
-  <w:abstractNum w:abstractNumId="26">
+  <w:abstractNum w:abstractNumId="29">
     <w:nsid w:val="778C0850"/>
     <w:multiLevelType w:val="multilevel"/>
     <w:tmpl w:val="9120FC1C"/>
@@ -21204,7 +24042,7 @@
       </w:rPr>
     </w:lvl>
   </w:abstractNum>
-  <w:abstractNum w:abstractNumId="27">
+  <w:abstractNum w:abstractNumId="30">
     <w:nsid w:val="77C64611"/>
     <w:multiLevelType w:val="multilevel"/>
     <w:tmpl w:val="E5FA383E"/>
@@ -21297,49 +24135,49 @@
     </w:lvl>
   </w:abstractNum>
   <w:num w:numId="1">
-    <w:abstractNumId w:val="26"/>
+    <w:abstractNumId w:val="29"/>
   </w:num>
   <w:num w:numId="2">
-    <w:abstractNumId w:val="11"/>
+    <w:abstractNumId w:val="12"/>
   </w:num>
   <w:num w:numId="3">
-    <w:abstractNumId w:val="18"/>
+    <w:abstractNumId w:val="20"/>
   </w:num>
   <w:num w:numId="4">
-    <w:abstractNumId w:val="4"/>
+    <w:abstractNumId w:val="5"/>
   </w:num>
   <w:num w:numId="5">
-    <w:abstractNumId w:val="21"/>
+    <w:abstractNumId w:val="24"/>
   </w:num>
   <w:num w:numId="6">
-    <w:abstractNumId w:val="9"/>
+    <w:abstractNumId w:val="10"/>
   </w:num>
   <w:num w:numId="7">
     <w:abstractNumId w:val="0"/>
   </w:num>
   <w:num w:numId="8">
-    <w:abstractNumId w:val="27"/>
+    <w:abstractNumId w:val="30"/>
   </w:num>
   <w:num w:numId="9">
-    <w:abstractNumId w:val="15"/>
+    <w:abstractNumId w:val="17"/>
   </w:num>
   <w:num w:numId="10">
-    <w:abstractNumId w:val="22"/>
+    <w:abstractNumId w:val="25"/>
   </w:num>
   <w:num w:numId="11">
-    <w:abstractNumId w:val="10"/>
+    <w:abstractNumId w:val="11"/>
   </w:num>
   <w:num w:numId="12">
-    <w:abstractNumId w:val="7"/>
+    <w:abstractNumId w:val="8"/>
   </w:num>
   <w:num w:numId="13">
-    <w:abstractNumId w:val="19"/>
+    <w:abstractNumId w:val="21"/>
   </w:num>
   <w:num w:numId="14">
-    <w:abstractNumId w:val="25"/>
+    <w:abstractNumId w:val="28"/>
   </w:num>
   <w:num w:numId="15">
-    <w:abstractNumId w:val="14"/>
+    <w:abstractNumId w:val="16"/>
   </w:num>
   <w:num w:numId="16">
     <w:abstractNumId w:val="3"/>
@@ -21348,37 +24186,46 @@
     <w:abstractNumId w:val="2"/>
   </w:num>
   <w:num w:numId="18">
-    <w:abstractNumId w:val="5"/>
+    <w:abstractNumId w:val="6"/>
   </w:num>
   <w:num w:numId="19">
-    <w:abstractNumId w:val="24"/>
+    <w:abstractNumId w:val="27"/>
   </w:num>
   <w:num w:numId="20">
-    <w:abstractNumId w:val="16"/>
+    <w:abstractNumId w:val="18"/>
   </w:num>
   <w:num w:numId="21">
-    <w:abstractNumId w:val="23"/>
+    <w:abstractNumId w:val="26"/>
   </w:num>
   <w:num w:numId="22">
     <w:abstractNumId w:val="1"/>
   </w:num>
   <w:num w:numId="23">
-    <w:abstractNumId w:val="8"/>
+    <w:abstractNumId w:val="9"/>
   </w:num>
   <w:num w:numId="24">
-    <w:abstractNumId w:val="6"/>
+    <w:abstractNumId w:val="7"/>
   </w:num>
   <w:num w:numId="25">
-    <w:abstractNumId w:val="20"/>
+    <w:abstractNumId w:val="23"/>
   </w:num>
   <w:num w:numId="26">
-    <w:abstractNumId w:val="12"/>
+    <w:abstractNumId w:val="14"/>
   </w:num>
   <w:num w:numId="27">
-    <w:abstractNumId w:val="17"/>
+    <w:abstractNumId w:val="19"/>
   </w:num>
   <w:num w:numId="28">
+    <w:abstractNumId w:val="15"/>
+  </w:num>
+  <w:num w:numId="29">
+    <w:abstractNumId w:val="22"/>
+  </w:num>
+  <w:num w:numId="30">
     <w:abstractNumId w:val="13"/>
+  </w:num>
+  <w:num w:numId="31">
+    <w:abstractNumId w:val="4"/>
   </w:num>
 </w:numbering>
 </file>
@@ -22089,6 +24936,309 @@
 </w:styles>
 </file>
 
+<file path=word/glossary/document.xml><?xml version="1.0" encoding="utf-8"?>
+<w:glossaryDocument xmlns:ve="http://schemas.openxmlformats.org/markup-compatibility/2006" xmlns:o="urn:schemas-microsoft-com:office:office" xmlns:r="http://schemas.openxmlformats.org/officeDocument/2006/relationships" xmlns:m="http://schemas.openxmlformats.org/officeDocument/2006/math" xmlns:v="urn:schemas-microsoft-com:vml" xmlns:wp="http://schemas.openxmlformats.org/drawingml/2006/wordprocessingDrawing" xmlns:w10="urn:schemas-microsoft-com:office:word" xmlns:w="http://schemas.openxmlformats.org/wordprocessingml/2006/main" xmlns:wne="http://schemas.microsoft.com/office/word/2006/wordml">
+  <w:docParts/>
+</w:glossaryDocument>
+</file>
+
+<file path=word/glossary/fontTable.xml><?xml version="1.0" encoding="utf-8"?>
+<w:fonts xmlns:r="http://schemas.openxmlformats.org/officeDocument/2006/relationships" xmlns:w="http://schemas.openxmlformats.org/wordprocessingml/2006/main">
+  <w:font w:name="Times New Roman">
+    <w:panose1 w:val="02020603050405020304"/>
+    <w:charset w:val="00"/>
+    <w:family w:val="roman"/>
+    <w:pitch w:val="variable"/>
+    <w:sig w:usb0="E0002EFF" w:usb1="C000785B" w:usb2="00000009" w:usb3="00000000" w:csb0="000001FF" w:csb1="00000000"/>
+  </w:font>
+  <w:font w:name="Symbol">
+    <w:panose1 w:val="05050102010706020507"/>
+    <w:charset w:val="02"/>
+    <w:family w:val="roman"/>
+    <w:pitch w:val="variable"/>
+    <w:sig w:usb0="00000000" w:usb1="10000000" w:usb2="00000000" w:usb3="00000000" w:csb0="80000000" w:csb1="00000000"/>
+  </w:font>
+  <w:font w:name="Courier New">
+    <w:panose1 w:val="02070309020205020404"/>
+    <w:charset w:val="00"/>
+    <w:family w:val="modern"/>
+    <w:pitch w:val="fixed"/>
+    <w:sig w:usb0="E0002EFF" w:usb1="C0007843" w:usb2="00000009" w:usb3="00000000" w:csb0="000001FF" w:csb1="00000000"/>
+  </w:font>
+  <w:font w:name="Wingdings">
+    <w:panose1 w:val="05000000000000000000"/>
+    <w:charset w:val="02"/>
+    <w:family w:val="auto"/>
+    <w:pitch w:val="variable"/>
+    <w:sig w:usb0="00000000" w:usb1="10000000" w:usb2="00000000" w:usb3="00000000" w:csb0="80000000" w:csb1="00000000"/>
+  </w:font>
+  <w:font w:name="Calibri">
+    <w:panose1 w:val="020F0502020204030204"/>
+    <w:charset w:val="00"/>
+    <w:family w:val="swiss"/>
+    <w:pitch w:val="variable"/>
+    <w:sig w:usb0="E4002EFF" w:usb1="C000247B" w:usb2="00000009" w:usb3="00000000" w:csb0="000001FF" w:csb1="00000000"/>
+  </w:font>
+  <w:font w:name="Cambria">
+    <w:panose1 w:val="02040503050406030204"/>
+    <w:charset w:val="00"/>
+    <w:family w:val="roman"/>
+    <w:pitch w:val="variable"/>
+    <w:sig w:usb0="E00006FF" w:usb1="420024FF" w:usb2="02000000" w:usb3="00000000" w:csb0="0000019F" w:csb1="00000000"/>
+  </w:font>
+  <w:font w:name="Tahoma">
+    <w:panose1 w:val="020B0604030504040204"/>
+    <w:charset w:val="00"/>
+    <w:family w:val="swiss"/>
+    <w:pitch w:val="variable"/>
+    <w:sig w:usb0="E1002EFF" w:usb1="C000605B" w:usb2="00000029" w:usb3="00000000" w:csb0="000101FF" w:csb1="00000000"/>
+  </w:font>
+  <w:font w:name="TimesNewRomanPSMT">
+    <w:altName w:val="Times New Roman"/>
+    <w:panose1 w:val="00000000000000000000"/>
+    <w:charset w:val="EE"/>
+    <w:family w:val="auto"/>
+    <w:notTrueType/>
+    <w:pitch w:val="default"/>
+    <w:sig w:usb0="00000005" w:usb1="00000000" w:usb2="00000000" w:usb3="00000000" w:csb0="00000002" w:csb1="00000000"/>
+  </w:font>
+</w:fonts>
+</file>
+
+<file path=word/glossary/settings.xml><?xml version="1.0" encoding="utf-8"?>
+<w:settings xmlns:o="urn:schemas-microsoft-com:office:office" xmlns:r="http://schemas.openxmlformats.org/officeDocument/2006/relationships" xmlns:m="http://schemas.openxmlformats.org/officeDocument/2006/math" xmlns:v="urn:schemas-microsoft-com:vml" xmlns:w10="urn:schemas-microsoft-com:office:word" xmlns:w="http://schemas.openxmlformats.org/wordprocessingml/2006/main" xmlns:sl="http://schemas.openxmlformats.org/schemaLibrary/2006/main">
+  <w:view w:val="normal"/>
+  <w:defaultTabStop w:val="720"/>
+  <w:characterSpacingControl w:val="doNotCompress"/>
+  <w:compat>
+    <w:useFELayout/>
+  </w:compat>
+  <w:rsids>
+    <w:rsidRoot w:val="00647B44"/>
+    <w:rsid w:val="00647B44"/>
+    <w:rsid w:val="00D75680"/>
+  </w:rsids>
+  <m:mathPr>
+    <m:mathFont m:val="Cambria Math"/>
+    <m:brkBin m:val="before"/>
+    <m:brkBinSub m:val="--"/>
+    <m:smallFrac m:val="off"/>
+    <m:dispDef/>
+    <m:lMargin m:val="0"/>
+    <m:rMargin m:val="0"/>
+    <m:defJc m:val="centerGroup"/>
+    <m:wrapIndent m:val="1440"/>
+    <m:intLim m:val="subSup"/>
+    <m:naryLim m:val="undOvr"/>
+  </m:mathPr>
+  <w:themeFontLang w:val="en-US"/>
+  <w:clrSchemeMapping w:bg1="light1" w:t1="dark1" w:bg2="light2" w:t2="dark2" w:accent1="accent1" w:accent2="accent2" w:accent3="accent3" w:accent4="accent4" w:accent5="accent5" w:accent6="accent6" w:hyperlink="hyperlink" w:followedHyperlink="followedHyperlink"/>
+  <w:decimalSymbol w:val="."/>
+  <w:listSeparator w:val=","/>
+</w:settings>
+</file>
+
+<file path=word/glossary/styles.xml><?xml version="1.0" encoding="utf-8"?>
+<w:styles xmlns:r="http://schemas.openxmlformats.org/officeDocument/2006/relationships" xmlns:w="http://schemas.openxmlformats.org/wordprocessingml/2006/main">
+  <w:docDefaults>
+    <w:rPrDefault>
+      <w:rPr>
+        <w:rFonts w:asciiTheme="minorHAnsi" w:eastAsiaTheme="minorEastAsia" w:hAnsiTheme="minorHAnsi" w:cstheme="minorBidi"/>
+        <w:sz w:val="22"/>
+        <w:szCs w:val="22"/>
+        <w:lang w:val="en-US" w:eastAsia="en-US" w:bidi="ar-SA"/>
+      </w:rPr>
+    </w:rPrDefault>
+    <w:pPrDefault>
+      <w:pPr>
+        <w:spacing w:after="200" w:line="276" w:lineRule="auto"/>
+      </w:pPr>
+    </w:pPrDefault>
+  </w:docDefaults>
+  <w:latentStyles w:defLockedState="0" w:defUIPriority="99" w:defSemiHidden="1" w:defUnhideWhenUsed="1" w:defQFormat="0" w:count="267">
+    <w:lsdException w:name="Normal" w:semiHidden="0" w:uiPriority="0" w:unhideWhenUsed="0" w:qFormat="1"/>
+    <w:lsdException w:name="heading 1" w:semiHidden="0" w:uiPriority="9" w:unhideWhenUsed="0" w:qFormat="1"/>
+    <w:lsdException w:name="heading 2" w:uiPriority="9" w:qFormat="1"/>
+    <w:lsdException w:name="heading 3" w:uiPriority="9" w:qFormat="1"/>
+    <w:lsdException w:name="heading 4" w:uiPriority="9" w:qFormat="1"/>
+    <w:lsdException w:name="heading 5" w:uiPriority="9" w:qFormat="1"/>
+    <w:lsdException w:name="heading 6" w:uiPriority="9" w:qFormat="1"/>
+    <w:lsdException w:name="heading 7" w:uiPriority="9" w:qFormat="1"/>
+    <w:lsdException w:name="heading 8" w:uiPriority="9" w:qFormat="1"/>
+    <w:lsdException w:name="heading 9" w:uiPriority="9" w:qFormat="1"/>
+    <w:lsdException w:name="toc 1" w:uiPriority="39"/>
+    <w:lsdException w:name="toc 2" w:uiPriority="39"/>
+    <w:lsdException w:name="toc 3" w:uiPriority="39"/>
+    <w:lsdException w:name="toc 4" w:uiPriority="39"/>
+    <w:lsdException w:name="toc 5" w:uiPriority="39"/>
+    <w:lsdException w:name="toc 6" w:uiPriority="39"/>
+    <w:lsdException w:name="toc 7" w:uiPriority="39"/>
+    <w:lsdException w:name="toc 8" w:uiPriority="39"/>
+    <w:lsdException w:name="toc 9" w:uiPriority="39"/>
+    <w:lsdException w:name="caption" w:uiPriority="35" w:qFormat="1"/>
+    <w:lsdException w:name="Title" w:semiHidden="0" w:uiPriority="10" w:unhideWhenUsed="0" w:qFormat="1"/>
+    <w:lsdException w:name="Default Paragraph Font" w:uiPriority="1"/>
+    <w:lsdException w:name="Subtitle" w:semiHidden="0" w:uiPriority="11" w:unhideWhenUsed="0" w:qFormat="1"/>
+    <w:lsdException w:name="Strong" w:semiHidden="0" w:uiPriority="22" w:unhideWhenUsed="0" w:qFormat="1"/>
+    <w:lsdException w:name="Emphasis" w:semiHidden="0" w:uiPriority="20" w:unhideWhenUsed="0" w:qFormat="1"/>
+    <w:lsdException w:name="Table Grid" w:semiHidden="0" w:uiPriority="59" w:unhideWhenUsed="0"/>
+    <w:lsdException w:name="Placeholder Text" w:unhideWhenUsed="0"/>
+    <w:lsdException w:name="No Spacing" w:semiHidden="0" w:uiPriority="1" w:unhideWhenUsed="0" w:qFormat="1"/>
+    <w:lsdException w:name="Light Shading" w:semiHidden="0" w:uiPriority="60" w:unhideWhenUsed="0"/>
+    <w:lsdException w:name="Light List" w:semiHidden="0" w:uiPriority="61" w:unhideWhenUsed="0"/>
+    <w:lsdException w:name="Light Grid" w:semiHidden="0" w:uiPriority="62" w:unhideWhenUsed="0"/>
+    <w:lsdException w:name="Medium Shading 1" w:semiHidden="0" w:uiPriority="63" w:unhideWhenUsed="0"/>
+    <w:lsdException w:name="Medium Shading 2" w:semiHidden="0" w:uiPriority="64" w:unhideWhenUsed="0"/>
+    <w:lsdException w:name="Medium List 1" w:semiHidden="0" w:uiPriority="65" w:unhideWhenUsed="0"/>
+    <w:lsdException w:name="Medium List 2" w:semiHidden="0" w:uiPriority="66" w:unhideWhenUsed="0"/>
+    <w:lsdException w:name="Medium Grid 1" w:semiHidden="0" w:uiPriority="67" w:unhideWhenUsed="0"/>
+    <w:lsdException w:name="Medium Grid 2" w:semiHidden="0" w:uiPriority="68" w:unhideWhenUsed="0"/>
+    <w:lsdException w:name="Medium Grid 3" w:semiHidden="0" w:uiPriority="69" w:unhideWhenUsed="0"/>
+    <w:lsdException w:name="Dark List" w:semiHidden="0" w:uiPriority="70" w:unhideWhenUsed="0"/>
+    <w:lsdException w:name="Colorful Shading" w:semiHidden="0" w:uiPriority="71" w:unhideWhenUsed="0"/>
+    <w:lsdException w:name="Colorful List" w:semiHidden="0" w:uiPriority="72" w:unhideWhenUsed="0"/>
+    <w:lsdException w:name="Colorful Grid" w:semiHidden="0" w:uiPriority="73" w:unhideWhenUsed="0"/>
+    <w:lsdException w:name="Light Shading Accent 1" w:semiHidden="0" w:uiPriority="60" w:unhideWhenUsed="0"/>
+    <w:lsdException w:name="Light List Accent 1" w:semiHidden="0" w:uiPriority="61" w:unhideWhenUsed="0"/>
+    <w:lsdException w:name="Light Grid Accent 1" w:semiHidden="0" w:uiPriority="62" w:unhideWhenUsed="0"/>
+    <w:lsdException w:name="Medium Shading 1 Accent 1" w:semiHidden="0" w:uiPriority="63" w:unhideWhenUsed="0"/>
+    <w:lsdException w:name="Medium Shading 2 Accent 1" w:semiHidden="0" w:uiPriority="64" w:unhideWhenUsed="0"/>
+    <w:lsdException w:name="Medium List 1 Accent 1" w:semiHidden="0" w:uiPriority="65" w:unhideWhenUsed="0"/>
+    <w:lsdException w:name="Revision" w:unhideWhenUsed="0"/>
+    <w:lsdException w:name="List Paragraph" w:semiHidden="0" w:uiPriority="34" w:unhideWhenUsed="0" w:qFormat="1"/>
+    <w:lsdException w:name="Quote" w:semiHidden="0" w:uiPriority="29" w:unhideWhenUsed="0" w:qFormat="1"/>
+    <w:lsdException w:name="Intense Quote" w:semiHidden="0" w:uiPriority="30" w:unhideWhenUsed="0" w:qFormat="1"/>
+    <w:lsdException w:name="Medium List 2 Accent 1" w:semiHidden="0" w:uiPriority="66" w:unhideWhenUsed="0"/>
+    <w:lsdException w:name="Medium Grid 1 Accent 1" w:semiHidden="0" w:uiPriority="67" w:unhideWhenUsed="0"/>
+    <w:lsdException w:name="Medium Grid 2 Accent 1" w:semiHidden="0" w:uiPriority="68" w:unhideWhenUsed="0"/>
+    <w:lsdException w:name="Medium Grid 3 Accent 1" w:semiHidden="0" w:uiPriority="69" w:unhideWhenUsed="0"/>
+    <w:lsdException w:name="Dark List Accent 1" w:semiHidden="0" w:uiPriority="70" w:unhideWhenUsed="0"/>
+    <w:lsdException w:name="Colorful Shading Accent 1" w:semiHidden="0" w:uiPriority="71" w:unhideWhenUsed="0"/>
+    <w:lsdException w:name="Colorful List Accent 1" w:semiHidden="0" w:uiPriority="72" w:unhideWhenUsed="0"/>
+    <w:lsdException w:name="Colorful Grid Accent 1" w:semiHidden="0" w:uiPriority="73" w:unhideWhenUsed="0"/>
+    <w:lsdException w:name="Light Shading Accent 2" w:semiHidden="0" w:uiPriority="60" w:unhideWhenUsed="0"/>
+    <w:lsdException w:name="Light List Accent 2" w:semiHidden="0" w:uiPriority="61" w:unhideWhenUsed="0"/>
+    <w:lsdException w:name="Light Grid Accent 2" w:semiHidden="0" w:uiPriority="62" w:unhideWhenUsed="0"/>
+    <w:lsdException w:name="Medium Shading 1 Accent 2" w:semiHidden="0" w:uiPriority="63" w:unhideWhenUsed="0"/>
+    <w:lsdException w:name="Medium Shading 2 Accent 2" w:semiHidden="0" w:uiPriority="64" w:unhideWhenUsed="0"/>
+    <w:lsdException w:name="Medium List 1 Accent 2" w:semiHidden="0" w:uiPriority="65" w:unhideWhenUsed="0"/>
+    <w:lsdException w:name="Medium List 2 Accent 2" w:semiHidden="0" w:uiPriority="66" w:unhideWhenUsed="0"/>
+    <w:lsdException w:name="Medium Grid 1 Accent 2" w:semiHidden="0" w:uiPriority="67" w:unhideWhenUsed="0"/>
+    <w:lsdException w:name="Medium Grid 2 Accent 2" w:semiHidden="0" w:uiPriority="68" w:unhideWhenUsed="0"/>
+    <w:lsdException w:name="Medium Grid 3 Accent 2" w:semiHidden="0" w:uiPriority="69" w:unhideWhenUsed="0"/>
+    <w:lsdException w:name="Dark List Accent 2" w:semiHidden="0" w:uiPriority="70" w:unhideWhenUsed="0"/>
+    <w:lsdException w:name="Colorful Shading Accent 2" w:semiHidden="0" w:uiPriority="71" w:unhideWhenUsed="0"/>
+    <w:lsdException w:name="Colorful List Accent 2" w:semiHidden="0" w:uiPriority="72" w:unhideWhenUsed="0"/>
+    <w:lsdException w:name="Colorful Grid Accent 2" w:semiHidden="0" w:uiPriority="73" w:unhideWhenUsed="0"/>
+    <w:lsdException w:name="Light Shading Accent 3" w:semiHidden="0" w:uiPriority="60" w:unhideWhenUsed="0"/>
+    <w:lsdException w:name="Light List Accent 3" w:semiHidden="0" w:uiPriority="61" w:unhideWhenUsed="0"/>
+    <w:lsdException w:name="Light Grid Accent 3" w:semiHidden="0" w:uiPriority="62" w:unhideWhenUsed="0"/>
+    <w:lsdException w:name="Medium Shading 1 Accent 3" w:semiHidden="0" w:uiPriority="63" w:unhideWhenUsed="0"/>
+    <w:lsdException w:name="Medium Shading 2 Accent 3" w:semiHidden="0" w:uiPriority="64" w:unhideWhenUsed="0"/>
+    <w:lsdException w:name="Medium List 1 Accent 3" w:semiHidden="0" w:uiPriority="65" w:unhideWhenUsed="0"/>
+    <w:lsdException w:name="Medium List 2 Accent 3" w:semiHidden="0" w:uiPriority="66" w:unhideWhenUsed="0"/>
+    <w:lsdException w:name="Medium Grid 1 Accent 3" w:semiHidden="0" w:uiPriority="67" w:unhideWhenUsed="0"/>
+    <w:lsdException w:name="Medium Grid 2 Accent 3" w:semiHidden="0" w:uiPriority="68" w:unhideWhenUsed="0"/>
+    <w:lsdException w:name="Medium Grid 3 Accent 3" w:semiHidden="0" w:uiPriority="69" w:unhideWhenUsed="0"/>
+    <w:lsdException w:name="Dark List Accent 3" w:semiHidden="0" w:uiPriority="70" w:unhideWhenUsed="0"/>
+    <w:lsdException w:name="Colorful Shading Accent 3" w:semiHidden="0" w:uiPriority="71" w:unhideWhenUsed="0"/>
+    <w:lsdException w:name="Colorful List Accent 3" w:semiHidden="0" w:uiPriority="72" w:unhideWhenUsed="0"/>
+    <w:lsdException w:name="Colorful Grid Accent 3" w:semiHidden="0" w:uiPriority="73" w:unhideWhenUsed="0"/>
+    <w:lsdException w:name="Light Shading Accent 4" w:semiHidden="0" w:uiPriority="60" w:unhideWhenUsed="0"/>
+    <w:lsdException w:name="Light List Accent 4" w:semiHidden="0" w:uiPriority="61" w:unhideWhenUsed="0"/>
+    <w:lsdException w:name="Light Grid Accent 4" w:semiHidden="0" w:uiPriority="62" w:unhideWhenUsed="0"/>
+    <w:lsdException w:name="Medium Shading 1 Accent 4" w:semiHidden="0" w:uiPriority="63" w:unhideWhenUsed="0"/>
+    <w:lsdException w:name="Medium Shading 2 Accent 4" w:semiHidden="0" w:uiPriority="64" w:unhideWhenUsed="0"/>
+    <w:lsdException w:name="Medium List 1 Accent 4" w:semiHidden="0" w:uiPriority="65" w:unhideWhenUsed="0"/>
+    <w:lsdException w:name="Medium List 2 Accent 4" w:semiHidden="0" w:uiPriority="66" w:unhideWhenUsed="0"/>
+    <w:lsdException w:name="Medium Grid 1 Accent 4" w:semiHidden="0" w:uiPriority="67" w:unhideWhenUsed="0"/>
+    <w:lsdException w:name="Medium Grid 2 Accent 4" w:semiHidden="0" w:uiPriority="68" w:unhideWhenUsed="0"/>
+    <w:lsdException w:name="Medium Grid 3 Accent 4" w:semiHidden="0" w:uiPriority="69" w:unhideWhenUsed="0"/>
+    <w:lsdException w:name="Dark List Accent 4" w:semiHidden="0" w:uiPriority="70" w:unhideWhenUsed="0"/>
+    <w:lsdException w:name="Colorful Shading Accent 4" w:semiHidden="0" w:uiPriority="71" w:unhideWhenUsed="0"/>
+    <w:lsdException w:name="Colorful List Accent 4" w:semiHidden="0" w:uiPriority="72" w:unhideWhenUsed="0"/>
+    <w:lsdException w:name="Colorful Grid Accent 4" w:semiHidden="0" w:uiPriority="73" w:unhideWhenUsed="0"/>
+    <w:lsdException w:name="Light Shading Accent 5" w:semiHidden="0" w:uiPriority="60" w:unhideWhenUsed="0"/>
+    <w:lsdException w:name="Light List Accent 5" w:semiHidden="0" w:uiPriority="61" w:unhideWhenUsed="0"/>
+    <w:lsdException w:name="Light Grid Accent 5" w:semiHidden="0" w:uiPriority="62" w:unhideWhenUsed="0"/>
+    <w:lsdException w:name="Medium Shading 1 Accent 5" w:semiHidden="0" w:uiPriority="63" w:unhideWhenUsed="0"/>
+    <w:lsdException w:name="Medium Shading 2 Accent 5" w:semiHidden="0" w:uiPriority="64" w:unhideWhenUsed="0"/>
+    <w:lsdException w:name="Medium List 1 Accent 5" w:semiHidden="0" w:uiPriority="65" w:unhideWhenUsed="0"/>
+    <w:lsdException w:name="Medium List 2 Accent 5" w:semiHidden="0" w:uiPriority="66" w:unhideWhenUsed="0"/>
+    <w:lsdException w:name="Medium Grid 1 Accent 5" w:semiHidden="0" w:uiPriority="67" w:unhideWhenUsed="0"/>
+    <w:lsdException w:name="Medium Grid 2 Accent 5" w:semiHidden="0" w:uiPriority="68" w:unhideWhenUsed="0"/>
+    <w:lsdException w:name="Medium Grid 3 Accent 5" w:semiHidden="0" w:uiPriority="69" w:unhideWhenUsed="0"/>
+    <w:lsdException w:name="Dark List Accent 5" w:semiHidden="0" w:uiPriority="70" w:unhideWhenUsed="0"/>
+    <w:lsdException w:name="Colorful Shading Accent 5" w:semiHidden="0" w:uiPriority="71" w:unhideWhenUsed="0"/>
+    <w:lsdException w:name="Colorful List Accent 5" w:semiHidden="0" w:uiPriority="72" w:unhideWhenUsed="0"/>
+    <w:lsdException w:name="Colorful Grid Accent 5" w:semiHidden="0" w:uiPriority="73" w:unhideWhenUsed="0"/>
+    <w:lsdException w:name="Light Shading Accent 6" w:semiHidden="0" w:uiPriority="60" w:unhideWhenUsed="0"/>
+    <w:lsdException w:name="Light List Accent 6" w:semiHidden="0" w:uiPriority="61" w:unhideWhenUsed="0"/>
+    <w:lsdException w:name="Light Grid Accent 6" w:semiHidden="0" w:uiPriority="62" w:unhideWhenUsed="0"/>
+    <w:lsdException w:name="Medium Shading 1 Accent 6" w:semiHidden="0" w:uiPriority="63" w:unhideWhenUsed="0"/>
+    <w:lsdException w:name="Medium Shading 2 Accent 6" w:semiHidden="0" w:uiPriority="64" w:unhideWhenUsed="0"/>
+    <w:lsdException w:name="Medium List 1 Accent 6" w:semiHidden="0" w:uiPriority="65" w:unhideWhenUsed="0"/>
+    <w:lsdException w:name="Medium List 2 Accent 6" w:semiHidden="0" w:uiPriority="66" w:unhideWhenUsed="0"/>
+    <w:lsdException w:name="Medium Grid 1 Accent 6" w:semiHidden="0" w:uiPriority="67" w:unhideWhenUsed="0"/>
+    <w:lsdException w:name="Medium Grid 2 Accent 6" w:semiHidden="0" w:uiPriority="68" w:unhideWhenUsed="0"/>
+    <w:lsdException w:name="Medium Grid 3 Accent 6" w:semiHidden="0" w:uiPriority="69" w:unhideWhenUsed="0"/>
+    <w:lsdException w:name="Dark List Accent 6" w:semiHidden="0" w:uiPriority="70" w:unhideWhenUsed="0"/>
+    <w:lsdException w:name="Colorful Shading Accent 6" w:semiHidden="0" w:uiPriority="71" w:unhideWhenUsed="0"/>
+    <w:lsdException w:name="Colorful List Accent 6" w:semiHidden="0" w:uiPriority="72" w:unhideWhenUsed="0"/>
+    <w:lsdException w:name="Colorful Grid Accent 6" w:semiHidden="0" w:uiPriority="73" w:unhideWhenUsed="0"/>
+    <w:lsdException w:name="Subtle Emphasis" w:semiHidden="0" w:uiPriority="19" w:unhideWhenUsed="0" w:qFormat="1"/>
+    <w:lsdException w:name="Intense Emphasis" w:semiHidden="0" w:uiPriority="21" w:unhideWhenUsed="0" w:qFormat="1"/>
+    <w:lsdException w:name="Subtle Reference" w:semiHidden="0" w:uiPriority="31" w:unhideWhenUsed="0" w:qFormat="1"/>
+    <w:lsdException w:name="Intense Reference" w:semiHidden="0" w:uiPriority="32" w:unhideWhenUsed="0" w:qFormat="1"/>
+    <w:lsdException w:name="Book Title" w:semiHidden="0" w:uiPriority="33" w:unhideWhenUsed="0" w:qFormat="1"/>
+    <w:lsdException w:name="Bibliography" w:uiPriority="37"/>
+    <w:lsdException w:name="TOC Heading" w:uiPriority="39" w:qFormat="1"/>
+  </w:latentStyles>
+  <w:style w:type="paragraph" w:default="1" w:styleId="Normal">
+    <w:name w:val="Normal"/>
+    <w:qFormat/>
+  </w:style>
+  <w:style w:type="character" w:default="1" w:styleId="DefaultParagraphFont">
+    <w:name w:val="Default Paragraph Font"/>
+    <w:uiPriority w:val="1"/>
+    <w:semiHidden/>
+    <w:unhideWhenUsed/>
+  </w:style>
+  <w:style w:type="table" w:default="1" w:styleId="TableNormal">
+    <w:name w:val="Normal Table"/>
+    <w:uiPriority w:val="99"/>
+    <w:semiHidden/>
+    <w:unhideWhenUsed/>
+    <w:qFormat/>
+    <w:tblPr>
+      <w:tblInd w:w="0" w:type="dxa"/>
+      <w:tblCellMar>
+        <w:top w:w="0" w:type="dxa"/>
+        <w:left w:w="108" w:type="dxa"/>
+        <w:bottom w:w="0" w:type="dxa"/>
+        <w:right w:w="108" w:type="dxa"/>
+      </w:tblCellMar>
+    </w:tblPr>
+  </w:style>
+  <w:style w:type="numbering" w:default="1" w:styleId="NoList">
+    <w:name w:val="No List"/>
+    <w:uiPriority w:val="99"/>
+    <w:semiHidden/>
+    <w:unhideWhenUsed/>
+  </w:style>
+  <w:style w:type="paragraph" w:customStyle="1" w:styleId="10478952FEA3406FB1EC802175DBD609">
+    <w:name w:val="10478952FEA3406FB1EC802175DBD609"/>
+    <w:rsid w:val="00647B44"/>
+  </w:style>
+</w:styles>
+</file>
+
+<file path=word/glossary/webSettings.xml><?xml version="1.0" encoding="utf-8"?>
+<w:webSettings xmlns:r="http://schemas.openxmlformats.org/officeDocument/2006/relationships" xmlns:w="http://schemas.openxmlformats.org/wordprocessingml/2006/main">
+  <w:optimizeForBrowser/>
+</w:webSettings>
+</file>
+
 <file path=word/theme/theme1.xml><?xml version="1.0" encoding="utf-8"?>
 <a:theme xmlns:a="http://schemas.openxmlformats.org/drawingml/2006/main" name="Office Theme">
   <a:themeElements>
@@ -22623,7 +25773,7 @@
   </b:Source>
   <b:Source xmlns:b="http://schemas.openxmlformats.org/officeDocument/2006/bibliography" xmlns="http://schemas.openxmlformats.org/officeDocument/2006/bibliography">
     <b:Tag>Placeholder1</b:Tag>
-    <b:RefOrder>17</b:RefOrder>
+    <b:RefOrder>19</b:RefOrder>
   </b:Source>
   <b:Source>
     <b:Tag>xlx08</b:Tag>
@@ -22734,7 +25884,7 @@
     <b:ProductionCompany>GSMK</b:ProductionCompany>
     <b:YearAccessed>2020</b:YearAccessed>
     <b:URL>https://www.gsmk.de/products/network-security/#overwatch</b:URL>
-    <b:RefOrder>18</b:RefOrder>
+    <b:RefOrder>20</b:RefOrder>
   </b:Source>
   <b:Source>
     <b:Tag>Wik201</b:Tag>
@@ -22788,11 +25938,63 @@
     <b:URL>https://en.wikipedia.org/wiki/Android_Studio</b:URL>
     <b:RefOrder>16</b:RefOrder>
   </b:Source>
+  <b:Source>
+    <b:Tag>App18</b:Tag>
+    <b:SourceType>InternetSite</b:SourceType>
+    <b:Guid>{36E28B89-DA6D-4F0A-A572-7E234B74F48A}</b:Guid>
+    <b:LCID>0</b:LCID>
+    <b:Author>
+      <b:Author>
+        <b:NameList>
+          <b:Person>
+            <b:Last>Apple</b:Last>
+          </b:Person>
+        </b:NameList>
+      </b:Author>
+    </b:Author>
+    <b:Title>Model-View-Controller</b:Title>
+    <b:InternetSiteTitle>Apple Deveoper</b:InternetSiteTitle>
+    <b:ProductionCompany>Apple Inc.</b:ProductionCompany>
+    <b:Year>2018</b:Year>
+    <b:Month>04</b:Month>
+    <b:Day>06</b:Day>
+    <b:YearAccessed>2020</b:YearAccessed>
+    <b:MonthAccessed>05</b:MonthAccessed>
+    <b:DayAccessed>05</b:DayAccessed>
+    <b:URL>https://developer.apple.com/library/archive/documentation/General/Conceptual/DevPedia-CocoaCore/MVC.html</b:URL>
+    <b:RefOrder>17</b:RefOrder>
+  </b:Source>
+  <b:Source>
+    <b:Tag>Wik18</b:Tag>
+    <b:SourceType>InternetSite</b:SourceType>
+    <b:Guid>{D1270EF3-7D0C-48A2-8028-FE644CFC73A9}</b:Guid>
+    <b:LCID>0</b:LCID>
+    <b:Author>
+      <b:Author>
+        <b:NameList>
+          <b:Person>
+            <b:Last>Wikipedia</b:Last>
+          </b:Person>
+        </b:NameList>
+      </b:Author>
+    </b:Author>
+    <b:Title>Model-view-controller</b:Title>
+    <b:InternetSiteTitle>Wikipedia</b:InternetSiteTitle>
+    <b:ProductionCompany>Wikipedia</b:ProductionCompany>
+    <b:Year>2018</b:Year>
+    <b:Month>01</b:Month>
+    <b:Day>31</b:Day>
+    <b:YearAccessed>2020</b:YearAccessed>
+    <b:MonthAccessed>05</b:MonthAccessed>
+    <b:DayAccessed>05</b:DayAccessed>
+    <b:URL>https://ro.wikipedia.org/wiki/Model-view-controller</b:URL>
+    <b:RefOrder>18</b:RefOrder>
+  </b:Source>
 </b:Sources>
 </file>
 
 <file path=customXml/itemProps1.xml><?xml version="1.0" encoding="utf-8"?>
-<ds:datastoreItem xmlns:ds="http://schemas.openxmlformats.org/officeDocument/2006/customXml" ds:itemID="{16AB4126-1AFE-4D10-9E63-0F9284B3377E}">
+<ds:datastoreItem xmlns:ds="http://schemas.openxmlformats.org/officeDocument/2006/customXml" ds:itemID="{F030653B-2A8B-4B1D-8EDF-B14715D593CA}">
   <ds:schemaRefs>
     <ds:schemaRef ds:uri="http://schemas.openxmlformats.org/officeDocument/2006/bibliography"/>
   </ds:schemaRefs>

</xml_diff>

<commit_message>
put [] for citations in documentation
Signed-off-by: Stefan Olteanu <stfn_olteanu@yahoo.com>
</commit_message>
<xml_diff>
--- a/Licenta/Documentatie Licenta Olteanu Stefan.docx
+++ b/Licenta/Documentatie Licenta Olteanu Stefan.docx
@@ -7659,64 +7659,6 @@
         </w:rPr>
         <w:t xml:space="preserve"> Conectarea la o stație de bază</w:t>
       </w:r>
-      <w:sdt>
-        <w:sdtPr>
-          <w:rPr>
-            <w:rFonts w:ascii="Times New Roman" w:hAnsi="Times New Roman" w:cs="Times New Roman"/>
-            <w:sz w:val="28"/>
-            <w:szCs w:val="28"/>
-            <w:lang w:val="ro-RO"/>
-          </w:rPr>
-          <w:id w:val="345662766"/>
-          <w:citation/>
-        </w:sdtPr>
-        <w:sdtContent>
-          <w:r>
-            <w:rPr>
-              <w:rFonts w:ascii="Times New Roman" w:hAnsi="Times New Roman" w:cs="Times New Roman"/>
-              <w:sz w:val="28"/>
-              <w:szCs w:val="28"/>
-              <w:lang w:val="ro-RO"/>
-            </w:rPr>
-            <w:fldChar w:fldCharType="begin"/>
-          </w:r>
-          <w:r>
-            <w:rPr>
-              <w:rFonts w:ascii="Times New Roman" w:hAnsi="Times New Roman" w:cs="Times New Roman"/>
-              <w:sz w:val="28"/>
-              <w:szCs w:val="28"/>
-            </w:rPr>
-            <w:instrText xml:space="preserve"> CITATION Umb13 \l 1033 </w:instrText>
-          </w:r>
-          <w:r>
-            <w:rPr>
-              <w:rFonts w:ascii="Times New Roman" w:hAnsi="Times New Roman" w:cs="Times New Roman"/>
-              <w:sz w:val="28"/>
-              <w:szCs w:val="28"/>
-              <w:lang w:val="ro-RO"/>
-            </w:rPr>
-            <w:fldChar w:fldCharType="separate"/>
-          </w:r>
-          <w:r>
-            <w:rPr>
-              <w:rFonts w:ascii="Times New Roman" w:hAnsi="Times New Roman" w:cs="Times New Roman"/>
-              <w:noProof/>
-              <w:sz w:val="28"/>
-              <w:szCs w:val="28"/>
-            </w:rPr>
-            <w:t xml:space="preserve"> (13)</w:t>
-          </w:r>
-          <w:r>
-            <w:rPr>
-              <w:rFonts w:ascii="Times New Roman" w:hAnsi="Times New Roman" w:cs="Times New Roman"/>
-              <w:sz w:val="28"/>
-              <w:szCs w:val="28"/>
-              <w:lang w:val="ro-RO"/>
-            </w:rPr>
-            <w:fldChar w:fldCharType="end"/>
-          </w:r>
-        </w:sdtContent>
-      </w:sdt>
     </w:p>
     <w:p>
       <w:pPr>
@@ -7747,66 +7689,6 @@
         </w:rPr>
         <w:t xml:space="preserve"> Mecanismul unui atac Man-in-the-Middle</w:t>
       </w:r>
-      <w:sdt>
-        <w:sdtPr>
-          <w:rPr>
-            <w:rFonts w:ascii="Times New Roman" w:hAnsi="Times New Roman" w:cs="Times New Roman"/>
-            <w:sz w:val="28"/>
-            <w:szCs w:val="28"/>
-            <w:lang w:val="ro-RO"/>
-          </w:rPr>
-          <w:id w:val="345662767"/>
-          <w:citation/>
-        </w:sdtPr>
-        <w:sdtContent>
-          <w:r>
-            <w:rPr>
-              <w:rFonts w:ascii="Times New Roman" w:hAnsi="Times New Roman" w:cs="Times New Roman"/>
-              <w:sz w:val="28"/>
-              <w:szCs w:val="28"/>
-              <w:lang w:val="ro-RO"/>
-            </w:rPr>
-            <w:fldChar w:fldCharType="begin"/>
-          </w:r>
-          <w:r>
-            <w:rPr>
-              <w:rFonts w:ascii="Times New Roman" w:hAnsi="Times New Roman" w:cs="Times New Roman"/>
-              <w:sz w:val="28"/>
-              <w:szCs w:val="28"/>
-              <w:lang w:val="ro-RO"/>
-            </w:rPr>
-            <w:instrText xml:space="preserve"> CITATION Kor12 \l 1048 </w:instrText>
-          </w:r>
-          <w:r>
-            <w:rPr>
-              <w:rFonts w:ascii="Times New Roman" w:hAnsi="Times New Roman" w:cs="Times New Roman"/>
-              <w:sz w:val="28"/>
-              <w:szCs w:val="28"/>
-              <w:lang w:val="ro-RO"/>
-            </w:rPr>
-            <w:fldChar w:fldCharType="separate"/>
-          </w:r>
-          <w:r>
-            <w:rPr>
-              <w:rFonts w:ascii="Times New Roman" w:hAnsi="Times New Roman" w:cs="Times New Roman"/>
-              <w:noProof/>
-              <w:sz w:val="28"/>
-              <w:szCs w:val="28"/>
-              <w:lang w:val="ro-RO"/>
-            </w:rPr>
-            <w:t xml:space="preserve"> (12)</w:t>
-          </w:r>
-          <w:r>
-            <w:rPr>
-              <w:rFonts w:ascii="Times New Roman" w:hAnsi="Times New Roman" w:cs="Times New Roman"/>
-              <w:sz w:val="28"/>
-              <w:szCs w:val="28"/>
-              <w:lang w:val="ro-RO"/>
-            </w:rPr>
-            <w:fldChar w:fldCharType="end"/>
-          </w:r>
-        </w:sdtContent>
-      </w:sdt>
     </w:p>
     <w:p>
       <w:pPr>
@@ -7897,66 +7779,6 @@
         </w:rPr>
         <w:t xml:space="preserve"> Cele trei metode de detecție prezentate</w:t>
       </w:r>
-      <w:sdt>
-        <w:sdtPr>
-          <w:rPr>
-            <w:rFonts w:ascii="Times New Roman" w:hAnsi="Times New Roman" w:cs="Times New Roman"/>
-            <w:sz w:val="28"/>
-            <w:szCs w:val="28"/>
-            <w:lang w:val="ro-RO"/>
-          </w:rPr>
-          <w:id w:val="345662768"/>
-          <w:citation/>
-        </w:sdtPr>
-        <w:sdtContent>
-          <w:r>
-            <w:rPr>
-              <w:rFonts w:ascii="Times New Roman" w:hAnsi="Times New Roman" w:cs="Times New Roman"/>
-              <w:sz w:val="28"/>
-              <w:szCs w:val="28"/>
-              <w:lang w:val="ro-RO"/>
-            </w:rPr>
-            <w:fldChar w:fldCharType="begin"/>
-          </w:r>
-          <w:r>
-            <w:rPr>
-              <w:rFonts w:ascii="Times New Roman" w:hAnsi="Times New Roman" w:cs="Times New Roman"/>
-              <w:sz w:val="28"/>
-              <w:szCs w:val="28"/>
-              <w:lang w:val="ro-RO"/>
-            </w:rPr>
-            <w:instrText xml:space="preserve"> CITATION Shi19 \l 1048 </w:instrText>
-          </w:r>
-          <w:r>
-            <w:rPr>
-              <w:rFonts w:ascii="Times New Roman" w:hAnsi="Times New Roman" w:cs="Times New Roman"/>
-              <w:sz w:val="28"/>
-              <w:szCs w:val="28"/>
-              <w:lang w:val="ro-RO"/>
-            </w:rPr>
-            <w:fldChar w:fldCharType="separate"/>
-          </w:r>
-          <w:r>
-            <w:rPr>
-              <w:rFonts w:ascii="Times New Roman" w:hAnsi="Times New Roman" w:cs="Times New Roman"/>
-              <w:noProof/>
-              <w:sz w:val="28"/>
-              <w:szCs w:val="28"/>
-              <w:lang w:val="ro-RO"/>
-            </w:rPr>
-            <w:t xml:space="preserve"> (15)</w:t>
-          </w:r>
-          <w:r>
-            <w:rPr>
-              <w:rFonts w:ascii="Times New Roman" w:hAnsi="Times New Roman" w:cs="Times New Roman"/>
-              <w:sz w:val="28"/>
-              <w:szCs w:val="28"/>
-              <w:lang w:val="ro-RO"/>
-            </w:rPr>
-            <w:fldChar w:fldCharType="end"/>
-          </w:r>
-        </w:sdtContent>
-      </w:sdt>
     </w:p>
     <w:p>
       <w:pPr>
@@ -8137,66 +7959,6 @@
         </w:rPr>
         <w:t xml:space="preserve"> Modul în care interacționează componentele între ele</w:t>
       </w:r>
-      <w:sdt>
-        <w:sdtPr>
-          <w:rPr>
-            <w:rFonts w:ascii="Times New Roman" w:hAnsi="Times New Roman" w:cs="Times New Roman"/>
-            <w:sz w:val="28"/>
-            <w:szCs w:val="28"/>
-            <w:lang w:val="ro-RO"/>
-          </w:rPr>
-          <w:id w:val="345662769"/>
-          <w:citation/>
-        </w:sdtPr>
-        <w:sdtContent>
-          <w:r>
-            <w:rPr>
-              <w:rFonts w:ascii="Times New Roman" w:hAnsi="Times New Roman" w:cs="Times New Roman"/>
-              <w:sz w:val="28"/>
-              <w:szCs w:val="28"/>
-              <w:lang w:val="ro-RO"/>
-            </w:rPr>
-            <w:fldChar w:fldCharType="begin"/>
-          </w:r>
-          <w:r>
-            <w:rPr>
-              <w:rFonts w:ascii="Times New Roman" w:hAnsi="Times New Roman" w:cs="Times New Roman"/>
-              <w:sz w:val="28"/>
-              <w:szCs w:val="28"/>
-              <w:lang w:val="ro-RO"/>
-            </w:rPr>
-            <w:instrText xml:space="preserve"> CITATION Wik18 \l 1048 </w:instrText>
-          </w:r>
-          <w:r>
-            <w:rPr>
-              <w:rFonts w:ascii="Times New Roman" w:hAnsi="Times New Roman" w:cs="Times New Roman"/>
-              <w:sz w:val="28"/>
-              <w:szCs w:val="28"/>
-              <w:lang w:val="ro-RO"/>
-            </w:rPr>
-            <w:fldChar w:fldCharType="separate"/>
-          </w:r>
-          <w:r>
-            <w:rPr>
-              <w:rFonts w:ascii="Times New Roman" w:hAnsi="Times New Roman" w:cs="Times New Roman"/>
-              <w:noProof/>
-              <w:sz w:val="28"/>
-              <w:szCs w:val="28"/>
-              <w:lang w:val="ro-RO"/>
-            </w:rPr>
-            <w:t xml:space="preserve"> (19)</w:t>
-          </w:r>
-          <w:r>
-            <w:rPr>
-              <w:rFonts w:ascii="Times New Roman" w:hAnsi="Times New Roman" w:cs="Times New Roman"/>
-              <w:sz w:val="28"/>
-              <w:szCs w:val="28"/>
-              <w:lang w:val="ro-RO"/>
-            </w:rPr>
-            <w:fldChar w:fldCharType="end"/>
-          </w:r>
-        </w:sdtContent>
-      </w:sdt>
     </w:p>
     <w:p>
       <w:pPr>
@@ -9332,7 +9094,7 @@
               <w:sz w:val="28"/>
               <w:szCs w:val="28"/>
             </w:rPr>
-            <w:t>(1)</w:t>
+            <w:t>[1]</w:t>
           </w:r>
           <w:r>
             <w:rPr>
@@ -9592,7 +9354,7 @@
               <w:szCs w:val="28"/>
               <w:lang w:val="ro-RO"/>
             </w:rPr>
-            <w:t>(2)</w:t>
+            <w:t>[2]</w:t>
           </w:r>
           <w:r>
             <w:rPr>
@@ -10823,7 +10585,7 @@
               <w:szCs w:val="28"/>
               <w:lang w:val="ro-RO"/>
             </w:rPr>
-            <w:t>(3)</w:t>
+            <w:t>[3]</w:t>
           </w:r>
           <w:r>
             <w:rPr>
@@ -10982,7 +10744,7 @@
               <w:szCs w:val="28"/>
               <w:lang w:val="ro-RO"/>
             </w:rPr>
-            <w:t>(4)</w:t>
+            <w:t>[4]</w:t>
           </w:r>
           <w:r>
             <w:rPr>
@@ -11145,7 +10907,7 @@
               <w:szCs w:val="28"/>
               <w:lang w:val="ro-RO"/>
             </w:rPr>
-            <w:t>(5)</w:t>
+            <w:t>[5]</w:t>
           </w:r>
           <w:r>
             <w:rPr>
@@ -11415,7 +11177,7 @@
               <w:szCs w:val="28"/>
               <w:lang w:val="ro-RO"/>
             </w:rPr>
-            <w:t>(6)</w:t>
+            <w:t>[6]</w:t>
           </w:r>
           <w:r>
             <w:rPr>
@@ -11666,7 +11428,7 @@
               <w:szCs w:val="28"/>
               <w:lang w:val="ro-RO"/>
             </w:rPr>
-            <w:t>(6)</w:t>
+            <w:t>[6]</w:t>
           </w:r>
           <w:r>
             <w:rPr>
@@ -12035,7 +11797,7 @@
               <w:szCs w:val="28"/>
               <w:lang w:val="ro-RO"/>
             </w:rPr>
-            <w:t>(7)</w:t>
+            <w:t>[7]</w:t>
           </w:r>
           <w:r>
             <w:rPr>
@@ -12163,7 +11925,7 @@
               <w:szCs w:val="28"/>
               <w:lang w:val="ro-RO"/>
             </w:rPr>
-            <w:t>(8)</w:t>
+            <w:t>[8]</w:t>
           </w:r>
           <w:r>
             <w:rPr>
@@ -12224,7 +11986,16 @@
           <w:szCs w:val="28"/>
           <w:lang w:val="ro-RO"/>
         </w:rPr>
-        <w:t xml:space="preserve"> sunt adesea folosite si de spioni statali pentru a intra în posesia unor date despre ofițerii de inteligență. Acest lucru este posibil prin identificarea codurilor IMSI ale telefoanelor acestor ofițeri, care sunt localizate 8 ore pe zi în același loc.</w:t>
+        <w:t xml:space="preserve"> sunt adesea folosite si de spioni statali pentru a intra în posesia unor date despre ofițerii de inteligență. Acest lucru este posibil prin identificarea codurilor IMSI ale telefoanelor acestor ofițeri, care sunt locali</w:t>
+      </w:r>
+      <w:r>
+        <w:rPr>
+          <w:rFonts w:ascii="Times New Roman" w:hAnsi="Times New Roman" w:cs="Times New Roman"/>
+          <w:sz w:val="28"/>
+          <w:szCs w:val="28"/>
+          <w:lang w:val="ro-RO"/>
+        </w:rPr>
+        <w:t>zate 8 ore pe zi în același loc</w:t>
       </w:r>
       <w:sdt>
         <w:sdtPr>
@@ -12283,7 +12054,7 @@
               <w:szCs w:val="28"/>
               <w:lang w:val="ro-RO"/>
             </w:rPr>
-            <w:t>(9)</w:t>
+            <w:t>[9]</w:t>
           </w:r>
           <w:r>
             <w:rPr>
@@ -12303,7 +12074,7 @@
           <w:szCs w:val="28"/>
           <w:lang w:val="ro-RO"/>
         </w:rPr>
-        <w:t xml:space="preserve"> </w:t>
+        <w:t>.</w:t>
       </w:r>
     </w:p>
     <w:p>
@@ -12751,7 +12522,7 @@
               <w:szCs w:val="28"/>
               <w:lang w:val="ro-RO"/>
             </w:rPr>
-            <w:t>(10)</w:t>
+            <w:t>[10]</w:t>
           </w:r>
           <w:r>
             <w:rPr>
@@ -12910,7 +12681,7 @@
               <w:szCs w:val="28"/>
               <w:lang w:val="ro-RO"/>
             </w:rPr>
-            <w:t>(11)</w:t>
+            <w:t>[11]</w:t>
           </w:r>
           <w:r>
             <w:rPr>
@@ -13099,7 +12870,7 @@
               <w:szCs w:val="28"/>
               <w:lang w:val="ro-RO"/>
             </w:rPr>
-            <w:t>(12)</w:t>
+            <w:t>[12]</w:t>
           </w:r>
           <w:r>
             <w:rPr>
@@ -13493,7 +13264,7 @@
               <w:sz w:val="28"/>
               <w:szCs w:val="28"/>
             </w:rPr>
-            <w:t>(13)</w:t>
+            <w:t>[13]</w:t>
           </w:r>
           <w:r>
             <w:rPr>
@@ -14158,7 +13929,7 @@
               <w:szCs w:val="28"/>
               <w:lang w:val="ro-RO"/>
             </w:rPr>
-            <w:t>(12)</w:t>
+            <w:t>[12]</w:t>
           </w:r>
           <w:r>
             <w:rPr>
@@ -14251,7 +14022,7 @@
               <w:szCs w:val="28"/>
               <w:lang w:val="ro-RO"/>
             </w:rPr>
-            <w:t>(12)</w:t>
+            <w:t>[12]</w:t>
           </w:r>
           <w:r>
             <w:rPr>
@@ -14781,7 +14552,7 @@
               <w:szCs w:val="28"/>
               <w:lang w:val="ro-RO"/>
             </w:rPr>
-            <w:t>(14)</w:t>
+            <w:t>[14]</w:t>
           </w:r>
           <w:r>
             <w:rPr>
@@ -15259,7 +15030,7 @@
               <w:szCs w:val="28"/>
               <w:lang w:val="ro-RO"/>
             </w:rPr>
-            <w:t>(14)</w:t>
+            <w:t>[14]</w:t>
           </w:r>
           <w:r>
             <w:rPr>
@@ -15795,7 +15566,7 @@
               <w:szCs w:val="28"/>
               <w:lang w:val="ro-RO"/>
             </w:rPr>
-            <w:t>(14)</w:t>
+            <w:t>[14]</w:t>
           </w:r>
           <w:r>
             <w:rPr>
@@ -16400,7 +16171,7 @@
               <w:szCs w:val="28"/>
               <w:lang w:val="ro-RO"/>
             </w:rPr>
-            <w:t>(15)</w:t>
+            <w:t>[15]</w:t>
           </w:r>
           <w:r>
             <w:rPr>
@@ -16620,7 +16391,7 @@
               <w:szCs w:val="28"/>
               <w:lang w:val="ro-RO"/>
             </w:rPr>
-            <w:t>(15)</w:t>
+            <w:t>[15]</w:t>
           </w:r>
           <w:r>
             <w:rPr>
@@ -16727,7 +16498,7 @@
               <w:sz w:val="28"/>
               <w:szCs w:val="28"/>
             </w:rPr>
-            <w:t>(15)</w:t>
+            <w:t>[15]</w:t>
           </w:r>
           <w:r>
             <w:rPr>
@@ -17169,7 +16940,7 @@
               <w:szCs w:val="28"/>
               <w:lang w:val="ro-RO"/>
             </w:rPr>
-            <w:t>(15)</w:t>
+            <w:t>[15]</w:t>
           </w:r>
           <w:r>
             <w:rPr>
@@ -17973,7 +17744,7 @@
               <w:szCs w:val="28"/>
               <w:lang w:val="ro-RO"/>
             </w:rPr>
-            <w:t>(15)</w:t>
+            <w:t>[15]</w:t>
           </w:r>
           <w:r>
             <w:rPr>
@@ -18242,7 +18013,7 @@
               <w:szCs w:val="28"/>
               <w:lang w:val="ro-RO"/>
             </w:rPr>
-            <w:t>(16)</w:t>
+            <w:t>[16]</w:t>
           </w:r>
           <w:r>
             <w:rPr>
@@ -19557,7 +19328,7 @@
               <w:szCs w:val="28"/>
               <w:lang w:val="ro-RO"/>
             </w:rPr>
-            <w:t>(17)</w:t>
+            <w:t>[17]</w:t>
           </w:r>
           <w:r>
             <w:rPr>
@@ -20839,7 +20610,7 @@
               <w:szCs w:val="28"/>
               <w:lang w:val="ro-RO"/>
             </w:rPr>
-            <w:t>(18)</w:t>
+            <w:t>[18]</w:t>
           </w:r>
           <w:r>
             <w:rPr>
@@ -21123,7 +20894,7 @@
               <w:szCs w:val="28"/>
               <w:lang w:val="ro-RO"/>
             </w:rPr>
-            <w:t>(19)</w:t>
+            <w:t>[19]</w:t>
           </w:r>
           <w:r>
             <w:rPr>
@@ -26264,7 +26035,7 @@
               <w:szCs w:val="28"/>
               <w:lang w:val="ro-RO"/>
             </w:rPr>
-            <w:t>(20)</w:t>
+            <w:t>[20]</w:t>
           </w:r>
           <w:r>
             <w:rPr>
@@ -27069,7 +26840,7 @@
               <w:szCs w:val="28"/>
               <w:lang w:val="ro-RO"/>
             </w:rPr>
-            <w:t>(21)</w:t>
+            <w:t>[21]</w:t>
           </w:r>
           <w:r>
             <w:rPr>
@@ -28967,7 +28738,7 @@
               <w:szCs w:val="28"/>
               <w:lang w:val="ro-RO"/>
             </w:rPr>
-            <w:t>(22)</w:t>
+            <w:t>[22]</w:t>
           </w:r>
           <w:r>
             <w:rPr>
@@ -29114,7 +28885,7 @@
               <w:szCs w:val="28"/>
               <w:lang w:val="ro-RO"/>
             </w:rPr>
-            <w:t>(23)</w:t>
+            <w:t>[23]</w:t>
           </w:r>
           <w:r>
             <w:rPr>
@@ -30738,7 +30509,7 @@
               <w:szCs w:val="28"/>
               <w:lang w:val="ro-RO"/>
             </w:rPr>
-            <w:t>(24)</w:t>
+            <w:t>[24]</w:t>
           </w:r>
           <w:r>
             <w:rPr>
@@ -30817,7 +30588,7 @@
               <w:szCs w:val="28"/>
               <w:lang w:val="ro-RO"/>
             </w:rPr>
-            <w:t>(25)</w:t>
+            <w:t>[25]</w:t>
           </w:r>
           <w:r>
             <w:rPr>
@@ -32369,6 +32140,138 @@
                   <w:szCs w:val="28"/>
                   <w:lang w:val="ro-RO"/>
                 </w:rPr>
+                <w:t>Wikipedia.</w:t>
+              </w:r>
+              <w:r>
+                <w:rPr>
+                  <w:rFonts w:ascii="Times New Roman" w:hAnsi="Times New Roman" w:cs="Times New Roman"/>
+                  <w:noProof/>
+                  <w:sz w:val="28"/>
+                  <w:szCs w:val="28"/>
+                  <w:lang w:val="ro-RO"/>
+                </w:rPr>
+                <w:t xml:space="preserve"> Femtocell. </w:t>
+              </w:r>
+              <w:r>
+                <w:rPr>
+                  <w:rFonts w:ascii="Times New Roman" w:hAnsi="Times New Roman" w:cs="Times New Roman"/>
+                  <w:i/>
+                  <w:iCs/>
+                  <w:noProof/>
+                  <w:sz w:val="28"/>
+                  <w:szCs w:val="28"/>
+                  <w:lang w:val="ro-RO"/>
+                </w:rPr>
+                <w:t xml:space="preserve">Wikipedia. </w:t>
+              </w:r>
+              <w:r>
+                <w:rPr>
+                  <w:rFonts w:ascii="Times New Roman" w:hAnsi="Times New Roman" w:cs="Times New Roman"/>
+                  <w:noProof/>
+                  <w:sz w:val="28"/>
+                  <w:szCs w:val="28"/>
+                  <w:lang w:val="ro-RO"/>
+                </w:rPr>
+                <w:t>[Interactiv] Wikipedia, 04 05 2020. [Citat: 14 05 2020.] https://en.wikipedia.org/wiki/Femtocell#Controversy_on_consumer_proposition.</w:t>
+              </w:r>
+            </w:p>
+            <w:p>
+              <w:pPr>
+                <w:pStyle w:val="Bibliography"/>
+                <w:rPr>
+                  <w:rFonts w:ascii="Times New Roman" w:hAnsi="Times New Roman" w:cs="Times New Roman"/>
+                  <w:noProof/>
+                  <w:sz w:val="28"/>
+                  <w:szCs w:val="28"/>
+                  <w:lang w:val="ro-RO"/>
+                </w:rPr>
+              </w:pPr>
+              <w:r>
+                <w:rPr>
+                  <w:rFonts w:ascii="Times New Roman" w:hAnsi="Times New Roman" w:cs="Times New Roman"/>
+                  <w:noProof/>
+                  <w:sz w:val="28"/>
+                  <w:szCs w:val="28"/>
+                  <w:lang w:val="ro-RO"/>
+                </w:rPr>
+                <w:t xml:space="preserve">25. </w:t>
+              </w:r>
+              <w:r>
+                <w:rPr>
+                  <w:rFonts w:ascii="Times New Roman" w:hAnsi="Times New Roman" w:cs="Times New Roman"/>
+                  <w:b/>
+                  <w:bCs/>
+                  <w:noProof/>
+                  <w:sz w:val="28"/>
+                  <w:szCs w:val="28"/>
+                  <w:lang w:val="ro-RO"/>
+                </w:rPr>
+                <w:t>Couts, Andrew.</w:t>
+              </w:r>
+              <w:r>
+                <w:rPr>
+                  <w:rFonts w:ascii="Times New Roman" w:hAnsi="Times New Roman" w:cs="Times New Roman"/>
+                  <w:noProof/>
+                  <w:sz w:val="28"/>
+                  <w:szCs w:val="28"/>
+                  <w:lang w:val="ro-RO"/>
+                </w:rPr>
+                <w:t xml:space="preserve"> Meet the $250 Verizon device that lets hackers take over your phone. </w:t>
+              </w:r>
+              <w:r>
+                <w:rPr>
+                  <w:rFonts w:ascii="Times New Roman" w:hAnsi="Times New Roman" w:cs="Times New Roman"/>
+                  <w:i/>
+                  <w:iCs/>
+                  <w:noProof/>
+                  <w:sz w:val="28"/>
+                  <w:szCs w:val="28"/>
+                  <w:lang w:val="ro-RO"/>
+                </w:rPr>
+                <w:t xml:space="preserve">Digital Trends. </w:t>
+              </w:r>
+              <w:r>
+                <w:rPr>
+                  <w:rFonts w:ascii="Times New Roman" w:hAnsi="Times New Roman" w:cs="Times New Roman"/>
+                  <w:noProof/>
+                  <w:sz w:val="28"/>
+                  <w:szCs w:val="28"/>
+                  <w:lang w:val="ro-RO"/>
+                </w:rPr>
+                <w:t>[Interactiv] Designtechnica, 01 08 2013. [Citat: 14 05 2020.] https://www.digitaltrends.com/mobile/femtocell-verizon-hack/.</w:t>
+              </w:r>
+            </w:p>
+            <w:p>
+              <w:pPr>
+                <w:pStyle w:val="Bibliography"/>
+                <w:rPr>
+                  <w:rFonts w:ascii="Times New Roman" w:hAnsi="Times New Roman" w:cs="Times New Roman"/>
+                  <w:noProof/>
+                  <w:sz w:val="28"/>
+                  <w:szCs w:val="28"/>
+                  <w:lang w:val="ro-RO"/>
+                </w:rPr>
+              </w:pPr>
+              <w:r>
+                <w:rPr>
+                  <w:rFonts w:ascii="Times New Roman" w:hAnsi="Times New Roman" w:cs="Times New Roman"/>
+                  <w:noProof/>
+                  <w:sz w:val="28"/>
+                  <w:szCs w:val="28"/>
+                  <w:lang w:val="ro-RO"/>
+                </w:rPr>
+                <w:t xml:space="preserve">26. </w:t>
+              </w:r>
+              <w:r>
+                <w:rPr>
+                  <w:rFonts w:ascii="Times New Roman" w:hAnsi="Times New Roman" w:cs="Times New Roman"/>
+                  <w:b/>
+                  <w:bCs/>
+                  <w:noProof/>
+                  <w:sz w:val="28"/>
+                  <w:szCs w:val="28"/>
+                  <w:lang w:val="ro-RO"/>
+                </w:rPr>
                 <w:t>GSMK.</w:t>
               </w:r>
               <w:r>
@@ -32628,7 +32531,7 @@
                 <w:sz w:val="20"/>
                 <w:szCs w:val="20"/>
               </w:rPr>
-              <w:t>49</w:t>
+              <w:t>16</w:t>
             </w:r>
             <w:r>
               <w:rPr>
@@ -33026,7 +32929,7 @@
               <w:noProof/>
               <w:lang w:val="ro-RO"/>
             </w:rPr>
-            <w:t xml:space="preserve"> (14)</w:t>
+            <w:t xml:space="preserve"> [14]</w:t>
           </w:r>
           <w:r>
             <w:rPr>
@@ -33172,7 +33075,7 @@
               <w:noProof/>
               <w:lang w:val="ro-RO"/>
             </w:rPr>
-            <w:t xml:space="preserve"> (24)</w:t>
+            <w:t xml:space="preserve"> [26]</w:t>
           </w:r>
           <w:r>
             <w:rPr>
@@ -39050,7 +38953,7 @@
 </file>
 
 <file path=customXml/itemProps1.xml><?xml version="1.0" encoding="utf-8"?>
-<ds:datastoreItem xmlns:ds="http://schemas.openxmlformats.org/officeDocument/2006/customXml" ds:itemID="{509BEE1C-A400-4664-9AAB-FC24924DE97E}">
+<ds:datastoreItem xmlns:ds="http://schemas.openxmlformats.org/officeDocument/2006/customXml" ds:itemID="{014A3DBA-5411-408A-9EA3-D73260FBA973}">
   <ds:schemaRefs>
     <ds:schemaRef ds:uri="http://schemas.openxmlformats.org/officeDocument/2006/bibliography"/>
   </ds:schemaRefs>

</xml_diff>

<commit_message>
Made some checks in the first activity before opening the app
Signed-off-by: Stefan Olteanu <stfn_olteanu@yahoo.com>
</commit_message>
<xml_diff>
--- a/Licenta/Documentatie Licenta Olteanu Stefan.docx
+++ b/Licenta/Documentatie Licenta Olteanu Stefan.docx
@@ -218,7 +218,7 @@
             <v:path o:extrusionok="f" gradientshapeok="t" o:connecttype="rect"/>
             <o:lock v:ext="edit" aspectratio="t"/>
           </v:shapetype>
-          <v:shape id="_x0000_i1025" type="#_x0000_t75" style="width:154.05pt;height:189.2pt;mso-position-horizontal-relative:text;mso-position-vertical-relative:text;mso-width-relative:page;mso-height-relative:page">
+          <v:shape id="_x0000_i1025" type="#_x0000_t75" style="width:153.75pt;height:189pt;mso-position-horizontal-relative:text;mso-position-vertical-relative:text;mso-width-relative:page;mso-height-relative:page">
             <v:imagedata r:id="rId8" o:title="stema"/>
           </v:shape>
         </w:pict>
@@ -3247,7 +3247,23 @@
           <w:sz w:val="28"/>
           <w:szCs w:val="28"/>
         </w:rPr>
-        <w:t xml:space="preserve">hackers will always find a solution to break the security of GSM networks. Therefore, the need of creating an application that will make people aware of the danger they expose to when using their mobile phones, became more and more important. </w:t>
+        <w:t xml:space="preserve">hackers will always find a solution to break the security of GSM networks. Therefore, the need of creating an application that will make people aware of the danger they </w:t>
+      </w:r>
+      <w:r>
+        <w:rPr>
+          <w:rFonts w:ascii="Times New Roman" w:hAnsi="Times New Roman" w:cs="Times New Roman"/>
+          <w:sz w:val="28"/>
+          <w:szCs w:val="28"/>
+        </w:rPr>
+        <w:t>are exposed</w:t>
+      </w:r>
+      <w:r>
+        <w:rPr>
+          <w:rFonts w:ascii="Times New Roman" w:hAnsi="Times New Roman" w:cs="Times New Roman"/>
+          <w:sz w:val="28"/>
+          <w:szCs w:val="28"/>
+        </w:rPr>
+        <w:t xml:space="preserve"> to when using their mobile phones, became more and more important. </w:t>
       </w:r>
       <w:r>
         <w:rPr>
@@ -3708,11 +3724,39 @@
       <w:r>
         <w:rPr>
           <w:rFonts w:ascii="Times New Roman" w:hAnsi="Times New Roman" w:cs="Times New Roman"/>
-          <w:sz w:val="28"/>
-          <w:szCs w:val="28"/>
-          <w:lang w:val="ro-RO"/>
-        </w:rPr>
-        <w:t xml:space="preserve"> precum și importanța descoperirii acestor atacuri. Toate persoanele ce folosesc un telefon mobil se expun unui atac ce le amenință dreptul de a avea o viață privată. Mai mult, nimeni nu este conștient de faptul că poate fi urmărit iar problema cea mai mare este că aceste dispozitive sunt utilizate adesea în mod ilegal de către autorități, fără a avea dreptul să le utilizeze în anchetele desfășurate. </w:t>
+          <w:i/>
+          <w:sz w:val="28"/>
+          <w:szCs w:val="28"/>
+          <w:lang w:val="ro-RO"/>
+        </w:rPr>
+        <w:t>,</w:t>
+      </w:r>
+      <w:r>
+        <w:rPr>
+          <w:rFonts w:ascii="Times New Roman" w:hAnsi="Times New Roman" w:cs="Times New Roman"/>
+          <w:sz w:val="28"/>
+          <w:szCs w:val="28"/>
+          <w:lang w:val="ro-RO"/>
+        </w:rPr>
+        <w:t xml:space="preserve"> precum și importanța descoperirii acestor atacuri. Toate persoanele ce folosesc un telefon mobil se expun unui atac ce le amenință dreptul de a avea o viață privată. Mai mult, nimeni nu este conștient de faptul că poate fi urmărit</w:t>
+      </w:r>
+      <w:r>
+        <w:rPr>
+          <w:rFonts w:ascii="Times New Roman" w:hAnsi="Times New Roman" w:cs="Times New Roman"/>
+          <w:sz w:val="28"/>
+          <w:szCs w:val="28"/>
+          <w:lang w:val="ro-RO"/>
+        </w:rPr>
+        <w:t>,</w:t>
+      </w:r>
+      <w:r>
+        <w:rPr>
+          <w:rFonts w:ascii="Times New Roman" w:hAnsi="Times New Roman" w:cs="Times New Roman"/>
+          <w:sz w:val="28"/>
+          <w:szCs w:val="28"/>
+          <w:lang w:val="ro-RO"/>
+        </w:rPr>
+        <w:t xml:space="preserve"> iar problema cea mai mare este că aceste dispozitive sunt utilizate adesea în mod ilegal de către autorități, fără a avea dreptul să le utilizeze în anchetele desfășurate. </w:t>
       </w:r>
     </w:p>
     <w:p>
@@ -3743,7 +3787,25 @@
           <w:szCs w:val="28"/>
           <w:lang w:val="ro-RO"/>
         </w:rPr>
-        <w:t>Din păcate aplicația nu îl va putea feri de eventualele atacuri, dar îl poate face conștient de acest lucru, fapt care nu se întâmplă</w:t>
+        <w:t>Din păcate</w:t>
+      </w:r>
+      <w:r>
+        <w:rPr>
+          <w:rFonts w:ascii="Times New Roman" w:hAnsi="Times New Roman" w:cs="Times New Roman"/>
+          <w:sz w:val="28"/>
+          <w:szCs w:val="28"/>
+          <w:lang w:val="ro-RO"/>
+        </w:rPr>
+        <w:t>,</w:t>
+      </w:r>
+      <w:r>
+        <w:rPr>
+          <w:rFonts w:ascii="Times New Roman" w:hAnsi="Times New Roman" w:cs="Times New Roman"/>
+          <w:sz w:val="28"/>
+          <w:szCs w:val="28"/>
+          <w:lang w:val="ro-RO"/>
+        </w:rPr>
+        <w:t xml:space="preserve"> aplicația nu îl va putea feri de eventualele atacuri, dar îl poate face conștient de acest lucru, fapt care nu se întâmplă</w:t>
       </w:r>
       <w:r>
         <w:rPr>
@@ -3811,25 +3873,7 @@
           <w:szCs w:val="28"/>
           <w:lang w:val="ro-RO"/>
         </w:rPr>
-        <w:t xml:space="preserve"> Va fi descris, în mare, modul de funcționare al rețelelor GSM dar și cum sunt exploatate urmând ca în final să fie prezentată arhitectura internă a unei aplicații demonstrative, al cărei scop este acela de a detecta astfel de atacuri. Vor fi prezentate metodele de programare utilizate în dezvoltarea</w:t>
-      </w:r>
-      <w:r>
-        <w:rPr>
-          <w:rFonts w:ascii="Times New Roman" w:hAnsi="Times New Roman" w:cs="Times New Roman"/>
-          <w:sz w:val="28"/>
-          <w:szCs w:val="28"/>
-          <w:lang w:val="ro-RO"/>
-        </w:rPr>
-        <w:t>,</w:t>
-      </w:r>
-      <w:r>
-        <w:rPr>
-          <w:rFonts w:ascii="Times New Roman" w:hAnsi="Times New Roman" w:cs="Times New Roman"/>
-          <w:sz w:val="28"/>
-          <w:szCs w:val="28"/>
-          <w:lang w:val="ro-RO"/>
-        </w:rPr>
-        <w:t xml:space="preserve"> atât a părții vizuale</w:t>
+        <w:t xml:space="preserve"> Va fi descris, în mare, modul de funcționare al rețelelor GSM dar și cum sunt exploatate urmând ca în final să fie prezentată arhitectura internă a unei aplicații demonstrative, al cărei scop este acela de a detecta astfel de atacuri. Vor fi prezentate metodele de programare utilizate în dezvoltarea atât a părții vizuale</w:t>
       </w:r>
       <w:r>
         <w:rPr>
@@ -3905,7 +3949,25 @@
           <w:lang w:val="ro-RO"/>
         </w:rPr>
         <w:tab/>
-        <w:t xml:space="preserve">Finalul documentului cuprinde concluziile desprinse în urma realizării acestei lucrări dar și modalități de extindere sau îmbunătățire a proiectului ce pot fi aplicate în viitor. </w:t>
+        <w:t>Finalul documentului cuprinde concluziile desprinse în urma realizării acestei lucrări</w:t>
+      </w:r>
+      <w:r>
+        <w:rPr>
+          <w:rFonts w:ascii="Times New Roman" w:hAnsi="Times New Roman" w:cs="Times New Roman"/>
+          <w:sz w:val="28"/>
+          <w:szCs w:val="28"/>
+          <w:lang w:val="ro-RO"/>
+        </w:rPr>
+        <w:t>,</w:t>
+      </w:r>
+      <w:r>
+        <w:rPr>
+          <w:rFonts w:ascii="Times New Roman" w:hAnsi="Times New Roman" w:cs="Times New Roman"/>
+          <w:sz w:val="28"/>
+          <w:szCs w:val="28"/>
+          <w:lang w:val="ro-RO"/>
+        </w:rPr>
+        <w:t xml:space="preserve"> dar și modalități de extindere sau îmbunătățire a proiectului ce pot fi aplicate în viitor. </w:t>
       </w:r>
     </w:p>
     <w:p>
@@ -9374,7 +9436,25 @@
           <w:szCs w:val="28"/>
           <w:lang w:val="ro-RO"/>
         </w:rPr>
-        <w:t>. Așadar, nevoia unei aplicații care să ajute la detectarea acestor atacturi ce pun în pericol drepturile societății, este mai mult decât evidentă.</w:t>
+        <w:t>. Așadar, nevoia unei aplicații care să ajute la detectarea acestor atacturi ce pun î</w:t>
+      </w:r>
+      <w:r>
+        <w:rPr>
+          <w:rFonts w:ascii="Times New Roman" w:hAnsi="Times New Roman" w:cs="Times New Roman"/>
+          <w:sz w:val="28"/>
+          <w:szCs w:val="28"/>
+          <w:lang w:val="ro-RO"/>
+        </w:rPr>
+        <w:t>n pericol drepturile societății</w:t>
+      </w:r>
+      <w:r>
+        <w:rPr>
+          <w:rFonts w:ascii="Times New Roman" w:hAnsi="Times New Roman" w:cs="Times New Roman"/>
+          <w:sz w:val="28"/>
+          <w:szCs w:val="28"/>
+          <w:lang w:val="ro-RO"/>
+        </w:rPr>
+        <w:t xml:space="preserve"> este mai mult decât evidentă.</w:t>
       </w:r>
     </w:p>
     <w:p>
@@ -9615,7 +9695,25 @@
           <w:szCs w:val="28"/>
           <w:lang w:val="ro-RO"/>
         </w:rPr>
-        <w:t>capteze atât locația utilizatorului cât și mesaje sau apeluri telefonice</w:t>
+        <w:t>capteze atât locația utilizatorului</w:t>
+      </w:r>
+      <w:r>
+        <w:rPr>
+          <w:rFonts w:ascii="Times New Roman" w:hAnsi="Times New Roman" w:cs="Times New Roman"/>
+          <w:sz w:val="28"/>
+          <w:szCs w:val="28"/>
+          <w:lang w:val="ro-RO"/>
+        </w:rPr>
+        <w:t>,</w:t>
+      </w:r>
+      <w:r>
+        <w:rPr>
+          <w:rFonts w:ascii="Times New Roman" w:hAnsi="Times New Roman" w:cs="Times New Roman"/>
+          <w:sz w:val="28"/>
+          <w:szCs w:val="28"/>
+          <w:lang w:val="ro-RO"/>
+        </w:rPr>
+        <w:t xml:space="preserve"> cât și mesaje sau apeluri telefonice</w:t>
       </w:r>
       <w:r>
         <w:rPr>
@@ -9676,7 +9774,16 @@
           <w:szCs w:val="28"/>
           <w:lang w:val="ro-RO"/>
         </w:rPr>
-        <w:t>s.a.m.d.</w:t>
+        <w:t>ș</w:t>
+      </w:r>
+      <w:r>
+        <w:rPr>
+          <w:rFonts w:ascii="Times New Roman" w:hAnsi="Times New Roman" w:cs="Times New Roman"/>
+          <w:sz w:val="28"/>
+          <w:szCs w:val="28"/>
+          <w:lang w:val="ro-RO"/>
+        </w:rPr>
+        <w:t>.a.m.d.</w:t>
       </w:r>
     </w:p>
     <w:p>
@@ -9839,7 +9946,25 @@
           <w:szCs w:val="28"/>
           <w:lang w:val="ro-RO"/>
         </w:rPr>
-        <w:t>, a rețelei GSM asupra căreia acestea acționează dar și a modalităților existente de dectare.</w:t>
+        <w:t>, a rețelei GSM asupra căreia acestea acționează</w:t>
+      </w:r>
+      <w:r>
+        <w:rPr>
+          <w:rFonts w:ascii="Times New Roman" w:hAnsi="Times New Roman" w:cs="Times New Roman"/>
+          <w:sz w:val="28"/>
+          <w:szCs w:val="28"/>
+          <w:lang w:val="ro-RO"/>
+        </w:rPr>
+        <w:t>,</w:t>
+      </w:r>
+      <w:r>
+        <w:rPr>
+          <w:rFonts w:ascii="Times New Roman" w:hAnsi="Times New Roman" w:cs="Times New Roman"/>
+          <w:sz w:val="28"/>
+          <w:szCs w:val="28"/>
+          <w:lang w:val="ro-RO"/>
+        </w:rPr>
+        <w:t xml:space="preserve"> dar și a modalităților existente de dectare.</w:t>
       </w:r>
     </w:p>
     <w:p>
@@ -9868,7 +9993,25 @@
           <w:szCs w:val="28"/>
           <w:lang w:val="ro-RO"/>
         </w:rPr>
-        <w:t>Dezvoltarea aplicației demonstrative a început cu cercetarea modului în care un dispozitiv malițios exploatează rețeaua dar și a modalităților prin care acesta poate fi detectat. Au fost utilizate atât materiale online sub formă de  documente sau articole de pe diferite site-uri cu ajutorul cărora s-au elaborat diferitele teste pe care aplicația le utilizează.</w:t>
+        <w:t>Dezvoltarea aplicației demonstrative a început cu cercetarea modului în care un dispozitiv malițios exploatează rețeaua</w:t>
+      </w:r>
+      <w:r>
+        <w:rPr>
+          <w:rFonts w:ascii="Times New Roman" w:hAnsi="Times New Roman" w:cs="Times New Roman"/>
+          <w:sz w:val="28"/>
+          <w:szCs w:val="28"/>
+          <w:lang w:val="ro-RO"/>
+        </w:rPr>
+        <w:t>,</w:t>
+      </w:r>
+      <w:r>
+        <w:rPr>
+          <w:rFonts w:ascii="Times New Roman" w:hAnsi="Times New Roman" w:cs="Times New Roman"/>
+          <w:sz w:val="28"/>
+          <w:szCs w:val="28"/>
+          <w:lang w:val="ro-RO"/>
+        </w:rPr>
+        <w:t xml:space="preserve"> dar și a modalităților prin care acesta poate fi detectat. Au fost utilizate atât materiale online sub formă de  documente sau articole de pe diferite site-uri cu ajutorul cărora s-au elaborat diferitele teste pe care aplicația le utilizează.</w:t>
       </w:r>
     </w:p>
     <w:p>
@@ -10045,6 +10188,16 @@
       <w:r>
         <w:rPr>
           <w:rFonts w:ascii="Times New Roman" w:hAnsi="Times New Roman" w:cs="Times New Roman"/>
+          <w:i/>
+          <w:sz w:val="28"/>
+          <w:szCs w:val="28"/>
+          <w:lang w:val="ro-RO"/>
+        </w:rPr>
+        <w:t>,</w:t>
+      </w:r>
+      <w:r>
+        <w:rPr>
+          <w:rFonts w:ascii="Times New Roman" w:hAnsi="Times New Roman" w:cs="Times New Roman"/>
           <w:sz w:val="28"/>
           <w:szCs w:val="28"/>
           <w:lang w:val="ro-RO"/>
@@ -10075,7 +10228,25 @@
           <w:szCs w:val="28"/>
           <w:lang w:val="ro-RO"/>
         </w:rPr>
-        <w:t>al treilea capitol al lucrării prezintă o analiză a modalităților existente de detectare pentru astfel de atacuri dar și o descriere a unei baze de date publice, pusă la dispoziție pentru verificarea celulelor pe care dispozitivul mobil le întâlnește.</w:t>
+        <w:t>al treilea capitol al lucrării prezintă o analiză a modalităților existente de detectare pentru astfel de atacuri</w:t>
+      </w:r>
+      <w:r>
+        <w:rPr>
+          <w:rFonts w:ascii="Times New Roman" w:hAnsi="Times New Roman" w:cs="Times New Roman"/>
+          <w:sz w:val="28"/>
+          <w:szCs w:val="28"/>
+          <w:lang w:val="ro-RO"/>
+        </w:rPr>
+        <w:t>,</w:t>
+      </w:r>
+      <w:r>
+        <w:rPr>
+          <w:rFonts w:ascii="Times New Roman" w:hAnsi="Times New Roman" w:cs="Times New Roman"/>
+          <w:sz w:val="28"/>
+          <w:szCs w:val="28"/>
+          <w:lang w:val="ro-RO"/>
+        </w:rPr>
+        <w:t xml:space="preserve"> dar și o descriere a unei baze de date publice, pusă la dispoziție pentru verificarea celulelor pe care dispozitivul mobil le întâlnește.</w:t>
       </w:r>
     </w:p>
     <w:p>
@@ -10136,7 +10307,43 @@
           <w:szCs w:val="28"/>
           <w:lang w:val="ro-RO"/>
         </w:rPr>
-        <w:t>ultimele două capitole conțin principalele concluzii ale acestei lucrări, direcții pentru continuarea cercetării și îmbunătățirea aplicației demonstrative și în final referințele bibliografice ale lucrării.</w:t>
+        <w:t>ultimele două capitole conțin principalele concluzii ale acestei lucrări, direcții pentru continuarea cercetării și îmbunătățirea aplicației demonstrative și</w:t>
+      </w:r>
+      <w:r>
+        <w:rPr>
+          <w:rFonts w:ascii="Times New Roman" w:hAnsi="Times New Roman" w:cs="Times New Roman"/>
+          <w:sz w:val="28"/>
+          <w:szCs w:val="28"/>
+          <w:lang w:val="ro-RO"/>
+        </w:rPr>
+        <w:t xml:space="preserve">, </w:t>
+      </w:r>
+      <w:r>
+        <w:rPr>
+          <w:rFonts w:ascii="Times New Roman" w:hAnsi="Times New Roman" w:cs="Times New Roman"/>
+          <w:sz w:val="28"/>
+          <w:szCs w:val="28"/>
+          <w:lang w:val="ro-RO"/>
+        </w:rPr>
+        <w:t>în final</w:t>
+      </w:r>
+      <w:r>
+        <w:rPr>
+          <w:rFonts w:ascii="Times New Roman" w:hAnsi="Times New Roman" w:cs="Times New Roman"/>
+          <w:sz w:val="28"/>
+          <w:szCs w:val="28"/>
+          <w:lang w:val="ro-RO"/>
+        </w:rPr>
+        <w:t>,</w:t>
+      </w:r>
+      <w:r>
+        <w:rPr>
+          <w:rFonts w:ascii="Times New Roman" w:hAnsi="Times New Roman" w:cs="Times New Roman"/>
+          <w:sz w:val="28"/>
+          <w:szCs w:val="28"/>
+          <w:lang w:val="ro-RO"/>
+        </w:rPr>
+        <w:t xml:space="preserve"> referințele bibliografice ale lucrării.</w:t>
       </w:r>
     </w:p>
     <w:p>
@@ -10501,7 +10708,25 @@
           <w:szCs w:val="28"/>
           <w:lang w:val="ro-RO"/>
         </w:rPr>
-        <w:t xml:space="preserve">Aceste dispozitive folosite în mare parte de agențiile de securitate statală au ridicat probleme în legătură cu libertatea și intimitatea civilă. De aceea folosirea acestora se realizează numai conform regulilor scrise în </w:t>
+        <w:t>Aceste dispozitive folosite în mare parte de agențiile de securitate statală au ridicat probleme în legătură cu libertatea și intimitatea civilă. De aceea</w:t>
+      </w:r>
+      <w:r>
+        <w:rPr>
+          <w:rFonts w:ascii="Times New Roman" w:hAnsi="Times New Roman" w:cs="Times New Roman"/>
+          <w:sz w:val="28"/>
+          <w:szCs w:val="28"/>
+          <w:lang w:val="ro-RO"/>
+        </w:rPr>
+        <w:t>,</w:t>
+      </w:r>
+      <w:r>
+        <w:rPr>
+          <w:rFonts w:ascii="Times New Roman" w:hAnsi="Times New Roman" w:cs="Times New Roman"/>
+          <w:sz w:val="28"/>
+          <w:szCs w:val="28"/>
+          <w:lang w:val="ro-RO"/>
+        </w:rPr>
+        <w:t xml:space="preserve"> folosirea acestora se realizează numai conform regulilor scrise în </w:t>
       </w:r>
       <w:r>
         <w:rPr>
@@ -10685,7 +10910,25 @@
           <w:szCs w:val="28"/>
           <w:lang w:val="ro-RO"/>
         </w:rPr>
-        <w:t>care stabilește un nivel minim de protecție atât pentru viața privată a individului cât și pentru corespondența acestuia</w:t>
+        <w:t>care stabilește un nivel minim de protecție atât pentru viața privată a individului</w:t>
+      </w:r>
+      <w:r>
+        <w:rPr>
+          <w:rFonts w:ascii="Times New Roman" w:hAnsi="Times New Roman" w:cs="Times New Roman"/>
+          <w:sz w:val="28"/>
+          <w:szCs w:val="28"/>
+          <w:lang w:val="ro-RO"/>
+        </w:rPr>
+        <w:t>,</w:t>
+      </w:r>
+      <w:r>
+        <w:rPr>
+          <w:rFonts w:ascii="Times New Roman" w:hAnsi="Times New Roman" w:cs="Times New Roman"/>
+          <w:sz w:val="28"/>
+          <w:szCs w:val="28"/>
+          <w:lang w:val="ro-RO"/>
+        </w:rPr>
+        <w:t xml:space="preserve"> cât și pentru corespondența acestuia</w:t>
       </w:r>
       <w:sdt>
         <w:sdtPr>
@@ -10953,7 +11196,25 @@
           <w:szCs w:val="28"/>
           <w:lang w:val="ro-RO"/>
         </w:rPr>
-        <w:t>persoanele ce cunosc modul de operarare ale acestor tipuri de dispozitive, nu vor mai participa la întalniri, proteste sau orice altă manifestare pașnică deoarece vor ști că prin captarea comunicațiilor mobile, aceștia pot fi urmăriți;</w:t>
+        <w:t>persoanele ce cunosc modul de operarare ale acestor tipuri de dispozitive, nu vor mai participa la întalniri, proteste sau orice altă manifestare pașnică</w:t>
+      </w:r>
+      <w:r>
+        <w:rPr>
+          <w:rFonts w:ascii="Times New Roman" w:hAnsi="Times New Roman" w:cs="Times New Roman"/>
+          <w:sz w:val="28"/>
+          <w:szCs w:val="28"/>
+          <w:lang w:val="ro-RO"/>
+        </w:rPr>
+        <w:t>,</w:t>
+      </w:r>
+      <w:r>
+        <w:rPr>
+          <w:rFonts w:ascii="Times New Roman" w:hAnsi="Times New Roman" w:cs="Times New Roman"/>
+          <w:sz w:val="28"/>
+          <w:szCs w:val="28"/>
+          <w:lang w:val="ro-RO"/>
+        </w:rPr>
+        <w:t xml:space="preserve"> deoarece vor ști că prin captarea comunicațiilor mobile, aceștia pot fi urmăriți;</w:t>
       </w:r>
     </w:p>
     <w:p>
@@ -11228,7 +11489,25 @@
           <w:szCs w:val="28"/>
           <w:lang w:val="ro-RO"/>
         </w:rPr>
-        <w:t>limitarea folorii acestor dispozitive numai pentru identificare;</w:t>
+        <w:t>limitarea folo</w:t>
+      </w:r>
+      <w:r>
+        <w:rPr>
+          <w:rFonts w:ascii="Times New Roman" w:hAnsi="Times New Roman" w:cs="Times New Roman"/>
+          <w:sz w:val="28"/>
+          <w:szCs w:val="28"/>
+          <w:lang w:val="ro-RO"/>
+        </w:rPr>
+        <w:t>si</w:t>
+      </w:r>
+      <w:r>
+        <w:rPr>
+          <w:rFonts w:ascii="Times New Roman" w:hAnsi="Times New Roman" w:cs="Times New Roman"/>
+          <w:sz w:val="28"/>
+          <w:szCs w:val="28"/>
+          <w:lang w:val="ro-RO"/>
+        </w:rPr>
+        <w:t>rii acestor dispozitive numai pentru identificare;</w:t>
       </w:r>
     </w:p>
     <w:p>
@@ -11848,7 +12127,25 @@
           <w:szCs w:val="28"/>
           <w:lang w:val="ro-RO"/>
         </w:rPr>
-        <w:t xml:space="preserve">aceea că poliția nu folosește acest tip de dispozive numai pentru prindere criminalilor dar și pentru spionarea populației. </w:t>
+        <w:t>aceea că poliția nu folosește acest tip de dispozive numai pentru prindere criminalilor</w:t>
+      </w:r>
+      <w:r>
+        <w:rPr>
+          <w:rFonts w:ascii="Times New Roman" w:hAnsi="Times New Roman" w:cs="Times New Roman"/>
+          <w:sz w:val="28"/>
+          <w:szCs w:val="28"/>
+          <w:lang w:val="ro-RO"/>
+        </w:rPr>
+        <w:t>,</w:t>
+      </w:r>
+      <w:r>
+        <w:rPr>
+          <w:rFonts w:ascii="Times New Roman" w:hAnsi="Times New Roman" w:cs="Times New Roman"/>
+          <w:sz w:val="28"/>
+          <w:szCs w:val="28"/>
+          <w:lang w:val="ro-RO"/>
+        </w:rPr>
+        <w:t xml:space="preserve"> dar și pentru spionarea populației. </w:t>
       </w:r>
       <w:r>
         <w:rPr>
@@ -12448,7 +12745,25 @@
           <w:szCs w:val="28"/>
           <w:lang w:val="ro-RO"/>
         </w:rPr>
-        <w:t xml:space="preserve">protcoalele din a doua generație( 2G) de rețele celulare digitale, a fost pentru prima oara folosit în anul 1991 în Finlanda. În jurul anului 2010, acesta a devenit un standard global pentru comunicațiile mobile, operând în peste 193 de țări și teritorii. Pentru o bună funcționare a tuturor echipamentelor compatibile cu această rețea dar și interconectarea acestora într-un mod corespunzător, standardul pune la dispoziție 161 de recomandări. Toate aceste reguli privind sistemele și serviciile GSM sunt guvernate de ETSI( </w:t>
+        <w:t>protcoalele din a doua generație( 2G) de rețele celulare digitale, a fost pentru prima oara folosit în anul 1991 în Finlanda. În jurul anului 2010, acesta a devenit un standard global pentru comunicațiile mobile, operând în peste 193 de țări și teritorii. Pentru o bună funcționare a tuturor echipamentelor compatibile cu această rețea</w:t>
+      </w:r>
+      <w:r>
+        <w:rPr>
+          <w:rFonts w:ascii="Times New Roman" w:hAnsi="Times New Roman" w:cs="Times New Roman"/>
+          <w:sz w:val="28"/>
+          <w:szCs w:val="28"/>
+          <w:lang w:val="ro-RO"/>
+        </w:rPr>
+        <w:t>,</w:t>
+      </w:r>
+      <w:r>
+        <w:rPr>
+          <w:rFonts w:ascii="Times New Roman" w:hAnsi="Times New Roman" w:cs="Times New Roman"/>
+          <w:sz w:val="28"/>
+          <w:szCs w:val="28"/>
+          <w:lang w:val="ro-RO"/>
+        </w:rPr>
+        <w:t xml:space="preserve"> dar și interconectarea acestora într-un mod corespunzător, standardul pune la dispoziție 161 de recomandări. Toate aceste reguli privind sistemele și serviciile GSM sunt guvernate de ETSI( </w:t>
       </w:r>
       <w:r>
         <w:rPr>
@@ -12789,7 +13104,25 @@
           <w:szCs w:val="28"/>
           <w:lang w:val="ro-RO"/>
         </w:rPr>
-        <w:t>Deși standardul GSM este considerat a fi cel mai sigur sistem de telecomunicații celulare din ziua de azi deoarece folosește autentificarea folosind o cheie pre-partajată și autentificare de tip întrebare-răspuns, acesta este vulnerabil la diferite tipuri de atacuri, fiecare din ele țintind o altă parte a rețelei.</w:t>
+        <w:t>Deși standardul GSM este considerat a fi cel mai sigur sistem de telecomunicații celulare din ziua de azi</w:t>
+      </w:r>
+      <w:r>
+        <w:rPr>
+          <w:rFonts w:ascii="Times New Roman" w:hAnsi="Times New Roman" w:cs="Times New Roman"/>
+          <w:sz w:val="28"/>
+          <w:szCs w:val="28"/>
+          <w:lang w:val="ro-RO"/>
+        </w:rPr>
+        <w:t>,</w:t>
+      </w:r>
+      <w:r>
+        <w:rPr>
+          <w:rFonts w:ascii="Times New Roman" w:hAnsi="Times New Roman" w:cs="Times New Roman"/>
+          <w:sz w:val="28"/>
+          <w:szCs w:val="28"/>
+          <w:lang w:val="ro-RO"/>
+        </w:rPr>
+        <w:t xml:space="preserve"> deoarece folosește autentificarea folosind o cheie pre-partajată și autentificare de tip întrebare-răspuns, acesta este vulnerabil la diferite tipuri de atacuri, fiecare din ele țintind o altă parte a rețelei.</w:t>
       </w:r>
     </w:p>
     <w:p>
@@ -12811,7 +13144,25 @@
           <w:lang w:val="ro-RO"/>
         </w:rPr>
         <w:tab/>
-        <w:t>Operatorii de telefonie mobilă sunt astfel obligați să asigure atât securitatea propriilor servicii dar și a clienților întrucât acestora le trebuie oferită garanția că nimeni  nu le poate intercepta conversațiile sau să le detecteze locația. Cu toate acestea, o rețea sigură nu înseamnă o rețea care să îngreuneze apelurile telefonice sau transmisia de date. Astfel, principalele mecanisme de securitate folosite în standardul GSM sunt împărțite în 4 mari categorii</w:t>
+        <w:t>Operatorii de telefonie mobilă sunt astfel obligați să asigure atât securitatea propriilor servicii</w:t>
+      </w:r>
+      <w:r>
+        <w:rPr>
+          <w:rFonts w:ascii="Times New Roman" w:hAnsi="Times New Roman" w:cs="Times New Roman"/>
+          <w:sz w:val="28"/>
+          <w:szCs w:val="28"/>
+          <w:lang w:val="ro-RO"/>
+        </w:rPr>
+        <w:t>,</w:t>
+      </w:r>
+      <w:r>
+        <w:rPr>
+          <w:rFonts w:ascii="Times New Roman" w:hAnsi="Times New Roman" w:cs="Times New Roman"/>
+          <w:sz w:val="28"/>
+          <w:szCs w:val="28"/>
+          <w:lang w:val="ro-RO"/>
+        </w:rPr>
+        <w:t xml:space="preserve"> dar și a clienților întrucât acestora le trebuie oferită garanția că nimeni  nu le poate intercepta conversațiile sau să le detecteze locația. Cu toate acestea, o rețea sigură nu înseamnă o rețea care să îngreuneze apelurile telefonice sau transmisia de date. Astfel, principalele mecanisme de securitate folosite în standardul GSM sunt împărțite în 4 mari categorii</w:t>
       </w:r>
       <w:sdt>
         <w:sdtPr>
@@ -12930,16 +13281,70 @@
           <w:szCs w:val="28"/>
           <w:lang w:val="ro-RO"/>
         </w:rPr>
-        <w:t xml:space="preserve"> se realizează printr-un mecanism de securitate de tipul întrebare-răspuns. Un număr random de 128 de biți este trimis către stația mobilă care la rândul </w:t>
-      </w:r>
-      <w:r>
-        <w:rPr>
-          <w:rFonts w:ascii="Times New Roman" w:hAnsi="Times New Roman" w:cs="Times New Roman"/>
-          <w:sz w:val="28"/>
-          <w:szCs w:val="28"/>
-          <w:lang w:val="ro-RO"/>
-        </w:rPr>
-        <w:t>ei calculează un răspuns pe 32 de biți bazat pe numărul primit dar și pe cheia de autentificare individuală. Criptarea acestui răspuns este realizată cu ajutorul algoritmului A3.</w:t>
+        <w:t xml:space="preserve"> se realizează printr-un mecanism de securitate de tipul întrebare-răspuns. Un număr random de 128 de biți este trimis către stația mobilă care</w:t>
+      </w:r>
+      <w:r>
+        <w:rPr>
+          <w:rFonts w:ascii="Times New Roman" w:hAnsi="Times New Roman" w:cs="Times New Roman"/>
+          <w:sz w:val="28"/>
+          <w:szCs w:val="28"/>
+          <w:lang w:val="ro-RO"/>
+        </w:rPr>
+        <w:t>,</w:t>
+      </w:r>
+      <w:r>
+        <w:rPr>
+          <w:rFonts w:ascii="Times New Roman" w:hAnsi="Times New Roman" w:cs="Times New Roman"/>
+          <w:sz w:val="28"/>
+          <w:szCs w:val="28"/>
+          <w:lang w:val="ro-RO"/>
+        </w:rPr>
+        <w:t xml:space="preserve"> la rândul </w:t>
+      </w:r>
+      <w:r>
+        <w:rPr>
+          <w:rFonts w:ascii="Times New Roman" w:hAnsi="Times New Roman" w:cs="Times New Roman"/>
+          <w:sz w:val="28"/>
+          <w:szCs w:val="28"/>
+          <w:lang w:val="ro-RO"/>
+        </w:rPr>
+        <w:t>ei</w:t>
+      </w:r>
+      <w:r>
+        <w:rPr>
+          <w:rFonts w:ascii="Times New Roman" w:hAnsi="Times New Roman" w:cs="Times New Roman"/>
+          <w:sz w:val="28"/>
+          <w:szCs w:val="28"/>
+          <w:lang w:val="ro-RO"/>
+        </w:rPr>
+        <w:t>,</w:t>
+      </w:r>
+      <w:r>
+        <w:rPr>
+          <w:rFonts w:ascii="Times New Roman" w:hAnsi="Times New Roman" w:cs="Times New Roman"/>
+          <w:sz w:val="28"/>
+          <w:szCs w:val="28"/>
+          <w:lang w:val="ro-RO"/>
+        </w:rPr>
+        <w:t xml:space="preserve"> calculează un răspuns pe 32 de biți bazat pe numărul primit</w:t>
+      </w:r>
+      <w:r>
+        <w:rPr>
+          <w:rFonts w:ascii="Times New Roman" w:hAnsi="Times New Roman" w:cs="Times New Roman"/>
+          <w:sz w:val="28"/>
+          <w:szCs w:val="28"/>
+          <w:lang w:val="ro-RO"/>
+        </w:rPr>
+        <w:t>,</w:t>
+      </w:r>
+      <w:r>
+        <w:rPr>
+          <w:rFonts w:ascii="Times New Roman" w:hAnsi="Times New Roman" w:cs="Times New Roman"/>
+          <w:sz w:val="28"/>
+          <w:szCs w:val="28"/>
+          <w:lang w:val="ro-RO"/>
+        </w:rPr>
+        <w:t xml:space="preserve"> dar și pe cheia de autentificare individuală. Criptarea acestui răspuns este realizată cu ajutorul algoritmului A3.</w:t>
       </w:r>
     </w:p>
     <w:p>
@@ -14210,7 +14615,25 @@
           <w:lang w:val="ro-RO"/>
         </w:rPr>
         <w:lastRenderedPageBreak/>
-        <w:t>schimbării tuturor cartelelor SIM ce conțin algoritmii de criptare dar și a costurilor implicate de aceste schimbări.</w:t>
+        <w:t>schimbării tuturor cartelelor SIM ce conțin algoritmii de criptare</w:t>
+      </w:r>
+      <w:r>
+        <w:rPr>
+          <w:rFonts w:ascii="Times New Roman" w:hAnsi="Times New Roman" w:cs="Times New Roman"/>
+          <w:sz w:val="28"/>
+          <w:szCs w:val="28"/>
+          <w:lang w:val="ro-RO"/>
+        </w:rPr>
+        <w:t>,</w:t>
+      </w:r>
+      <w:r>
+        <w:rPr>
+          <w:rFonts w:ascii="Times New Roman" w:hAnsi="Times New Roman" w:cs="Times New Roman"/>
+          <w:sz w:val="28"/>
+          <w:szCs w:val="28"/>
+          <w:lang w:val="ro-RO"/>
+        </w:rPr>
+        <w:t xml:space="preserve"> dar și a costurilor implicate de aceste schimbări.</w:t>
       </w:r>
     </w:p>
     <w:p>
@@ -14362,7 +14785,25 @@
           <w:szCs w:val="28"/>
           <w:lang w:val="ro-RO"/>
         </w:rPr>
-        <w:t xml:space="preserve"> Acesta este modul de bază în care un IMSI Catcher preia codul IMSI al telefonului dar de aici se poate continua cu diferite atacuri mai sofisticate.</w:t>
+        <w:t xml:space="preserve"> Acesta este modul de bază în care un IMSI Catcher preia codul IMSI al telefonului</w:t>
+      </w:r>
+      <w:r>
+        <w:rPr>
+          <w:rFonts w:ascii="Times New Roman" w:hAnsi="Times New Roman" w:cs="Times New Roman"/>
+          <w:sz w:val="28"/>
+          <w:szCs w:val="28"/>
+          <w:lang w:val="ro-RO"/>
+        </w:rPr>
+        <w:t>,</w:t>
+      </w:r>
+      <w:r>
+        <w:rPr>
+          <w:rFonts w:ascii="Times New Roman" w:hAnsi="Times New Roman" w:cs="Times New Roman"/>
+          <w:sz w:val="28"/>
+          <w:szCs w:val="28"/>
+          <w:lang w:val="ro-RO"/>
+        </w:rPr>
+        <w:t xml:space="preserve"> dar de aici se poate continua cu diferite atacuri mai sofisticate.</w:t>
       </w:r>
     </w:p>
     <w:p>
@@ -14892,16 +15333,70 @@
           <w:szCs w:val="28"/>
           <w:lang w:val="ro-RO"/>
         </w:rPr>
-        <w:t>Există două posibilități în acest caz. Rețeaua poate specifica telefonului să comunice folosind criptare, iar dispozitivul malițios să răspundă ca nu are capabilități de criptare. În al doilea rând, rețeaua poate stabili să folosească un anume algoritm dar acestea pot fi de obicei sparte în timp real.</w:t>
-      </w:r>
-      <w:r>
-        <w:rPr>
-          <w:rFonts w:ascii="Times New Roman" w:hAnsi="Times New Roman" w:cs="Times New Roman"/>
-          <w:sz w:val="28"/>
-          <w:szCs w:val="28"/>
-          <w:lang w:val="ro-RO"/>
-        </w:rPr>
-        <w:t xml:space="preserve"> În ambele cazuri, în acest punct, atacul este complet iar atacatorul poate citi mesajele în clar dintre telefon și stația de bază.</w:t>
+        <w:t>Există două posibilități în acest caz. Rețeaua poate specifica telefonului să comunice folosind criptare, iar disp</w:t>
+      </w:r>
+      <w:r>
+        <w:rPr>
+          <w:rFonts w:ascii="Times New Roman" w:hAnsi="Times New Roman" w:cs="Times New Roman"/>
+          <w:sz w:val="28"/>
+          <w:szCs w:val="28"/>
+          <w:lang w:val="ro-RO"/>
+        </w:rPr>
+        <w:t>ozitivul malițios să răspundă că</w:t>
+      </w:r>
+      <w:r>
+        <w:rPr>
+          <w:rFonts w:ascii="Times New Roman" w:hAnsi="Times New Roman" w:cs="Times New Roman"/>
+          <w:sz w:val="28"/>
+          <w:szCs w:val="28"/>
+          <w:lang w:val="ro-RO"/>
+        </w:rPr>
+        <w:t xml:space="preserve"> nu are capabilități de criptare. În al doilea rând, rețeaua poate stabili să folosească un anume algoritm</w:t>
+      </w:r>
+      <w:r>
+        <w:rPr>
+          <w:rFonts w:ascii="Times New Roman" w:hAnsi="Times New Roman" w:cs="Times New Roman"/>
+          <w:sz w:val="28"/>
+          <w:szCs w:val="28"/>
+          <w:lang w:val="ro-RO"/>
+        </w:rPr>
+        <w:t>,</w:t>
+      </w:r>
+      <w:r>
+        <w:rPr>
+          <w:rFonts w:ascii="Times New Roman" w:hAnsi="Times New Roman" w:cs="Times New Roman"/>
+          <w:sz w:val="28"/>
+          <w:szCs w:val="28"/>
+          <w:lang w:val="ro-RO"/>
+        </w:rPr>
+        <w:t xml:space="preserve"> dar acestea pot fi de obicei sparte în timp real.</w:t>
+      </w:r>
+      <w:r>
+        <w:rPr>
+          <w:rFonts w:ascii="Times New Roman" w:hAnsi="Times New Roman" w:cs="Times New Roman"/>
+          <w:sz w:val="28"/>
+          <w:szCs w:val="28"/>
+          <w:lang w:val="ro-RO"/>
+        </w:rPr>
+        <w:t xml:space="preserve"> În ambele cazuri, în acest punct, atacul este complet</w:t>
+      </w:r>
+      <w:r>
+        <w:rPr>
+          <w:rFonts w:ascii="Times New Roman" w:hAnsi="Times New Roman" w:cs="Times New Roman"/>
+          <w:sz w:val="28"/>
+          <w:szCs w:val="28"/>
+          <w:lang w:val="ro-RO"/>
+        </w:rPr>
+        <w:t>,</w:t>
+      </w:r>
+      <w:r>
+        <w:rPr>
+          <w:rFonts w:ascii="Times New Roman" w:hAnsi="Times New Roman" w:cs="Times New Roman"/>
+          <w:sz w:val="28"/>
+          <w:szCs w:val="28"/>
+          <w:lang w:val="ro-RO"/>
+        </w:rPr>
+        <w:t xml:space="preserve"> iar atacatorul poate citi mesajele în clar dintre telefon și stația de bază.</w:t>
       </w:r>
     </w:p>
     <w:p>
@@ -15135,7 +15630,25 @@
           <w:lang w:val="ro-RO"/>
         </w:rPr>
         <w:tab/>
-        <w:t>Acest lucru este posibil deoarece în cazul tehnologiilor fără fir se utilizează mesaje de tip RRC</w:t>
+        <w:t>Acest lucru este posibil</w:t>
+      </w:r>
+      <w:r>
+        <w:rPr>
+          <w:rFonts w:ascii="Times New Roman" w:hAnsi="Times New Roman" w:cs="Times New Roman"/>
+          <w:sz w:val="28"/>
+          <w:szCs w:val="28"/>
+          <w:lang w:val="ro-RO"/>
+        </w:rPr>
+        <w:t>,</w:t>
+      </w:r>
+      <w:r>
+        <w:rPr>
+          <w:rFonts w:ascii="Times New Roman" w:hAnsi="Times New Roman" w:cs="Times New Roman"/>
+          <w:sz w:val="28"/>
+          <w:szCs w:val="28"/>
+          <w:lang w:val="ro-RO"/>
+        </w:rPr>
+        <w:t xml:space="preserve"> deoarece în cazul tehnologiilor fără fir se utilizează mesaje de tip RRC</w:t>
       </w:r>
       <w:r>
         <w:rPr>
@@ -15279,7 +15792,25 @@
           <w:szCs w:val="28"/>
           <w:lang w:val="ro-RO"/>
         </w:rPr>
-        <w:t xml:space="preserve"> o dă telefonului. Raza fiecărui cerc este o funție ce depinde de puterea semnalului, pe care telefonul o trimite înapoi, ca răspuns, dispozitivului malițios.</w:t>
+        <w:t xml:space="preserve"> o dă telefonului. Raza fiecărui cerc este o fun</w:t>
+      </w:r>
+      <w:r>
+        <w:rPr>
+          <w:rFonts w:ascii="Times New Roman" w:hAnsi="Times New Roman" w:cs="Times New Roman"/>
+          <w:sz w:val="28"/>
+          <w:szCs w:val="28"/>
+          <w:lang w:val="ro-RO"/>
+        </w:rPr>
+        <w:t>c</w:t>
+      </w:r>
+      <w:r>
+        <w:rPr>
+          <w:rFonts w:ascii="Times New Roman" w:hAnsi="Times New Roman" w:cs="Times New Roman"/>
+          <w:sz w:val="28"/>
+          <w:szCs w:val="28"/>
+          <w:lang w:val="ro-RO"/>
+        </w:rPr>
+        <w:t>ție ce depinde de puterea semnalului, pe care telefonul o trimite înapoi, ca răspuns, dispozitivului malițios.</w:t>
       </w:r>
     </w:p>
     <w:p>
@@ -15301,7 +15832,7 @@
         </w:rPr>
         <w:lastRenderedPageBreak/>
         <w:pict>
-          <v:shape id="_x0000_i1026" type="#_x0000_t75" style="width:370.05pt;height:240.3pt">
+          <v:shape id="_x0000_i1026" type="#_x0000_t75" style="width:369.75pt;height:240pt">
             <v:imagedata r:id="rId12" o:title="7"/>
           </v:shape>
         </w:pict>
@@ -15793,16 +16324,52 @@
           <w:szCs w:val="28"/>
           <w:lang w:val="ro-RO"/>
         </w:rPr>
-        <w:t>, despre tehnicile de detectare iar în final se va realiza și o evaluare a acestora pentru a stabili cât sunt de eficiente.</w:t>
-      </w:r>
-      <w:r>
-        <w:rPr>
-          <w:rFonts w:ascii="Times New Roman" w:hAnsi="Times New Roman" w:cs="Times New Roman"/>
-          <w:sz w:val="28"/>
-          <w:szCs w:val="28"/>
-          <w:lang w:val="ro-RO"/>
-        </w:rPr>
-        <w:t xml:space="preserve"> Prima metodă, rudimentară, dar care poate fi folosită de oricine dispune de un telefon mobil pentru a detecta dacă s-a conectat sau nu la o antenă falsă</w:t>
+        <w:t>, despre tehnicile de detectare</w:t>
+      </w:r>
+      <w:r>
+        <w:rPr>
+          <w:rFonts w:ascii="Times New Roman" w:hAnsi="Times New Roman" w:cs="Times New Roman"/>
+          <w:sz w:val="28"/>
+          <w:szCs w:val="28"/>
+          <w:lang w:val="ro-RO"/>
+        </w:rPr>
+        <w:t>,</w:t>
+      </w:r>
+      <w:r>
+        <w:rPr>
+          <w:rFonts w:ascii="Times New Roman" w:hAnsi="Times New Roman" w:cs="Times New Roman"/>
+          <w:sz w:val="28"/>
+          <w:szCs w:val="28"/>
+          <w:lang w:val="ro-RO"/>
+        </w:rPr>
+        <w:t xml:space="preserve"> iar în final se va realiza și o evaluare a acestora pentru a stabili cât sunt de eficiente.</w:t>
+      </w:r>
+      <w:r>
+        <w:rPr>
+          <w:rFonts w:ascii="Times New Roman" w:hAnsi="Times New Roman" w:cs="Times New Roman"/>
+          <w:sz w:val="28"/>
+          <w:szCs w:val="28"/>
+          <w:lang w:val="ro-RO"/>
+        </w:rPr>
+        <w:t xml:space="preserve"> Prima metodă, rudimentară, dar care poate fi folosită de oricine</w:t>
+      </w:r>
+      <w:r>
+        <w:rPr>
+          <w:rFonts w:ascii="Times New Roman" w:hAnsi="Times New Roman" w:cs="Times New Roman"/>
+          <w:sz w:val="28"/>
+          <w:szCs w:val="28"/>
+          <w:lang w:val="ro-RO"/>
+        </w:rPr>
+        <w:t>.</w:t>
+      </w:r>
+      <w:r>
+        <w:rPr>
+          <w:rFonts w:ascii="Times New Roman" w:hAnsi="Times New Roman" w:cs="Times New Roman"/>
+          <w:sz w:val="28"/>
+          <w:szCs w:val="28"/>
+          <w:lang w:val="ro-RO"/>
+        </w:rPr>
+        <w:t xml:space="preserve"> dispune de un telefon mobil pentru a detecta dacă s-a conectat sau nu la o antenă falsă</w:t>
       </w:r>
       <w:r>
         <w:rPr>
@@ -15833,7 +16400,25 @@
           <w:lang w:val="ro-RO"/>
         </w:rPr>
         <w:tab/>
-        <w:t>Soluția prezentată poate fi încercată dar nu garantează rezultate corecte deoarece atacul nu durează pentru o perioadă lungă de timp. În cele mai multe cazuri telefonul se conectează la dispozitivul malițios, după care este respins de acesta în momentul în care a obținut datele dorite. Acest lucru înseamnă că verificarea trebuie facută atunci când telefonul își schimbă antena curentă pentru o antenă cu semnal mai bun.</w:t>
+        <w:t>Soluția prezentată poate fi încercată</w:t>
+      </w:r>
+      <w:r>
+        <w:rPr>
+          <w:rFonts w:ascii="Times New Roman" w:hAnsi="Times New Roman" w:cs="Times New Roman"/>
+          <w:sz w:val="28"/>
+          <w:szCs w:val="28"/>
+          <w:lang w:val="ro-RO"/>
+        </w:rPr>
+        <w:t>,</w:t>
+      </w:r>
+      <w:r>
+        <w:rPr>
+          <w:rFonts w:ascii="Times New Roman" w:hAnsi="Times New Roman" w:cs="Times New Roman"/>
+          <w:sz w:val="28"/>
+          <w:szCs w:val="28"/>
+          <w:lang w:val="ro-RO"/>
+        </w:rPr>
+        <w:t xml:space="preserve"> dar nu garantează rezultate corecte deoarece atacul nu durează pentru o perioadă lungă de timp. În cele mai multe cazuri telefonul se conectează la dispozitivul malițios, după care este respins de acesta în momentul în care a obținut datele dorite. Acest lucru înseamnă că verificarea trebuie facută atunci când telefonul își schimbă antena curentă pentru o antenă cu semnal mai bun.</w:t>
       </w:r>
     </w:p>
     <w:p>
@@ -16291,7 +16876,7 @@
           <w:lang w:val="ro-RO"/>
         </w:rPr>
         <w:pict>
-          <v:shape id="_x0000_i1027" type="#_x0000_t75" style="width:252.85pt;height:118.9pt">
+          <v:shape id="_x0000_i1027" type="#_x0000_t75" style="width:252.75pt;height:118.5pt">
             <v:imagedata r:id="rId13" o:title="9"/>
           </v:shape>
         </w:pict>
@@ -16642,7 +17227,16 @@
           <w:szCs w:val="28"/>
           <w:lang w:val="ro-RO"/>
         </w:rPr>
-        <w:t xml:space="preserve"> sub formă gratuită sau cu bani. </w:t>
+        <w:t xml:space="preserve"> sub formă gratuită sau contra cost</w:t>
+      </w:r>
+      <w:r>
+        <w:rPr>
+          <w:rFonts w:ascii="Times New Roman" w:hAnsi="Times New Roman" w:cs="Times New Roman"/>
+          <w:sz w:val="28"/>
+          <w:szCs w:val="28"/>
+          <w:lang w:val="ro-RO"/>
+        </w:rPr>
+        <w:t xml:space="preserve">. </w:t>
       </w:r>
       <w:r>
         <w:rPr>
@@ -17174,7 +17768,25 @@
           <w:szCs w:val="28"/>
           <w:lang w:val="ro-RO"/>
         </w:rPr>
-        <w:t>, urmărind diverși factori cum ar fi apariții ale unor noi stații de bază, durata de viață a acestora sau diverse anomalii</w:t>
+        <w:t>, urmărind diverși factori</w:t>
+      </w:r>
+      <w:r>
+        <w:rPr>
+          <w:rFonts w:ascii="Times New Roman" w:hAnsi="Times New Roman" w:cs="Times New Roman"/>
+          <w:sz w:val="28"/>
+          <w:szCs w:val="28"/>
+          <w:lang w:val="ro-RO"/>
+        </w:rPr>
+        <w:t>,</w:t>
+      </w:r>
+      <w:r>
+        <w:rPr>
+          <w:rFonts w:ascii="Times New Roman" w:hAnsi="Times New Roman" w:cs="Times New Roman"/>
+          <w:sz w:val="28"/>
+          <w:szCs w:val="28"/>
+          <w:lang w:val="ro-RO"/>
+        </w:rPr>
+        <w:t xml:space="preserve"> cum ar fi apariții ale unor noi stații de bază, durata de viață a acestora sau diverse anomalii</w:t>
       </w:r>
       <w:r>
         <w:rPr>
@@ -17481,7 +18093,25 @@
           <w:szCs w:val="28"/>
           <w:lang w:val="ro-RO"/>
         </w:rPr>
-        <w:t xml:space="preserve">emenea un dezavantaj deoarece nu poate împiedica atacurile unui </w:t>
+        <w:t>emenea un dezavantaj</w:t>
+      </w:r>
+      <w:r>
+        <w:rPr>
+          <w:rFonts w:ascii="Times New Roman" w:hAnsi="Times New Roman" w:cs="Times New Roman"/>
+          <w:sz w:val="28"/>
+          <w:szCs w:val="28"/>
+          <w:lang w:val="ro-RO"/>
+        </w:rPr>
+        <w:t>,</w:t>
+      </w:r>
+      <w:r>
+        <w:rPr>
+          <w:rFonts w:ascii="Times New Roman" w:hAnsi="Times New Roman" w:cs="Times New Roman"/>
+          <w:sz w:val="28"/>
+          <w:szCs w:val="28"/>
+          <w:lang w:val="ro-RO"/>
+        </w:rPr>
+        <w:t xml:space="preserve"> deoarece nu poate împiedica atacurile unui </w:t>
       </w:r>
       <w:r>
         <w:rPr>
@@ -17783,7 +18413,43 @@
           <w:lang w:val="ro-RO"/>
         </w:rPr>
         <w:lastRenderedPageBreak/>
-        <w:t xml:space="preserve">utilizarea unui senzor împreună cu o aplicație deoarece primul poate da informații la care al doilea tip de detector nu are acces, cum ar fi momentul în care rețeaua de telefonie decide să declaseze nivelul rețelei. Dacă senzorul ar detecta o ca deși există o conexiune 4G într-un loc dar cu toate acestea celula la care este conectat declasează nivelul de la 4G la 2G, acesta este un semn ca un </w:t>
+        <w:t>utilizarea unui senzor împreună cu o aplicație</w:t>
+      </w:r>
+      <w:r>
+        <w:rPr>
+          <w:rFonts w:ascii="Times New Roman" w:hAnsi="Times New Roman" w:cs="Times New Roman"/>
+          <w:sz w:val="28"/>
+          <w:szCs w:val="28"/>
+          <w:lang w:val="ro-RO"/>
+        </w:rPr>
+        <w:t>,</w:t>
+      </w:r>
+      <w:r>
+        <w:rPr>
+          <w:rFonts w:ascii="Times New Roman" w:hAnsi="Times New Roman" w:cs="Times New Roman"/>
+          <w:sz w:val="28"/>
+          <w:szCs w:val="28"/>
+          <w:lang w:val="ro-RO"/>
+        </w:rPr>
+        <w:t xml:space="preserve"> deoarece primul poate da informații la care al doilea tip de detector nu are acces, cum ar fi momentul în care rețeaua de telefonie decide să declaseze nivelul rețele</w:t>
+      </w:r>
+      <w:r>
+        <w:rPr>
+          <w:rFonts w:ascii="Times New Roman" w:hAnsi="Times New Roman" w:cs="Times New Roman"/>
+          <w:sz w:val="28"/>
+          <w:szCs w:val="28"/>
+          <w:lang w:val="ro-RO"/>
+        </w:rPr>
+        <w:t>i. Dacă senzorul ar detecta o declasare</w:t>
+      </w:r>
+      <w:r>
+        <w:rPr>
+          <w:rFonts w:ascii="Times New Roman" w:hAnsi="Times New Roman" w:cs="Times New Roman"/>
+          <w:sz w:val="28"/>
+          <w:szCs w:val="28"/>
+          <w:lang w:val="ro-RO"/>
+        </w:rPr>
+        <w:t xml:space="preserve"> deși există o conexiune 4G într-un loc dar cu toate acestea celula la care este conectat declasează nivelul de la 4G la 2G, acesta este un semn ca un </w:t>
       </w:r>
       <w:r>
         <w:rPr>
@@ -17802,7 +18468,25 @@
           <w:szCs w:val="28"/>
           <w:lang w:val="ro-RO"/>
         </w:rPr>
-        <w:t>se află în preajmă, informație care ar putea fi trimisă catre aplicația mobilă.</w:t>
+        <w:t>se află în preajmă, inform</w:t>
+      </w:r>
+      <w:r>
+        <w:rPr>
+          <w:rFonts w:ascii="Times New Roman" w:hAnsi="Times New Roman" w:cs="Times New Roman"/>
+          <w:sz w:val="28"/>
+          <w:szCs w:val="28"/>
+          <w:lang w:val="ro-RO"/>
+        </w:rPr>
+        <w:t>ație care ar putea fi trimisă că</w:t>
+      </w:r>
+      <w:r>
+        <w:rPr>
+          <w:rFonts w:ascii="Times New Roman" w:hAnsi="Times New Roman" w:cs="Times New Roman"/>
+          <w:sz w:val="28"/>
+          <w:szCs w:val="28"/>
+          <w:lang w:val="ro-RO"/>
+        </w:rPr>
+        <w:t>tre aplicația mobilă.</w:t>
       </w:r>
       <w:r>
         <w:rPr>
@@ -17896,7 +18580,25 @@
           <w:szCs w:val="28"/>
           <w:lang w:val="ro-RO"/>
         </w:rPr>
-        <w:t xml:space="preserve">Deoarece aplicația dezvoltată în cadrul acestui proiect, se bazează efectiv </w:t>
+        <w:t>Deoarece aplicația dezvo</w:t>
+      </w:r>
+      <w:r>
+        <w:rPr>
+          <w:rFonts w:ascii="Times New Roman" w:hAnsi="Times New Roman" w:cs="Times New Roman"/>
+          <w:sz w:val="28"/>
+          <w:szCs w:val="28"/>
+          <w:lang w:val="ro-RO"/>
+        </w:rPr>
+        <w:t>ltată în cadrul acestui proiect</w:t>
+      </w:r>
+      <w:r>
+        <w:rPr>
+          <w:rFonts w:ascii="Times New Roman" w:hAnsi="Times New Roman" w:cs="Times New Roman"/>
+          <w:sz w:val="28"/>
+          <w:szCs w:val="28"/>
+          <w:lang w:val="ro-RO"/>
+        </w:rPr>
+        <w:t xml:space="preserve"> se bazează efectiv </w:t>
       </w:r>
       <w:r>
         <w:rPr>
@@ -17954,7 +18656,16 @@
           <w:lang w:val="ro-RO"/>
         </w:rPr>
         <w:tab/>
-        <w:t>Acestă bază de date conținea</w:t>
+        <w:t>Acestă bază de date conținea în 21 august 2017 în jur de 35.5 milioane de celule unice</w:t>
+      </w:r>
+      <w:r>
+        <w:rPr>
+          <w:rFonts w:ascii="Times New Roman" w:hAnsi="Times New Roman" w:cs="Times New Roman"/>
+          <w:sz w:val="28"/>
+          <w:szCs w:val="28"/>
+          <w:lang w:val="ro-RO"/>
+        </w:rPr>
+        <w:t xml:space="preserve"> </w:t>
       </w:r>
       <w:sdt>
         <w:sdtPr>
@@ -18033,7 +18744,7 @@
           <w:szCs w:val="28"/>
           <w:lang w:val="ro-RO"/>
         </w:rPr>
-        <w:t xml:space="preserve"> în 21 august 2017 în jur de 35.5 milioane de celule unice, ceea ce o face potrivită pentru verificarea informațiilor pe care antena la care se conectează terminalul mobil le face publice.</w:t>
+        <w:t>, ceea ce o face potrivită pentru verificarea informațiilor pe care antena la care se conectează terminalul mobil le face publice.</w:t>
       </w:r>
       <w:r>
         <w:rPr>
@@ -18062,6 +18773,16 @@
           <w:lang w:val="ro-RO"/>
         </w:rPr>
         <w:t>IMSI Catcher</w:t>
+      </w:r>
+      <w:r>
+        <w:rPr>
+          <w:rFonts w:ascii="Times New Roman" w:hAnsi="Times New Roman" w:cs="Times New Roman"/>
+          <w:i/>
+          <w:sz w:val="28"/>
+          <w:szCs w:val="28"/>
+          <w:lang w:val="ro-RO"/>
+        </w:rPr>
+        <w:t>,</w:t>
       </w:r>
       <w:r>
         <w:rPr>
@@ -18100,7 +18821,25 @@
           <w:szCs w:val="28"/>
           <w:lang w:val="ro-RO"/>
         </w:rPr>
-        <w:t>Conectarea și obținerea datelor necesare analizei se realizează cu ajutorul unui api pus la dispoziție de firma ce a creat baza de date. A</w:t>
+        <w:t xml:space="preserve">Conectarea și obținerea datelor necesare analizei se realizează cu ajutorul unui </w:t>
+      </w:r>
+      <w:r>
+        <w:rPr>
+          <w:rFonts w:ascii="Times New Roman" w:hAnsi="Times New Roman" w:cs="Times New Roman"/>
+          <w:sz w:val="28"/>
+          <w:szCs w:val="28"/>
+          <w:lang w:val="ro-RO"/>
+        </w:rPr>
+        <w:t>API</w:t>
+      </w:r>
+      <w:r>
+        <w:rPr>
+          <w:rFonts w:ascii="Times New Roman" w:hAnsi="Times New Roman" w:cs="Times New Roman"/>
+          <w:sz w:val="28"/>
+          <w:szCs w:val="28"/>
+          <w:lang w:val="ro-RO"/>
+        </w:rPr>
+        <w:t xml:space="preserve"> pus la dispoziție de firma ce a creat baza de date. A</w:t>
       </w:r>
       <w:r>
         <w:rPr>
@@ -18118,25 +18857,97 @@
           <w:szCs w:val="28"/>
           <w:lang w:val="ro-RO"/>
         </w:rPr>
-        <w:t xml:space="preserve">tfel, pentru a trimite cereri se poate utiliza unul din endpointurile listate în </w:t>
-      </w:r>
-      <w:r>
-        <w:rPr>
-          <w:rFonts w:ascii="Times New Roman" w:hAnsi="Times New Roman" w:cs="Times New Roman"/>
-          <w:sz w:val="28"/>
-          <w:szCs w:val="28"/>
-          <w:lang w:val="ro-RO"/>
-        </w:rPr>
-        <w:t>documentația api-ului. Programatorul îl poate folosi pe oricare, însă recomandarea este să îl folosească pe acela care este cel mai apropiat din punct de vedere geografic pentru a minimiza latența.</w:t>
-      </w:r>
-      <w:r>
-        <w:rPr>
-          <w:rFonts w:ascii="Times New Roman" w:hAnsi="Times New Roman" w:cs="Times New Roman"/>
-          <w:sz w:val="28"/>
-          <w:szCs w:val="28"/>
-          <w:lang w:val="ro-RO"/>
-        </w:rPr>
-        <w:t xml:space="preserve"> În cadrul proiectului am utilizat serverul de mai jos:</w:t>
+        <w:t>tfel, pentru a trimite cereri se poate utiliza unul din endpoint</w:t>
+      </w:r>
+      <w:r>
+        <w:rPr>
+          <w:rFonts w:ascii="Times New Roman" w:hAnsi="Times New Roman" w:cs="Times New Roman"/>
+          <w:sz w:val="28"/>
+          <w:szCs w:val="28"/>
+          <w:lang w:val="ro-RO"/>
+        </w:rPr>
+        <w:t>-</w:t>
+      </w:r>
+      <w:r>
+        <w:rPr>
+          <w:rFonts w:ascii="Times New Roman" w:hAnsi="Times New Roman" w:cs="Times New Roman"/>
+          <w:sz w:val="28"/>
+          <w:szCs w:val="28"/>
+          <w:lang w:val="ro-RO"/>
+        </w:rPr>
+        <w:t xml:space="preserve">urile listate în </w:t>
+      </w:r>
+      <w:r>
+        <w:rPr>
+          <w:rFonts w:ascii="Times New Roman" w:hAnsi="Times New Roman" w:cs="Times New Roman"/>
+          <w:sz w:val="28"/>
+          <w:szCs w:val="28"/>
+          <w:lang w:val="ro-RO"/>
+        </w:rPr>
+        <w:t xml:space="preserve">documentația </w:t>
+      </w:r>
+      <w:r>
+        <w:rPr>
+          <w:rFonts w:ascii="Times New Roman" w:hAnsi="Times New Roman" w:cs="Times New Roman"/>
+          <w:sz w:val="28"/>
+          <w:szCs w:val="28"/>
+          <w:lang w:val="ro-RO"/>
+        </w:rPr>
+        <w:t>API</w:t>
+      </w:r>
+      <w:r>
+        <w:rPr>
+          <w:rFonts w:ascii="Times New Roman" w:hAnsi="Times New Roman" w:cs="Times New Roman"/>
+          <w:sz w:val="28"/>
+          <w:szCs w:val="28"/>
+          <w:lang w:val="ro-RO"/>
+        </w:rPr>
+        <w:t>-ului. Programatorul îl poate folosi pe oricare, însă</w:t>
+      </w:r>
+      <w:r>
+        <w:rPr>
+          <w:rFonts w:ascii="Times New Roman" w:hAnsi="Times New Roman" w:cs="Times New Roman"/>
+          <w:sz w:val="28"/>
+          <w:szCs w:val="28"/>
+          <w:lang w:val="ro-RO"/>
+        </w:rPr>
+        <w:t>,</w:t>
+      </w:r>
+      <w:r>
+        <w:rPr>
+          <w:rFonts w:ascii="Times New Roman" w:hAnsi="Times New Roman" w:cs="Times New Roman"/>
+          <w:sz w:val="28"/>
+          <w:szCs w:val="28"/>
+          <w:lang w:val="ro-RO"/>
+        </w:rPr>
+        <w:t xml:space="preserve"> recomandarea este să îl folosească pe acela care este cel mai apropiat din punct de vedere geografic pentru a minimiza latența.</w:t>
+      </w:r>
+      <w:r>
+        <w:rPr>
+          <w:rFonts w:ascii="Times New Roman" w:hAnsi="Times New Roman" w:cs="Times New Roman"/>
+          <w:sz w:val="28"/>
+          <w:szCs w:val="28"/>
+          <w:lang w:val="ro-RO"/>
+        </w:rPr>
+        <w:t xml:space="preserve"> În cadrul proiectului </w:t>
+      </w:r>
+      <w:r>
+        <w:rPr>
+          <w:rFonts w:ascii="Times New Roman" w:hAnsi="Times New Roman" w:cs="Times New Roman"/>
+          <w:sz w:val="28"/>
+          <w:szCs w:val="28"/>
+          <w:lang w:val="ro-RO"/>
+        </w:rPr>
+        <w:t>a fost utilizat</w:t>
+      </w:r>
+      <w:r>
+        <w:rPr>
+          <w:rFonts w:ascii="Times New Roman" w:hAnsi="Times New Roman" w:cs="Times New Roman"/>
+          <w:sz w:val="28"/>
+          <w:szCs w:val="28"/>
+          <w:lang w:val="ro-RO"/>
+        </w:rPr>
+        <w:t xml:space="preserve"> serverul de mai jos:</w:t>
       </w:r>
     </w:p>
     <w:p>
@@ -18220,7 +19031,7 @@
         </w:rPr>
         <w:lastRenderedPageBreak/>
         <w:pict>
-          <v:shape id="_x0000_i1028" type="#_x0000_t75" style="width:468pt;height:242.8pt">
+          <v:shape id="_x0000_i1028" type="#_x0000_t75" style="width:468pt;height:243pt">
             <v:imagedata r:id="rId15" o:title="10"/>
           </v:shape>
         </w:pict>
@@ -18296,7 +19107,25 @@
           <w:szCs w:val="28"/>
           <w:lang w:val="ro-RO"/>
         </w:rPr>
-        <w:t>În continuare vor fi detaliați fiecare parametri pe care aplicația trebuie să îi pună la dispoziție pentru a putea primi un răspuns pozitiv înapoi.</w:t>
+        <w:t>În continuare vor fi detaliați parametr</w:t>
+      </w:r>
+      <w:r>
+        <w:rPr>
+          <w:rFonts w:ascii="Times New Roman" w:hAnsi="Times New Roman" w:cs="Times New Roman"/>
+          <w:sz w:val="28"/>
+          <w:szCs w:val="28"/>
+          <w:lang w:val="ro-RO"/>
+        </w:rPr>
+        <w:t>i</w:t>
+      </w:r>
+      <w:r>
+        <w:rPr>
+          <w:rFonts w:ascii="Times New Roman" w:hAnsi="Times New Roman" w:cs="Times New Roman"/>
+          <w:sz w:val="28"/>
+          <w:szCs w:val="28"/>
+          <w:lang w:val="ro-RO"/>
+        </w:rPr>
+        <w:t>i pe care aplicația trebuie să îi pună la dispoziție pentru a putea primi un răspuns pozitiv înapoi.</w:t>
       </w:r>
     </w:p>
     <w:p>
@@ -18322,7 +19151,34 @@
           <w:szCs w:val="28"/>
           <w:lang w:val="ro-RO"/>
         </w:rPr>
-        <w:t>token – cheia pentru a putea accesa api-ul ce se poate obține de pe site-ul producătorului</w:t>
+        <w:t xml:space="preserve">token – cheia pentru a putea accesa </w:t>
+      </w:r>
+      <w:r>
+        <w:rPr>
+          <w:rFonts w:ascii="Times New Roman" w:hAnsi="Times New Roman" w:cs="Times New Roman"/>
+          <w:sz w:val="28"/>
+          <w:szCs w:val="28"/>
+          <w:lang w:val="ro-RO"/>
+        </w:rPr>
+        <w:t>API</w:t>
+      </w:r>
+      <w:r>
+        <w:rPr>
+          <w:rFonts w:ascii="Times New Roman" w:hAnsi="Times New Roman" w:cs="Times New Roman"/>
+          <w:sz w:val="28"/>
+          <w:szCs w:val="28"/>
+          <w:lang w:val="ro-RO"/>
+        </w:rPr>
+        <w:t>-ul ce se poate obține de pe site-ul producătorului</w:t>
+      </w:r>
+      <w:r>
+        <w:rPr>
+          <w:rFonts w:ascii="Times New Roman" w:hAnsi="Times New Roman" w:cs="Times New Roman"/>
+          <w:sz w:val="28"/>
+          <w:szCs w:val="28"/>
+          <w:lang w:val="ro-RO"/>
+        </w:rPr>
+        <w:t>;</w:t>
       </w:r>
     </w:p>
     <w:p>
@@ -18377,6 +19233,15 @@
         </w:rPr>
         <w:t>tipul celulei pe care dorim să o căutam. În cazul de față nu vom utiliza decât GSM</w:t>
       </w:r>
+      <w:r>
+        <w:rPr>
+          <w:rFonts w:ascii="Times New Roman" w:hAnsi="Times New Roman" w:cs="Times New Roman"/>
+          <w:sz w:val="28"/>
+          <w:szCs w:val="28"/>
+          <w:lang w:val="ro-RO"/>
+        </w:rPr>
+        <w:t>;</w:t>
+      </w:r>
     </w:p>
     <w:p>
       <w:pPr>
@@ -18403,6 +19268,15 @@
         </w:rPr>
         <w:t>mcc – codul țării în care este înregistrată cartela SIM</w:t>
       </w:r>
+      <w:r>
+        <w:rPr>
+          <w:rFonts w:ascii="Times New Roman" w:hAnsi="Times New Roman" w:cs="Times New Roman"/>
+          <w:sz w:val="28"/>
+          <w:szCs w:val="28"/>
+          <w:lang w:val="ro-RO"/>
+        </w:rPr>
+        <w:t>;</w:t>
+      </w:r>
     </w:p>
     <w:p>
       <w:pPr>
@@ -18429,6 +19303,15 @@
         </w:rPr>
         <w:t>mnc – codul operatorului de telefonie mobilă din țara în care este înregistrată cartela SIM</w:t>
       </w:r>
+      <w:r>
+        <w:rPr>
+          <w:rFonts w:ascii="Times New Roman" w:hAnsi="Times New Roman" w:cs="Times New Roman"/>
+          <w:sz w:val="28"/>
+          <w:szCs w:val="28"/>
+          <w:lang w:val="ro-RO"/>
+        </w:rPr>
+        <w:t>;</w:t>
+      </w:r>
     </w:p>
     <w:p>
       <w:pPr>
@@ -18455,6 +19338,15 @@
         </w:rPr>
         <w:t>lac – codul locației în care se află celula căutată</w:t>
       </w:r>
+      <w:r>
+        <w:rPr>
+          <w:rFonts w:ascii="Times New Roman" w:hAnsi="Times New Roman" w:cs="Times New Roman"/>
+          <w:sz w:val="28"/>
+          <w:szCs w:val="28"/>
+          <w:lang w:val="ro-RO"/>
+        </w:rPr>
+        <w:t>;</w:t>
+      </w:r>
     </w:p>
     <w:p>
       <w:pPr>
@@ -18479,7 +19371,34 @@
           <w:szCs w:val="28"/>
           <w:lang w:val="ro-RO"/>
         </w:rPr>
-        <w:t>cid – codul de identificare a celulei</w:t>
+        <w:t>cid – codul de identificare a</w:t>
+      </w:r>
+      <w:r>
+        <w:rPr>
+          <w:rFonts w:ascii="Times New Roman" w:hAnsi="Times New Roman" w:cs="Times New Roman"/>
+          <w:sz w:val="28"/>
+          <w:szCs w:val="28"/>
+          <w:lang w:val="ro-RO"/>
+        </w:rPr>
+        <w:t>l</w:t>
+      </w:r>
+      <w:r>
+        <w:rPr>
+          <w:rFonts w:ascii="Times New Roman" w:hAnsi="Times New Roman" w:cs="Times New Roman"/>
+          <w:sz w:val="28"/>
+          <w:szCs w:val="28"/>
+          <w:lang w:val="ro-RO"/>
+        </w:rPr>
+        <w:t xml:space="preserve"> celulei</w:t>
+      </w:r>
+      <w:r>
+        <w:rPr>
+          <w:rFonts w:ascii="Times New Roman" w:hAnsi="Times New Roman" w:cs="Times New Roman"/>
+          <w:sz w:val="28"/>
+          <w:szCs w:val="28"/>
+          <w:lang w:val="ro-RO"/>
+        </w:rPr>
+        <w:t>.</w:t>
       </w:r>
     </w:p>
     <w:p>
@@ -18501,7 +19420,25 @@
           <w:lang w:val="ro-RO"/>
         </w:rPr>
         <w:tab/>
-        <w:t xml:space="preserve">Ca răspuns api-ul întoarce statusul cerererii, </w:t>
+        <w:t xml:space="preserve">Ca răspuns </w:t>
+      </w:r>
+      <w:r>
+        <w:rPr>
+          <w:rFonts w:ascii="Times New Roman" w:hAnsi="Times New Roman" w:cs="Times New Roman"/>
+          <w:sz w:val="28"/>
+          <w:szCs w:val="28"/>
+          <w:lang w:val="ro-RO"/>
+        </w:rPr>
+        <w:t>API</w:t>
+      </w:r>
+      <w:r>
+        <w:rPr>
+          <w:rFonts w:ascii="Times New Roman" w:hAnsi="Times New Roman" w:cs="Times New Roman"/>
+          <w:sz w:val="28"/>
+          <w:szCs w:val="28"/>
+          <w:lang w:val="ro-RO"/>
+        </w:rPr>
+        <w:t xml:space="preserve">-ul întoarce statusul cerererii, </w:t>
       </w:r>
       <w:r>
         <w:rPr>
@@ -18580,7 +19517,25 @@
           <w:lang w:val="ro-RO"/>
         </w:rPr>
         <w:tab/>
-        <w:t xml:space="preserve">Toate datele primite de la server sunt preluate de aplicația client și afișate utilizatorului, iar dacă celula nu există </w:t>
+        <w:t>Toate datele primite de la server sunt preluate de aplicația client și afișate utilizatorului, iar dacă celula nu există</w:t>
+      </w:r>
+      <w:r>
+        <w:rPr>
+          <w:rFonts w:ascii="Times New Roman" w:hAnsi="Times New Roman" w:cs="Times New Roman"/>
+          <w:sz w:val="28"/>
+          <w:szCs w:val="28"/>
+          <w:lang w:val="ro-RO"/>
+        </w:rPr>
+        <w:t>,</w:t>
+      </w:r>
+      <w:r>
+        <w:rPr>
+          <w:rFonts w:ascii="Times New Roman" w:hAnsi="Times New Roman" w:cs="Times New Roman"/>
+          <w:sz w:val="28"/>
+          <w:szCs w:val="28"/>
+          <w:lang w:val="ro-RO"/>
+        </w:rPr>
+        <w:t xml:space="preserve"> </w:t>
       </w:r>
       <w:r>
         <w:rPr>
@@ -18732,25 +19687,79 @@
           <w:szCs w:val="28"/>
           <w:lang w:val="ro-RO"/>
         </w:rPr>
-        <w:t xml:space="preserve"> în care au fost introduse toate datele cerute de către api.</w:t>
-      </w:r>
-      <w:r>
-        <w:rPr>
-          <w:rFonts w:ascii="Times New Roman" w:hAnsi="Times New Roman" w:cs="Times New Roman"/>
-          <w:sz w:val="28"/>
-          <w:szCs w:val="28"/>
-          <w:lang w:val="ro-RO"/>
-        </w:rPr>
-        <w:t xml:space="preserve"> Răspunsul primit, a fost tot sub forma unui obiect Json și a fost parsat tot în cadrul clasei ce realizează cererea</w:t>
-      </w:r>
-      <w:r>
-        <w:rPr>
-          <w:rFonts w:ascii="Times New Roman" w:hAnsi="Times New Roman" w:cs="Times New Roman"/>
-          <w:sz w:val="28"/>
-          <w:szCs w:val="28"/>
-          <w:lang w:val="ro-RO"/>
-        </w:rPr>
-        <w:t xml:space="preserve"> pentru a putea salva informațiile, ce urmează a fi folosite în aplicație pentru analiză sau pentru informarea utilizatorului.</w:t>
+        <w:t xml:space="preserve"> în care au fost introduse toate datele cerute de către </w:t>
+      </w:r>
+      <w:r>
+        <w:rPr>
+          <w:rFonts w:ascii="Times New Roman" w:hAnsi="Times New Roman" w:cs="Times New Roman"/>
+          <w:sz w:val="28"/>
+          <w:szCs w:val="28"/>
+          <w:lang w:val="ro-RO"/>
+        </w:rPr>
+        <w:t>API</w:t>
+      </w:r>
+      <w:r>
+        <w:rPr>
+          <w:rFonts w:ascii="Times New Roman" w:hAnsi="Times New Roman" w:cs="Times New Roman"/>
+          <w:sz w:val="28"/>
+          <w:szCs w:val="28"/>
+          <w:lang w:val="ro-RO"/>
+        </w:rPr>
+        <w:t>.</w:t>
+      </w:r>
+      <w:r>
+        <w:rPr>
+          <w:rFonts w:ascii="Times New Roman" w:hAnsi="Times New Roman" w:cs="Times New Roman"/>
+          <w:sz w:val="28"/>
+          <w:szCs w:val="28"/>
+          <w:lang w:val="ro-RO"/>
+        </w:rPr>
+        <w:t xml:space="preserve"> Răspunsul primit</w:t>
+      </w:r>
+      <w:r>
+        <w:rPr>
+          <w:rFonts w:ascii="Times New Roman" w:hAnsi="Times New Roman" w:cs="Times New Roman"/>
+          <w:sz w:val="28"/>
+          <w:szCs w:val="28"/>
+          <w:lang w:val="ro-RO"/>
+        </w:rPr>
+        <w:t xml:space="preserve"> a fost tot sub forma unui obiect Json și a fost parsat tot în cadrul clasei ce realizează cererea</w:t>
+      </w:r>
+      <w:r>
+        <w:rPr>
+          <w:rFonts w:ascii="Times New Roman" w:hAnsi="Times New Roman" w:cs="Times New Roman"/>
+          <w:sz w:val="28"/>
+          <w:szCs w:val="28"/>
+          <w:lang w:val="ro-RO"/>
+        </w:rPr>
+        <w:t>,</w:t>
+      </w:r>
+      <w:r>
+        <w:rPr>
+          <w:rFonts w:ascii="Times New Roman" w:hAnsi="Times New Roman" w:cs="Times New Roman"/>
+          <w:sz w:val="28"/>
+          <w:szCs w:val="28"/>
+          <w:lang w:val="ro-RO"/>
+        </w:rPr>
+        <w:t xml:space="preserve"> pe</w:t>
+      </w:r>
+      <w:r>
+        <w:rPr>
+          <w:rFonts w:ascii="Times New Roman" w:hAnsi="Times New Roman" w:cs="Times New Roman"/>
+          <w:sz w:val="28"/>
+          <w:szCs w:val="28"/>
+          <w:lang w:val="ro-RO"/>
+        </w:rPr>
+        <w:t>ntru a putea salva informațiile</w:t>
+      </w:r>
+      <w:r>
+        <w:rPr>
+          <w:rFonts w:ascii="Times New Roman" w:hAnsi="Times New Roman" w:cs="Times New Roman"/>
+          <w:sz w:val="28"/>
+          <w:szCs w:val="28"/>
+          <w:lang w:val="ro-RO"/>
+        </w:rPr>
+        <w:t xml:space="preserve"> ce urmează a fi folosite în aplicație pentru analiză sau pentru informarea utilizatorului.</w:t>
       </w:r>
     </w:p>
     <w:p>
@@ -18772,7 +19781,7 @@
           <w:lang w:val="ro-RO"/>
         </w:rPr>
         <w:pict>
-          <v:shape id="_x0000_i1029" type="#_x0000_t75" style="width:416.1pt;height:292.2pt">
+          <v:shape id="_x0000_i1029" type="#_x0000_t75" style="width:416.25pt;height:292.5pt">
             <v:imagedata r:id="rId16" o:title="11"/>
           </v:shape>
         </w:pict>
@@ -19061,7 +20070,25 @@
           <w:szCs w:val="28"/>
           <w:lang w:val="ro-RO"/>
         </w:rPr>
-        <w:t>Capitolul se va încheia cu prezentarea modului de funcționare al aplicației, simulând detectarea unei stații de bază false. Rezultatele simulării vor fi expuse sub forma unor figuri</w:t>
+        <w:t xml:space="preserve">Capitolul se va încheia cu prezentarea modului de funcționare al aplicației, simulând </w:t>
+      </w:r>
+      <w:r>
+        <w:rPr>
+          <w:rFonts w:ascii="Times New Roman" w:hAnsi="Times New Roman" w:cs="Times New Roman"/>
+          <w:sz w:val="28"/>
+          <w:szCs w:val="28"/>
+          <w:lang w:val="ro-RO"/>
+        </w:rPr>
+        <w:t>verificările asupra celulei curente</w:t>
+      </w:r>
+      <w:r>
+        <w:rPr>
+          <w:rFonts w:ascii="Times New Roman" w:hAnsi="Times New Roman" w:cs="Times New Roman"/>
+          <w:sz w:val="28"/>
+          <w:szCs w:val="28"/>
+          <w:lang w:val="ro-RO"/>
+        </w:rPr>
+        <w:t>. Rezultatele simulării vor fi expuse sub forma unor figuri</w:t>
       </w:r>
       <w:r>
         <w:rPr>
@@ -19071,6 +20098,15 @@
           <w:lang w:val="ro-RO"/>
         </w:rPr>
         <w:t xml:space="preserve"> și comentarii pe baza acestora</w:t>
+      </w:r>
+      <w:r>
+        <w:rPr>
+          <w:rFonts w:ascii="Times New Roman" w:hAnsi="Times New Roman" w:cs="Times New Roman"/>
+          <w:sz w:val="28"/>
+          <w:szCs w:val="28"/>
+          <w:lang w:val="ro-RO"/>
+        </w:rPr>
+        <w:t>,</w:t>
       </w:r>
       <w:r>
         <w:rPr>
@@ -19451,7 +20487,7 @@
           <w:lang w:val="ro-RO"/>
         </w:rPr>
         <w:pict>
-          <v:shape id="_x0000_i1030" type="#_x0000_t75" style="width:468pt;height:221.85pt">
+          <v:shape id="_x0000_i1030" type="#_x0000_t75" style="width:468pt;height:222pt">
             <v:imagedata r:id="rId17" o:title="12"/>
           </v:shape>
         </w:pict>
@@ -19527,7 +20563,61 @@
           <w:szCs w:val="28"/>
           <w:lang w:val="ro-RO"/>
         </w:rPr>
-        <w:t>Astfel, a fost utilizat serviciul celor de la Google numit Firebase ce pune la dispoziție un api cu ajutorul căruia datele pot fi sincronizate între toți utilizatorii aplicației.</w:t>
+        <w:t>Astfel, a fost utilizat serviciul celor de la Google</w:t>
+      </w:r>
+      <w:r>
+        <w:rPr>
+          <w:rFonts w:ascii="Times New Roman" w:hAnsi="Times New Roman" w:cs="Times New Roman"/>
+          <w:sz w:val="28"/>
+          <w:szCs w:val="28"/>
+          <w:lang w:val="ro-RO"/>
+        </w:rPr>
+        <w:t>,</w:t>
+      </w:r>
+      <w:r>
+        <w:rPr>
+          <w:rFonts w:ascii="Times New Roman" w:hAnsi="Times New Roman" w:cs="Times New Roman"/>
+          <w:sz w:val="28"/>
+          <w:szCs w:val="28"/>
+          <w:lang w:val="ro-RO"/>
+        </w:rPr>
+        <w:t xml:space="preserve"> numit Firebase</w:t>
+      </w:r>
+      <w:r>
+        <w:rPr>
+          <w:rFonts w:ascii="Times New Roman" w:hAnsi="Times New Roman" w:cs="Times New Roman"/>
+          <w:sz w:val="28"/>
+          <w:szCs w:val="28"/>
+          <w:lang w:val="ro-RO"/>
+        </w:rPr>
+        <w:t>,</w:t>
+      </w:r>
+      <w:r>
+        <w:rPr>
+          <w:rFonts w:ascii="Times New Roman" w:hAnsi="Times New Roman" w:cs="Times New Roman"/>
+          <w:sz w:val="28"/>
+          <w:szCs w:val="28"/>
+          <w:lang w:val="ro-RO"/>
+        </w:rPr>
+        <w:t xml:space="preserve"> ce pune la dispoziție un </w:t>
+      </w:r>
+      <w:r>
+        <w:rPr>
+          <w:rFonts w:ascii="Times New Roman" w:hAnsi="Times New Roman" w:cs="Times New Roman"/>
+          <w:sz w:val="28"/>
+          <w:szCs w:val="28"/>
+          <w:lang w:val="ro-RO"/>
+        </w:rPr>
+        <w:t>API</w:t>
+      </w:r>
+      <w:r>
+        <w:rPr>
+          <w:rFonts w:ascii="Times New Roman" w:hAnsi="Times New Roman" w:cs="Times New Roman"/>
+          <w:sz w:val="28"/>
+          <w:szCs w:val="28"/>
+          <w:lang w:val="ro-RO"/>
+        </w:rPr>
+        <w:t xml:space="preserve"> cu ajutorul căruia datele pot fi sincronizate între toți utilizatorii aplicației.</w:t>
       </w:r>
       <w:r>
         <w:rPr>
@@ -19622,6 +20712,14 @@
         </w:rPr>
         <w:t>GoodCells – celule ce aparțin operatorilor de telefonie mobilă</w:t>
       </w:r>
+      <w:r>
+        <w:rPr>
+          <w:rFonts w:ascii="Times New Roman" w:hAnsi="Times New Roman" w:cs="Times New Roman"/>
+          <w:sz w:val="28"/>
+          <w:szCs w:val="28"/>
+        </w:rPr>
+        <w:t>;</w:t>
+      </w:r>
     </w:p>
     <w:p>
       <w:pPr>
@@ -19648,6 +20746,15 @@
         </w:rPr>
         <w:t>WarningCells – celule despre care încă nu se cunoaște dacă sunt stații de bază sau dispozitive malițioase</w:t>
       </w:r>
+      <w:r>
+        <w:rPr>
+          <w:rFonts w:ascii="Times New Roman" w:hAnsi="Times New Roman" w:cs="Times New Roman"/>
+          <w:sz w:val="28"/>
+          <w:szCs w:val="28"/>
+          <w:lang w:val="ro-RO"/>
+        </w:rPr>
+        <w:t>;</w:t>
+      </w:r>
     </w:p>
     <w:p>
       <w:pPr>
@@ -19711,6 +20818,16 @@
         </w:rPr>
         <w:t>IMSI Catcher</w:t>
       </w:r>
+      <w:r>
+        <w:rPr>
+          <w:rFonts w:ascii="Times New Roman" w:hAnsi="Times New Roman" w:cs="Times New Roman"/>
+          <w:i/>
+          <w:sz w:val="28"/>
+          <w:szCs w:val="28"/>
+          <w:lang w:val="ro-RO"/>
+        </w:rPr>
+        <w:t>.</w:t>
+      </w:r>
     </w:p>
     <w:p>
       <w:pPr>
@@ -19732,7 +20849,43 @@
         </w:rPr>
         <w:lastRenderedPageBreak/>
         <w:tab/>
-        <w:t>Fiecare intrare din colecție este denumită în funcție de id-ul celulei, asigurând așadar unicitatea intrărilor din baza de date. Fiecare document din colecție conține informații precum id, local area code, latitudine, longitudine etc.</w:t>
+        <w:t>Fiecare intrare din colecție este denumită în funcție de id-ul celulei, asigurând</w:t>
+      </w:r>
+      <w:r>
+        <w:rPr>
+          <w:rFonts w:ascii="Times New Roman" w:hAnsi="Times New Roman" w:cs="Times New Roman"/>
+          <w:sz w:val="28"/>
+          <w:szCs w:val="28"/>
+          <w:lang w:val="ro-RO"/>
+        </w:rPr>
+        <w:t>,</w:t>
+      </w:r>
+      <w:r>
+        <w:rPr>
+          <w:rFonts w:ascii="Times New Roman" w:hAnsi="Times New Roman" w:cs="Times New Roman"/>
+          <w:sz w:val="28"/>
+          <w:szCs w:val="28"/>
+          <w:lang w:val="ro-RO"/>
+        </w:rPr>
+        <w:t xml:space="preserve"> așadar</w:t>
+      </w:r>
+      <w:r>
+        <w:rPr>
+          <w:rFonts w:ascii="Times New Roman" w:hAnsi="Times New Roman" w:cs="Times New Roman"/>
+          <w:sz w:val="28"/>
+          <w:szCs w:val="28"/>
+          <w:lang w:val="ro-RO"/>
+        </w:rPr>
+        <w:t>,</w:t>
+      </w:r>
+      <w:r>
+        <w:rPr>
+          <w:rFonts w:ascii="Times New Roman" w:hAnsi="Times New Roman" w:cs="Times New Roman"/>
+          <w:sz w:val="28"/>
+          <w:szCs w:val="28"/>
+          <w:lang w:val="ro-RO"/>
+        </w:rPr>
+        <w:t xml:space="preserve"> unicitatea intrărilor din baza de date. Fiecare document din colecție conține informații precum id, local area code, latitudine, longitudine etc.</w:t>
       </w:r>
     </w:p>
     <w:p>
@@ -19754,7 +20907,7 @@
           <w:lang w:val="ro-RO"/>
         </w:rPr>
         <w:pict>
-          <v:shape id="_x0000_i1031" type="#_x0000_t75" style="width:469.65pt;height:221.85pt">
+          <v:shape id="_x0000_i1031" type="#_x0000_t75" style="width:470.25pt;height:222pt">
             <v:imagedata r:id="rId18" o:title="13"/>
           </v:shape>
         </w:pict>
@@ -20161,7 +21314,7 @@
           <w:lang w:val="ro-RO"/>
         </w:rPr>
         <w:pict>
-          <v:shape id="_x0000_i1032" type="#_x0000_t75" style="width:468pt;height:92.95pt">
+          <v:shape id="_x0000_i1032" type="#_x0000_t75" style="width:468pt;height:93pt">
             <v:imagedata r:id="rId19" o:title="17"/>
           </v:shape>
         </w:pict>
@@ -20794,7 +21947,7 @@
         </w:rPr>
         <w:lastRenderedPageBreak/>
         <w:pict>
-          <v:shape id="_x0000_i1033" type="#_x0000_t75" style="width:352.45pt;height:160.75pt">
+          <v:shape id="_x0000_i1033" type="#_x0000_t75" style="width:352.5pt;height:160.5pt">
             <v:imagedata r:id="rId20" o:title="14"/>
           </v:shape>
         </w:pict>
@@ -21024,7 +22177,25 @@
           <w:szCs w:val="28"/>
           <w:lang w:val="ro-RO"/>
         </w:rPr>
-        <w:t xml:space="preserve">și SIM. Acestea au fost folosite pentru a putea stoca date care mai tărziu au ajutat în cadrul analizelor efectuate, pentru expunerea anumitor detalii către utilizator sau pentru stocarea lor mai departe în baza de date corespunzătoare aplicației. </w:t>
+        <w:t>și SIM. Acestea au fost folosite pentr</w:t>
+      </w:r>
+      <w:r>
+        <w:rPr>
+          <w:rFonts w:ascii="Times New Roman" w:hAnsi="Times New Roman" w:cs="Times New Roman"/>
+          <w:sz w:val="28"/>
+          <w:szCs w:val="28"/>
+          <w:lang w:val="ro-RO"/>
+        </w:rPr>
+        <w:t>u a putea stoca date care mai tâ</w:t>
+      </w:r>
+      <w:r>
+        <w:rPr>
+          <w:rFonts w:ascii="Times New Roman" w:hAnsi="Times New Roman" w:cs="Times New Roman"/>
+          <w:sz w:val="28"/>
+          <w:szCs w:val="28"/>
+          <w:lang w:val="ro-RO"/>
+        </w:rPr>
+        <w:t xml:space="preserve">rziu au ajutat în cadrul analizelor efectuate, pentru expunerea anumitor detalii către utilizator sau pentru stocarea lor mai departe în baza de date corespunzătoare aplicației. </w:t>
       </w:r>
       <w:r>
         <w:rPr>
@@ -21412,7 +22583,43 @@
           <w:szCs w:val="28"/>
           <w:lang w:val="ro-RO"/>
         </w:rPr>
-        <w:t xml:space="preserve"> Importanța obiectului ce detectează locația constă în faptul că în momentul în care programul are suspiciuni în ceea ce privește stația de bază la care este conectat dizpotivul mobil, atunci acesta va indica pe hartă utilizatorului locația actuală, anunțându-l că în apropierea sa poate exista un </w:t>
+        <w:t xml:space="preserve"> Importanța obiectului ce detectează locația constă în faptul că în momentul în care programul are suspiciuni în ceea ce privește stația d</w:t>
+      </w:r>
+      <w:r>
+        <w:rPr>
+          <w:rFonts w:ascii="Times New Roman" w:hAnsi="Times New Roman" w:cs="Times New Roman"/>
+          <w:sz w:val="28"/>
+          <w:szCs w:val="28"/>
+          <w:lang w:val="ro-RO"/>
+        </w:rPr>
+        <w:t>e bază la care este conectat dis</w:t>
+      </w:r>
+      <w:r>
+        <w:rPr>
+          <w:rFonts w:ascii="Times New Roman" w:hAnsi="Times New Roman" w:cs="Times New Roman"/>
+          <w:sz w:val="28"/>
+          <w:szCs w:val="28"/>
+          <w:lang w:val="ro-RO"/>
+        </w:rPr>
+        <w:t>po</w:t>
+      </w:r>
+      <w:r>
+        <w:rPr>
+          <w:rFonts w:ascii="Times New Roman" w:hAnsi="Times New Roman" w:cs="Times New Roman"/>
+          <w:sz w:val="28"/>
+          <w:szCs w:val="28"/>
+          <w:lang w:val="ro-RO"/>
+        </w:rPr>
+        <w:t>zi</w:t>
+      </w:r>
+      <w:r>
+        <w:rPr>
+          <w:rFonts w:ascii="Times New Roman" w:hAnsi="Times New Roman" w:cs="Times New Roman"/>
+          <w:sz w:val="28"/>
+          <w:szCs w:val="28"/>
+          <w:lang w:val="ro-RO"/>
+        </w:rPr>
+        <w:t xml:space="preserve">tivul mobil, atunci acesta va indica pe hartă utilizatorului locația actuală, anunțându-l că în apropierea sa poate exista un </w:t>
       </w:r>
       <w:r>
         <w:rPr>
@@ -22660,7 +23867,25 @@
           <w:szCs w:val="28"/>
           <w:lang w:val="ro-RO"/>
         </w:rPr>
-        <w:t xml:space="preserve"> în momentul în care telefonul se conectează la o nouă celulă deoarece deține o putere a semnalului mai mare, aplicația înregistrează in baza de date</w:t>
+        <w:t xml:space="preserve"> în momentul în care telefonul se conectează la o nouă celulă deoarece deține o putere a semnalului mai</w:t>
+      </w:r>
+      <w:r>
+        <w:rPr>
+          <w:rFonts w:ascii="Times New Roman" w:hAnsi="Times New Roman" w:cs="Times New Roman"/>
+          <w:sz w:val="28"/>
+          <w:szCs w:val="28"/>
+          <w:lang w:val="ro-RO"/>
+        </w:rPr>
+        <w:t xml:space="preserve"> mare, aplicația înregistrează î</w:t>
+      </w:r>
+      <w:r>
+        <w:rPr>
+          <w:rFonts w:ascii="Times New Roman" w:hAnsi="Times New Roman" w:cs="Times New Roman"/>
+          <w:sz w:val="28"/>
+          <w:szCs w:val="28"/>
+          <w:lang w:val="ro-RO"/>
+        </w:rPr>
+        <w:t>n baza de date</w:t>
       </w:r>
       <w:r>
         <w:rPr>
@@ -23866,7 +25091,25 @@
           <w:szCs w:val="28"/>
           <w:lang w:val="ro-RO"/>
         </w:rPr>
-        <w:t xml:space="preserve"> Practic, căutarea în acest caz se face numai după id-ul celulei urmând ca restul datelor să fi verificate de către testul de consitență. Va fi un rezultat bun pentru testare faptul că celula a fost găsită în baza de date, însă acesta poate fi oricând anulat de rezultatul primit de la verificarea consistenței. </w:t>
+        <w:t xml:space="preserve"> Practic, căutarea în acest caz se face numai după id-ul celulei urmând ca restul datelor să fi verificate de către testul de consi</w:t>
+      </w:r>
+      <w:r>
+        <w:rPr>
+          <w:rFonts w:ascii="Times New Roman" w:hAnsi="Times New Roman" w:cs="Times New Roman"/>
+          <w:sz w:val="28"/>
+          <w:szCs w:val="28"/>
+          <w:lang w:val="ro-RO"/>
+        </w:rPr>
+        <w:t>s</w:t>
+      </w:r>
+      <w:r>
+        <w:rPr>
+          <w:rFonts w:ascii="Times New Roman" w:hAnsi="Times New Roman" w:cs="Times New Roman"/>
+          <w:sz w:val="28"/>
+          <w:szCs w:val="28"/>
+          <w:lang w:val="ro-RO"/>
+        </w:rPr>
+        <w:t xml:space="preserve">tență. Va fi un rezultat bun pentru testare faptul că celula a fost găsită în baza de date, însă acesta poate fi oricând anulat de rezultatul primit de la verificarea consistenței. </w:t>
       </w:r>
       <w:r>
         <w:rPr>
@@ -25149,6 +26392,16 @@
       <w:r>
         <w:rPr>
           <w:rFonts w:ascii="Times New Roman" w:hAnsi="Times New Roman" w:cs="Times New Roman"/>
+          <w:i/>
+          <w:sz w:val="28"/>
+          <w:szCs w:val="28"/>
+          <w:lang w:val="ro-RO"/>
+        </w:rPr>
+        <w:t xml:space="preserve"> </w:t>
+      </w:r>
+      <w:r>
+        <w:rPr>
+          <w:rFonts w:ascii="Times New Roman" w:hAnsi="Times New Roman" w:cs="Times New Roman"/>
           <w:sz w:val="28"/>
           <w:szCs w:val="28"/>
           <w:lang w:val="ro-RO"/>
@@ -25225,7 +26478,43 @@
           <w:szCs w:val="28"/>
           <w:lang w:val="ro-RO"/>
         </w:rPr>
-        <w:t xml:space="preserve">La ficare test trecut, se aduna 10 puncte la testul final pe când la fiecare test picat se scad cele 10 puncte. În cazul în care testul pică din motive ce nu țin de celula în sine ci de alți factori, atunci la nu se va adăuga sau scădea nimic. </w:t>
+        <w:t>La fi</w:t>
+      </w:r>
+      <w:r>
+        <w:rPr>
+          <w:rFonts w:ascii="Times New Roman" w:hAnsi="Times New Roman" w:cs="Times New Roman"/>
+          <w:sz w:val="28"/>
+          <w:szCs w:val="28"/>
+          <w:lang w:val="ro-RO"/>
+        </w:rPr>
+        <w:t>e</w:t>
+      </w:r>
+      <w:r>
+        <w:rPr>
+          <w:rFonts w:ascii="Times New Roman" w:hAnsi="Times New Roman" w:cs="Times New Roman"/>
+          <w:sz w:val="28"/>
+          <w:szCs w:val="28"/>
+          <w:lang w:val="ro-RO"/>
+        </w:rPr>
+        <w:t>care test trecut, se aduna 10 puncte la testul final pe când la fiecare test picat se scad cele 10 puncte. În cazul în care testul pică din motive ce nu țin de celula în sine ci de alți factori, atunci la</w:t>
+      </w:r>
+      <w:r>
+        <w:rPr>
+          <w:rFonts w:ascii="Times New Roman" w:hAnsi="Times New Roman" w:cs="Times New Roman"/>
+          <w:sz w:val="28"/>
+          <w:szCs w:val="28"/>
+          <w:lang w:val="ro-RO"/>
+        </w:rPr>
+        <w:t xml:space="preserve"> rezultatul final</w:t>
+      </w:r>
+      <w:r>
+        <w:rPr>
+          <w:rFonts w:ascii="Times New Roman" w:hAnsi="Times New Roman" w:cs="Times New Roman"/>
+          <w:sz w:val="28"/>
+          <w:szCs w:val="28"/>
+          <w:lang w:val="ro-RO"/>
+        </w:rPr>
+        <w:t xml:space="preserve"> nu se va adăuga sau scădea nimic. </w:t>
       </w:r>
       <w:r>
         <w:rPr>
@@ -25256,7 +26545,25 @@
           <w:lang w:val="ro-RO"/>
         </w:rPr>
         <w:tab/>
-        <w:t>În continuare vor fi prezentate două diagrame, a cazurilor de utilizare și o schemă logică, ce fac referire stric</w:t>
+        <w:t>În continuare</w:t>
+      </w:r>
+      <w:r>
+        <w:rPr>
+          <w:rFonts w:ascii="Times New Roman" w:hAnsi="Times New Roman" w:cs="Times New Roman"/>
+          <w:sz w:val="28"/>
+          <w:szCs w:val="28"/>
+          <w:lang w:val="ro-RO"/>
+        </w:rPr>
+        <w:t>,</w:t>
+      </w:r>
+      <w:r>
+        <w:rPr>
+          <w:rFonts w:ascii="Times New Roman" w:hAnsi="Times New Roman" w:cs="Times New Roman"/>
+          <w:sz w:val="28"/>
+          <w:szCs w:val="28"/>
+          <w:lang w:val="ro-RO"/>
+        </w:rPr>
+        <w:t xml:space="preserve"> vor fi prezentate două diagrame, a cazurilor de utilizare și o schemă logică, ce fac referire stric</w:t>
       </w:r>
       <w:r>
         <w:rPr>
@@ -25333,7 +26640,7 @@
         </w:rPr>
         <w:lastRenderedPageBreak/>
         <w:pict>
-          <v:shape id="_x0000_i1034" type="#_x0000_t75" style="width:490.6pt;height:610.35pt">
+          <v:shape id="_x0000_i1034" type="#_x0000_t75" style="width:490.5pt;height:610.5pt">
             <v:imagedata r:id="rId21" o:title="usecase"/>
           </v:shape>
         </w:pict>
@@ -25392,7 +26699,7 @@
         </w:rPr>
         <w:lastRenderedPageBreak/>
         <w:pict>
-          <v:shape id="_x0000_i1035" type="#_x0000_t75" style="width:501.5pt;height:598.6pt">
+          <v:shape id="_x0000_i1035" type="#_x0000_t75" style="width:501.75pt;height:598.5pt">
             <v:imagedata r:id="rId22" o:title="schema logica"/>
           </v:shape>
         </w:pict>
@@ -25504,7 +26811,25 @@
         </w:rPr>
         <w:lastRenderedPageBreak/>
         <w:tab/>
-        <w:t>După cum se poate observa mai sus, în momentul în care utilizatorul deschide aplicația acesta are opțiunea de a porni testul prin intermediul unui meniu, pentru a realiza un test oricând dorește sau opțiunea de testare automată ce este realizată pe un fir secundar de execuție fără să îl deranjeze în utilizarea</w:t>
+        <w:t>După cum se poate observa mai sus, în momentul în care utilizatorul deschide aplicația</w:t>
+      </w:r>
+      <w:r>
+        <w:rPr>
+          <w:rFonts w:ascii="Times New Roman" w:hAnsi="Times New Roman" w:cs="Times New Roman"/>
+          <w:sz w:val="28"/>
+          <w:szCs w:val="28"/>
+          <w:lang w:val="ro-RO"/>
+        </w:rPr>
+        <w:t>,</w:t>
+      </w:r>
+      <w:r>
+        <w:rPr>
+          <w:rFonts w:ascii="Times New Roman" w:hAnsi="Times New Roman" w:cs="Times New Roman"/>
+          <w:sz w:val="28"/>
+          <w:szCs w:val="28"/>
+          <w:lang w:val="ro-RO"/>
+        </w:rPr>
+        <w:t xml:space="preserve"> acesta are opțiunea de a porni testul prin intermediul unui meniu, pentru a realiza un test oricând dorește sau opțiunea de testare automată ce este realizată pe un fir secundar de execuție fără să îl deranjeze în utilizarea</w:t>
       </w:r>
       <w:r>
         <w:rPr>
@@ -25724,7 +27049,7 @@
           <w:lang w:val="ro-RO"/>
         </w:rPr>
         <w:pict>
-          <v:shape id="_x0000_i1036" type="#_x0000_t75" style="width:468pt;height:61.1pt">
+          <v:shape id="_x0000_i1036" type="#_x0000_t75" style="width:468pt;height:61.5pt">
             <v:imagedata r:id="rId23" o:title="15"/>
           </v:shape>
         </w:pict>
@@ -25813,7 +27138,7 @@
           <w:szCs w:val="28"/>
         </w:rPr>
         <w:pict>
-          <v:shape id="_x0000_i1037" type="#_x0000_t75" style="width:226.05pt;height:137.3pt">
+          <v:shape id="_x0000_i1037" type="#_x0000_t75" style="width:226.5pt;height:137.25pt">
             <v:imagedata r:id="rId24" o:title="16"/>
           </v:shape>
         </w:pict>
@@ -25900,7 +27225,25 @@
           <w:szCs w:val="28"/>
           <w:lang w:val="ro-RO"/>
         </w:rPr>
-        <w:t xml:space="preserve">ă cum se poate observa </w:t>
+        <w:t>ă cum se poate observa</w:t>
+      </w:r>
+      <w:r>
+        <w:rPr>
+          <w:rFonts w:ascii="Times New Roman" w:hAnsi="Times New Roman" w:cs="Times New Roman"/>
+          <w:sz w:val="28"/>
+          <w:szCs w:val="28"/>
+          <w:lang w:val="ro-RO"/>
+        </w:rPr>
+        <w:t>,</w:t>
+      </w:r>
+      <w:r>
+        <w:rPr>
+          <w:rFonts w:ascii="Times New Roman" w:hAnsi="Times New Roman" w:cs="Times New Roman"/>
+          <w:sz w:val="28"/>
+          <w:szCs w:val="28"/>
+          <w:lang w:val="ro-RO"/>
+        </w:rPr>
+        <w:t xml:space="preserve"> </w:t>
       </w:r>
       <w:r>
         <w:rPr>
@@ -26122,7 +27465,7 @@
           <w:lang w:val="ro-RO"/>
         </w:rPr>
         <w:pict>
-          <v:shape id="_x0000_i1038" type="#_x0000_t75" style="width:296.35pt;height:202.6pt">
+          <v:shape id="_x0000_i1038" type="#_x0000_t75" style="width:296.25pt;height:202.5pt">
             <v:imagedata r:id="rId25" o:title="databasecreate"/>
           </v:shape>
         </w:pict>
@@ -26202,7 +27545,7 @@
           <w:lang w:val="ro-RO"/>
         </w:rPr>
         <w:pict>
-          <v:shape id="_x0000_i1039" type="#_x0000_t75" style="width:467.15pt;height:97.95pt">
+          <v:shape id="_x0000_i1039" type="#_x0000_t75" style="width:467.25pt;height:98.25pt">
             <v:imagedata r:id="rId26" o:title="databse insert"/>
           </v:shape>
         </w:pict>
@@ -26634,7 +27977,7 @@
           <w:lang w:val="ro-RO"/>
         </w:rPr>
         <w:pict>
-          <v:shape id="_x0000_i1040" type="#_x0000_t75" style="width:97.95pt;height:196.75pt">
+          <v:shape id="_x0000_i1040" type="#_x0000_t75" style="width:97.5pt;height:196.5pt">
             <v:imagedata r:id="rId27" o:title="Screenshot_20200507-172152"/>
           </v:shape>
         </w:pict>
@@ -26921,7 +28264,7 @@
           <w:lang w:val="ro-RO"/>
         </w:rPr>
         <w:pict>
-          <v:shape id="_x0000_i1041" type="#_x0000_t75" style="width:152.35pt;height:306.4pt">
+          <v:shape id="_x0000_i1041" type="#_x0000_t75" style="width:152.25pt;height:306.75pt">
             <v:imagedata r:id="rId28" o:title="Screenshot_20200428-114648"/>
           </v:shape>
         </w:pict>
@@ -27229,7 +28572,7 @@
         </w:rPr>
         <w:lastRenderedPageBreak/>
         <w:pict>
-          <v:shape id="_x0000_i1042" type="#_x0000_t75" style="width:131.45pt;height:263.7pt">
+          <v:shape id="_x0000_i1042" type="#_x0000_t75" style="width:132pt;height:263.25pt">
             <v:imagedata r:id="rId31" o:title="Screenshot_20200428-114938"/>
           </v:shape>
         </w:pict>
@@ -27646,7 +28989,7 @@
         </w:rPr>
         <w:lastRenderedPageBreak/>
         <w:pict>
-          <v:shape id="_x0000_i1043" type="#_x0000_t75" style="width:129.75pt;height:259.55pt">
+          <v:shape id="_x0000_i1043" type="#_x0000_t75" style="width:129.75pt;height:259.5pt">
             <v:imagedata r:id="rId35" o:title="Screenshot_20200428-114759"/>
           </v:shape>
         </w:pict>
@@ -27755,7 +29098,7 @@
           <w:lang w:val="ro-RO"/>
         </w:rPr>
         <w:pict>
-          <v:shape id="_x0000_i1044" type="#_x0000_t75" style="width:3in;height:89.6pt">
+          <v:shape id="_x0000_i1044" type="#_x0000_t75" style="width:3in;height:90pt">
             <v:imagedata r:id="rId36" o:title="Screenshot_20200428-114809"/>
           </v:shape>
         </w:pict>
@@ -27954,7 +29297,7 @@
           <w:lang w:val="ro-RO"/>
         </w:rPr>
         <w:pict>
-          <v:shape id="_x0000_i1045" type="#_x0000_t75" style="width:120.55pt;height:239.45pt">
+          <v:shape id="_x0000_i1045" type="#_x0000_t75" style="width:120.75pt;height:240pt">
             <v:imagedata r:id="rId37" o:title="Screenshot_20200428-115042"/>
           </v:shape>
         </w:pict>
@@ -28004,7 +29347,7 @@
           <w:lang w:val="ro-RO"/>
         </w:rPr>
         <w:pict>
-          <v:shape id="_x0000_i1046" type="#_x0000_t75" style="width:119.7pt;height:239.45pt">
+          <v:shape id="_x0000_i1046" type="#_x0000_t75" style="width:120pt;height:240pt">
             <v:imagedata r:id="rId38" o:title="Screenshot_20200514-171033"/>
           </v:shape>
         </w:pict>
@@ -28172,7 +29515,7 @@
           <w:lang w:val="ro-RO"/>
         </w:rPr>
         <w:pict>
-          <v:shape id="_x0000_i1047" type="#_x0000_t75" style="width:316.45pt;height:120.55pt">
+          <v:shape id="_x0000_i1047" type="#_x0000_t75" style="width:316.5pt;height:120.75pt">
             <v:imagedata r:id="rId39" o:title="Screenshot_20200510-115526"/>
           </v:shape>
         </w:pict>
@@ -28440,7 +29783,7 @@
           <w:lang w:val="ro-RO"/>
         </w:rPr>
         <w:pict>
-          <v:shape id="_x0000_i1048" type="#_x0000_t75" style="width:139pt;height:280.45pt">
+          <v:shape id="_x0000_i1048" type="#_x0000_t75" style="width:139.5pt;height:280.5pt">
             <v:imagedata r:id="rId40" o:title="Screenshot_20200514-103601"/>
           </v:shape>
         </w:pict>
@@ -28518,7 +29861,7 @@
           <w:lang w:val="ro-RO"/>
         </w:rPr>
         <w:pict>
-          <v:shape id="_x0000_i1049" type="#_x0000_t75" style="width:133.1pt;height:267.05pt">
+          <v:shape id="_x0000_i1049" type="#_x0000_t75" style="width:132.75pt;height:267pt">
             <v:imagedata r:id="rId41" o:title="Screenshot_20200514-105525"/>
           </v:shape>
         </w:pict>
@@ -28567,7 +29910,7 @@
           <w:lang w:val="ro-RO"/>
         </w:rPr>
         <w:pict>
-          <v:shape id="_x0000_i1050" type="#_x0000_t75" style="width:133.1pt;height:267.05pt">
+          <v:shape id="_x0000_i1050" type="#_x0000_t75" style="width:132.75pt;height:267pt">
             <v:imagedata r:id="rId42" o:title="Screenshot_20200514-105541"/>
           </v:shape>
         </w:pict>
@@ -28975,7 +30318,7 @@
           <w:lang w:val="ro-RO"/>
         </w:rPr>
         <w:pict>
-          <v:shape id="_x0000_i1051" type="#_x0000_t75" style="width:225.2pt;height:450.4pt">
+          <v:shape id="_x0000_i1051" type="#_x0000_t75" style="width:225pt;height:450pt">
             <v:imagedata r:id="rId43" o:title="Screenshot_20200514-105509"/>
           </v:shape>
         </w:pict>
@@ -29074,7 +30417,7 @@
         </w:rPr>
         <w:lastRenderedPageBreak/>
         <w:pict>
-          <v:shape id="_x0000_i1052" type="#_x0000_t75" style="width:149pt;height:298.05pt">
+          <v:shape id="_x0000_i1052" type="#_x0000_t75" style="width:149.25pt;height:297.75pt">
             <v:imagedata r:id="rId44" o:title="Screenshot_20200514-125736"/>
           </v:shape>
         </w:pict>
@@ -29114,7 +30457,7 @@
           <w:lang w:val="ro-RO"/>
         </w:rPr>
         <w:pict>
-          <v:shape id="_x0000_i1053" type="#_x0000_t75" style="width:148.2pt;height:298.05pt">
+          <v:shape id="_x0000_i1053" type="#_x0000_t75" style="width:147.75pt;height:297.75pt">
             <v:imagedata r:id="rId45" o:title="Screenshot_20200514-130017"/>
           </v:shape>
         </w:pict>
@@ -29311,7 +30654,7 @@
           <w:lang w:val="ro-RO"/>
         </w:rPr>
         <w:pict>
-          <v:shape id="_x0000_i1054" type="#_x0000_t75" style="width:396pt;height:191.7pt">
+          <v:shape id="_x0000_i1054" type="#_x0000_t75" style="width:396pt;height:192pt">
             <v:imagedata r:id="rId46" o:title="Screenshot_20200514-133152"/>
           </v:shape>
         </w:pict>
@@ -32531,7 +33874,7 @@
                 <w:sz w:val="20"/>
                 <w:szCs w:val="20"/>
               </w:rPr>
-              <w:t>16</w:t>
+              <w:t>45</w:t>
             </w:r>
             <w:r>
               <w:rPr>
@@ -38953,7 +40296,7 @@
 </file>
 
 <file path=customXml/itemProps1.xml><?xml version="1.0" encoding="utf-8"?>
-<ds:datastoreItem xmlns:ds="http://schemas.openxmlformats.org/officeDocument/2006/customXml" ds:itemID="{014A3DBA-5411-408A-9EA3-D73260FBA973}">
+<ds:datastoreItem xmlns:ds="http://schemas.openxmlformats.org/officeDocument/2006/customXml" ds:itemID="{06DA9191-1239-4D71-A143-AE7A6904DFA3}">
   <ds:schemaRefs>
     <ds:schemaRef ds:uri="http://schemas.openxmlformats.org/officeDocument/2006/bibliography"/>
   </ds:schemaRefs>

</xml_diff>